<commit_message>
updated test protocol and fixed some text in software doc
</commit_message>
<xml_diff>
--- a/docs/Software-Doku/Softwaredoku.docx
+++ b/docs/Software-Doku/Softwaredoku.docx
@@ -1,6 +1,6 @@
 
 <file path=word/document.xml><?xml version="1.0" encoding="utf-8"?>
-<w:document xmlns:wpc="http://schemas.microsoft.com/office/word/2010/wordprocessingCanvas" xmlns:mc="http://schemas.openxmlformats.org/markup-compatibility/2006" xmlns:o="urn:schemas-microsoft-com:office:office" xmlns:r="http://schemas.openxmlformats.org/officeDocument/2006/relationships" xmlns:m="http://schemas.openxmlformats.org/officeDocument/2006/math" xmlns:v="urn:schemas-microsoft-com:vml" xmlns:wp14="http://schemas.microsoft.com/office/word/2010/wordprocessingDrawing" xmlns:wp="http://schemas.openxmlformats.org/drawingml/2006/wordprocessingDrawing" xmlns:w10="urn:schemas-microsoft-com:office:word" xmlns:w="http://schemas.openxmlformats.org/wordprocessingml/2006/main" xmlns:w14="http://schemas.microsoft.com/office/word/2010/wordml" xmlns:wpg="http://schemas.microsoft.com/office/word/2010/wordprocessingGroup" xmlns:wpi="http://schemas.microsoft.com/office/word/2010/wordprocessingInk" xmlns:wne="http://schemas.microsoft.com/office/word/2006/wordml" xmlns:wps="http://schemas.microsoft.com/office/word/2010/wordprocessingShape" mc:Ignorable="w14 wp14">
+<w:document xmlns:ve="http://schemas.openxmlformats.org/markup-compatibility/2006" xmlns:o="urn:schemas-microsoft-com:office:office" xmlns:r="http://schemas.openxmlformats.org/officeDocument/2006/relationships" xmlns:m="http://schemas.openxmlformats.org/officeDocument/2006/math" xmlns:v="urn:schemas-microsoft-com:vml" xmlns:wp="http://schemas.openxmlformats.org/drawingml/2006/wordprocessingDrawing" xmlns:w10="urn:schemas-microsoft-com:office:word" xmlns:w="http://schemas.openxmlformats.org/wordprocessingml/2006/main" xmlns:wne="http://schemas.microsoft.com/office/word/2006/wordml">
   <w:body>
     <w:p>
       <w:pPr>
@@ -125,7 +125,7 @@
                     </pic:cNvPicPr>
                   </pic:nvPicPr>
                   <pic:blipFill>
-                    <a:blip r:embed="rId16" cstate="print"/>
+                    <a:blip r:embed="rId15" cstate="print"/>
                     <a:srcRect/>
                     <a:stretch>
                       <a:fillRect/>
@@ -173,7 +173,7 @@
         </w:rPr>
         <w:t xml:space="preserve">Website: </w:t>
       </w:r>
-      <w:hyperlink r:id="rId17" w:history="1">
+      <w:hyperlink r:id="rId16" w:history="1">
         <w:r>
           <w:rPr>
             <w:rStyle w:val="Hyperlink"/>
@@ -216,34 +216,32 @@
           <w:sz w:val="24"/>
           <w:szCs w:val="24"/>
         </w:rPr>
-        <w:t xml:space="preserve">Ivo </w:t>
-      </w:r>
-      <w:proofErr w:type="spellStart"/>
-      <w:r>
+        <w:t>Ivo Oesch</w:t>
+      </w:r>
+    </w:p>
+    <w:p>
+      <w:pPr>
         <w:rPr>
           <w:rFonts w:cstheme="minorHAnsi"/>
           <w:sz w:val="24"/>
           <w:szCs w:val="24"/>
         </w:rPr>
-        <w:t>Oesch</w:t>
-      </w:r>
-      <w:proofErr w:type="spellEnd"/>
-    </w:p>
-    <w:p>
-      <w:pPr>
+      </w:pPr>
+      <w:r>
         <w:rPr>
           <w:rFonts w:cstheme="minorHAnsi"/>
           <w:sz w:val="24"/>
           <w:szCs w:val="24"/>
         </w:rPr>
-      </w:pPr>
+        <w:t>Autoren:</w:t>
+      </w:r>
       <w:r>
         <w:rPr>
           <w:rFonts w:cstheme="minorHAnsi"/>
           <w:sz w:val="24"/>
           <w:szCs w:val="24"/>
         </w:rPr>
-        <w:t>Autoren:</w:t>
+        <w:t xml:space="preserve"> </w:t>
       </w:r>
       <w:r>
         <w:rPr>
@@ -251,7 +249,7 @@
           <w:sz w:val="24"/>
           <w:szCs w:val="24"/>
         </w:rPr>
-        <w:t xml:space="preserve"> </w:t>
+        <w:t>Marcel Bärtschi</w:t>
       </w:r>
       <w:r>
         <w:rPr>
@@ -259,129 +257,65 @@
           <w:sz w:val="24"/>
           <w:szCs w:val="24"/>
         </w:rPr>
-        <w:t xml:space="preserve">Marcel </w:t>
-      </w:r>
-      <w:proofErr w:type="spellStart"/>
+        <w:t>, Jascha Haldemann, Nicola Käser</w:t>
+      </w:r>
       <w:r>
         <w:rPr>
           <w:rFonts w:cstheme="minorHAnsi"/>
           <w:sz w:val="24"/>
           <w:szCs w:val="24"/>
         </w:rPr>
-        <w:t>Bärtschi</w:t>
-      </w:r>
-      <w:proofErr w:type="spellEnd"/>
-      <w:r>
+        <w:t>, Cyril Stoller</w:t>
+      </w:r>
+    </w:p>
+    <w:p>
+      <w:pPr>
         <w:rPr>
           <w:rFonts w:cstheme="minorHAnsi"/>
           <w:sz w:val="24"/>
           <w:szCs w:val="24"/>
         </w:rPr>
-        <w:t xml:space="preserve">, </w:t>
-      </w:r>
-      <w:proofErr w:type="spellStart"/>
+      </w:pPr>
       <w:r>
         <w:rPr>
           <w:rFonts w:cstheme="minorHAnsi"/>
           <w:sz w:val="24"/>
           <w:szCs w:val="24"/>
         </w:rPr>
-        <w:t>Jascha</w:t>
-      </w:r>
-      <w:proofErr w:type="spellEnd"/>
+        <w:t>2 Semester</w:t>
+      </w:r>
       <w:r>
         <w:rPr>
           <w:rFonts w:cstheme="minorHAnsi"/>
           <w:sz w:val="24"/>
           <w:szCs w:val="24"/>
         </w:rPr>
-        <w:t xml:space="preserve"> </w:t>
-      </w:r>
-      <w:proofErr w:type="spellStart"/>
+        <w:t xml:space="preserve"> 2012</w:t>
+      </w:r>
       <w:r>
         <w:rPr>
           <w:rFonts w:cstheme="minorHAnsi"/>
           <w:sz w:val="24"/>
           <w:szCs w:val="24"/>
         </w:rPr>
-        <w:t>Haldemann</w:t>
-      </w:r>
-      <w:proofErr w:type="spellEnd"/>
-      <w:r>
+        <w:br w:type="page"/>
+      </w:r>
+    </w:p>
+    <w:p>
+      <w:pPr>
         <w:rPr>
           <w:rFonts w:cstheme="minorHAnsi"/>
-          <w:sz w:val="24"/>
-          <w:szCs w:val="24"/>
-        </w:rPr>
-        <w:t>, Nicola Käser</w:t>
-      </w:r>
-      <w:r>
+        </w:rPr>
+      </w:pPr>
+    </w:p>
+    <w:p>
+      <w:pPr>
         <w:rPr>
           <w:rFonts w:cstheme="minorHAnsi"/>
-          <w:sz w:val="24"/>
-          <w:szCs w:val="24"/>
-        </w:rPr>
-        <w:t xml:space="preserve">, Cyril </w:t>
-      </w:r>
-      <w:proofErr w:type="spellStart"/>
-      <w:r>
-        <w:rPr>
-          <w:rFonts w:cstheme="minorHAnsi"/>
-          <w:sz w:val="24"/>
-          <w:szCs w:val="24"/>
-        </w:rPr>
-        <w:t>Stoller</w:t>
-      </w:r>
-      <w:proofErr w:type="spellEnd"/>
-    </w:p>
-    <w:p>
-      <w:pPr>
-        <w:rPr>
-          <w:rFonts w:cstheme="minorHAnsi"/>
-          <w:sz w:val="24"/>
-          <w:szCs w:val="24"/>
-        </w:rPr>
-      </w:pPr>
-      <w:r>
-        <w:rPr>
-          <w:rFonts w:cstheme="minorHAnsi"/>
-          <w:sz w:val="24"/>
-          <w:szCs w:val="24"/>
-        </w:rPr>
-        <w:t>2 Semester</w:t>
-      </w:r>
-      <w:r>
-        <w:rPr>
-          <w:rFonts w:cstheme="minorHAnsi"/>
-          <w:sz w:val="24"/>
-          <w:szCs w:val="24"/>
-        </w:rPr>
-        <w:t xml:space="preserve"> 2012</w:t>
-      </w:r>
-      <w:r>
-        <w:rPr>
-          <w:rFonts w:cstheme="minorHAnsi"/>
-          <w:sz w:val="24"/>
-          <w:szCs w:val="24"/>
-        </w:rPr>
-        <w:br w:type="page"/>
-      </w:r>
-    </w:p>
-    <w:p>
-      <w:pPr>
-        <w:rPr>
-          <w:rFonts w:cstheme="minorHAnsi"/>
-        </w:rPr>
-      </w:pPr>
-    </w:p>
-    <w:p>
-      <w:pPr>
-        <w:rPr>
-          <w:rFonts w:cstheme="minorHAnsi"/>
         </w:rPr>
         <w:sectPr>
-          <w:headerReference w:type="default" r:id="rId18"/>
-          <w:headerReference w:type="first" r:id="rId19"/>
+          <w:headerReference w:type="default" r:id="rId17"/>
+          <w:headerReference w:type="first" r:id="rId18"/>
           <w:pgSz w:w="11906" w:h="16838"/>
           <w:pgMar w:top="1669" w:right="1133" w:bottom="1276" w:left="1417" w:header="708" w:footer="708" w:gutter="0"/>
           <w:cols w:space="708"/>
@@ -1418,13 +1352,12 @@
           <w:rFonts w:eastAsiaTheme="minorEastAsia"/>
           <w:i w:val="0"/>
           <w:noProof/>
-          <w:lang w:val="fr-CH" w:eastAsia="de-CH"/>
-        </w:rPr>
-      </w:pPr>
-      <w:r>
-        <w:rPr>
-          <w:noProof/>
-          <w:lang w:val="fr-CH"/>
+          <w:lang w:eastAsia="de-CH"/>
+        </w:rPr>
+      </w:pPr>
+      <w:r>
+        <w:rPr>
+          <w:noProof/>
         </w:rPr>
         <w:t>4.4.1</w:t>
       </w:r>
@@ -1433,21 +1366,19 @@
           <w:rFonts w:eastAsiaTheme="minorEastAsia"/>
           <w:i w:val="0"/>
           <w:noProof/>
-          <w:lang w:val="fr-CH" w:eastAsia="de-CH"/>
+          <w:lang w:eastAsia="de-CH"/>
         </w:rPr>
         <w:tab/>
       </w:r>
       <w:r>
         <w:rPr>
           <w:noProof/>
-          <w:lang w:val="fr-CH"/>
         </w:rPr>
         <w:t>Modul LaserChess.c</w:t>
       </w:r>
       <w:r>
         <w:rPr>
           <w:noProof/>
-          <w:lang w:val="fr-CH"/>
         </w:rPr>
         <w:tab/>
       </w:r>
@@ -1460,7 +1391,6 @@
       <w:r>
         <w:rPr>
           <w:noProof/>
-          <w:lang w:val="fr-CH"/>
         </w:rPr>
         <w:instrText xml:space="preserve"> PAGEREF _Toc327787583 \h </w:instrText>
       </w:r>
@@ -1478,7 +1408,6 @@
       <w:r>
         <w:rPr>
           <w:noProof/>
-          <w:lang w:val="fr-CH"/>
         </w:rPr>
         <w:t>4-14</w:t>
       </w:r>
@@ -1500,13 +1429,12 @@
           <w:rFonts w:eastAsiaTheme="minorEastAsia"/>
           <w:i w:val="0"/>
           <w:noProof/>
-          <w:lang w:val="fr-CH" w:eastAsia="de-CH"/>
-        </w:rPr>
-      </w:pPr>
-      <w:r>
-        <w:rPr>
-          <w:noProof/>
-          <w:lang w:val="fr-CH"/>
+          <w:lang w:eastAsia="de-CH"/>
+        </w:rPr>
+      </w:pPr>
+      <w:r>
+        <w:rPr>
+          <w:noProof/>
         </w:rPr>
         <w:t>4.4.2</w:t>
       </w:r>
@@ -1515,21 +1443,19 @@
           <w:rFonts w:eastAsiaTheme="minorEastAsia"/>
           <w:i w:val="0"/>
           <w:noProof/>
-          <w:lang w:val="fr-CH" w:eastAsia="de-CH"/>
+          <w:lang w:eastAsia="de-CH"/>
         </w:rPr>
         <w:tab/>
       </w:r>
       <w:r>
         <w:rPr>
           <w:noProof/>
-          <w:lang w:val="fr-CH"/>
         </w:rPr>
         <w:t>Modul Spiel.c</w:t>
       </w:r>
       <w:r>
         <w:rPr>
           <w:noProof/>
-          <w:lang w:val="fr-CH"/>
         </w:rPr>
         <w:tab/>
       </w:r>
@@ -1542,7 +1468,6 @@
       <w:r>
         <w:rPr>
           <w:noProof/>
-          <w:lang w:val="fr-CH"/>
         </w:rPr>
         <w:instrText xml:space="preserve"> PAGEREF _Toc327787584 \h </w:instrText>
       </w:r>
@@ -1560,7 +1485,6 @@
       <w:r>
         <w:rPr>
           <w:noProof/>
-          <w:lang w:val="fr-CH"/>
         </w:rPr>
         <w:t>4-18</w:t>
       </w:r>
@@ -1582,13 +1506,12 @@
           <w:rFonts w:eastAsiaTheme="minorEastAsia"/>
           <w:i w:val="0"/>
           <w:noProof/>
-          <w:lang w:val="fr-CH" w:eastAsia="de-CH"/>
-        </w:rPr>
-      </w:pPr>
-      <w:r>
-        <w:rPr>
-          <w:noProof/>
-          <w:lang w:val="fr-CH"/>
+          <w:lang w:eastAsia="de-CH"/>
+        </w:rPr>
+      </w:pPr>
+      <w:r>
+        <w:rPr>
+          <w:noProof/>
         </w:rPr>
         <w:t>4.4.3</w:t>
       </w:r>
@@ -1597,21 +1520,19 @@
           <w:rFonts w:eastAsiaTheme="minorEastAsia"/>
           <w:i w:val="0"/>
           <w:noProof/>
-          <w:lang w:val="fr-CH" w:eastAsia="de-CH"/>
+          <w:lang w:eastAsia="de-CH"/>
         </w:rPr>
         <w:tab/>
       </w:r>
       <w:r>
         <w:rPr>
           <w:noProof/>
-          <w:lang w:val="fr-CH"/>
         </w:rPr>
         <w:t>Modul Logik.c</w:t>
       </w:r>
       <w:r>
         <w:rPr>
           <w:noProof/>
-          <w:lang w:val="fr-CH"/>
         </w:rPr>
         <w:tab/>
       </w:r>
@@ -1624,7 +1545,6 @@
       <w:r>
         <w:rPr>
           <w:noProof/>
-          <w:lang w:val="fr-CH"/>
         </w:rPr>
         <w:instrText xml:space="preserve"> PAGEREF _Toc327787585 \h </w:instrText>
       </w:r>
@@ -1642,7 +1562,6 @@
       <w:r>
         <w:rPr>
           <w:noProof/>
-          <w:lang w:val="fr-CH"/>
         </w:rPr>
         <w:t>4-20</w:t>
       </w:r>
@@ -2421,8 +2340,8 @@
           <w:rFonts w:cstheme="minorHAnsi"/>
         </w:rPr>
         <w:sectPr>
-          <w:headerReference w:type="even" r:id="rId20"/>
-          <w:headerReference w:type="first" r:id="rId21"/>
+          <w:headerReference w:type="even" r:id="rId19"/>
+          <w:headerReference w:type="first" r:id="rId20"/>
           <w:pgSz w:w="11906" w:h="16838"/>
           <w:pgMar w:top="1669" w:right="1133" w:bottom="1276" w:left="1417" w:header="708" w:footer="708" w:gutter="0"/>
           <w:pgNumType w:fmt="upperRoman" w:start="1"/>
@@ -2554,19 +2473,19 @@
         <w:rPr>
           <w:rFonts w:cstheme="minorHAnsi"/>
         </w:rPr>
-        <w:t>LaserC</w:t>
+        <w:t>Lase</w:t>
       </w:r>
       <w:r>
         <w:rPr>
           <w:rFonts w:cstheme="minorHAnsi"/>
         </w:rPr>
-        <w:t>h</w:t>
+        <w:t>r</w:t>
       </w:r>
       <w:r>
         <w:rPr>
           <w:rFonts w:cstheme="minorHAnsi"/>
         </w:rPr>
-        <w:t>ess.C</w:t>
+        <w:t>Chess.C</w:t>
       </w:r>
       <w:proofErr w:type="spellEnd"/>
       <w:r>
@@ -2601,19 +2520,19 @@
         <w:rPr>
           <w:rFonts w:cstheme="minorHAnsi"/>
         </w:rPr>
-        <w:t xml:space="preserve"> enthalten. Die N</w:t>
+        <w:t xml:space="preserve"> enthalten. Die Namen der Header und der Implementationsdatei entsprechen jeweils dem Modulnamen, soweit mö</w:t>
       </w:r>
       <w:r>
         <w:rPr>
           <w:rFonts w:cstheme="minorHAnsi"/>
         </w:rPr>
-        <w:t>a</w:t>
+        <w:t>g</w:t>
       </w:r>
       <w:r>
         <w:rPr>
           <w:rFonts w:cstheme="minorHAnsi"/>
         </w:rPr>
-        <w:t>men der Header und der Implementationsdatei entsprechen jeweils dem Modulnamen, soweit möglich und sinnvoll.</w:t>
+        <w:t>lich und sinnvoll.</w:t>
       </w:r>
     </w:p>
     <w:p>
@@ -2767,31 +2686,43 @@
         <w:rPr>
           <w:rFonts w:cstheme="minorHAnsi"/>
         </w:rPr>
-        <w:t>. Jedes Modul ist mit einem Modulheader ausg</w:t>
+        <w:t>. Jedes Modul ist mit einem Modulheader ausge</w:t>
       </w:r>
       <w:r>
         <w:rPr>
           <w:rFonts w:cstheme="minorHAnsi"/>
         </w:rPr>
-        <w:t>e</w:t>
+        <w:t>s</w:t>
       </w:r>
       <w:r>
         <w:rPr>
           <w:rFonts w:cstheme="minorHAnsi"/>
         </w:rPr>
-        <w:t>stattet, jeweils in der Schnittstellen und der Implementationsdatei. Der Header enthält den Moduln</w:t>
+        <w:t>tattet, jeweils in der Schnittstellen und der Implementationsdatei. Der Header enthält den M</w:t>
       </w:r>
       <w:r>
         <w:rPr>
           <w:rFonts w:cstheme="minorHAnsi"/>
         </w:rPr>
-        <w:t>a</w:t>
+        <w:t>o</w:t>
       </w:r>
       <w:r>
         <w:rPr>
           <w:rFonts w:cstheme="minorHAnsi"/>
         </w:rPr>
-        <w:t xml:space="preserve">men, den Dateinamen, einen kurzen Funktionsbeschrieb zum Modul, die Namen aller zur Verfügung gestellten Funktionen und den Namen des ursprünglichen Autors. Die </w:t>
+        <w:t>dulnamen, den Dateinamen, einen kurzen Funktionsbeschrieb zum Modul, die Namen aller zur Verf</w:t>
+      </w:r>
+      <w:r>
+        <w:rPr>
+          <w:rFonts w:cstheme="minorHAnsi"/>
+        </w:rPr>
+        <w:t>ü</w:t>
+      </w:r>
+      <w:r>
+        <w:rPr>
+          <w:rFonts w:cstheme="minorHAnsi"/>
+        </w:rPr>
+        <w:t xml:space="preserve">gung gestellten Funktionen und den Namen des ursprünglichen Autors. Die </w:t>
       </w:r>
       <w:proofErr w:type="spellStart"/>
       <w:r>
@@ -2807,7 +2738,7 @@
         </w:rPr>
         <w:t xml:space="preserve"> jedes Files kann auf </w:t>
       </w:r>
-      <w:hyperlink r:id="rId22" w:history="1">
+      <w:hyperlink r:id="rId21" w:history="1">
         <w:r>
           <w:rPr>
             <w:rStyle w:val="Hyperlink"/>
@@ -2875,7 +2806,7 @@
                     </pic:cNvPicPr>
                   </pic:nvPicPr>
                   <pic:blipFill>
-                    <a:blip r:embed="rId23" cstate="print"/>
+                    <a:blip r:embed="rId22" cstate="print"/>
                     <a:stretch>
                       <a:fillRect/>
                     </a:stretch>
@@ -3485,7 +3416,7 @@
                     </pic:cNvPicPr>
                   </pic:nvPicPr>
                   <pic:blipFill>
-                    <a:blip r:embed="rId24" cstate="print"/>
+                    <a:blip r:embed="rId23" cstate="print"/>
                     <a:srcRect/>
                     <a:stretch>
                       <a:fillRect/>
@@ -3540,23 +3471,7 @@
         <w:t>Das Grafikmodul stellt der Software die Funktionen für die grafische Umsetzung zur Verfügung. Alles was grafisch ausgegeben wird</w:t>
       </w:r>
       <w:r>
-        <w:t xml:space="preserve">, wird von diesem Modul erledigt. Für das Modul war vor allem Nicolas Käser zuständig, </w:t>
-      </w:r>
-      <w:proofErr w:type="spellStart"/>
-      <w:r>
-        <w:t>Jascha</w:t>
-      </w:r>
-      <w:proofErr w:type="spellEnd"/>
-      <w:r>
-        <w:t xml:space="preserve"> </w:t>
-      </w:r>
-      <w:proofErr w:type="spellStart"/>
-      <w:r>
-        <w:t>Haldemann</w:t>
-      </w:r>
-      <w:proofErr w:type="spellEnd"/>
-      <w:r>
-        <w:t xml:space="preserve"> hat ihn gegen Ende </w:t>
+        <w:t xml:space="preserve">, wird von diesem Modul erledigt. Für das Modul war vor allem Nicolas Käser zuständig, Jascha Haldemann hat ihn gegen Ende </w:t>
       </w:r>
       <w:r>
         <w:t>des Projekts noch un</w:t>
@@ -3580,10 +3495,10 @@
     </w:p>
     <w:tbl>
       <w:tblPr>
-        <w:tblStyle w:val="Tabellenraster"/>
+        <w:tblStyle w:val="Tabellengitternetz"/>
         <w:tblW w:w="0" w:type="auto"/>
         <w:jc w:val="center"/>
-        <w:tblLook w:val="04A0" w:firstRow="1" w:lastRow="0" w:firstColumn="1" w:lastColumn="0" w:noHBand="0" w:noVBand="1"/>
+        <w:tblLook w:val="04A0"/>
       </w:tblPr>
       <w:tblGrid>
         <w:gridCol w:w="1861"/>
@@ -3916,10 +3831,10 @@
     </w:p>
     <w:tbl>
       <w:tblPr>
-        <w:tblStyle w:val="Tabellenraster"/>
+        <w:tblStyle w:val="Tabellengitternetz"/>
         <w:tblW w:w="0" w:type="auto"/>
         <w:jc w:val="center"/>
-        <w:tblLook w:val="04A0" w:firstRow="1" w:lastRow="0" w:firstColumn="1" w:lastColumn="0" w:noHBand="0" w:noVBand="1"/>
+        <w:tblLook w:val="04A0"/>
       </w:tblPr>
       <w:tblGrid>
         <w:gridCol w:w="1861"/>
@@ -4281,10 +4196,10 @@
     </w:p>
     <w:tbl>
       <w:tblPr>
-        <w:tblStyle w:val="Tabellenraster"/>
+        <w:tblStyle w:val="Tabellengitternetz"/>
         <w:tblW w:w="0" w:type="auto"/>
         <w:jc w:val="center"/>
-        <w:tblLook w:val="04A0" w:firstRow="1" w:lastRow="0" w:firstColumn="1" w:lastColumn="0" w:noHBand="0" w:noVBand="1"/>
+        <w:tblLook w:val="04A0"/>
       </w:tblPr>
       <w:tblGrid>
         <w:gridCol w:w="1861"/>
@@ -4539,10 +4454,10 @@
     </w:p>
     <w:tbl>
       <w:tblPr>
-        <w:tblStyle w:val="Tabellenraster"/>
+        <w:tblStyle w:val="Tabellengitternetz"/>
         <w:tblW w:w="0" w:type="auto"/>
         <w:jc w:val="center"/>
-        <w:tblLook w:val="04A0" w:firstRow="1" w:lastRow="0" w:firstColumn="1" w:lastColumn="0" w:noHBand="0" w:noVBand="1"/>
+        <w:tblLook w:val="04A0"/>
       </w:tblPr>
       <w:tblGrid>
         <w:gridCol w:w="1861"/>
@@ -4784,10 +4699,10 @@
     </w:p>
     <w:tbl>
       <w:tblPr>
-        <w:tblStyle w:val="Tabellenraster"/>
+        <w:tblStyle w:val="Tabellengitternetz"/>
         <w:tblW w:w="0" w:type="auto"/>
         <w:jc w:val="center"/>
-        <w:tblLook w:val="04A0" w:firstRow="1" w:lastRow="0" w:firstColumn="1" w:lastColumn="0" w:noHBand="0" w:noVBand="1"/>
+        <w:tblLook w:val="04A0"/>
       </w:tblPr>
       <w:tblGrid>
         <w:gridCol w:w="1861"/>
@@ -4972,10 +4887,10 @@
     </w:p>
     <w:tbl>
       <w:tblPr>
-        <w:tblStyle w:val="Tabellenraster"/>
+        <w:tblStyle w:val="Tabellengitternetz"/>
         <w:tblW w:w="0" w:type="auto"/>
         <w:jc w:val="center"/>
-        <w:tblLook w:val="04A0" w:firstRow="1" w:lastRow="0" w:firstColumn="1" w:lastColumn="0" w:noHBand="0" w:noVBand="1"/>
+        <w:tblLook w:val="04A0"/>
       </w:tblPr>
       <w:tblGrid>
         <w:gridCol w:w="1526"/>
@@ -5219,10 +5134,10 @@
     </w:p>
     <w:tbl>
       <w:tblPr>
-        <w:tblStyle w:val="Tabellenraster"/>
+        <w:tblStyle w:val="Tabellengitternetz"/>
         <w:tblW w:w="0" w:type="auto"/>
         <w:jc w:val="center"/>
-        <w:tblLook w:val="04A0" w:firstRow="1" w:lastRow="0" w:firstColumn="1" w:lastColumn="0" w:noHBand="0" w:noVBand="1"/>
+        <w:tblLook w:val="04A0"/>
       </w:tblPr>
       <w:tblGrid>
         <w:gridCol w:w="1861"/>
@@ -5421,10 +5336,10 @@
     </w:p>
     <w:tbl>
       <w:tblPr>
-        <w:tblStyle w:val="Tabellenraster"/>
+        <w:tblStyle w:val="Tabellengitternetz"/>
         <w:tblW w:w="0" w:type="auto"/>
         <w:jc w:val="center"/>
-        <w:tblLook w:val="04A0" w:firstRow="1" w:lastRow="0" w:firstColumn="1" w:lastColumn="0" w:noHBand="0" w:noVBand="1"/>
+        <w:tblLook w:val="04A0"/>
       </w:tblPr>
       <w:tblGrid>
         <w:gridCol w:w="1861"/>
@@ -5623,10 +5538,10 @@
     </w:p>
     <w:tbl>
       <w:tblPr>
-        <w:tblStyle w:val="Tabellenraster"/>
+        <w:tblStyle w:val="Tabellengitternetz"/>
         <w:tblW w:w="0" w:type="auto"/>
         <w:jc w:val="center"/>
-        <w:tblLook w:val="04A0" w:firstRow="1" w:lastRow="0" w:firstColumn="1" w:lastColumn="0" w:noHBand="0" w:noVBand="1"/>
+        <w:tblLook w:val="04A0"/>
       </w:tblPr>
       <w:tblGrid>
         <w:gridCol w:w="1861"/>
@@ -5823,10 +5738,10 @@
     </w:p>
     <w:tbl>
       <w:tblPr>
-        <w:tblStyle w:val="Tabellenraster"/>
+        <w:tblStyle w:val="Tabellengitternetz"/>
         <w:tblW w:w="0" w:type="auto"/>
         <w:jc w:val="center"/>
-        <w:tblLook w:val="04A0" w:firstRow="1" w:lastRow="0" w:firstColumn="1" w:lastColumn="0" w:noHBand="0" w:noVBand="1"/>
+        <w:tblLook w:val="04A0"/>
       </w:tblPr>
       <w:tblGrid>
         <w:gridCol w:w="1861"/>
@@ -6088,10 +6003,10 @@
     </w:p>
     <w:tbl>
       <w:tblPr>
-        <w:tblStyle w:val="Tabellenraster"/>
+        <w:tblStyle w:val="Tabellengitternetz"/>
         <w:tblW w:w="0" w:type="auto"/>
         <w:jc w:val="center"/>
-        <w:tblLook w:val="04A0" w:firstRow="1" w:lastRow="0" w:firstColumn="1" w:lastColumn="0" w:noHBand="0" w:noVBand="1"/>
+        <w:tblLook w:val="04A0"/>
       </w:tblPr>
       <w:tblGrid>
         <w:gridCol w:w="1861"/>
@@ -6306,10 +6221,10 @@
     </w:p>
     <w:tbl>
       <w:tblPr>
-        <w:tblStyle w:val="Tabellenraster"/>
+        <w:tblStyle w:val="Tabellengitternetz"/>
         <w:tblW w:w="0" w:type="auto"/>
         <w:jc w:val="center"/>
-        <w:tblLook w:val="04A0" w:firstRow="1" w:lastRow="0" w:firstColumn="1" w:lastColumn="0" w:noHBand="0" w:noVBand="1"/>
+        <w:tblLook w:val="04A0"/>
       </w:tblPr>
       <w:tblGrid>
         <w:gridCol w:w="1861"/>
@@ -6524,10 +6439,10 @@
     </w:p>
     <w:tbl>
       <w:tblPr>
-        <w:tblStyle w:val="Tabellenraster"/>
+        <w:tblStyle w:val="Tabellengitternetz"/>
         <w:tblW w:w="0" w:type="auto"/>
         <w:jc w:val="center"/>
-        <w:tblLook w:val="04A0" w:firstRow="1" w:lastRow="0" w:firstColumn="1" w:lastColumn="0" w:noHBand="0" w:noVBand="1"/>
+        <w:tblLook w:val="04A0"/>
       </w:tblPr>
       <w:tblGrid>
         <w:gridCol w:w="1861"/>
@@ -6728,10 +6643,10 @@
     </w:p>
     <w:tbl>
       <w:tblPr>
-        <w:tblStyle w:val="Tabellenraster"/>
+        <w:tblStyle w:val="Tabellengitternetz"/>
         <w:tblW w:w="0" w:type="auto"/>
         <w:jc w:val="center"/>
-        <w:tblLook w:val="04A0" w:firstRow="1" w:lastRow="0" w:firstColumn="1" w:lastColumn="0" w:noHBand="0" w:noVBand="1"/>
+        <w:tblLook w:val="04A0"/>
       </w:tblPr>
       <w:tblGrid>
         <w:gridCol w:w="1861"/>
@@ -6956,10 +6871,10 @@
     </w:p>
     <w:tbl>
       <w:tblPr>
-        <w:tblStyle w:val="Tabellenraster"/>
+        <w:tblStyle w:val="Tabellengitternetz"/>
         <w:tblW w:w="0" w:type="auto"/>
         <w:jc w:val="center"/>
-        <w:tblLook w:val="04A0" w:firstRow="1" w:lastRow="0" w:firstColumn="1" w:lastColumn="0" w:noHBand="0" w:noVBand="1"/>
+        <w:tblLook w:val="04A0"/>
       </w:tblPr>
       <w:tblGrid>
         <w:gridCol w:w="1861"/>
@@ -7192,10 +7107,10 @@
     </w:p>
     <w:tbl>
       <w:tblPr>
-        <w:tblStyle w:val="Tabellenraster"/>
+        <w:tblStyle w:val="Tabellengitternetz"/>
         <w:tblW w:w="0" w:type="auto"/>
         <w:jc w:val="center"/>
-        <w:tblLook w:val="04A0" w:firstRow="1" w:lastRow="0" w:firstColumn="1" w:lastColumn="0" w:noHBand="0" w:noVBand="1"/>
+        <w:tblLook w:val="04A0"/>
       </w:tblPr>
       <w:tblGrid>
         <w:gridCol w:w="1861"/>
@@ -7471,10 +7386,10 @@
     </w:p>
     <w:tbl>
       <w:tblPr>
-        <w:tblStyle w:val="Tabellenraster"/>
+        <w:tblStyle w:val="Tabellengitternetz"/>
         <w:tblW w:w="0" w:type="auto"/>
         <w:jc w:val="center"/>
-        <w:tblLook w:val="04A0" w:firstRow="1" w:lastRow="0" w:firstColumn="1" w:lastColumn="0" w:noHBand="0" w:noVBand="1"/>
+        <w:tblLook w:val="04A0"/>
       </w:tblPr>
       <w:tblGrid>
         <w:gridCol w:w="1861"/>
@@ -7706,10 +7621,10 @@
     </w:p>
     <w:tbl>
       <w:tblPr>
-        <w:tblStyle w:val="Tabellenraster"/>
+        <w:tblStyle w:val="Tabellengitternetz"/>
         <w:tblW w:w="0" w:type="auto"/>
         <w:jc w:val="center"/>
-        <w:tblLook w:val="04A0" w:firstRow="1" w:lastRow="0" w:firstColumn="1" w:lastColumn="0" w:noHBand="0" w:noVBand="1"/>
+        <w:tblLook w:val="04A0"/>
       </w:tblPr>
       <w:tblGrid>
         <w:gridCol w:w="1861"/>
@@ -7946,15 +7861,7 @@
         <w:t>o</w:t>
       </w:r>
       <w:r>
-        <w:t xml:space="preserve">dul war vor allem Cyril </w:t>
-      </w:r>
-      <w:proofErr w:type="spellStart"/>
-      <w:r>
-        <w:t>Stoller</w:t>
-      </w:r>
-      <w:proofErr w:type="spellEnd"/>
-      <w:r>
-        <w:t xml:space="preserve"> zuständig.</w:t>
+        <w:t>dul war vor allem Cyril Stoller zuständig.</w:t>
       </w:r>
     </w:p>
     <w:p>
@@ -7972,10 +7879,10 @@
     </w:p>
     <w:tbl>
       <w:tblPr>
-        <w:tblStyle w:val="Tabellenraster"/>
+        <w:tblStyle w:val="Tabellengitternetz"/>
         <w:tblW w:w="0" w:type="auto"/>
         <w:jc w:val="center"/>
-        <w:tblLook w:val="04A0" w:firstRow="1" w:lastRow="0" w:firstColumn="1" w:lastColumn="0" w:noHBand="0" w:noVBand="1"/>
+        <w:tblLook w:val="04A0"/>
       </w:tblPr>
       <w:tblGrid>
         <w:gridCol w:w="1861"/>
@@ -8283,10 +8190,10 @@
     </w:p>
     <w:tbl>
       <w:tblPr>
-        <w:tblStyle w:val="Tabellenraster"/>
+        <w:tblStyle w:val="Tabellengitternetz"/>
         <w:tblW w:w="0" w:type="auto"/>
         <w:jc w:val="center"/>
-        <w:tblLook w:val="04A0" w:firstRow="1" w:lastRow="0" w:firstColumn="1" w:lastColumn="0" w:noHBand="0" w:noVBand="1"/>
+        <w:tblLook w:val="04A0"/>
       </w:tblPr>
       <w:tblGrid>
         <w:gridCol w:w="1861"/>
@@ -8529,10 +8436,10 @@
     </w:p>
     <w:tbl>
       <w:tblPr>
-        <w:tblStyle w:val="Tabellenraster"/>
+        <w:tblStyle w:val="Tabellengitternetz"/>
         <w:tblW w:w="0" w:type="auto"/>
         <w:jc w:val="center"/>
-        <w:tblLook w:val="04A0" w:firstRow="1" w:lastRow="0" w:firstColumn="1" w:lastColumn="0" w:noHBand="0" w:noVBand="1"/>
+        <w:tblLook w:val="04A0"/>
       </w:tblPr>
       <w:tblGrid>
         <w:gridCol w:w="1861"/>
@@ -8775,10 +8682,10 @@
     </w:p>
     <w:tbl>
       <w:tblPr>
-        <w:tblStyle w:val="Tabellenraster"/>
+        <w:tblStyle w:val="Tabellengitternetz"/>
         <w:tblW w:w="0" w:type="auto"/>
         <w:jc w:val="center"/>
-        <w:tblLook w:val="04A0" w:firstRow="1" w:lastRow="0" w:firstColumn="1" w:lastColumn="0" w:noHBand="0" w:noVBand="1"/>
+        <w:tblLook w:val="04A0"/>
       </w:tblPr>
       <w:tblGrid>
         <w:gridCol w:w="1861"/>
@@ -8977,10 +8884,10 @@
     </w:p>
     <w:tbl>
       <w:tblPr>
-        <w:tblStyle w:val="Tabellenraster"/>
+        <w:tblStyle w:val="Tabellengitternetz"/>
         <w:tblW w:w="0" w:type="auto"/>
         <w:jc w:val="center"/>
-        <w:tblLook w:val="04A0" w:firstRow="1" w:lastRow="0" w:firstColumn="1" w:lastColumn="0" w:noHBand="0" w:noVBand="1"/>
+        <w:tblLook w:val="04A0"/>
       </w:tblPr>
       <w:tblGrid>
         <w:gridCol w:w="1861"/>
@@ -9193,10 +9100,10 @@
     </w:p>
     <w:tbl>
       <w:tblPr>
-        <w:tblStyle w:val="Tabellenraster"/>
+        <w:tblStyle w:val="Tabellengitternetz"/>
         <w:tblW w:w="0" w:type="auto"/>
         <w:jc w:val="center"/>
-        <w:tblLook w:val="04A0" w:firstRow="1" w:lastRow="0" w:firstColumn="1" w:lastColumn="0" w:noHBand="0" w:noVBand="1"/>
+        <w:tblLook w:val="04A0"/>
       </w:tblPr>
       <w:tblGrid>
         <w:gridCol w:w="1861"/>
@@ -9411,10 +9318,10 @@
     </w:p>
     <w:tbl>
       <w:tblPr>
-        <w:tblStyle w:val="Tabellenraster"/>
+        <w:tblStyle w:val="Tabellengitternetz"/>
         <w:tblW w:w="0" w:type="auto"/>
         <w:jc w:val="center"/>
-        <w:tblLook w:val="04A0" w:firstRow="1" w:lastRow="0" w:firstColumn="1" w:lastColumn="0" w:noHBand="0" w:noVBand="1"/>
+        <w:tblLook w:val="04A0"/>
       </w:tblPr>
       <w:tblGrid>
         <w:gridCol w:w="1861"/>
@@ -9650,10 +9557,10 @@
     </w:p>
     <w:tbl>
       <w:tblPr>
-        <w:tblStyle w:val="Tabellenraster"/>
+        <w:tblStyle w:val="Tabellengitternetz"/>
         <w:tblW w:w="0" w:type="auto"/>
         <w:jc w:val="center"/>
-        <w:tblLook w:val="04A0" w:firstRow="1" w:lastRow="0" w:firstColumn="1" w:lastColumn="0" w:noHBand="0" w:noVBand="1"/>
+        <w:tblLook w:val="04A0"/>
       </w:tblPr>
       <w:tblGrid>
         <w:gridCol w:w="1861"/>
@@ -9873,10 +9780,10 @@
     </w:p>
     <w:tbl>
       <w:tblPr>
-        <w:tblStyle w:val="Tabellenraster"/>
+        <w:tblStyle w:val="Tabellengitternetz"/>
         <w:tblW w:w="0" w:type="auto"/>
         <w:jc w:val="center"/>
-        <w:tblLook w:val="04A0" w:firstRow="1" w:lastRow="0" w:firstColumn="1" w:lastColumn="0" w:noHBand="0" w:noVBand="1"/>
+        <w:tblLook w:val="04A0"/>
       </w:tblPr>
       <w:tblGrid>
         <w:gridCol w:w="1861"/>
@@ -10101,10 +10008,10 @@
     </w:p>
     <w:tbl>
       <w:tblPr>
-        <w:tblStyle w:val="Tabellenraster"/>
+        <w:tblStyle w:val="Tabellengitternetz"/>
         <w:tblW w:w="0" w:type="auto"/>
         <w:jc w:val="center"/>
-        <w:tblLook w:val="04A0" w:firstRow="1" w:lastRow="0" w:firstColumn="1" w:lastColumn="0" w:noHBand="0" w:noVBand="1"/>
+        <w:tblLook w:val="04A0"/>
       </w:tblPr>
       <w:tblGrid>
         <w:gridCol w:w="1861"/>
@@ -10328,10 +10235,10 @@
     </w:p>
     <w:tbl>
       <w:tblPr>
-        <w:tblStyle w:val="Tabellenraster"/>
+        <w:tblStyle w:val="Tabellengitternetz"/>
         <w:tblW w:w="0" w:type="auto"/>
         <w:jc w:val="center"/>
-        <w:tblLook w:val="04A0" w:firstRow="1" w:lastRow="0" w:firstColumn="1" w:lastColumn="0" w:noHBand="0" w:noVBand="1"/>
+        <w:tblLook w:val="04A0"/>
       </w:tblPr>
       <w:tblGrid>
         <w:gridCol w:w="1861"/>
@@ -10556,10 +10463,10 @@
     </w:p>
     <w:tbl>
       <w:tblPr>
-        <w:tblStyle w:val="Tabellenraster"/>
+        <w:tblStyle w:val="Tabellengitternetz"/>
         <w:tblW w:w="0" w:type="auto"/>
         <w:jc w:val="center"/>
-        <w:tblLook w:val="04A0" w:firstRow="1" w:lastRow="0" w:firstColumn="1" w:lastColumn="0" w:noHBand="0" w:noVBand="1"/>
+        <w:tblLook w:val="04A0"/>
       </w:tblPr>
       <w:tblGrid>
         <w:gridCol w:w="1861"/>
@@ -10798,10 +10705,10 @@
     </w:p>
     <w:tbl>
       <w:tblPr>
-        <w:tblStyle w:val="Tabellenraster"/>
+        <w:tblStyle w:val="Tabellengitternetz"/>
         <w:tblW w:w="0" w:type="auto"/>
         <w:jc w:val="center"/>
-        <w:tblLook w:val="04A0" w:firstRow="1" w:lastRow="0" w:firstColumn="1" w:lastColumn="0" w:noHBand="0" w:noVBand="1"/>
+        <w:tblLook w:val="04A0"/>
       </w:tblPr>
       <w:tblGrid>
         <w:gridCol w:w="1861"/>
@@ -11017,10 +10924,10 @@
     </w:p>
     <w:tbl>
       <w:tblPr>
-        <w:tblStyle w:val="Tabellenraster"/>
+        <w:tblStyle w:val="Tabellengitternetz"/>
         <w:tblW w:w="0" w:type="auto"/>
         <w:jc w:val="center"/>
-        <w:tblLook w:val="04A0" w:firstRow="1" w:lastRow="0" w:firstColumn="1" w:lastColumn="0" w:noHBand="0" w:noVBand="1"/>
+        <w:tblLook w:val="04A0"/>
       </w:tblPr>
       <w:tblGrid>
         <w:gridCol w:w="1861"/>
@@ -11332,10 +11239,10 @@
     </w:p>
     <w:tbl>
       <w:tblPr>
-        <w:tblStyle w:val="Tabellenraster"/>
+        <w:tblStyle w:val="Tabellengitternetz"/>
         <w:tblW w:w="0" w:type="auto"/>
         <w:jc w:val="center"/>
-        <w:tblLook w:val="04A0" w:firstRow="1" w:lastRow="0" w:firstColumn="1" w:lastColumn="0" w:noHBand="0" w:noVBand="1"/>
+        <w:tblLook w:val="04A0"/>
       </w:tblPr>
       <w:tblGrid>
         <w:gridCol w:w="1861"/>
@@ -11569,10 +11476,10 @@
     </w:p>
     <w:tbl>
       <w:tblPr>
-        <w:tblStyle w:val="Tabellenraster"/>
+        <w:tblStyle w:val="Tabellengitternetz"/>
         <w:tblW w:w="0" w:type="auto"/>
         <w:jc w:val="center"/>
-        <w:tblLook w:val="04A0" w:firstRow="1" w:lastRow="0" w:firstColumn="1" w:lastColumn="0" w:noHBand="0" w:noVBand="1"/>
+        <w:tblLook w:val="04A0"/>
       </w:tblPr>
       <w:tblGrid>
         <w:gridCol w:w="1861"/>
@@ -11775,10 +11682,10 @@
     </w:p>
     <w:tbl>
       <w:tblPr>
-        <w:tblStyle w:val="Tabellenraster"/>
+        <w:tblStyle w:val="Tabellengitternetz"/>
         <w:tblW w:w="0" w:type="auto"/>
         <w:jc w:val="center"/>
-        <w:tblLook w:val="04A0" w:firstRow="1" w:lastRow="0" w:firstColumn="1" w:lastColumn="0" w:noHBand="0" w:noVBand="1"/>
+        <w:tblLook w:val="04A0"/>
       </w:tblPr>
       <w:tblGrid>
         <w:gridCol w:w="1861"/>
@@ -12075,10 +11982,10 @@
     </w:p>
     <w:tbl>
       <w:tblPr>
-        <w:tblStyle w:val="Tabellenraster"/>
+        <w:tblStyle w:val="Tabellengitternetz"/>
         <w:tblW w:w="0" w:type="auto"/>
         <w:jc w:val="center"/>
-        <w:tblLook w:val="04A0" w:firstRow="1" w:lastRow="0" w:firstColumn="1" w:lastColumn="0" w:noHBand="0" w:noVBand="1"/>
+        <w:tblLook w:val="04A0"/>
       </w:tblPr>
       <w:tblGrid>
         <w:gridCol w:w="1861"/>
@@ -12367,7 +12274,7 @@
                     </pic:cNvPicPr>
                   </pic:nvPicPr>
                   <pic:blipFill>
-                    <a:blip r:embed="rId25" cstate="print"/>
+                    <a:blip r:embed="rId24" cstate="print"/>
                     <a:srcRect/>
                     <a:stretch>
                       <a:fillRect/>
@@ -12431,10 +12338,10 @@
                     <pic:cNvPicPr/>
                   </pic:nvPicPr>
                   <pic:blipFill>
-                    <a:blip r:embed="rId26">
+                    <a:blip r:embed="rId25" cstate="print">
                       <a:extLst>
                         <a:ext uri="{28A0092B-C50C-407E-A947-70E740481C1C}">
-                          <a14:useLocalDpi xmlns:a14="http://schemas.microsoft.com/office/drawing/2010/main" val="0"/>
+                          <a14:useLocalDpi xmlns="" xmlns:wpc="http://schemas.microsoft.com/office/word/2010/wordprocessingCanvas" xmlns:mc="http://schemas.openxmlformats.org/markup-compatibility/2006" xmlns:o="urn:schemas-microsoft-com:office:office" xmlns:v="urn:schemas-microsoft-com:vml" xmlns:wp14="http://schemas.microsoft.com/office/word/2010/wordprocessingDrawing" xmlns:w10="urn:schemas-microsoft-com:office:word" xmlns:w="http://schemas.openxmlformats.org/wordprocessingml/2006/main" xmlns:w14="http://schemas.microsoft.com/office/word/2010/wordml" xmlns:wpg="http://schemas.microsoft.com/office/word/2010/wordprocessingGroup" xmlns:wpi="http://schemas.microsoft.com/office/word/2010/wordprocessingInk" xmlns:wps="http://schemas.microsoft.com/office/word/2010/wordprocessingShape" xmlns:a14="http://schemas.microsoft.com/office/drawing/2010/main" val="0"/>
                         </a:ext>
                       </a:extLst>
                     </a:blip>
@@ -12464,13 +12371,7 @@
       </w:pPr>
       <w:proofErr w:type="spellStart"/>
       <w:r>
-        <w:t>cre</w:t>
-      </w:r>
-      <w:r>
-        <w:t>a</w:t>
-      </w:r>
-      <w:r>
-        <w:t>te_figures</w:t>
+        <w:t>create_figures</w:t>
       </w:r>
       <w:proofErr w:type="spellEnd"/>
       <w:r>
@@ -12484,7 +12385,7 @@
           <w:lang w:eastAsia="de-CH"/>
         </w:rPr>
         <w:drawing>
-          <wp:inline distT="0" distB="0" distL="0" distR="0" wp14:anchorId="10D742A7" wp14:editId="2D24BE7C">
+          <wp:inline distT="0" distB="0" distL="0" distR="0">
             <wp:extent cx="1997075" cy="497205"/>
             <wp:effectExtent l="0" t="0" r="0" b="0"/>
             <wp:docPr id="44" name="Grafik 44" descr="C:\Users\Marcel\Documents\Tech\Informatik\CarmeWorkspace\LaserChess\docs\Struktogramme\LaserChess(main)\Init_figures.png"/>
@@ -12501,10 +12402,10 @@
                     </pic:cNvPicPr>
                   </pic:nvPicPr>
                   <pic:blipFill>
-                    <a:blip r:embed="rId27">
+                    <a:blip r:embed="rId26" cstate="print">
                       <a:extLst>
                         <a:ext uri="{28A0092B-C50C-407E-A947-70E740481C1C}">
-                          <a14:useLocalDpi xmlns:a14="http://schemas.microsoft.com/office/drawing/2010/main" val="0"/>
+                          <a14:useLocalDpi xmlns="" xmlns:wpc="http://schemas.microsoft.com/office/word/2010/wordprocessingCanvas" xmlns:mc="http://schemas.openxmlformats.org/markup-compatibility/2006" xmlns:o="urn:schemas-microsoft-com:office:office" xmlns:v="urn:schemas-microsoft-com:vml" xmlns:wp14="http://schemas.microsoft.com/office/word/2010/wordprocessingDrawing" xmlns:w10="urn:schemas-microsoft-com:office:word" xmlns:w="http://schemas.openxmlformats.org/wordprocessingml/2006/main" xmlns:w14="http://schemas.microsoft.com/office/word/2010/wordml" xmlns:wpg="http://schemas.microsoft.com/office/word/2010/wordprocessingGroup" xmlns:wpi="http://schemas.microsoft.com/office/word/2010/wordprocessingInk" xmlns:wps="http://schemas.microsoft.com/office/word/2010/wordprocessingShape" xmlns:a14="http://schemas.microsoft.com/office/drawing/2010/main" val="0"/>
                         </a:ext>
                       </a:extLst>
                     </a:blip>
@@ -12556,7 +12457,7 @@
           <w:lang w:eastAsia="de-CH"/>
         </w:rPr>
         <w:drawing>
-          <wp:inline distT="0" distB="0" distL="0" distR="0" wp14:anchorId="3A63B398" wp14:editId="1DEDA6C9">
+          <wp:inline distT="0" distB="0" distL="0" distR="0">
             <wp:extent cx="5941060" cy="6760845"/>
             <wp:effectExtent l="0" t="0" r="0" b="0"/>
             <wp:docPr id="45" name="Grafik 45"/>
@@ -12571,10 +12472,10 @@
                     <pic:cNvPicPr/>
                   </pic:nvPicPr>
                   <pic:blipFill>
-                    <a:blip r:embed="rId28">
+                    <a:blip r:embed="rId27" cstate="print">
                       <a:extLst>
                         <a:ext uri="{28A0092B-C50C-407E-A947-70E740481C1C}">
-                          <a14:useLocalDpi xmlns:a14="http://schemas.microsoft.com/office/drawing/2010/main" val="0"/>
+                          <a14:useLocalDpi xmlns="" xmlns:wpc="http://schemas.microsoft.com/office/word/2010/wordprocessingCanvas" xmlns:mc="http://schemas.openxmlformats.org/markup-compatibility/2006" xmlns:o="urn:schemas-microsoft-com:office:office" xmlns:v="urn:schemas-microsoft-com:vml" xmlns:wp14="http://schemas.microsoft.com/office/word/2010/wordprocessingDrawing" xmlns:w10="urn:schemas-microsoft-com:office:word" xmlns:w="http://schemas.openxmlformats.org/wordprocessingml/2006/main" xmlns:w14="http://schemas.microsoft.com/office/word/2010/wordml" xmlns:wpg="http://schemas.microsoft.com/office/word/2010/wordprocessingGroup" xmlns:wpi="http://schemas.microsoft.com/office/word/2010/wordprocessingInk" xmlns:wps="http://schemas.microsoft.com/office/word/2010/wordprocessingShape" xmlns:a14="http://schemas.microsoft.com/office/drawing/2010/main" val="0"/>
                         </a:ext>
                       </a:extLst>
                     </a:blip>
@@ -12637,7 +12538,7 @@
                     </pic:cNvPicPr>
                   </pic:nvPicPr>
                   <pic:blipFill>
-                    <a:blip r:embed="rId29" cstate="print"/>
+                    <a:blip r:embed="rId28" cstate="print"/>
                     <a:srcRect/>
                     <a:stretch>
                       <a:fillRect/>
@@ -12702,10 +12603,10 @@
                     <pic:cNvPicPr/>
                   </pic:nvPicPr>
                   <pic:blipFill>
-                    <a:blip r:embed="rId30">
+                    <a:blip r:embed="rId29" cstate="print">
                       <a:extLst>
                         <a:ext uri="{28A0092B-C50C-407E-A947-70E740481C1C}">
-                          <a14:useLocalDpi xmlns:a14="http://schemas.microsoft.com/office/drawing/2010/main" val="0"/>
+                          <a14:useLocalDpi xmlns="" xmlns:wpc="http://schemas.microsoft.com/office/word/2010/wordprocessingCanvas" xmlns:mc="http://schemas.openxmlformats.org/markup-compatibility/2006" xmlns:o="urn:schemas-microsoft-com:office:office" xmlns:v="urn:schemas-microsoft-com:vml" xmlns:wp14="http://schemas.microsoft.com/office/word/2010/wordprocessingDrawing" xmlns:w10="urn:schemas-microsoft-com:office:word" xmlns:w="http://schemas.openxmlformats.org/wordprocessingml/2006/main" xmlns:w14="http://schemas.microsoft.com/office/word/2010/wordml" xmlns:wpg="http://schemas.microsoft.com/office/word/2010/wordprocessingGroup" xmlns:wpi="http://schemas.microsoft.com/office/word/2010/wordprocessingInk" xmlns:wps="http://schemas.microsoft.com/office/word/2010/wordprocessingShape" xmlns:a14="http://schemas.microsoft.com/office/drawing/2010/main" val="0"/>
                         </a:ext>
                       </a:extLst>
                     </a:blip>
@@ -12783,10 +12684,10 @@
                     <pic:cNvPicPr/>
                   </pic:nvPicPr>
                   <pic:blipFill>
-                    <a:blip r:embed="rId31">
+                    <a:blip r:embed="rId30" cstate="print">
                       <a:extLst>
                         <a:ext uri="{28A0092B-C50C-407E-A947-70E740481C1C}">
-                          <a14:useLocalDpi xmlns:a14="http://schemas.microsoft.com/office/drawing/2010/main" val="0"/>
+                          <a14:useLocalDpi xmlns="" xmlns:wpc="http://schemas.microsoft.com/office/word/2010/wordprocessingCanvas" xmlns:mc="http://schemas.openxmlformats.org/markup-compatibility/2006" xmlns:o="urn:schemas-microsoft-com:office:office" xmlns:v="urn:schemas-microsoft-com:vml" xmlns:wp14="http://schemas.microsoft.com/office/word/2010/wordprocessingDrawing" xmlns:w10="urn:schemas-microsoft-com:office:word" xmlns:w="http://schemas.openxmlformats.org/wordprocessingml/2006/main" xmlns:w14="http://schemas.microsoft.com/office/word/2010/wordml" xmlns:wpg="http://schemas.microsoft.com/office/word/2010/wordprocessingGroup" xmlns:wpi="http://schemas.microsoft.com/office/word/2010/wordprocessingInk" xmlns:wps="http://schemas.microsoft.com/office/word/2010/wordprocessingShape" xmlns:a14="http://schemas.microsoft.com/office/drawing/2010/main" val="0"/>
                         </a:ext>
                       </a:extLst>
                     </a:blip>
@@ -12845,10 +12746,10 @@
                     <pic:cNvPicPr/>
                   </pic:nvPicPr>
                   <pic:blipFill>
-                    <a:blip r:embed="rId32">
+                    <a:blip r:embed="rId31" cstate="print">
                       <a:extLst>
                         <a:ext uri="{28A0092B-C50C-407E-A947-70E740481C1C}">
-                          <a14:useLocalDpi xmlns:a14="http://schemas.microsoft.com/office/drawing/2010/main" val="0"/>
+                          <a14:useLocalDpi xmlns="" xmlns:wpc="http://schemas.microsoft.com/office/word/2010/wordprocessingCanvas" xmlns:mc="http://schemas.openxmlformats.org/markup-compatibility/2006" xmlns:o="urn:schemas-microsoft-com:office:office" xmlns:v="urn:schemas-microsoft-com:vml" xmlns:wp14="http://schemas.microsoft.com/office/word/2010/wordprocessingDrawing" xmlns:w10="urn:schemas-microsoft-com:office:word" xmlns:w="http://schemas.openxmlformats.org/wordprocessingml/2006/main" xmlns:w14="http://schemas.microsoft.com/office/word/2010/wordml" xmlns:wpg="http://schemas.microsoft.com/office/word/2010/wordprocessingGroup" xmlns:wpi="http://schemas.microsoft.com/office/word/2010/wordprocessingInk" xmlns:wps="http://schemas.microsoft.com/office/word/2010/wordprocessingShape" xmlns:a14="http://schemas.microsoft.com/office/drawing/2010/main" val="0"/>
                         </a:ext>
                       </a:extLst>
                     </a:blip>
@@ -12903,10 +12804,10 @@
                     <pic:cNvPicPr/>
                   </pic:nvPicPr>
                   <pic:blipFill>
-                    <a:blip r:embed="rId33">
+                    <a:blip r:embed="rId32" cstate="print">
                       <a:extLst>
                         <a:ext uri="{28A0092B-C50C-407E-A947-70E740481C1C}">
-                          <a14:useLocalDpi xmlns:a14="http://schemas.microsoft.com/office/drawing/2010/main" val="0"/>
+                          <a14:useLocalDpi xmlns="" xmlns:wpc="http://schemas.microsoft.com/office/word/2010/wordprocessingCanvas" xmlns:mc="http://schemas.openxmlformats.org/markup-compatibility/2006" xmlns:o="urn:schemas-microsoft-com:office:office" xmlns:v="urn:schemas-microsoft-com:vml" xmlns:wp14="http://schemas.microsoft.com/office/word/2010/wordprocessingDrawing" xmlns:w10="urn:schemas-microsoft-com:office:word" xmlns:w="http://schemas.openxmlformats.org/wordprocessingml/2006/main" xmlns:w14="http://schemas.microsoft.com/office/word/2010/wordml" xmlns:wpg="http://schemas.microsoft.com/office/word/2010/wordprocessingGroup" xmlns:wpi="http://schemas.microsoft.com/office/word/2010/wordprocessingInk" xmlns:wps="http://schemas.microsoft.com/office/word/2010/wordprocessingShape" xmlns:a14="http://schemas.microsoft.com/office/drawing/2010/main" val="0"/>
                         </a:ext>
                       </a:extLst>
                     </a:blip>
@@ -13011,7 +12912,7 @@
                     </pic:cNvPicPr>
                   </pic:nvPicPr>
                   <pic:blipFill>
-                    <a:blip r:embed="rId34" cstate="print"/>
+                    <a:blip r:embed="rId33" cstate="print"/>
                     <a:srcRect/>
                     <a:stretch>
                       <a:fillRect/>
@@ -13101,7 +13002,7 @@
                     </pic:cNvPicPr>
                   </pic:nvPicPr>
                   <pic:blipFill>
-                    <a:blip r:embed="rId35" cstate="print"/>
+                    <a:blip r:embed="rId34" cstate="print"/>
                     <a:stretch>
                       <a:fillRect/>
                     </a:stretch>
@@ -13187,7 +13088,7 @@
                     </pic:cNvPicPr>
                   </pic:nvPicPr>
                   <pic:blipFill>
-                    <a:blip r:embed="rId36" cstate="print"/>
+                    <a:blip r:embed="rId35" cstate="print"/>
                     <a:srcRect/>
                     <a:stretch>
                       <a:fillRect/>
@@ -13278,7 +13179,7 @@
                     </pic:cNvPicPr>
                   </pic:nvPicPr>
                   <pic:blipFill>
-                    <a:blip r:embed="rId37" cstate="print"/>
+                    <a:blip r:embed="rId36" cstate="print"/>
                     <a:srcRect/>
                     <a:stretch>
                       <a:fillRect/>
@@ -13368,7 +13269,7 @@
                     </pic:cNvPicPr>
                   </pic:nvPicPr>
                   <pic:blipFill>
-                    <a:blip r:embed="rId38" cstate="print"/>
+                    <a:blip r:embed="rId37" cstate="print"/>
                     <a:srcRect/>
                     <a:stretch>
                       <a:fillRect/>
@@ -13458,7 +13359,7 @@
                     </pic:cNvPicPr>
                   </pic:nvPicPr>
                   <pic:blipFill>
-                    <a:blip r:embed="rId39" cstate="print"/>
+                    <a:blip r:embed="rId38" cstate="print"/>
                     <a:srcRect/>
                     <a:stretch>
                       <a:fillRect/>
@@ -13548,7 +13449,7 @@
                     </pic:cNvPicPr>
                   </pic:nvPicPr>
                   <pic:blipFill>
-                    <a:blip r:embed="rId40" cstate="print"/>
+                    <a:blip r:embed="rId39" cstate="print"/>
                     <a:srcRect/>
                     <a:stretch>
                       <a:fillRect/>
@@ -13638,7 +13539,7 @@
                     </pic:cNvPicPr>
                   </pic:nvPicPr>
                   <pic:blipFill>
-                    <a:blip r:embed="rId41" cstate="print"/>
+                    <a:blip r:embed="rId40" cstate="print"/>
                     <a:srcRect/>
                     <a:stretch>
                       <a:fillRect/>
@@ -13729,7 +13630,7 @@
                     </pic:cNvPicPr>
                   </pic:nvPicPr>
                   <pic:blipFill>
-                    <a:blip r:embed="rId42" cstate="print"/>
+                    <a:blip r:embed="rId41" cstate="print"/>
                     <a:srcRect/>
                     <a:stretch>
                       <a:fillRect/>
@@ -13832,8 +13733,6 @@
       <w:proofErr w:type="spellEnd"/>
       <w:r>
         <w:br/>
-      </w:r>
-      <w:r>
         <w:t>Variablen dieses Typs, sind zur Bestimmung der Spieler. Sie werden gebraucht, um die Figuren dem en</w:t>
       </w:r>
       <w:r>
@@ -13888,9 +13787,9 @@
     </w:p>
     <w:tbl>
       <w:tblPr>
-        <w:tblStyle w:val="Tabellenraster"/>
+        <w:tblStyle w:val="Tabellengitternetz"/>
         <w:tblW w:w="0" w:type="auto"/>
-        <w:tblLook w:val="04A0" w:firstRow="1" w:lastRow="0" w:firstColumn="1" w:lastColumn="0" w:noHBand="0" w:noVBand="1"/>
+        <w:tblLook w:val="04A0"/>
       </w:tblPr>
       <w:tblGrid>
         <w:gridCol w:w="2518"/>
@@ -13962,10 +13861,10 @@
                           </pic:cNvPicPr>
                         </pic:nvPicPr>
                         <pic:blipFill>
-                          <a:blip r:embed="rId43">
+                          <a:blip r:embed="rId42" cstate="print">
                             <a:extLst>
                               <a:ext uri="{28A0092B-C50C-407E-A947-70E740481C1C}">
-                                <a14:useLocalDpi xmlns:a14="http://schemas.microsoft.com/office/drawing/2010/main" val="0"/>
+                                <a14:useLocalDpi xmlns="" xmlns:wpc="http://schemas.microsoft.com/office/word/2010/wordprocessingCanvas" xmlns:mc="http://schemas.openxmlformats.org/markup-compatibility/2006" xmlns:o="urn:schemas-microsoft-com:office:office" xmlns:v="urn:schemas-microsoft-com:vml" xmlns:wp14="http://schemas.microsoft.com/office/word/2010/wordprocessingDrawing" xmlns:w10="urn:schemas-microsoft-com:office:word" xmlns:w="http://schemas.openxmlformats.org/wordprocessingml/2006/main" xmlns:w14="http://schemas.microsoft.com/office/word/2010/wordml" xmlns:wpg="http://schemas.microsoft.com/office/word/2010/wordprocessingGroup" xmlns:wpi="http://schemas.microsoft.com/office/word/2010/wordprocessingInk" xmlns:wps="http://schemas.microsoft.com/office/word/2010/wordprocessingShape" xmlns:a14="http://schemas.microsoft.com/office/drawing/2010/main" val="0"/>
                               </a:ext>
                             </a:extLst>
                           </a:blip>
@@ -13987,12 +13886,6 @@
                       </pic:pic>
                     </a:graphicData>
                   </a:graphic>
-                  <wp14:sizeRelH relativeFrom="page">
-                    <wp14:pctWidth>0</wp14:pctWidth>
-                  </wp14:sizeRelH>
-                  <wp14:sizeRelV relativeFrom="page">
-                    <wp14:pctHeight>0</wp14:pctHeight>
-                  </wp14:sizeRelV>
                 </wp:anchor>
               </w:drawing>
             </w:r>
@@ -14078,10 +13971,10 @@
                           </pic:cNvPicPr>
                         </pic:nvPicPr>
                         <pic:blipFill>
-                          <a:blip r:embed="rId44">
+                          <a:blip r:embed="rId43" cstate="print">
                             <a:extLst>
                               <a:ext uri="{28A0092B-C50C-407E-A947-70E740481C1C}">
-                                <a14:useLocalDpi xmlns:a14="http://schemas.microsoft.com/office/drawing/2010/main" val="0"/>
+                                <a14:useLocalDpi xmlns="" xmlns:wpc="http://schemas.microsoft.com/office/word/2010/wordprocessingCanvas" xmlns:mc="http://schemas.openxmlformats.org/markup-compatibility/2006" xmlns:o="urn:schemas-microsoft-com:office:office" xmlns:v="urn:schemas-microsoft-com:vml" xmlns:wp14="http://schemas.microsoft.com/office/word/2010/wordprocessingDrawing" xmlns:w10="urn:schemas-microsoft-com:office:word" xmlns:w="http://schemas.openxmlformats.org/wordprocessingml/2006/main" xmlns:w14="http://schemas.microsoft.com/office/word/2010/wordml" xmlns:wpg="http://schemas.microsoft.com/office/word/2010/wordprocessingGroup" xmlns:wpi="http://schemas.microsoft.com/office/word/2010/wordprocessingInk" xmlns:wps="http://schemas.microsoft.com/office/word/2010/wordprocessingShape" xmlns:a14="http://schemas.microsoft.com/office/drawing/2010/main" val="0"/>
                               </a:ext>
                             </a:extLst>
                           </a:blip>
@@ -14103,12 +13996,6 @@
                       </pic:pic>
                     </a:graphicData>
                   </a:graphic>
-                  <wp14:sizeRelH relativeFrom="page">
-                    <wp14:pctWidth>0</wp14:pctWidth>
-                  </wp14:sizeRelH>
-                  <wp14:sizeRelV relativeFrom="page">
-                    <wp14:pctHeight>0</wp14:pctHeight>
-                  </wp14:sizeRelV>
                 </wp:anchor>
               </w:drawing>
             </w:r>
@@ -14133,7 +14020,19 @@
               <w:spacing w:after="0" w:line="240" w:lineRule="auto"/>
             </w:pPr>
             <w:r>
-              <w:t>Mit dem Spiegel kann der LASER-Strahl umgelenkt werden. Der Spiegel wird zerstört, wenn er von hinten getroffen wird. Er kann beliebig auf dem Spielfeld gedreht und verschoben werden.</w:t>
+              <w:t xml:space="preserve">Mit dem Spiegel kann der LASER-Strahl umgelenkt werden. Der Spiegel wird zerstört, wenn er </w:t>
+            </w:r>
+            <w:r>
+              <w:t xml:space="preserve">an einer nicht reflektierenden Seitenwand </w:t>
+            </w:r>
+            <w:r>
+              <w:t>getro</w:t>
+            </w:r>
+            <w:r>
+              <w:t>f</w:t>
+            </w:r>
+            <w:r>
+              <w:t>fen wird. Er kann beliebig auf dem Spielfeld gedreht und verschoben werden.</w:t>
             </w:r>
           </w:p>
         </w:tc>
@@ -14195,10 +14094,10 @@
                           </pic:cNvPicPr>
                         </pic:nvPicPr>
                         <pic:blipFill>
-                          <a:blip r:embed="rId45">
+                          <a:blip r:embed="rId44" cstate="print">
                             <a:extLst>
                               <a:ext uri="{28A0092B-C50C-407E-A947-70E740481C1C}">
-                                <a14:useLocalDpi xmlns:a14="http://schemas.microsoft.com/office/drawing/2010/main" val="0"/>
+                                <a14:useLocalDpi xmlns="" xmlns:wpc="http://schemas.microsoft.com/office/word/2010/wordprocessingCanvas" xmlns:mc="http://schemas.openxmlformats.org/markup-compatibility/2006" xmlns:o="urn:schemas-microsoft-com:office:office" xmlns:v="urn:schemas-microsoft-com:vml" xmlns:wp14="http://schemas.microsoft.com/office/word/2010/wordprocessingDrawing" xmlns:w10="urn:schemas-microsoft-com:office:word" xmlns:w="http://schemas.openxmlformats.org/wordprocessingml/2006/main" xmlns:w14="http://schemas.microsoft.com/office/word/2010/wordml" xmlns:wpg="http://schemas.microsoft.com/office/word/2010/wordprocessingGroup" xmlns:wpi="http://schemas.microsoft.com/office/word/2010/wordprocessingInk" xmlns:wps="http://schemas.microsoft.com/office/word/2010/wordprocessingShape" xmlns:a14="http://schemas.microsoft.com/office/drawing/2010/main" val="0"/>
                               </a:ext>
                             </a:extLst>
                           </a:blip>
@@ -14220,12 +14119,6 @@
                       </pic:pic>
                     </a:graphicData>
                   </a:graphic>
-                  <wp14:sizeRelH relativeFrom="page">
-                    <wp14:pctWidth>0</wp14:pctWidth>
-                  </wp14:sizeRelH>
-                  <wp14:sizeRelV relativeFrom="page">
-                    <wp14:pctHeight>0</wp14:pctHeight>
-                  </wp14:sizeRelV>
                 </wp:anchor>
               </w:drawing>
             </w:r>
@@ -14256,13 +14149,11 @@
               <w:t>A</w:t>
             </w:r>
             <w:r>
-              <w:t xml:space="preserve">SER-Strahl in zwei </w:t>
-            </w:r>
-            <w:proofErr w:type="gramStart"/>
-            <w:r>
-              <w:t>Strahle</w:t>
-            </w:r>
-            <w:proofErr w:type="gramEnd"/>
+              <w:t>SER-Strahl in zwei Strahle</w:t>
+            </w:r>
+            <w:r>
+              <w:t>n</w:t>
+            </w:r>
             <w:r>
               <w:t xml:space="preserve"> auf. Der Splitter kann nicht zerstört werden, ist frei dreh- und verschiebbar.</w:t>
             </w:r>
@@ -14324,10 +14215,10 @@
                           </pic:cNvPicPr>
                         </pic:nvPicPr>
                         <pic:blipFill>
-                          <a:blip r:embed="rId46">
+                          <a:blip r:embed="rId45" cstate="print">
                             <a:extLst>
                               <a:ext uri="{28A0092B-C50C-407E-A947-70E740481C1C}">
-                                <a14:useLocalDpi xmlns:a14="http://schemas.microsoft.com/office/drawing/2010/main" val="0"/>
+                                <a14:useLocalDpi xmlns="" xmlns:wpc="http://schemas.microsoft.com/office/word/2010/wordprocessingCanvas" xmlns:mc="http://schemas.openxmlformats.org/markup-compatibility/2006" xmlns:o="urn:schemas-microsoft-com:office:office" xmlns:v="urn:schemas-microsoft-com:vml" xmlns:wp14="http://schemas.microsoft.com/office/word/2010/wordprocessingDrawing" xmlns:w10="urn:schemas-microsoft-com:office:word" xmlns:w="http://schemas.openxmlformats.org/wordprocessingml/2006/main" xmlns:w14="http://schemas.microsoft.com/office/word/2010/wordml" xmlns:wpg="http://schemas.microsoft.com/office/word/2010/wordprocessingGroup" xmlns:wpi="http://schemas.microsoft.com/office/word/2010/wordprocessingInk" xmlns:wps="http://schemas.microsoft.com/office/word/2010/wordprocessingShape" xmlns:a14="http://schemas.microsoft.com/office/drawing/2010/main" val="0"/>
                               </a:ext>
                             </a:extLst>
                           </a:blip>
@@ -14349,12 +14240,6 @@
                       </pic:pic>
                     </a:graphicData>
                   </a:graphic>
-                  <wp14:sizeRelH relativeFrom="page">
-                    <wp14:pctWidth>0</wp14:pctWidth>
-                  </wp14:sizeRelH>
-                  <wp14:sizeRelV relativeFrom="page">
-                    <wp14:pctHeight>0</wp14:pctHeight>
-                  </wp14:sizeRelV>
                 </wp:anchor>
               </w:drawing>
             </w:r>
@@ -14440,10 +14325,10 @@
                           </pic:cNvPicPr>
                         </pic:nvPicPr>
                         <pic:blipFill>
-                          <a:blip r:embed="rId47">
+                          <a:blip r:embed="rId46" cstate="print">
                             <a:extLst>
                               <a:ext uri="{28A0092B-C50C-407E-A947-70E740481C1C}">
-                                <a14:useLocalDpi xmlns:a14="http://schemas.microsoft.com/office/drawing/2010/main" val="0"/>
+                                <a14:useLocalDpi xmlns="" xmlns:wpc="http://schemas.microsoft.com/office/word/2010/wordprocessingCanvas" xmlns:mc="http://schemas.openxmlformats.org/markup-compatibility/2006" xmlns:o="urn:schemas-microsoft-com:office:office" xmlns:v="urn:schemas-microsoft-com:vml" xmlns:wp14="http://schemas.microsoft.com/office/word/2010/wordprocessingDrawing" xmlns:w10="urn:schemas-microsoft-com:office:word" xmlns:w="http://schemas.openxmlformats.org/wordprocessingml/2006/main" xmlns:w14="http://schemas.microsoft.com/office/word/2010/wordml" xmlns:wpg="http://schemas.microsoft.com/office/word/2010/wordprocessingGroup" xmlns:wpi="http://schemas.microsoft.com/office/word/2010/wordprocessingInk" xmlns:wps="http://schemas.microsoft.com/office/word/2010/wordprocessingShape" xmlns:a14="http://schemas.microsoft.com/office/drawing/2010/main" val="0"/>
                               </a:ext>
                             </a:extLst>
                           </a:blip>
@@ -14465,12 +14350,6 @@
                       </pic:pic>
                     </a:graphicData>
                   </a:graphic>
-                  <wp14:sizeRelH relativeFrom="page">
-                    <wp14:pctWidth>0</wp14:pctWidth>
-                  </wp14:sizeRelH>
-                  <wp14:sizeRelV relativeFrom="page">
-                    <wp14:pctHeight>0</wp14:pctHeight>
-                  </wp14:sizeRelV>
                 </wp:anchor>
               </w:drawing>
             </w:r>
@@ -14519,20 +14398,27 @@
       <w:pPr>
         <w:rPr>
           <w:rFonts w:asciiTheme="majorHAnsi" w:hAnsiTheme="majorHAnsi" w:cstheme="majorBidi"/>
-        </w:rPr>
-      </w:pPr>
-      <w:r>
+          <w:lang w:val="en-US"/>
+        </w:rPr>
+      </w:pPr>
+      <w:r>
+        <w:rPr>
+          <w:lang w:val="en-US"/>
+        </w:rPr>
         <w:t>EAST, NORTH, WEST, SOUTH, NORTH_EAST = 0, NORTH_WEST = 1, SOUTH_WEST = 2, SOUTH_EAST = 3</w:t>
       </w:r>
       <w:r>
+        <w:rPr>
+          <w:lang w:val="en-US"/>
+        </w:rPr>
         <w:br/>
       </w:r>
     </w:p>
     <w:tbl>
       <w:tblPr>
-        <w:tblStyle w:val="Tabellenraster"/>
+        <w:tblStyle w:val="Tabellengitternetz"/>
         <w:tblW w:w="0" w:type="auto"/>
-        <w:tblLook w:val="04A0" w:firstRow="1" w:lastRow="0" w:firstColumn="1" w:lastColumn="0" w:noHBand="0" w:noVBand="1"/>
+        <w:tblLook w:val="04A0"/>
       </w:tblPr>
       <w:tblGrid>
         <w:gridCol w:w="1526"/>
@@ -14579,7 +14465,7 @@
                 <w:lang w:eastAsia="de-CH"/>
               </w:rPr>
               <w:drawing>
-                <wp:inline distT="0" distB="0" distL="0" distR="0" wp14:anchorId="55984034" wp14:editId="4CE3E64D">
+                <wp:inline distT="0" distB="0" distL="0" distR="0">
                   <wp:extent cx="841375" cy="892175"/>
                   <wp:effectExtent l="0" t="0" r="0" b="0"/>
                   <wp:docPr id="29" name="Grafik 29" descr="Beschreibung: C:\Users\Marcel\Documents\Tech\Informatik\CarmeWorkspace\LaserChess\docs\img\direction.png"/>
@@ -14596,10 +14482,10 @@
                           </pic:cNvPicPr>
                         </pic:nvPicPr>
                         <pic:blipFill>
-                          <a:blip r:embed="rId48">
+                          <a:blip r:embed="rId47" cstate="print">
                             <a:extLst>
                               <a:ext uri="{28A0092B-C50C-407E-A947-70E740481C1C}">
-                                <a14:useLocalDpi xmlns:a14="http://schemas.microsoft.com/office/drawing/2010/main" val="0"/>
+                                <a14:useLocalDpi xmlns="" xmlns:wpc="http://schemas.microsoft.com/office/word/2010/wordprocessingCanvas" xmlns:mc="http://schemas.openxmlformats.org/markup-compatibility/2006" xmlns:o="urn:schemas-microsoft-com:office:office" xmlns:v="urn:schemas-microsoft-com:vml" xmlns:wp14="http://schemas.microsoft.com/office/word/2010/wordprocessingDrawing" xmlns:w10="urn:schemas-microsoft-com:office:word" xmlns:w="http://schemas.openxmlformats.org/wordprocessingml/2006/main" xmlns:w14="http://schemas.microsoft.com/office/word/2010/wordml" xmlns:wpg="http://schemas.microsoft.com/office/word/2010/wordprocessingGroup" xmlns:wpi="http://schemas.microsoft.com/office/word/2010/wordprocessingInk" xmlns:wps="http://schemas.microsoft.com/office/word/2010/wordprocessingShape" xmlns:a14="http://schemas.microsoft.com/office/drawing/2010/main" val="0"/>
                               </a:ext>
                             </a:extLst>
                           </a:blip>
@@ -14686,7 +14572,7 @@
                 <w:lang w:eastAsia="de-CH"/>
               </w:rPr>
               <w:drawing>
-                <wp:inline distT="0" distB="0" distL="0" distR="0" wp14:anchorId="5E0708E3" wp14:editId="4EECE267">
+                <wp:inline distT="0" distB="0" distL="0" distR="0">
                   <wp:extent cx="862965" cy="862965"/>
                   <wp:effectExtent l="0" t="0" r="0" b="0"/>
                   <wp:docPr id="28" name="Grafik 28" descr="Beschreibung: C:\Users\Marcel\Documents\Tech\Informatik\CarmeWorkspace\LaserChess\docs\img\mirror_orientation.png"/>
@@ -14703,10 +14589,10 @@
                           </pic:cNvPicPr>
                         </pic:nvPicPr>
                         <pic:blipFill>
-                          <a:blip r:embed="rId49">
+                          <a:blip r:embed="rId48" cstate="print">
                             <a:extLst>
                               <a:ext uri="{28A0092B-C50C-407E-A947-70E740481C1C}">
-                                <a14:useLocalDpi xmlns:a14="http://schemas.microsoft.com/office/drawing/2010/main" val="0"/>
+                                <a14:useLocalDpi xmlns="" xmlns:wpc="http://schemas.microsoft.com/office/word/2010/wordprocessingCanvas" xmlns:mc="http://schemas.openxmlformats.org/markup-compatibility/2006" xmlns:o="urn:schemas-microsoft-com:office:office" xmlns:v="urn:schemas-microsoft-com:vml" xmlns:wp14="http://schemas.microsoft.com/office/word/2010/wordprocessingDrawing" xmlns:w10="urn:schemas-microsoft-com:office:word" xmlns:w="http://schemas.openxmlformats.org/wordprocessingml/2006/main" xmlns:w14="http://schemas.microsoft.com/office/word/2010/wordml" xmlns:wpg="http://schemas.microsoft.com/office/word/2010/wordprocessingGroup" xmlns:wpi="http://schemas.microsoft.com/office/word/2010/wordprocessingInk" xmlns:wps="http://schemas.microsoft.com/office/word/2010/wordprocessingShape" xmlns:a14="http://schemas.microsoft.com/office/drawing/2010/main" val="0"/>
                               </a:ext>
                             </a:extLst>
                           </a:blip>
@@ -14854,14 +14740,16 @@
       </w:r>
     </w:p>
     <w:p>
-      <w:r>
-        <w:t>NORMALMODE, SETMODE, STARTOPEN, OPEN, EXIT, INV</w:t>
-      </w:r>
-      <w:r>
-        <w:t>A</w:t>
-      </w:r>
-      <w:r>
-        <w:t>LID_INPUT (EASTER_EGG1, EASTER_EGG2, EASTER_EGG3)</w:t>
+      <w:pPr>
+        <w:rPr>
+          <w:lang w:val="en-US"/>
+        </w:rPr>
+      </w:pPr>
+      <w:r>
+        <w:rPr>
+          <w:lang w:val="en-US"/>
+        </w:rPr>
+        <w:t>NORMALMODE, SETMODE, STARTOPEN, OPEN, EXIT, INVALID_INPUT (EASTER_EGG1, EASTER_EGG2, EASTER_EGG3)</w:t>
       </w:r>
     </w:p>
     <w:p>
@@ -14956,13 +14844,7 @@
         <w:pStyle w:val="KeinLeerraum"/>
       </w:pPr>
       <w:r>
-        <w:t>EXIT_GAME, KING_RED_DEST, KING_BLUE_DEST, NONE, MI</w:t>
-      </w:r>
-      <w:r>
-        <w:t>R</w:t>
-      </w:r>
-      <w:r>
-        <w:t xml:space="preserve">ROR_RED_DEST, MIRROR_BLUE_DIST </w:t>
+        <w:t xml:space="preserve">EXIT_GAME, KING_RED_DEST, KING_BLUE_DEST, NONE, MIRROR_RED_DEST, MIRROR_BLUE_DIST </w:t>
       </w:r>
       <w:r>
         <w:br/>
@@ -14995,12 +14877,12 @@
       <w:pPr>
         <w:pStyle w:val="KeinLeerraum"/>
         <w:rPr>
-          <w:lang w:val="fr-CH"/>
-        </w:rPr>
-      </w:pPr>
-      <w:r>
-        <w:rPr>
-          <w:lang w:val="fr-CH"/>
+          <w:lang w:val="en-US"/>
+        </w:rPr>
+      </w:pPr>
+      <w:r>
+        <w:rPr>
+          <w:lang w:val="en-US"/>
         </w:rPr>
         <w:t>LASER, REFLECTION, DESTRUCTION, VICTORY, IGNORE, INTRO, MUSIC, PLING, BELL</w:t>
       </w:r>
@@ -15018,15 +14900,7 @@
       </w:pPr>
       <w:r>
         <w:lastRenderedPageBreak/>
-        <w:t xml:space="preserve">Der in </w:t>
-      </w:r>
-      <w:proofErr w:type="gramStart"/>
-      <w:r>
-        <w:t>dieser</w:t>
-      </w:r>
-      <w:proofErr w:type="gramEnd"/>
-      <w:r>
-        <w:t xml:space="preserve"> Variable gespeicherte Wert bestimmt den Aktuellen Sound, der abgespielt wird.</w:t>
+        <w:t>Sound-Effekte, welche auf die entsprechenden Audio-Files verweisen.</w:t>
       </w:r>
     </w:p>
     <w:p>
@@ -15274,7 +15148,21 @@
     </w:p>
     <w:p>
       <w:r>
-        <w:t>Enthält die aktuelle Spielfeldsituation. Es ist ein zweidimensionales Array standardmässig 8 x 6 Felder gross (verstellbar), welches Pointer auf die Spielfiguren enthält. Wo keine Figur steht, ist ein NULL-Pointer.</w:t>
+        <w:t>Enthält die aktuelle Spielfeldsituation. Es ist ein zweidimensionales Array standardmässig 8 x 6 Felder gross (</w:t>
+      </w:r>
+      <w:r>
+        <w:t xml:space="preserve">mit Makros </w:t>
+      </w:r>
+      <w:r>
+        <w:t xml:space="preserve">verstellbar), welches </w:t>
+      </w:r>
+      <w:proofErr w:type="spellStart"/>
+      <w:r>
+        <w:t>Pointer</w:t>
+      </w:r>
+      <w:proofErr w:type="spellEnd"/>
+      <w:r>
+        <w:t xml:space="preserve"> auf die Spielfiguren enthält. Wo keine Figur steht, ist ein NULL-Pointer.</w:t>
       </w:r>
     </w:p>
     <w:p>
@@ -15326,15 +15214,13 @@
       </w:r>
       <w:proofErr w:type="spellEnd"/>
       <w:r>
-        <w:t xml:space="preserve"> </w:t>
-      </w:r>
-      <w:proofErr w:type="spellStart"/>
-      <w:r>
-        <w:t>geoeffnet</w:t>
-      </w:r>
-      <w:proofErr w:type="spellEnd"/>
-      <w:r>
-        <w:t xml:space="preserve"> wurde.</w:t>
+        <w:t xml:space="preserve"> ge</w:t>
+      </w:r>
+      <w:r>
+        <w:t>ö</w:t>
+      </w:r>
+      <w:r>
+        <w:t>ffnet wurde.</w:t>
       </w:r>
     </w:p>
     <w:p>
@@ -15429,7 +15315,7 @@
           <w:noProof/>
           <w:lang w:eastAsia="de-CH"/>
         </w:rPr>
-        <w:t>Beim Initialisieren des Figure-Arrays, wird auch gleich die Standardaufstellung geladen.</w:t>
+        <w:t>Beim Initialisieren des Figure-Arrays wird auch gleich die Standardaufstellung geladen.</w:t>
       </w:r>
     </w:p>
     <w:p>
@@ -15452,9 +15338,8 @@
       <w:r>
         <w:t xml:space="preserve"> sieht wie folgt aus:</w:t>
       </w:r>
-      <w:r>
-        <w:br/>
-      </w:r>
+    </w:p>
+    <w:p>
       <w:r>
         <w:rPr>
           <w:noProof/>
@@ -15462,9 +15347,9 @@
         </w:rPr>
         <w:drawing>
           <wp:inline distT="0" distB="0" distL="0" distR="0">
-            <wp:extent cx="3979545" cy="2992120"/>
-            <wp:effectExtent l="0" t="0" r="0" b="0"/>
-            <wp:docPr id="27" name="Grafik 27"/>
+            <wp:extent cx="5931535" cy="4508500"/>
+            <wp:effectExtent l="19050" t="0" r="0" b="0"/>
+            <wp:docPr id="13" name="Bild 1" descr="D:\Programming\C\LaserChess\docs\img\Standardaufstellung.png"/>
             <wp:cNvGraphicFramePr>
               <a:graphicFrameLocks xmlns:a="http://schemas.openxmlformats.org/drawingml/2006/main" noChangeAspect="1"/>
             </wp:cNvGraphicFramePr>
@@ -15472,19 +15357,13 @@
               <a:graphicData uri="http://schemas.openxmlformats.org/drawingml/2006/picture">
                 <pic:pic xmlns:pic="http://schemas.openxmlformats.org/drawingml/2006/picture">
                   <pic:nvPicPr>
-                    <pic:cNvPr id="0" name="Grafik 3"/>
+                    <pic:cNvPr id="0" name="Picture 1" descr="D:\Programming\C\LaserChess\docs\img\Standardaufstellung.png"/>
                     <pic:cNvPicPr>
                       <a:picLocks noChangeAspect="1" noChangeArrowheads="1"/>
                     </pic:cNvPicPr>
                   </pic:nvPicPr>
                   <pic:blipFill>
-                    <a:blip r:embed="rId50">
-                      <a:extLst>
-                        <a:ext uri="{28A0092B-C50C-407E-A947-70E740481C1C}">
-                          <a14:useLocalDpi xmlns:a14="http://schemas.microsoft.com/office/drawing/2010/main" val="0"/>
-                        </a:ext>
-                      </a:extLst>
-                    </a:blip>
+                    <a:blip r:embed="rId49" cstate="print"/>
                     <a:srcRect/>
                     <a:stretch>
                       <a:fillRect/>
@@ -15493,14 +15372,17 @@
                   <pic:spPr bwMode="auto">
                     <a:xfrm>
                       <a:off x="0" y="0"/>
-                      <a:ext cx="3979545" cy="2992120"/>
+                      <a:ext cx="5931535" cy="4508500"/>
                     </a:xfrm>
                     <a:prstGeom prst="rect">
                       <a:avLst/>
                     </a:prstGeom>
                     <a:noFill/>
-                    <a:ln>
+                    <a:ln w="9525">
                       <a:noFill/>
+                      <a:miter lim="800000"/>
+                      <a:headEnd/>
+                      <a:tailEnd/>
                     </a:ln>
                   </pic:spPr>
                 </pic:pic>
@@ -15515,12 +15397,13 @@
         <w:pStyle w:val="berschrift3"/>
       </w:pPr>
       <w:bookmarkStart w:id="23" w:name="_Toc327787592"/>
-      <w:proofErr w:type="spellStart"/>
-      <w:r>
-        <w:t>Makkros</w:t>
+      <w:r>
+        <w:t>Ma</w:t>
+      </w:r>
+      <w:r>
+        <w:t>kros</w:t>
       </w:r>
       <w:bookmarkEnd w:id="23"/>
-      <w:proofErr w:type="spellEnd"/>
     </w:p>
     <w:p>
       <w:pPr>
@@ -15534,33 +15417,31 @@
     </w:p>
     <w:p>
       <w:r>
-        <w:t>Eine Hilfsfunktion zum Drehen einer Figur. Um eine Figur zu drehen, muss die Richtungsvariable inkr</w:t>
-      </w:r>
-      <w:r>
-        <w:t>e</w:t>
-      </w:r>
-      <w:r>
-        <w:t>mentiert oder dekr</w:t>
-      </w:r>
-      <w:r>
-        <w:t>e</w:t>
-      </w:r>
-      <w:r>
-        <w:t xml:space="preserve">mentiert werden. Da die </w:t>
-      </w:r>
-      <w:proofErr w:type="spellStart"/>
-      <w:r>
-        <w:t>Enumeration</w:t>
-      </w:r>
-      <w:proofErr w:type="spellEnd"/>
-      <w:r>
-        <w:t xml:space="preserve"> der Richtung nur von 0-3 geht, werden Werte grösser 3 wi</w:t>
-      </w:r>
-      <w:r>
-        <w:t>e</w:t>
-      </w:r>
-      <w:r>
-        <w:t>der auf 0-3 normiert.</w:t>
+        <w:t>Eine Hilfs</w:t>
+      </w:r>
+      <w:r>
+        <w:t>makro</w:t>
+      </w:r>
+      <w:r>
+        <w:t>funktion zum Drehen einer Figur. Um eine Figur zu drehen, muss die Richtungsvariable inkrementiert oder dekremen</w:t>
+      </w:r>
+      <w:r>
+        <w:t>tiert werden. Da die Enumeratoren für die</w:t>
+      </w:r>
+      <w:r>
+        <w:t xml:space="preserve"> Richtung nur von 0-3 geh</w:t>
+      </w:r>
+      <w:r>
+        <w:t>en</w:t>
+      </w:r>
+      <w:r>
+        <w:t xml:space="preserve">, werden Werte grösser 3 </w:t>
+      </w:r>
+      <w:r>
+        <w:t xml:space="preserve">oder kleiner 0 </w:t>
+      </w:r>
+      <w:r>
+        <w:t>wieder auf 0-3 normiert.</w:t>
       </w:r>
     </w:p>
     <w:p>
@@ -15581,6 +15462,7 @@
         <w:pStyle w:val="berschrift4"/>
       </w:pPr>
       <w:r>
+        <w:lastRenderedPageBreak/>
         <w:t>ROTATE_RIGHT</w:t>
       </w:r>
     </w:p>
@@ -15599,13 +15481,7 @@
     </w:p>
     <w:p>
       <w:r>
-        <w:t>Liefert den B</w:t>
-      </w:r>
-      <w:r>
-        <w:t>e</w:t>
-      </w:r>
-      <w:r>
-        <w:t xml:space="preserve">trag eines Wertes. </w:t>
+        <w:t xml:space="preserve">Liefert den Betrag eines Wertes. </w:t>
       </w:r>
     </w:p>
     <w:p>
@@ -15613,7 +15489,6 @@
         <w:pStyle w:val="berschrift4"/>
       </w:pPr>
       <w:r>
-        <w:lastRenderedPageBreak/>
         <w:t>IS_EVEN</w:t>
       </w:r>
     </w:p>
@@ -15635,13 +15510,13 @@
     </w:p>
     <w:p>
       <w:r>
-        <w:t>Sind Hilfsfunktionen zum Adressieren der Figuren. Da die Figuren nach Farbe sortiert im Array gespe</w:t>
-      </w:r>
-      <w:r>
-        <w:t>i</w:t>
-      </w:r>
-      <w:r>
-        <w:t xml:space="preserve">chert sind, aber die Spieler die Figuren abwechslungsweise setzen, teilt RED_FIG den übergebenen Wert durch zwei. BLUE_FIG teilt zuerst auch durch zwei, addiert danach noch Sieben. </w:t>
+        <w:t>Sind Hilfs</w:t>
+      </w:r>
+      <w:r>
+        <w:t>makros</w:t>
+      </w:r>
+      <w:r>
+        <w:t xml:space="preserve"> zum Adressieren der Figuren. Da die Figuren nach Farbe sortiert im Array gespeichert sind, aber die Spieler die Figuren abwechslungsweise setzen, teilt RED_FIG den übergebenen Wert durch zwei. BLUE_FIG teilt zuerst auch durch zwei, addiert danach noch Sieben. </w:t>
       </w:r>
       <w:r>
         <w:rPr>
@@ -15649,7 +15524,7 @@
           <w:lang w:eastAsia="de-CH"/>
         </w:rPr>
         <w:drawing>
-          <wp:inline distT="0" distB="0" distL="0" distR="0" wp14:anchorId="5B30A21D" wp14:editId="73C82B3E">
+          <wp:inline distT="0" distB="0" distL="0" distR="0">
             <wp:extent cx="5764530" cy="906780"/>
             <wp:effectExtent l="0" t="0" r="0" b="0"/>
             <wp:docPr id="26" name="Grafik 26"/>
@@ -15666,10 +15541,10 @@
                     </pic:cNvPicPr>
                   </pic:nvPicPr>
                   <pic:blipFill>
-                    <a:blip r:embed="rId51">
+                    <a:blip r:embed="rId50" cstate="print">
                       <a:extLst>
                         <a:ext uri="{28A0092B-C50C-407E-A947-70E740481C1C}">
-                          <a14:useLocalDpi xmlns:a14="http://schemas.microsoft.com/office/drawing/2010/main" val="0"/>
+                          <a14:useLocalDpi xmlns="" xmlns:wpc="http://schemas.microsoft.com/office/word/2010/wordprocessingCanvas" xmlns:mc="http://schemas.openxmlformats.org/markup-compatibility/2006" xmlns:o="urn:schemas-microsoft-com:office:office" xmlns:v="urn:schemas-microsoft-com:vml" xmlns:wp14="http://schemas.microsoft.com/office/word/2010/wordprocessingDrawing" xmlns:w10="urn:schemas-microsoft-com:office:word" xmlns:w="http://schemas.openxmlformats.org/wordprocessingml/2006/main" xmlns:w14="http://schemas.microsoft.com/office/word/2010/wordml" xmlns:wpg="http://schemas.microsoft.com/office/word/2010/wordprocessingGroup" xmlns:wpi="http://schemas.microsoft.com/office/word/2010/wordprocessingInk" xmlns:wps="http://schemas.microsoft.com/office/word/2010/wordprocessingShape" xmlns:a14="http://schemas.microsoft.com/office/drawing/2010/main" val="0"/>
                         </a:ext>
                       </a:extLst>
                     </a:blip>
@@ -15734,10 +15609,7 @@
       </w:r>
       <w:proofErr w:type="spellEnd"/>
       <w:r>
-        <w:t>)</w:t>
-      </w:r>
-      <w:r>
-        <w:t xml:space="preserve"> und </w:t>
+        <w:t xml:space="preserve">) und </w:t>
       </w:r>
       <w:proofErr w:type="spellStart"/>
       <w:r>
@@ -15790,19 +15662,33 @@
         <w:rPr>
           <w:color w:val="000000"/>
         </w:rPr>
-        <w:t>Darin kann die Länge und die Breite des Spielfelds eingestellt werden. Standardmässig ist PLAY</w:t>
-      </w:r>
-      <w:r>
-        <w:rPr>
+        <w:t xml:space="preserve">Darin kann die Länge und die Breite des Spielfelds eingestellt werden. Standardmässig ist PLAYGROUND_X_MAX auf </w:t>
+      </w:r>
+      <w:r>
+        <w:rPr>
+          <w:i/>
           <w:color w:val="000000"/>
         </w:rPr>
-        <w:t>G</w:t>
+        <w:t>acht</w:t>
       </w:r>
       <w:r>
         <w:rPr>
           <w:color w:val="000000"/>
         </w:rPr>
-        <w:t>ROUND_X_MAX auf acht und PLAYGROUND_Y_MAX auf sechs eingestellt.</w:t>
+        <w:t xml:space="preserve"> und PLAYGROUND_Y_MAX auf </w:t>
+      </w:r>
+      <w:r>
+        <w:rPr>
+          <w:i/>
+          <w:color w:val="000000"/>
+        </w:rPr>
+        <w:t>sechs</w:t>
+      </w:r>
+      <w:r>
+        <w:rPr>
+          <w:color w:val="000000"/>
+        </w:rPr>
+        <w:t xml:space="preserve"> eingestellt.</w:t>
       </w:r>
     </w:p>
     <w:p>
@@ -15889,8 +15775,8 @@
       </w:pPr>
     </w:p>
     <w:sectPr>
-      <w:headerReference w:type="even" r:id="rId52"/>
-      <w:headerReference w:type="default" r:id="rId53"/>
+      <w:headerReference w:type="even" r:id="rId51"/>
+      <w:headerReference w:type="default" r:id="rId52"/>
       <w:pgSz w:w="11906" w:h="16838"/>
       <w:pgMar w:top="1669" w:right="1133" w:bottom="1276" w:left="1417" w:header="708" w:footer="708" w:gutter="0"/>
       <w:pgNumType w:start="1" w:chapStyle="1"/>
@@ -15902,7 +15788,7 @@
 </file>
 
 <file path=word/endnotes.xml><?xml version="1.0" encoding="utf-8"?>
-<w:endnotes xmlns:wpc="http://schemas.microsoft.com/office/word/2010/wordprocessingCanvas" xmlns:mc="http://schemas.openxmlformats.org/markup-compatibility/2006" xmlns:o="urn:schemas-microsoft-com:office:office" xmlns:r="http://schemas.openxmlformats.org/officeDocument/2006/relationships" xmlns:m="http://schemas.openxmlformats.org/officeDocument/2006/math" xmlns:v="urn:schemas-microsoft-com:vml" xmlns:wp14="http://schemas.microsoft.com/office/word/2010/wordprocessingDrawing" xmlns:wp="http://schemas.openxmlformats.org/drawingml/2006/wordprocessingDrawing" xmlns:w10="urn:schemas-microsoft-com:office:word" xmlns:w="http://schemas.openxmlformats.org/wordprocessingml/2006/main" xmlns:w14="http://schemas.microsoft.com/office/word/2010/wordml" xmlns:wpg="http://schemas.microsoft.com/office/word/2010/wordprocessingGroup" xmlns:wpi="http://schemas.microsoft.com/office/word/2010/wordprocessingInk" xmlns:wne="http://schemas.microsoft.com/office/word/2006/wordml" xmlns:wps="http://schemas.microsoft.com/office/word/2010/wordprocessingShape" mc:Ignorable="w14 wp14">
+<w:endnotes xmlns:ve="http://schemas.openxmlformats.org/markup-compatibility/2006" xmlns:o="urn:schemas-microsoft-com:office:office" xmlns:r="http://schemas.openxmlformats.org/officeDocument/2006/relationships" xmlns:m="http://schemas.openxmlformats.org/officeDocument/2006/math" xmlns:v="urn:schemas-microsoft-com:vml" xmlns:wp="http://schemas.openxmlformats.org/drawingml/2006/wordprocessingDrawing" xmlns:w10="urn:schemas-microsoft-com:office:word" xmlns:w="http://schemas.openxmlformats.org/wordprocessingml/2006/main" xmlns:wne="http://schemas.microsoft.com/office/word/2006/wordml">
   <w:endnote w:type="separator" w:id="-1">
     <w:p>
       <w:pPr>
@@ -15934,7 +15820,7 @@
 </file>
 
 <file path=word/footnotes.xml><?xml version="1.0" encoding="utf-8"?>
-<w:footnotes xmlns:wpc="http://schemas.microsoft.com/office/word/2010/wordprocessingCanvas" xmlns:mc="http://schemas.openxmlformats.org/markup-compatibility/2006" xmlns:o="urn:schemas-microsoft-com:office:office" xmlns:r="http://schemas.openxmlformats.org/officeDocument/2006/relationships" xmlns:m="http://schemas.openxmlformats.org/officeDocument/2006/math" xmlns:v="urn:schemas-microsoft-com:vml" xmlns:wp14="http://schemas.microsoft.com/office/word/2010/wordprocessingDrawing" xmlns:wp="http://schemas.openxmlformats.org/drawingml/2006/wordprocessingDrawing" xmlns:w10="urn:schemas-microsoft-com:office:word" xmlns:w="http://schemas.openxmlformats.org/wordprocessingml/2006/main" xmlns:w14="http://schemas.microsoft.com/office/word/2010/wordml" xmlns:wpg="http://schemas.microsoft.com/office/word/2010/wordprocessingGroup" xmlns:wpi="http://schemas.microsoft.com/office/word/2010/wordprocessingInk" xmlns:wne="http://schemas.microsoft.com/office/word/2006/wordml" xmlns:wps="http://schemas.microsoft.com/office/word/2010/wordprocessingShape" mc:Ignorable="w14 wp14">
+<w:footnotes xmlns:ve="http://schemas.openxmlformats.org/markup-compatibility/2006" xmlns:o="urn:schemas-microsoft-com:office:office" xmlns:r="http://schemas.openxmlformats.org/officeDocument/2006/relationships" xmlns:m="http://schemas.openxmlformats.org/officeDocument/2006/math" xmlns:v="urn:schemas-microsoft-com:vml" xmlns:wp="http://schemas.openxmlformats.org/drawingml/2006/wordprocessingDrawing" xmlns:w10="urn:schemas-microsoft-com:office:word" xmlns:w="http://schemas.openxmlformats.org/wordprocessingml/2006/main" xmlns:wne="http://schemas.microsoft.com/office/word/2006/wordml">
   <w:footnote w:type="separator" w:id="-1">
     <w:p>
       <w:pPr>
@@ -15966,7 +15852,7 @@
 </file>
 
 <file path=word/header1.xml><?xml version="1.0" encoding="utf-8"?>
-<w:hdr xmlns:wpc="http://schemas.microsoft.com/office/word/2010/wordprocessingCanvas" xmlns:mc="http://schemas.openxmlformats.org/markup-compatibility/2006" xmlns:o="urn:schemas-microsoft-com:office:office" xmlns:r="http://schemas.openxmlformats.org/officeDocument/2006/relationships" xmlns:m="http://schemas.openxmlformats.org/officeDocument/2006/math" xmlns:v="urn:schemas-microsoft-com:vml" xmlns:wp14="http://schemas.microsoft.com/office/word/2010/wordprocessingDrawing" xmlns:wp="http://schemas.openxmlformats.org/drawingml/2006/wordprocessingDrawing" xmlns:w10="urn:schemas-microsoft-com:office:word" xmlns:w="http://schemas.openxmlformats.org/wordprocessingml/2006/main" xmlns:w14="http://schemas.microsoft.com/office/word/2010/wordml" xmlns:wpg="http://schemas.microsoft.com/office/word/2010/wordprocessingGroup" xmlns:wpi="http://schemas.microsoft.com/office/word/2010/wordprocessingInk" xmlns:wne="http://schemas.microsoft.com/office/word/2006/wordml" xmlns:wps="http://schemas.microsoft.com/office/word/2010/wordprocessingShape" mc:Ignorable="w14 wp14">
+<w:hdr xmlns:ve="http://schemas.openxmlformats.org/markup-compatibility/2006" xmlns:o="urn:schemas-microsoft-com:office:office" xmlns:r="http://schemas.openxmlformats.org/officeDocument/2006/relationships" xmlns:m="http://schemas.openxmlformats.org/officeDocument/2006/math" xmlns:v="urn:schemas-microsoft-com:vml" xmlns:wp="http://schemas.openxmlformats.org/drawingml/2006/wordprocessingDrawing" xmlns:w10="urn:schemas-microsoft-com:office:word" xmlns:w="http://schemas.openxmlformats.org/wordprocessingml/2006/main" xmlns:wne="http://schemas.microsoft.com/office/word/2006/wordml">
   <w:p>
     <w:pPr>
       <w:pStyle w:val="Kopfzeile"/>
@@ -16018,7 +15904,7 @@
 </file>
 
 <file path=word/header2.xml><?xml version="1.0" encoding="utf-8"?>
-<w:hdr xmlns:wpc="http://schemas.microsoft.com/office/word/2010/wordprocessingCanvas" xmlns:mc="http://schemas.openxmlformats.org/markup-compatibility/2006" xmlns:o="urn:schemas-microsoft-com:office:office" xmlns:r="http://schemas.openxmlformats.org/officeDocument/2006/relationships" xmlns:m="http://schemas.openxmlformats.org/officeDocument/2006/math" xmlns:v="urn:schemas-microsoft-com:vml" xmlns:wp14="http://schemas.microsoft.com/office/word/2010/wordprocessingDrawing" xmlns:wp="http://schemas.openxmlformats.org/drawingml/2006/wordprocessingDrawing" xmlns:w10="urn:schemas-microsoft-com:office:word" xmlns:w="http://schemas.openxmlformats.org/wordprocessingml/2006/main" xmlns:w14="http://schemas.microsoft.com/office/word/2010/wordml" xmlns:wpg="http://schemas.microsoft.com/office/word/2010/wordprocessingGroup" xmlns:wpi="http://schemas.microsoft.com/office/word/2010/wordprocessingInk" xmlns:wne="http://schemas.microsoft.com/office/word/2006/wordml" xmlns:wps="http://schemas.microsoft.com/office/word/2010/wordprocessingShape" mc:Ignorable="w14 wp14">
+<w:hdr xmlns:ve="http://schemas.openxmlformats.org/markup-compatibility/2006" xmlns:o="urn:schemas-microsoft-com:office:office" xmlns:r="http://schemas.openxmlformats.org/officeDocument/2006/relationships" xmlns:m="http://schemas.openxmlformats.org/officeDocument/2006/math" xmlns:v="urn:schemas-microsoft-com:vml" xmlns:wp="http://schemas.openxmlformats.org/drawingml/2006/wordprocessingDrawing" xmlns:w10="urn:schemas-microsoft-com:office:word" xmlns:w="http://schemas.openxmlformats.org/wordprocessingml/2006/main" xmlns:wne="http://schemas.microsoft.com/office/word/2006/wordml">
   <w:p>
     <w:pPr>
       <w:pStyle w:val="Kopfzeile"/>
@@ -16047,7 +15933,7 @@
                   <a:blip r:embed="rId1">
                     <a:extLst>
                       <a:ext uri="{28A0092B-C50C-407E-A947-70E740481C1C}">
-                        <a14:useLocalDpi xmlns:a14="http://schemas.microsoft.com/office/drawing/2010/main" val="0"/>
+                        <a14:useLocalDpi xmlns="" xmlns:wpc="http://schemas.microsoft.com/office/word/2010/wordprocessingCanvas" xmlns:mc="http://schemas.openxmlformats.org/markup-compatibility/2006" xmlns:o="urn:schemas-microsoft-com:office:office" xmlns:v="urn:schemas-microsoft-com:vml" xmlns:wp14="http://schemas.microsoft.com/office/word/2010/wordprocessingDrawing" xmlns:w10="urn:schemas-microsoft-com:office:word" xmlns:w="http://schemas.openxmlformats.org/wordprocessingml/2006/main" xmlns:w14="http://schemas.microsoft.com/office/word/2010/wordml" xmlns:wpg="http://schemas.microsoft.com/office/word/2010/wordprocessingGroup" xmlns:wpi="http://schemas.microsoft.com/office/word/2010/wordprocessingInk" xmlns:wps="http://schemas.microsoft.com/office/word/2010/wordprocessingShape" xmlns:a14="http://schemas.microsoft.com/office/drawing/2010/main" val="0"/>
                       </a:ext>
                     </a:extLst>
                   </a:blip>
@@ -16075,7 +15961,7 @@
 </file>
 
 <file path=word/header3.xml><?xml version="1.0" encoding="utf-8"?>
-<w:hdr xmlns:wpc="http://schemas.microsoft.com/office/word/2010/wordprocessingCanvas" xmlns:mc="http://schemas.openxmlformats.org/markup-compatibility/2006" xmlns:o="urn:schemas-microsoft-com:office:office" xmlns:r="http://schemas.openxmlformats.org/officeDocument/2006/relationships" xmlns:m="http://schemas.openxmlformats.org/officeDocument/2006/math" xmlns:v="urn:schemas-microsoft-com:vml" xmlns:wp14="http://schemas.microsoft.com/office/word/2010/wordprocessingDrawing" xmlns:wp="http://schemas.openxmlformats.org/drawingml/2006/wordprocessingDrawing" xmlns:w10="urn:schemas-microsoft-com:office:word" xmlns:w="http://schemas.openxmlformats.org/wordprocessingml/2006/main" xmlns:w14="http://schemas.microsoft.com/office/word/2010/wordml" xmlns:wpg="http://schemas.microsoft.com/office/word/2010/wordprocessingGroup" xmlns:wpi="http://schemas.microsoft.com/office/word/2010/wordprocessingInk" xmlns:wne="http://schemas.microsoft.com/office/word/2006/wordml" xmlns:wps="http://schemas.microsoft.com/office/word/2010/wordprocessingShape" mc:Ignorable="w14 wp14">
+<w:hdr xmlns:ve="http://schemas.openxmlformats.org/markup-compatibility/2006" xmlns:o="urn:schemas-microsoft-com:office:office" xmlns:r="http://schemas.openxmlformats.org/officeDocument/2006/relationships" xmlns:m="http://schemas.openxmlformats.org/officeDocument/2006/math" xmlns:v="urn:schemas-microsoft-com:vml" xmlns:wp="http://schemas.openxmlformats.org/drawingml/2006/wordprocessingDrawing" xmlns:w10="urn:schemas-microsoft-com:office:word" xmlns:w="http://schemas.openxmlformats.org/wordprocessingml/2006/main" xmlns:wne="http://schemas.microsoft.com/office/word/2006/wordml">
   <w:p>
     <w:pPr>
       <w:pStyle w:val="Kopfzeile"/>
@@ -16127,7 +16013,7 @@
 </file>
 
 <file path=word/header4.xml><?xml version="1.0" encoding="utf-8"?>
-<w:hdr xmlns:wpc="http://schemas.microsoft.com/office/word/2010/wordprocessingCanvas" xmlns:mc="http://schemas.openxmlformats.org/markup-compatibility/2006" xmlns:o="urn:schemas-microsoft-com:office:office" xmlns:r="http://schemas.openxmlformats.org/officeDocument/2006/relationships" xmlns:m="http://schemas.openxmlformats.org/officeDocument/2006/math" xmlns:v="urn:schemas-microsoft-com:vml" xmlns:wp14="http://schemas.microsoft.com/office/word/2010/wordprocessingDrawing" xmlns:wp="http://schemas.openxmlformats.org/drawingml/2006/wordprocessingDrawing" xmlns:w10="urn:schemas-microsoft-com:office:word" xmlns:w="http://schemas.openxmlformats.org/wordprocessingml/2006/main" xmlns:w14="http://schemas.microsoft.com/office/word/2010/wordml" xmlns:wpg="http://schemas.microsoft.com/office/word/2010/wordprocessingGroup" xmlns:wpi="http://schemas.microsoft.com/office/word/2010/wordprocessingInk" xmlns:wne="http://schemas.microsoft.com/office/word/2006/wordml" xmlns:wps="http://schemas.microsoft.com/office/word/2010/wordprocessingShape" mc:Ignorable="w14 wp14">
+<w:hdr xmlns:ve="http://schemas.openxmlformats.org/markup-compatibility/2006" xmlns:o="urn:schemas-microsoft-com:office:office" xmlns:r="http://schemas.openxmlformats.org/officeDocument/2006/relationships" xmlns:m="http://schemas.openxmlformats.org/officeDocument/2006/math" xmlns:v="urn:schemas-microsoft-com:vml" xmlns:wp="http://schemas.openxmlformats.org/drawingml/2006/wordprocessingDrawing" xmlns:w10="urn:schemas-microsoft-com:office:word" xmlns:w="http://schemas.openxmlformats.org/wordprocessingml/2006/main" xmlns:wne="http://schemas.microsoft.com/office/word/2006/wordml">
   <w:p>
     <w:pPr>
       <w:pStyle w:val="Kopfzeile"/>
@@ -16173,7 +16059,7 @@
 </file>
 
 <file path=word/header5.xml><?xml version="1.0" encoding="utf-8"?>
-<w:hdr xmlns:wpc="http://schemas.microsoft.com/office/word/2010/wordprocessingCanvas" xmlns:mc="http://schemas.openxmlformats.org/markup-compatibility/2006" xmlns:o="urn:schemas-microsoft-com:office:office" xmlns:r="http://schemas.openxmlformats.org/officeDocument/2006/relationships" xmlns:m="http://schemas.openxmlformats.org/officeDocument/2006/math" xmlns:v="urn:schemas-microsoft-com:vml" xmlns:wp14="http://schemas.microsoft.com/office/word/2010/wordprocessingDrawing" xmlns:wp="http://schemas.openxmlformats.org/drawingml/2006/wordprocessingDrawing" xmlns:w10="urn:schemas-microsoft-com:office:word" xmlns:w="http://schemas.openxmlformats.org/wordprocessingml/2006/main" xmlns:w14="http://schemas.microsoft.com/office/word/2010/wordml" xmlns:wpg="http://schemas.microsoft.com/office/word/2010/wordprocessingGroup" xmlns:wpi="http://schemas.microsoft.com/office/word/2010/wordprocessingInk" xmlns:wne="http://schemas.microsoft.com/office/word/2006/wordml" xmlns:wps="http://schemas.microsoft.com/office/word/2010/wordprocessingShape" mc:Ignorable="w14 wp14">
+<w:hdr xmlns:ve="http://schemas.openxmlformats.org/markup-compatibility/2006" xmlns:o="urn:schemas-microsoft-com:office:office" xmlns:r="http://schemas.openxmlformats.org/officeDocument/2006/relationships" xmlns:m="http://schemas.openxmlformats.org/officeDocument/2006/math" xmlns:v="urn:schemas-microsoft-com:vml" xmlns:wp="http://schemas.openxmlformats.org/drawingml/2006/wordprocessingDrawing" xmlns:w10="urn:schemas-microsoft-com:office:word" xmlns:w="http://schemas.openxmlformats.org/wordprocessingml/2006/main" xmlns:wne="http://schemas.microsoft.com/office/word/2006/wordml">
   <w:p>
     <w:pPr>
       <w:pStyle w:val="Kopfzeile"/>
@@ -16204,7 +16090,7 @@
 </file>
 
 <file path=word/header6.xml><?xml version="1.0" encoding="utf-8"?>
-<w:hdr xmlns:wpc="http://schemas.microsoft.com/office/word/2010/wordprocessingCanvas" xmlns:mc="http://schemas.openxmlformats.org/markup-compatibility/2006" xmlns:o="urn:schemas-microsoft-com:office:office" xmlns:r="http://schemas.openxmlformats.org/officeDocument/2006/relationships" xmlns:m="http://schemas.openxmlformats.org/officeDocument/2006/math" xmlns:v="urn:schemas-microsoft-com:vml" xmlns:wp14="http://schemas.microsoft.com/office/word/2010/wordprocessingDrawing" xmlns:wp="http://schemas.openxmlformats.org/drawingml/2006/wordprocessingDrawing" xmlns:w10="urn:schemas-microsoft-com:office:word" xmlns:w="http://schemas.openxmlformats.org/wordprocessingml/2006/main" xmlns:w14="http://schemas.microsoft.com/office/word/2010/wordml" xmlns:wpg="http://schemas.microsoft.com/office/word/2010/wordprocessingGroup" xmlns:wpi="http://schemas.microsoft.com/office/word/2010/wordprocessingInk" xmlns:wne="http://schemas.microsoft.com/office/word/2006/wordml" xmlns:wps="http://schemas.microsoft.com/office/word/2010/wordprocessingShape" mc:Ignorable="w14 wp14">
+<w:hdr xmlns:ve="http://schemas.openxmlformats.org/markup-compatibility/2006" xmlns:o="urn:schemas-microsoft-com:office:office" xmlns:r="http://schemas.openxmlformats.org/officeDocument/2006/relationships" xmlns:m="http://schemas.openxmlformats.org/officeDocument/2006/math" xmlns:v="urn:schemas-microsoft-com:vml" xmlns:wp="http://schemas.openxmlformats.org/drawingml/2006/wordprocessingDrawing" xmlns:w10="urn:schemas-microsoft-com:office:word" xmlns:w="http://schemas.openxmlformats.org/wordprocessingml/2006/main" xmlns:wne="http://schemas.microsoft.com/office/word/2006/wordml">
   <w:p>
     <w:pPr>
       <w:pStyle w:val="Kopfzeile"/>
@@ -16235,7 +16121,7 @@
 </file>
 
 <file path=word/numbering.xml><?xml version="1.0" encoding="utf-8"?>
-<w:numbering xmlns:wpc="http://schemas.microsoft.com/office/word/2010/wordprocessingCanvas" xmlns:mc="http://schemas.openxmlformats.org/markup-compatibility/2006" xmlns:o="urn:schemas-microsoft-com:office:office" xmlns:r="http://schemas.openxmlformats.org/officeDocument/2006/relationships" xmlns:m="http://schemas.openxmlformats.org/officeDocument/2006/math" xmlns:v="urn:schemas-microsoft-com:vml" xmlns:wp14="http://schemas.microsoft.com/office/word/2010/wordprocessingDrawing" xmlns:wp="http://schemas.openxmlformats.org/drawingml/2006/wordprocessingDrawing" xmlns:w10="urn:schemas-microsoft-com:office:word" xmlns:w="http://schemas.openxmlformats.org/wordprocessingml/2006/main" xmlns:w14="http://schemas.microsoft.com/office/word/2010/wordml" xmlns:wpg="http://schemas.microsoft.com/office/word/2010/wordprocessingGroup" xmlns:wpi="http://schemas.microsoft.com/office/word/2010/wordprocessingInk" xmlns:wne="http://schemas.microsoft.com/office/word/2006/wordml" xmlns:wps="http://schemas.microsoft.com/office/word/2010/wordprocessingShape" mc:Ignorable="w14 wp14">
+<w:numbering xmlns:ve="http://schemas.openxmlformats.org/markup-compatibility/2006" xmlns:o="urn:schemas-microsoft-com:office:office" xmlns:r="http://schemas.openxmlformats.org/officeDocument/2006/relationships" xmlns:m="http://schemas.openxmlformats.org/officeDocument/2006/math" xmlns:v="urn:schemas-microsoft-com:vml" xmlns:wp="http://schemas.openxmlformats.org/drawingml/2006/wordprocessingDrawing" xmlns:w10="urn:schemas-microsoft-com:office:word" xmlns:w="http://schemas.openxmlformats.org/wordprocessingml/2006/main" xmlns:wne="http://schemas.microsoft.com/office/word/2006/wordml">
   <w:abstractNum w:abstractNumId="0">
     <w:nsid w:val="00000002"/>
     <w:multiLevelType w:val="multilevel"/>
@@ -17055,32 +16941,7 @@
         <w:shd w:val="clear" w:color="000000" w:fill="000000"/>
         <w:vertAlign w:val="baseline"/>
         <w:em w:val="none"/>
-        <w:lang w:val="x-none" w:eastAsia="x-none" w:bidi="x-none"/>
         <w:specVanish w:val="0"/>
-        <w14:glow w14:rad="0">
-          <w14:srgbClr w14:val="000000"/>
-        </w14:glow>
-        <w14:shadow w14:blurRad="0" w14:dist="0" w14:dir="0" w14:sx="0" w14:sy="0" w14:kx="0" w14:ky="0" w14:algn="none">
-          <w14:srgbClr w14:val="000000"/>
-        </w14:shadow>
-        <w14:reflection w14:blurRad="0" w14:stA="0" w14:stPos="0" w14:endA="0" w14:endPos="0" w14:dist="0" w14:dir="0" w14:fadeDir="0" w14:sx="0" w14:sy="0" w14:kx="0" w14:ky="0" w14:algn="none"/>
-        <w14:textOutline w14:w="0" w14:cap="rnd" w14:cmpd="sng" w14:algn="ctr">
-          <w14:noFill/>
-          <w14:prstDash w14:val="solid"/>
-          <w14:bevel/>
-        </w14:textOutline>
-        <w14:scene3d>
-          <w14:camera w14:prst="orthographicFront"/>
-          <w14:lightRig w14:rig="threePt" w14:dir="t">
-            <w14:rot w14:lat="0" w14:lon="0" w14:rev="0"/>
-          </w14:lightRig>
-        </w14:scene3d>
-        <w14:props3d w14:extrusionH="0" w14:contourW="0" w14:prstMaterial="none"/>
-        <w14:ligatures w14:val="none"/>
-        <w14:numForm w14:val="default"/>
-        <w14:numSpacing w14:val="default"/>
-        <w14:stylisticSets/>
-        <w14:cntxtAlts w14:val="0"/>
       </w:rPr>
     </w:lvl>
     <w:lvl w:ilvl="4">
@@ -19028,21 +18889,12 @@
   </w:num>
   <w:num w:numId="46">
     <w:abstractNumId w:val="19"/>
-    <w:lvlOverride w:ilvl="0"/>
-    <w:lvlOverride w:ilvl="1"/>
-    <w:lvlOverride w:ilvl="2"/>
-    <w:lvlOverride w:ilvl="3"/>
-    <w:lvlOverride w:ilvl="4"/>
-    <w:lvlOverride w:ilvl="5"/>
-    <w:lvlOverride w:ilvl="6"/>
-    <w:lvlOverride w:ilvl="7"/>
-    <w:lvlOverride w:ilvl="8"/>
   </w:num>
 </w:numbering>
 </file>
 
 <file path=word/styles.xml><?xml version="1.0" encoding="utf-8"?>
-<w:styles xmlns:mc="http://schemas.openxmlformats.org/markup-compatibility/2006" xmlns:r="http://schemas.openxmlformats.org/officeDocument/2006/relationships" xmlns:w="http://schemas.openxmlformats.org/wordprocessingml/2006/main" xmlns:w14="http://schemas.microsoft.com/office/word/2010/wordml" mc:Ignorable="w14">
+<w:styles xmlns:r="http://schemas.openxmlformats.org/officeDocument/2006/relationships" xmlns:w="http://schemas.openxmlformats.org/wordprocessingml/2006/main">
   <w:docDefaults>
     <w:rPrDefault>
       <w:rPr>
@@ -19441,6 +19293,7 @@
   <w:style w:type="character" w:default="1" w:styleId="Absatz-Standardschriftart">
     <w:name w:val="Default Paragraph Font"/>
     <w:uiPriority w:val="1"/>
+    <w:semiHidden/>
     <w:unhideWhenUsed/>
   </w:style>
   <w:style w:type="table" w:default="1" w:styleId="NormaleTabelle">
@@ -19448,6 +19301,7 @@
     <w:uiPriority w:val="99"/>
     <w:semiHidden/>
     <w:unhideWhenUsed/>
+    <w:qFormat/>
     <w:tblPr>
       <w:tblInd w:w="0" w:type="dxa"/>
       <w:tblCellMar>
@@ -19763,11 +19617,11 @@
       <w:lang w:eastAsia="de-CH"/>
     </w:rPr>
   </w:style>
-  <w:style w:type="paragraph" w:styleId="Zitat">
+  <w:style w:type="paragraph" w:styleId="Anfhrungszeichen">
     <w:name w:val="Quote"/>
     <w:basedOn w:val="Standard"/>
     <w:next w:val="Standard"/>
-    <w:link w:val="ZitatZchn"/>
+    <w:link w:val="AnfhrungszeichenZchn"/>
     <w:uiPriority w:val="29"/>
     <w:qFormat/>
     <w:rsid w:val="00910194"/>
@@ -19816,10 +19670,10 @@
       <w:szCs w:val="24"/>
     </w:rPr>
   </w:style>
-  <w:style w:type="character" w:customStyle="1" w:styleId="ZitatZchn">
-    <w:name w:val="Zitat Zchn"/>
+  <w:style w:type="character" w:customStyle="1" w:styleId="AnfhrungszeichenZchn">
+    <w:name w:val="Anführungszeichen Zchn"/>
     <w:basedOn w:val="Absatz-Standardschriftart"/>
-    <w:link w:val="Zitat"/>
+    <w:link w:val="Anfhrungszeichen"/>
     <w:uiPriority w:val="29"/>
     <w:rsid w:val="00910194"/>
     <w:rPr>
@@ -19884,7 +19738,7 @@
       <w:jc w:val="left"/>
     </w:pPr>
   </w:style>
-  <w:style w:type="table" w:styleId="Tabellenraster">
+  <w:style w:type="table" w:styleId="Tabellengitternetz">
     <w:name w:val="Table Grid"/>
     <w:basedOn w:val="NormaleTabelle"/>
     <w:uiPriority w:val="59"/>
@@ -20787,7 +20641,7 @@
 </file>
 
 <file path=customXml/itemProps2.xml><?xml version="1.0" encoding="utf-8"?>
-<ds:datastoreItem xmlns:ds="http://schemas.openxmlformats.org/officeDocument/2006/customXml" ds:itemID="{664962AB-228F-4249-BA33-D3F451BF327D}">
+<ds:datastoreItem xmlns:ds="http://schemas.openxmlformats.org/officeDocument/2006/customXml" ds:itemID="{D1864E35-663C-4B4C-9B07-054B245E8D60}">
   <ds:schemaRefs>
     <ds:schemaRef ds:uri="http://schemas.openxmlformats.org/officeDocument/2006/bibliography"/>
   </ds:schemaRefs>
@@ -20795,7 +20649,7 @@
 </file>
 
 <file path=customXml/itemProps3.xml><?xml version="1.0" encoding="utf-8"?>
-<ds:datastoreItem xmlns:ds="http://schemas.openxmlformats.org/officeDocument/2006/customXml" ds:itemID="{D1864E35-663C-4B4C-9B07-054B245E8D60}">
+<ds:datastoreItem xmlns:ds="http://schemas.openxmlformats.org/officeDocument/2006/customXml" ds:itemID="{D812FD9A-FFCE-45B3-BB5C-5D160E4EB5B9}">
   <ds:schemaRefs>
     <ds:schemaRef ds:uri="http://schemas.openxmlformats.org/officeDocument/2006/bibliography"/>
   </ds:schemaRefs>
@@ -20811,6 +20665,14 @@
 </file>
 
 <file path=customXml/itemProps5.xml><?xml version="1.0" encoding="utf-8"?>
+<ds:datastoreItem xmlns:ds="http://schemas.openxmlformats.org/officeDocument/2006/customXml" ds:itemID="{9A92708F-2D58-4568-90F3-E4C5099140BF}">
+  <ds:schemaRefs>
+    <ds:schemaRef ds:uri="http://schemas.openxmlformats.org/officeDocument/2006/bibliography"/>
+  </ds:schemaRefs>
+</ds:datastoreItem>
+</file>
+
+<file path=customXml/itemProps6.xml><?xml version="1.0" encoding="utf-8"?>
 <ds:datastoreItem xmlns:ds="http://schemas.openxmlformats.org/officeDocument/2006/customXml" ds:itemID="{3755D70C-FD24-4592-AB58-8428E7A1B5BD}">
   <ds:schemaRefs>
     <ds:schemaRef ds:uri="http://schemas.openxmlformats.org/officeDocument/2006/bibliography"/>
@@ -20818,16 +20680,8 @@
 </ds:datastoreItem>
 </file>
 
-<file path=customXml/itemProps6.xml><?xml version="1.0" encoding="utf-8"?>
-<ds:datastoreItem xmlns:ds="http://schemas.openxmlformats.org/officeDocument/2006/customXml" ds:itemID="{B61E31F5-295C-423D-9B9D-9CFDCC0C2A5A}">
-  <ds:schemaRefs>
-    <ds:schemaRef ds:uri="http://schemas.openxmlformats.org/officeDocument/2006/bibliography"/>
-  </ds:schemaRefs>
-</ds:datastoreItem>
-</file>
-
 <file path=customXml/itemProps7.xml><?xml version="1.0" encoding="utf-8"?>
-<ds:datastoreItem xmlns:ds="http://schemas.openxmlformats.org/officeDocument/2006/customXml" ds:itemID="{14B65E80-968A-4A3E-8D9F-5DE82A51BBF3}">
+<ds:datastoreItem xmlns:ds="http://schemas.openxmlformats.org/officeDocument/2006/customXml" ds:itemID="{9FD2FD7F-B417-4F5F-9EA2-E8709CE0DC8C}">
   <ds:schemaRefs>
     <ds:schemaRef ds:uri="http://schemas.openxmlformats.org/officeDocument/2006/bibliography"/>
   </ds:schemaRefs>
@@ -20835,7 +20689,7 @@
 </file>
 
 <file path=customXml/itemProps8.xml><?xml version="1.0" encoding="utf-8"?>
-<ds:datastoreItem xmlns:ds="http://schemas.openxmlformats.org/officeDocument/2006/customXml" ds:itemID="{D812FD9A-FFCE-45B3-BB5C-5D160E4EB5B9}">
+<ds:datastoreItem xmlns:ds="http://schemas.openxmlformats.org/officeDocument/2006/customXml" ds:itemID="{7A5D8CF9-F34E-4DFC-8B14-4C6DBA7CBEE2}">
   <ds:schemaRefs>
     <ds:schemaRef ds:uri="http://schemas.openxmlformats.org/officeDocument/2006/bibliography"/>
   </ds:schemaRefs>

</xml_diff>

<commit_message>
typos and some more text in project doc, added some pictures, better links in software doc
</commit_message>
<xml_diff>
--- a/docs/Software-Doku/Softwaredoku.docx
+++ b/docs/Software-Doku/Softwaredoku.docx
@@ -181,8 +181,19 @@
             <w:sz w:val="24"/>
             <w:szCs w:val="24"/>
           </w:rPr>
-          <w:t>http://stocyr.github.com/LaserChess/</w:t>
-        </w:r>
+          <w:t>stocyr.github.com/</w:t>
+        </w:r>
+        <w:proofErr w:type="spellStart"/>
+        <w:r>
+          <w:rPr>
+            <w:rStyle w:val="Hyperlink"/>
+            <w:rFonts w:cstheme="minorHAnsi"/>
+            <w:sz w:val="24"/>
+            <w:szCs w:val="24"/>
+          </w:rPr>
+          <w:t>LaserChess</w:t>
+        </w:r>
+        <w:proofErr w:type="spellEnd"/>
       </w:hyperlink>
     </w:p>
     <w:p>
@@ -4617,14 +4628,99 @@
             <w:rStyle w:val="Hyperlink"/>
             <w:rFonts w:cstheme="minorHAnsi"/>
           </w:rPr>
-          <w:t>https://github.com/stocyr/LaserChess/tree/master/src</w:t>
-        </w:r>
+          <w:t>github.com/</w:t>
+        </w:r>
+        <w:proofErr w:type="spellStart"/>
+        <w:r>
+          <w:rPr>
+            <w:rStyle w:val="Hyperlink"/>
+            <w:rFonts w:cstheme="minorHAnsi"/>
+          </w:rPr>
+          <w:t>stocyr</w:t>
+        </w:r>
+        <w:proofErr w:type="spellEnd"/>
+        <w:r>
+          <w:rPr>
+            <w:rStyle w:val="Hyperlink"/>
+            <w:rFonts w:cstheme="minorHAnsi"/>
+          </w:rPr>
+          <w:t>/</w:t>
+        </w:r>
+        <w:proofErr w:type="spellStart"/>
+        <w:r>
+          <w:rPr>
+            <w:rStyle w:val="Hyperlink"/>
+            <w:rFonts w:cstheme="minorHAnsi"/>
+          </w:rPr>
+          <w:t>LaserChess</w:t>
+        </w:r>
+        <w:proofErr w:type="spellEnd"/>
+        <w:r>
+          <w:rPr>
+            <w:rStyle w:val="Hyperlink"/>
+            <w:rFonts w:cstheme="minorHAnsi"/>
+          </w:rPr>
+          <w:t>/</w:t>
+        </w:r>
+        <w:proofErr w:type="spellStart"/>
+        <w:r>
+          <w:rPr>
+            <w:rStyle w:val="Hyperlink"/>
+            <w:rFonts w:cstheme="minorHAnsi"/>
+          </w:rPr>
+          <w:t>tree</w:t>
+        </w:r>
+        <w:proofErr w:type="spellEnd"/>
+        <w:r>
+          <w:rPr>
+            <w:rStyle w:val="Hyperlink"/>
+            <w:rFonts w:cstheme="minorHAnsi"/>
+          </w:rPr>
+          <w:t>/</w:t>
+        </w:r>
+        <w:proofErr w:type="spellStart"/>
+        <w:r>
+          <w:rPr>
+            <w:rStyle w:val="Hyperlink"/>
+            <w:rFonts w:cstheme="minorHAnsi"/>
+          </w:rPr>
+          <w:t>master</w:t>
+        </w:r>
+        <w:proofErr w:type="spellEnd"/>
+        <w:r>
+          <w:rPr>
+            <w:rStyle w:val="Hyperlink"/>
+            <w:rFonts w:cstheme="minorHAnsi"/>
+          </w:rPr>
+          <w:t>/</w:t>
+        </w:r>
+        <w:proofErr w:type="spellStart"/>
+        <w:r>
+          <w:rPr>
+            <w:rStyle w:val="Hyperlink"/>
+            <w:rFonts w:cstheme="minorHAnsi"/>
+          </w:rPr>
+          <w:t>src</w:t>
+        </w:r>
+        <w:proofErr w:type="spellEnd"/>
       </w:hyperlink>
       <w:r>
         <w:rPr>
           <w:rFonts w:cstheme="minorHAnsi"/>
         </w:rPr>
-        <w:t xml:space="preserve"> angesehen werden. Zuerst klickt man auf den Namen des gewünschten Files, dann auf den Button </w:t>
+        <w:t xml:space="preserve"> angesehen werden. Zuerst klickt man auf den N</w:t>
+      </w:r>
+      <w:r>
+        <w:rPr>
+          <w:rFonts w:cstheme="minorHAnsi"/>
+        </w:rPr>
+        <w:t>a</w:t>
+      </w:r>
+      <w:r>
+        <w:rPr>
+          <w:rFonts w:cstheme="minorHAnsi"/>
+        </w:rPr>
+        <w:t xml:space="preserve">men des gewünschten Files, dann auf den Button </w:t>
       </w:r>
       <w:proofErr w:type="spellStart"/>
       <w:r>
@@ -5780,7 +5876,7 @@
                           <a:blip r:embed="rId29" cstate="print">
                             <a:extLst>
                               <a:ext uri="{28A0092B-C50C-407E-A947-70E740481C1C}">
-                                <a14:useLocalDpi xmlns="" xmlns:wpc="http://schemas.microsoft.com/office/word/2010/wordprocessingCanvas" xmlns:mc="http://schemas.openxmlformats.org/markup-compatibility/2006" xmlns:o="urn:schemas-microsoft-com:office:office" xmlns:v="urn:schemas-microsoft-com:vml" xmlns:wp14="http://schemas.microsoft.com/office/word/2010/wordprocessingDrawing" xmlns:w10="urn:schemas-microsoft-com:office:word" xmlns:w="http://schemas.openxmlformats.org/wordprocessingml/2006/main" xmlns:w14="http://schemas.microsoft.com/office/word/2010/wordml" xmlns:wpg="http://schemas.microsoft.com/office/word/2010/wordprocessingGroup" xmlns:wpi="http://schemas.microsoft.com/office/word/2010/wordprocessingInk" xmlns:wps="http://schemas.microsoft.com/office/word/2010/wordprocessingShape" xmlns:a14="http://schemas.microsoft.com/office/drawing/2010/main" val="0"/>
+                                <a14:useLocalDpi xmlns:a14="http://schemas.microsoft.com/office/drawing/2010/main" xmlns:wps="http://schemas.microsoft.com/office/word/2010/wordprocessingShape" xmlns:wpi="http://schemas.microsoft.com/office/word/2010/wordprocessingInk" xmlns:wpg="http://schemas.microsoft.com/office/word/2010/wordprocessingGroup" xmlns:w14="http://schemas.microsoft.com/office/word/2010/wordml" xmlns:w="http://schemas.openxmlformats.org/wordprocessingml/2006/main" xmlns:w10="urn:schemas-microsoft-com:office:word" xmlns:wp14="http://schemas.microsoft.com/office/word/2010/wordprocessingDrawing" xmlns:v="urn:schemas-microsoft-com:vml" xmlns:o="urn:schemas-microsoft-com:office:office" xmlns:mc="http://schemas.openxmlformats.org/markup-compatibility/2006" xmlns:wpc="http://schemas.microsoft.com/office/word/2010/wordprocessingCanvas" xmlns="" val="0"/>
                               </a:ext>
                             </a:extLst>
                           </a:blip>
@@ -5890,7 +5986,7 @@
                           <a:blip r:embed="rId30" cstate="print">
                             <a:extLst>
                               <a:ext uri="{28A0092B-C50C-407E-A947-70E740481C1C}">
-                                <a14:useLocalDpi xmlns="" xmlns:wpc="http://schemas.microsoft.com/office/word/2010/wordprocessingCanvas" xmlns:mc="http://schemas.openxmlformats.org/markup-compatibility/2006" xmlns:o="urn:schemas-microsoft-com:office:office" xmlns:v="urn:schemas-microsoft-com:vml" xmlns:wp14="http://schemas.microsoft.com/office/word/2010/wordprocessingDrawing" xmlns:w10="urn:schemas-microsoft-com:office:word" xmlns:w="http://schemas.openxmlformats.org/wordprocessingml/2006/main" xmlns:w14="http://schemas.microsoft.com/office/word/2010/wordml" xmlns:wpg="http://schemas.microsoft.com/office/word/2010/wordprocessingGroup" xmlns:wpi="http://schemas.microsoft.com/office/word/2010/wordprocessingInk" xmlns:wps="http://schemas.microsoft.com/office/word/2010/wordprocessingShape" xmlns:a14="http://schemas.microsoft.com/office/drawing/2010/main" val="0"/>
+                                <a14:useLocalDpi xmlns:a14="http://schemas.microsoft.com/office/drawing/2010/main" xmlns:wps="http://schemas.microsoft.com/office/word/2010/wordprocessingShape" xmlns:wpi="http://schemas.microsoft.com/office/word/2010/wordprocessingInk" xmlns:wpg="http://schemas.microsoft.com/office/word/2010/wordprocessingGroup" xmlns:w14="http://schemas.microsoft.com/office/word/2010/wordml" xmlns:w="http://schemas.openxmlformats.org/wordprocessingml/2006/main" xmlns:w10="urn:schemas-microsoft-com:office:word" xmlns:wp14="http://schemas.microsoft.com/office/word/2010/wordprocessingDrawing" xmlns:v="urn:schemas-microsoft-com:vml" xmlns:o="urn:schemas-microsoft-com:office:office" xmlns:mc="http://schemas.openxmlformats.org/markup-compatibility/2006" xmlns:wpc="http://schemas.microsoft.com/office/word/2010/wordprocessingCanvas" xmlns="" val="0"/>
                               </a:ext>
                             </a:extLst>
                           </a:blip>
@@ -6007,7 +6103,7 @@
                           <a:blip r:embed="rId31" cstate="print">
                             <a:extLst>
                               <a:ext uri="{28A0092B-C50C-407E-A947-70E740481C1C}">
-                                <a14:useLocalDpi xmlns="" xmlns:wpc="http://schemas.microsoft.com/office/word/2010/wordprocessingCanvas" xmlns:mc="http://schemas.openxmlformats.org/markup-compatibility/2006" xmlns:o="urn:schemas-microsoft-com:office:office" xmlns:v="urn:schemas-microsoft-com:vml" xmlns:wp14="http://schemas.microsoft.com/office/word/2010/wordprocessingDrawing" xmlns:w10="urn:schemas-microsoft-com:office:word" xmlns:w="http://schemas.openxmlformats.org/wordprocessingml/2006/main" xmlns:w14="http://schemas.microsoft.com/office/word/2010/wordml" xmlns:wpg="http://schemas.microsoft.com/office/word/2010/wordprocessingGroup" xmlns:wpi="http://schemas.microsoft.com/office/word/2010/wordprocessingInk" xmlns:wps="http://schemas.microsoft.com/office/word/2010/wordprocessingShape" xmlns:a14="http://schemas.microsoft.com/office/drawing/2010/main" val="0"/>
+                                <a14:useLocalDpi xmlns:a14="http://schemas.microsoft.com/office/drawing/2010/main" xmlns:wps="http://schemas.microsoft.com/office/word/2010/wordprocessingShape" xmlns:wpi="http://schemas.microsoft.com/office/word/2010/wordprocessingInk" xmlns:wpg="http://schemas.microsoft.com/office/word/2010/wordprocessingGroup" xmlns:w14="http://schemas.microsoft.com/office/word/2010/wordml" xmlns:w="http://schemas.openxmlformats.org/wordprocessingml/2006/main" xmlns:w10="urn:schemas-microsoft-com:office:word" xmlns:wp14="http://schemas.microsoft.com/office/word/2010/wordprocessingDrawing" xmlns:v="urn:schemas-microsoft-com:vml" xmlns:o="urn:schemas-microsoft-com:office:office" xmlns:mc="http://schemas.openxmlformats.org/markup-compatibility/2006" xmlns:wpc="http://schemas.microsoft.com/office/word/2010/wordprocessingCanvas" xmlns="" val="0"/>
                               </a:ext>
                             </a:extLst>
                           </a:blip>
@@ -6122,7 +6218,7 @@
                           <a:blip r:embed="rId32" cstate="print">
                             <a:extLst>
                               <a:ext uri="{28A0092B-C50C-407E-A947-70E740481C1C}">
-                                <a14:useLocalDpi xmlns="" xmlns:wpc="http://schemas.microsoft.com/office/word/2010/wordprocessingCanvas" xmlns:mc="http://schemas.openxmlformats.org/markup-compatibility/2006" xmlns:o="urn:schemas-microsoft-com:office:office" xmlns:v="urn:schemas-microsoft-com:vml" xmlns:wp14="http://schemas.microsoft.com/office/word/2010/wordprocessingDrawing" xmlns:w10="urn:schemas-microsoft-com:office:word" xmlns:w="http://schemas.openxmlformats.org/wordprocessingml/2006/main" xmlns:w14="http://schemas.microsoft.com/office/word/2010/wordml" xmlns:wpg="http://schemas.microsoft.com/office/word/2010/wordprocessingGroup" xmlns:wpi="http://schemas.microsoft.com/office/word/2010/wordprocessingInk" xmlns:wps="http://schemas.microsoft.com/office/word/2010/wordprocessingShape" xmlns:a14="http://schemas.microsoft.com/office/drawing/2010/main" val="0"/>
+                                <a14:useLocalDpi xmlns:a14="http://schemas.microsoft.com/office/drawing/2010/main" xmlns:wps="http://schemas.microsoft.com/office/word/2010/wordprocessingShape" xmlns:wpi="http://schemas.microsoft.com/office/word/2010/wordprocessingInk" xmlns:wpg="http://schemas.microsoft.com/office/word/2010/wordprocessingGroup" xmlns:w14="http://schemas.microsoft.com/office/word/2010/wordml" xmlns:w="http://schemas.openxmlformats.org/wordprocessingml/2006/main" xmlns:w10="urn:schemas-microsoft-com:office:word" xmlns:wp14="http://schemas.microsoft.com/office/word/2010/wordprocessingDrawing" xmlns:v="urn:schemas-microsoft-com:vml" xmlns:o="urn:schemas-microsoft-com:office:office" xmlns:mc="http://schemas.openxmlformats.org/markup-compatibility/2006" xmlns:wpc="http://schemas.microsoft.com/office/word/2010/wordprocessingCanvas" xmlns="" val="0"/>
                               </a:ext>
                             </a:extLst>
                           </a:blip>
@@ -6232,7 +6328,7 @@
                           <a:blip r:embed="rId33" cstate="print">
                             <a:extLst>
                               <a:ext uri="{28A0092B-C50C-407E-A947-70E740481C1C}">
-                                <a14:useLocalDpi xmlns="" xmlns:wpc="http://schemas.microsoft.com/office/word/2010/wordprocessingCanvas" xmlns:mc="http://schemas.openxmlformats.org/markup-compatibility/2006" xmlns:o="urn:schemas-microsoft-com:office:office" xmlns:v="urn:schemas-microsoft-com:vml" xmlns:wp14="http://schemas.microsoft.com/office/word/2010/wordprocessingDrawing" xmlns:w10="urn:schemas-microsoft-com:office:word" xmlns:w="http://schemas.openxmlformats.org/wordprocessingml/2006/main" xmlns:w14="http://schemas.microsoft.com/office/word/2010/wordml" xmlns:wpg="http://schemas.microsoft.com/office/word/2010/wordprocessingGroup" xmlns:wpi="http://schemas.microsoft.com/office/word/2010/wordprocessingInk" xmlns:wps="http://schemas.microsoft.com/office/word/2010/wordprocessingShape" xmlns:a14="http://schemas.microsoft.com/office/drawing/2010/main" val="0"/>
+                                <a14:useLocalDpi xmlns:a14="http://schemas.microsoft.com/office/drawing/2010/main" xmlns:wps="http://schemas.microsoft.com/office/word/2010/wordprocessingShape" xmlns:wpi="http://schemas.microsoft.com/office/word/2010/wordprocessingInk" xmlns:wpg="http://schemas.microsoft.com/office/word/2010/wordprocessingGroup" xmlns:w14="http://schemas.microsoft.com/office/word/2010/wordml" xmlns:w="http://schemas.openxmlformats.org/wordprocessingml/2006/main" xmlns:w10="urn:schemas-microsoft-com:office:word" xmlns:wp14="http://schemas.microsoft.com/office/word/2010/wordprocessingDrawing" xmlns:v="urn:schemas-microsoft-com:vml" xmlns:o="urn:schemas-microsoft-com:office:office" xmlns:mc="http://schemas.openxmlformats.org/markup-compatibility/2006" xmlns:wpc="http://schemas.microsoft.com/office/word/2010/wordprocessingCanvas" xmlns="" val="0"/>
                               </a:ext>
                             </a:extLst>
                           </a:blip>
@@ -6388,7 +6484,7 @@
                           <a:blip r:embed="rId34" cstate="print">
                             <a:extLst>
                               <a:ext uri="{28A0092B-C50C-407E-A947-70E740481C1C}">
-                                <a14:useLocalDpi xmlns="" xmlns:wpc="http://schemas.microsoft.com/office/word/2010/wordprocessingCanvas" xmlns:mc="http://schemas.openxmlformats.org/markup-compatibility/2006" xmlns:o="urn:schemas-microsoft-com:office:office" xmlns:v="urn:schemas-microsoft-com:vml" xmlns:wp14="http://schemas.microsoft.com/office/word/2010/wordprocessingDrawing" xmlns:w10="urn:schemas-microsoft-com:office:word" xmlns:w="http://schemas.openxmlformats.org/wordprocessingml/2006/main" xmlns:w14="http://schemas.microsoft.com/office/word/2010/wordml" xmlns:wpg="http://schemas.microsoft.com/office/word/2010/wordprocessingGroup" xmlns:wpi="http://schemas.microsoft.com/office/word/2010/wordprocessingInk" xmlns:wps="http://schemas.microsoft.com/office/word/2010/wordprocessingShape" xmlns:a14="http://schemas.microsoft.com/office/drawing/2010/main" val="0"/>
+                                <a14:useLocalDpi xmlns:a14="http://schemas.microsoft.com/office/drawing/2010/main" xmlns:wps="http://schemas.microsoft.com/office/word/2010/wordprocessingShape" xmlns:wpi="http://schemas.microsoft.com/office/word/2010/wordprocessingInk" xmlns:wpg="http://schemas.microsoft.com/office/word/2010/wordprocessingGroup" xmlns:w14="http://schemas.microsoft.com/office/word/2010/wordml" xmlns:w="http://schemas.openxmlformats.org/wordprocessingml/2006/main" xmlns:w10="urn:schemas-microsoft-com:office:word" xmlns:wp14="http://schemas.microsoft.com/office/word/2010/wordprocessingDrawing" xmlns:v="urn:schemas-microsoft-com:vml" xmlns:o="urn:schemas-microsoft-com:office:office" xmlns:mc="http://schemas.openxmlformats.org/markup-compatibility/2006" xmlns:wpc="http://schemas.microsoft.com/office/word/2010/wordprocessingCanvas" xmlns="" val="0"/>
                               </a:ext>
                             </a:extLst>
                           </a:blip>
@@ -6495,7 +6591,7 @@
                           <a:blip r:embed="rId35" cstate="print">
                             <a:extLst>
                               <a:ext uri="{28A0092B-C50C-407E-A947-70E740481C1C}">
-                                <a14:useLocalDpi xmlns="" xmlns:wpc="http://schemas.microsoft.com/office/word/2010/wordprocessingCanvas" xmlns:mc="http://schemas.openxmlformats.org/markup-compatibility/2006" xmlns:o="urn:schemas-microsoft-com:office:office" xmlns:v="urn:schemas-microsoft-com:vml" xmlns:wp14="http://schemas.microsoft.com/office/word/2010/wordprocessingDrawing" xmlns:w10="urn:schemas-microsoft-com:office:word" xmlns:w="http://schemas.openxmlformats.org/wordprocessingml/2006/main" xmlns:w14="http://schemas.microsoft.com/office/word/2010/wordml" xmlns:wpg="http://schemas.microsoft.com/office/word/2010/wordprocessingGroup" xmlns:wpi="http://schemas.microsoft.com/office/word/2010/wordprocessingInk" xmlns:wps="http://schemas.microsoft.com/office/word/2010/wordprocessingShape" xmlns:a14="http://schemas.microsoft.com/office/drawing/2010/main" val="0"/>
+                                <a14:useLocalDpi xmlns:a14="http://schemas.microsoft.com/office/drawing/2010/main" xmlns:wps="http://schemas.microsoft.com/office/word/2010/wordprocessingShape" xmlns:wpi="http://schemas.microsoft.com/office/word/2010/wordprocessingInk" xmlns:wpg="http://schemas.microsoft.com/office/word/2010/wordprocessingGroup" xmlns:w14="http://schemas.microsoft.com/office/word/2010/wordml" xmlns:w="http://schemas.openxmlformats.org/wordprocessingml/2006/main" xmlns:w10="urn:schemas-microsoft-com:office:word" xmlns:wp14="http://schemas.microsoft.com/office/word/2010/wordprocessingDrawing" xmlns:v="urn:schemas-microsoft-com:vml" xmlns:o="urn:schemas-microsoft-com:office:office" xmlns:mc="http://schemas.openxmlformats.org/markup-compatibility/2006" xmlns:wpc="http://schemas.microsoft.com/office/word/2010/wordprocessingCanvas" xmlns="" val="0"/>
                               </a:ext>
                             </a:extLst>
                           </a:blip>
@@ -7626,7 +7722,7 @@
                     <a:blip r:embed="rId37" cstate="print">
                       <a:extLst>
                         <a:ext uri="{28A0092B-C50C-407E-A947-70E740481C1C}">
-                          <a14:useLocalDpi xmlns="" xmlns:wpc="http://schemas.microsoft.com/office/word/2010/wordprocessingCanvas" xmlns:mc="http://schemas.openxmlformats.org/markup-compatibility/2006" xmlns:o="urn:schemas-microsoft-com:office:office" xmlns:v="urn:schemas-microsoft-com:vml" xmlns:wp14="http://schemas.microsoft.com/office/word/2010/wordprocessingDrawing" xmlns:w10="urn:schemas-microsoft-com:office:word" xmlns:w="http://schemas.openxmlformats.org/wordprocessingml/2006/main" xmlns:w14="http://schemas.microsoft.com/office/word/2010/wordml" xmlns:wpg="http://schemas.microsoft.com/office/word/2010/wordprocessingGroup" xmlns:wpi="http://schemas.microsoft.com/office/word/2010/wordprocessingInk" xmlns:wps="http://schemas.microsoft.com/office/word/2010/wordprocessingShape" xmlns:a14="http://schemas.microsoft.com/office/drawing/2010/main" val="0"/>
+                          <a14:useLocalDpi xmlns:a14="http://schemas.microsoft.com/office/drawing/2010/main" xmlns:wps="http://schemas.microsoft.com/office/word/2010/wordprocessingShape" xmlns:wpi="http://schemas.microsoft.com/office/word/2010/wordprocessingInk" xmlns:wpg="http://schemas.microsoft.com/office/word/2010/wordprocessingGroup" xmlns:w14="http://schemas.microsoft.com/office/word/2010/wordml" xmlns:w="http://schemas.openxmlformats.org/wordprocessingml/2006/main" xmlns:w10="urn:schemas-microsoft-com:office:word" xmlns:wp14="http://schemas.microsoft.com/office/word/2010/wordprocessingDrawing" xmlns:v="urn:schemas-microsoft-com:vml" xmlns:o="urn:schemas-microsoft-com:office:office" xmlns:mc="http://schemas.openxmlformats.org/markup-compatibility/2006" xmlns:wpc="http://schemas.microsoft.com/office/word/2010/wordprocessingCanvas" xmlns="" val="0"/>
                         </a:ext>
                       </a:extLst>
                     </a:blip>
@@ -17118,7 +17214,7 @@
                     <a:blip r:embed="rId39" cstate="print">
                       <a:extLst>
                         <a:ext uri="{28A0092B-C50C-407E-A947-70E740481C1C}">
-                          <a14:useLocalDpi xmlns="" xmlns:wpc="http://schemas.microsoft.com/office/word/2010/wordprocessingCanvas" xmlns:mc="http://schemas.openxmlformats.org/markup-compatibility/2006" xmlns:o="urn:schemas-microsoft-com:office:office" xmlns:v="urn:schemas-microsoft-com:vml" xmlns:wp14="http://schemas.microsoft.com/office/word/2010/wordprocessingDrawing" xmlns:w10="urn:schemas-microsoft-com:office:word" xmlns:w="http://schemas.openxmlformats.org/wordprocessingml/2006/main" xmlns:w14="http://schemas.microsoft.com/office/word/2010/wordml" xmlns:wpg="http://schemas.microsoft.com/office/word/2010/wordprocessingGroup" xmlns:wpi="http://schemas.microsoft.com/office/word/2010/wordprocessingInk" xmlns:wps="http://schemas.microsoft.com/office/word/2010/wordprocessingShape" xmlns:a14="http://schemas.microsoft.com/office/drawing/2010/main" val="0"/>
+                          <a14:useLocalDpi xmlns:a14="http://schemas.microsoft.com/office/drawing/2010/main" xmlns:wps="http://schemas.microsoft.com/office/word/2010/wordprocessingShape" xmlns:wpi="http://schemas.microsoft.com/office/word/2010/wordprocessingInk" xmlns:wpg="http://schemas.microsoft.com/office/word/2010/wordprocessingGroup" xmlns:w14="http://schemas.microsoft.com/office/word/2010/wordml" xmlns:w="http://schemas.openxmlformats.org/wordprocessingml/2006/main" xmlns:w10="urn:schemas-microsoft-com:office:word" xmlns:wp14="http://schemas.microsoft.com/office/word/2010/wordprocessingDrawing" xmlns:v="urn:schemas-microsoft-com:vml" xmlns:o="urn:schemas-microsoft-com:office:office" xmlns:mc="http://schemas.openxmlformats.org/markup-compatibility/2006" xmlns:wpc="http://schemas.microsoft.com/office/word/2010/wordprocessingCanvas" xmlns="" val="0"/>
                         </a:ext>
                       </a:extLst>
                     </a:blip>
@@ -17182,7 +17278,7 @@
                     <a:blip r:embed="rId40" cstate="print">
                       <a:extLst>
                         <a:ext uri="{28A0092B-C50C-407E-A947-70E740481C1C}">
-                          <a14:useLocalDpi xmlns="" xmlns:wpc="http://schemas.microsoft.com/office/word/2010/wordprocessingCanvas" xmlns:mc="http://schemas.openxmlformats.org/markup-compatibility/2006" xmlns:o="urn:schemas-microsoft-com:office:office" xmlns:v="urn:schemas-microsoft-com:vml" xmlns:wp14="http://schemas.microsoft.com/office/word/2010/wordprocessingDrawing" xmlns:w10="urn:schemas-microsoft-com:office:word" xmlns:w="http://schemas.openxmlformats.org/wordprocessingml/2006/main" xmlns:w14="http://schemas.microsoft.com/office/word/2010/wordml" xmlns:wpg="http://schemas.microsoft.com/office/word/2010/wordprocessingGroup" xmlns:wpi="http://schemas.microsoft.com/office/word/2010/wordprocessingInk" xmlns:wps="http://schemas.microsoft.com/office/word/2010/wordprocessingShape" xmlns:a14="http://schemas.microsoft.com/office/drawing/2010/main" val="0"/>
+                          <a14:useLocalDpi xmlns:a14="http://schemas.microsoft.com/office/drawing/2010/main" xmlns:wps="http://schemas.microsoft.com/office/word/2010/wordprocessingShape" xmlns:wpi="http://schemas.microsoft.com/office/word/2010/wordprocessingInk" xmlns:wpg="http://schemas.microsoft.com/office/word/2010/wordprocessingGroup" xmlns:w14="http://schemas.microsoft.com/office/word/2010/wordml" xmlns:w="http://schemas.openxmlformats.org/wordprocessingml/2006/main" xmlns:w10="urn:schemas-microsoft-com:office:word" xmlns:wp14="http://schemas.microsoft.com/office/word/2010/wordprocessingDrawing" xmlns:v="urn:schemas-microsoft-com:vml" xmlns:o="urn:schemas-microsoft-com:office:office" xmlns:mc="http://schemas.openxmlformats.org/markup-compatibility/2006" xmlns:wpc="http://schemas.microsoft.com/office/word/2010/wordprocessingCanvas" xmlns="" val="0"/>
                         </a:ext>
                       </a:extLst>
                     </a:blip>
@@ -17252,7 +17348,7 @@
                     <a:blip r:embed="rId41" cstate="print">
                       <a:extLst>
                         <a:ext uri="{28A0092B-C50C-407E-A947-70E740481C1C}">
-                          <a14:useLocalDpi xmlns="" xmlns:wpc="http://schemas.microsoft.com/office/word/2010/wordprocessingCanvas" xmlns:mc="http://schemas.openxmlformats.org/markup-compatibility/2006" xmlns:o="urn:schemas-microsoft-com:office:office" xmlns:v="urn:schemas-microsoft-com:vml" xmlns:wp14="http://schemas.microsoft.com/office/word/2010/wordprocessingDrawing" xmlns:w10="urn:schemas-microsoft-com:office:word" xmlns:w="http://schemas.openxmlformats.org/wordprocessingml/2006/main" xmlns:w14="http://schemas.microsoft.com/office/word/2010/wordml" xmlns:wpg="http://schemas.microsoft.com/office/word/2010/wordprocessingGroup" xmlns:wpi="http://schemas.microsoft.com/office/word/2010/wordprocessingInk" xmlns:wps="http://schemas.microsoft.com/office/word/2010/wordprocessingShape" xmlns:a14="http://schemas.microsoft.com/office/drawing/2010/main" val="0"/>
+                          <a14:useLocalDpi xmlns:a14="http://schemas.microsoft.com/office/drawing/2010/main" xmlns:wps="http://schemas.microsoft.com/office/word/2010/wordprocessingShape" xmlns:wpi="http://schemas.microsoft.com/office/word/2010/wordprocessingInk" xmlns:wpg="http://schemas.microsoft.com/office/word/2010/wordprocessingGroup" xmlns:w14="http://schemas.microsoft.com/office/word/2010/wordml" xmlns:w="http://schemas.openxmlformats.org/wordprocessingml/2006/main" xmlns:w10="urn:schemas-microsoft-com:office:word" xmlns:wp14="http://schemas.microsoft.com/office/word/2010/wordprocessingDrawing" xmlns:v="urn:schemas-microsoft-com:vml" xmlns:o="urn:schemas-microsoft-com:office:office" xmlns:mc="http://schemas.openxmlformats.org/markup-compatibility/2006" xmlns:wpc="http://schemas.microsoft.com/office/word/2010/wordprocessingCanvas" xmlns="" val="0"/>
                         </a:ext>
                       </a:extLst>
                     </a:blip>
@@ -17622,7 +17718,7 @@
                     <a:blip r:embed="rId43" cstate="print">
                       <a:extLst>
                         <a:ext uri="{28A0092B-C50C-407E-A947-70E740481C1C}">
-                          <a14:useLocalDpi xmlns="" xmlns:wpc="http://schemas.microsoft.com/office/word/2010/wordprocessingCanvas" xmlns:mc="http://schemas.openxmlformats.org/markup-compatibility/2006" xmlns:o="urn:schemas-microsoft-com:office:office" xmlns:v="urn:schemas-microsoft-com:vml" xmlns:wp14="http://schemas.microsoft.com/office/word/2010/wordprocessingDrawing" xmlns:w10="urn:schemas-microsoft-com:office:word" xmlns:w="http://schemas.openxmlformats.org/wordprocessingml/2006/main" xmlns:w14="http://schemas.microsoft.com/office/word/2010/wordml" xmlns:wpg="http://schemas.microsoft.com/office/word/2010/wordprocessingGroup" xmlns:wpi="http://schemas.microsoft.com/office/word/2010/wordprocessingInk" xmlns:wps="http://schemas.microsoft.com/office/word/2010/wordprocessingShape" xmlns:a14="http://schemas.microsoft.com/office/drawing/2010/main" val="0"/>
+                          <a14:useLocalDpi xmlns:a14="http://schemas.microsoft.com/office/drawing/2010/main" xmlns:wps="http://schemas.microsoft.com/office/word/2010/wordprocessingShape" xmlns:wpi="http://schemas.microsoft.com/office/word/2010/wordprocessingInk" xmlns:wpg="http://schemas.microsoft.com/office/word/2010/wordprocessingGroup" xmlns:w14="http://schemas.microsoft.com/office/word/2010/wordml" xmlns:w="http://schemas.openxmlformats.org/wordprocessingml/2006/main" xmlns:w10="urn:schemas-microsoft-com:office:word" xmlns:wp14="http://schemas.microsoft.com/office/word/2010/wordprocessingDrawing" xmlns:v="urn:schemas-microsoft-com:vml" xmlns:o="urn:schemas-microsoft-com:office:office" xmlns:mc="http://schemas.openxmlformats.org/markup-compatibility/2006" xmlns:wpc="http://schemas.microsoft.com/office/word/2010/wordprocessingCanvas" xmlns="" val="0"/>
                         </a:ext>
                       </a:extLst>
                     </a:blip>
@@ -17740,7 +17836,7 @@
                     <a:blip r:embed="rId44" cstate="print">
                       <a:extLst>
                         <a:ext uri="{28A0092B-C50C-407E-A947-70E740481C1C}">
-                          <a14:useLocalDpi xmlns="" xmlns:wpc="http://schemas.microsoft.com/office/word/2010/wordprocessingCanvas" xmlns:mc="http://schemas.openxmlformats.org/markup-compatibility/2006" xmlns:o="urn:schemas-microsoft-com:office:office" xmlns:v="urn:schemas-microsoft-com:vml" xmlns:wp14="http://schemas.microsoft.com/office/word/2010/wordprocessingDrawing" xmlns:w10="urn:schemas-microsoft-com:office:word" xmlns:w="http://schemas.openxmlformats.org/wordprocessingml/2006/main" xmlns:w14="http://schemas.microsoft.com/office/word/2010/wordml" xmlns:wpg="http://schemas.microsoft.com/office/word/2010/wordprocessingGroup" xmlns:wpi="http://schemas.microsoft.com/office/word/2010/wordprocessingInk" xmlns:wps="http://schemas.microsoft.com/office/word/2010/wordprocessingShape" xmlns:a14="http://schemas.microsoft.com/office/drawing/2010/main" val="0"/>
+                          <a14:useLocalDpi xmlns:a14="http://schemas.microsoft.com/office/drawing/2010/main" xmlns:wps="http://schemas.microsoft.com/office/word/2010/wordprocessingShape" xmlns:wpi="http://schemas.microsoft.com/office/word/2010/wordprocessingInk" xmlns:wpg="http://schemas.microsoft.com/office/word/2010/wordprocessingGroup" xmlns:w14="http://schemas.microsoft.com/office/word/2010/wordml" xmlns:w="http://schemas.openxmlformats.org/wordprocessingml/2006/main" xmlns:w10="urn:schemas-microsoft-com:office:word" xmlns:wp14="http://schemas.microsoft.com/office/word/2010/wordprocessingDrawing" xmlns:v="urn:schemas-microsoft-com:vml" xmlns:o="urn:schemas-microsoft-com:office:office" xmlns:mc="http://schemas.openxmlformats.org/markup-compatibility/2006" xmlns:wpc="http://schemas.microsoft.com/office/word/2010/wordprocessingCanvas" xmlns="" val="0"/>
                         </a:ext>
                       </a:extLst>
                     </a:blip>
@@ -17802,7 +17898,7 @@
                     <a:blip r:embed="rId45" cstate="print">
                       <a:extLst>
                         <a:ext uri="{28A0092B-C50C-407E-A947-70E740481C1C}">
-                          <a14:useLocalDpi xmlns="" xmlns:wpc="http://schemas.microsoft.com/office/word/2010/wordprocessingCanvas" xmlns:mc="http://schemas.openxmlformats.org/markup-compatibility/2006" xmlns:o="urn:schemas-microsoft-com:office:office" xmlns:v="urn:schemas-microsoft-com:vml" xmlns:wp14="http://schemas.microsoft.com/office/word/2010/wordprocessingDrawing" xmlns:w10="urn:schemas-microsoft-com:office:word" xmlns:w="http://schemas.openxmlformats.org/wordprocessingml/2006/main" xmlns:w14="http://schemas.microsoft.com/office/word/2010/wordml" xmlns:wpg="http://schemas.microsoft.com/office/word/2010/wordprocessingGroup" xmlns:wpi="http://schemas.microsoft.com/office/word/2010/wordprocessingInk" xmlns:wps="http://schemas.microsoft.com/office/word/2010/wordprocessingShape" xmlns:a14="http://schemas.microsoft.com/office/drawing/2010/main" val="0"/>
+                          <a14:useLocalDpi xmlns:a14="http://schemas.microsoft.com/office/drawing/2010/main" xmlns:wps="http://schemas.microsoft.com/office/word/2010/wordprocessingShape" xmlns:wpi="http://schemas.microsoft.com/office/word/2010/wordprocessingInk" xmlns:wpg="http://schemas.microsoft.com/office/word/2010/wordprocessingGroup" xmlns:w14="http://schemas.microsoft.com/office/word/2010/wordml" xmlns:w="http://schemas.openxmlformats.org/wordprocessingml/2006/main" xmlns:w10="urn:schemas-microsoft-com:office:word" xmlns:wp14="http://schemas.microsoft.com/office/word/2010/wordprocessingDrawing" xmlns:v="urn:schemas-microsoft-com:vml" xmlns:o="urn:schemas-microsoft-com:office:office" xmlns:mc="http://schemas.openxmlformats.org/markup-compatibility/2006" xmlns:wpc="http://schemas.microsoft.com/office/word/2010/wordprocessingCanvas" xmlns="" val="0"/>
                         </a:ext>
                       </a:extLst>
                     </a:blip>
@@ -17949,7 +18045,7 @@
                     <a:blip r:embed="rId46" cstate="print">
                       <a:extLst>
                         <a:ext uri="{28A0092B-C50C-407E-A947-70E740481C1C}">
-                          <a14:useLocalDpi xmlns="" xmlns:wpc="http://schemas.microsoft.com/office/word/2010/wordprocessingCanvas" xmlns:mc="http://schemas.openxmlformats.org/markup-compatibility/2006" xmlns:o="urn:schemas-microsoft-com:office:office" xmlns:v="urn:schemas-microsoft-com:vml" xmlns:wp14="http://schemas.microsoft.com/office/word/2010/wordprocessingDrawing" xmlns:w10="urn:schemas-microsoft-com:office:word" xmlns:w="http://schemas.openxmlformats.org/wordprocessingml/2006/main" xmlns:w14="http://schemas.microsoft.com/office/word/2010/wordml" xmlns:wpg="http://schemas.microsoft.com/office/word/2010/wordprocessingGroup" xmlns:wpi="http://schemas.microsoft.com/office/word/2010/wordprocessingInk" xmlns:wps="http://schemas.microsoft.com/office/word/2010/wordprocessingShape" xmlns:a14="http://schemas.microsoft.com/office/drawing/2010/main" val="0"/>
+                          <a14:useLocalDpi xmlns:a14="http://schemas.microsoft.com/office/drawing/2010/main" xmlns:wps="http://schemas.microsoft.com/office/word/2010/wordprocessingShape" xmlns:wpi="http://schemas.microsoft.com/office/word/2010/wordprocessingInk" xmlns:wpg="http://schemas.microsoft.com/office/word/2010/wordprocessingGroup" xmlns:w14="http://schemas.microsoft.com/office/word/2010/wordml" xmlns:w="http://schemas.openxmlformats.org/wordprocessingml/2006/main" xmlns:w10="urn:schemas-microsoft-com:office:word" xmlns:wp14="http://schemas.microsoft.com/office/word/2010/wordprocessingDrawing" xmlns:v="urn:schemas-microsoft-com:vml" xmlns:o="urn:schemas-microsoft-com:office:office" xmlns:mc="http://schemas.openxmlformats.org/markup-compatibility/2006" xmlns:wpc="http://schemas.microsoft.com/office/word/2010/wordprocessingCanvas" xmlns="" val="0"/>
                         </a:ext>
                       </a:extLst>
                     </a:blip>
@@ -22002,7 +22098,7 @@
         <w:noProof/>
         <w:color w:val="548DD4" w:themeColor="text2" w:themeTint="99"/>
       </w:rPr>
-      <w:t>I</w:t>
+      <w:t>II</w:t>
     </w:r>
     <w:r>
       <w:rPr>
@@ -22164,7 +22260,7 @@
                   <a:blip r:embed="rId1">
                     <a:extLst>
                       <a:ext uri="{28A0092B-C50C-407E-A947-70E740481C1C}">
-                        <a14:useLocalDpi xmlns="" xmlns:wpc="http://schemas.microsoft.com/office/word/2010/wordprocessingCanvas" xmlns:mc="http://schemas.openxmlformats.org/markup-compatibility/2006" xmlns:o="urn:schemas-microsoft-com:office:office" xmlns:v="urn:schemas-microsoft-com:vml" xmlns:wp14="http://schemas.microsoft.com/office/word/2010/wordprocessingDrawing" xmlns:w10="urn:schemas-microsoft-com:office:word" xmlns:w="http://schemas.openxmlformats.org/wordprocessingml/2006/main" xmlns:w14="http://schemas.microsoft.com/office/word/2010/wordml" xmlns:wpg="http://schemas.microsoft.com/office/word/2010/wordprocessingGroup" xmlns:wpi="http://schemas.microsoft.com/office/word/2010/wordprocessingInk" xmlns:wps="http://schemas.microsoft.com/office/word/2010/wordprocessingShape" xmlns:a14="http://schemas.microsoft.com/office/drawing/2010/main" val="0"/>
+                        <a14:useLocalDpi xmlns:a14="http://schemas.microsoft.com/office/drawing/2010/main" xmlns:wps="http://schemas.microsoft.com/office/word/2010/wordprocessingShape" xmlns:wpi="http://schemas.microsoft.com/office/word/2010/wordprocessingInk" xmlns:wpg="http://schemas.microsoft.com/office/word/2010/wordprocessingGroup" xmlns:w14="http://schemas.microsoft.com/office/word/2010/wordml" xmlns:w="http://schemas.openxmlformats.org/wordprocessingml/2006/main" xmlns:w10="urn:schemas-microsoft-com:office:word" xmlns:wp14="http://schemas.microsoft.com/office/word/2010/wordprocessingDrawing" xmlns:v="urn:schemas-microsoft-com:vml" xmlns:o="urn:schemas-microsoft-com:office:office" xmlns:mc="http://schemas.openxmlformats.org/markup-compatibility/2006" xmlns:wpc="http://schemas.microsoft.com/office/word/2010/wordprocessingCanvas" xmlns="" val="0"/>
                       </a:ext>
                     </a:extLst>
                   </a:blip>
@@ -25376,7 +25472,7 @@
 </file>
 
 <file path=customXml/itemProps1.xml><?xml version="1.0" encoding="utf-8"?>
-<ds:datastoreItem xmlns:ds="http://schemas.openxmlformats.org/officeDocument/2006/customXml" ds:itemID="{0881F16A-CAC3-41CF-ACE5-AAB374CDC230}">
+<ds:datastoreItem xmlns:ds="http://schemas.openxmlformats.org/officeDocument/2006/customXml" ds:itemID="{566BFF6F-E0F2-4842-8EB4-AAC8D293A873}">
   <ds:schemaRefs>
     <ds:schemaRef ds:uri="http://schemas.openxmlformats.org/officeDocument/2006/bibliography"/>
   </ds:schemaRefs>
@@ -25384,7 +25480,7 @@
 </file>
 
 <file path=customXml/itemProps2.xml><?xml version="1.0" encoding="utf-8"?>
-<ds:datastoreItem xmlns:ds="http://schemas.openxmlformats.org/officeDocument/2006/customXml" ds:itemID="{8F34206E-F480-4824-84EE-B3415BD8D327}">
+<ds:datastoreItem xmlns:ds="http://schemas.openxmlformats.org/officeDocument/2006/customXml" ds:itemID="{3EB57250-3E9D-4488-9261-35A0FBD5893D}">
   <ds:schemaRefs>
     <ds:schemaRef ds:uri="http://schemas.openxmlformats.org/officeDocument/2006/bibliography"/>
   </ds:schemaRefs>
@@ -25392,6 +25488,14 @@
 </file>
 
 <file path=customXml/itemProps3.xml><?xml version="1.0" encoding="utf-8"?>
+<ds:datastoreItem xmlns:ds="http://schemas.openxmlformats.org/officeDocument/2006/customXml" ds:itemID="{40ECC31B-B297-4263-AD05-C3C509A5D853}">
+  <ds:schemaRefs>
+    <ds:schemaRef ds:uri="http://schemas.openxmlformats.org/officeDocument/2006/bibliography"/>
+  </ds:schemaRefs>
+</ds:datastoreItem>
+</file>
+
+<file path=customXml/itemProps4.xml><?xml version="1.0" encoding="utf-8"?>
 <ds:datastoreItem xmlns:ds="http://schemas.openxmlformats.org/officeDocument/2006/customXml" ds:itemID="{C63E940A-ACEA-4112-8FD5-0E6654BBFE8D}">
   <ds:schemaRefs>
     <ds:schemaRef ds:uri="http://schemas.openxmlformats.org/officeDocument/2006/bibliography"/>
@@ -25399,16 +25503,8 @@
 </ds:datastoreItem>
 </file>
 
-<file path=customXml/itemProps4.xml><?xml version="1.0" encoding="utf-8"?>
-<ds:datastoreItem xmlns:ds="http://schemas.openxmlformats.org/officeDocument/2006/customXml" ds:itemID="{3EB57250-3E9D-4488-9261-35A0FBD5893D}">
-  <ds:schemaRefs>
-    <ds:schemaRef ds:uri="http://schemas.openxmlformats.org/officeDocument/2006/bibliography"/>
-  </ds:schemaRefs>
-</ds:datastoreItem>
-</file>
-
 <file path=customXml/itemProps5.xml><?xml version="1.0" encoding="utf-8"?>
-<ds:datastoreItem xmlns:ds="http://schemas.openxmlformats.org/officeDocument/2006/customXml" ds:itemID="{566BFF6F-E0F2-4842-8EB4-AAC8D293A873}">
+<ds:datastoreItem xmlns:ds="http://schemas.openxmlformats.org/officeDocument/2006/customXml" ds:itemID="{0881F16A-CAC3-41CF-ACE5-AAB374CDC230}">
   <ds:schemaRefs>
     <ds:schemaRef ds:uri="http://schemas.openxmlformats.org/officeDocument/2006/bibliography"/>
   </ds:schemaRefs>
@@ -25424,7 +25520,7 @@
 </file>
 
 <file path=customXml/itemProps7.xml><?xml version="1.0" encoding="utf-8"?>
-<ds:datastoreItem xmlns:ds="http://schemas.openxmlformats.org/officeDocument/2006/customXml" ds:itemID="{22A38F4A-8ED9-49C7-A92A-1A81B3274817}">
+<ds:datastoreItem xmlns:ds="http://schemas.openxmlformats.org/officeDocument/2006/customXml" ds:itemID="{C427FF76-648A-4A0C-857B-3393E20C5753}">
   <ds:schemaRefs>
     <ds:schemaRef ds:uri="http://schemas.openxmlformats.org/officeDocument/2006/bibliography"/>
   </ds:schemaRefs>
@@ -25432,7 +25528,7 @@
 </file>
 
 <file path=customXml/itemProps8.xml><?xml version="1.0" encoding="utf-8"?>
-<ds:datastoreItem xmlns:ds="http://schemas.openxmlformats.org/officeDocument/2006/customXml" ds:itemID="{40ECC31B-B297-4263-AD05-C3C509A5D853}">
+<ds:datastoreItem xmlns:ds="http://schemas.openxmlformats.org/officeDocument/2006/customXml" ds:itemID="{22424076-BEB5-4259-94A3-04245D917049}">
   <ds:schemaRefs>
     <ds:schemaRef ds:uri="http://schemas.openxmlformats.org/officeDocument/2006/bibliography"/>
   </ds:schemaRefs>

</xml_diff>

<commit_message>
struktogramme von grafik.c in sw-doku eingefuegt -> sw-doku soweit komplett/beendet!
</commit_message>
<xml_diff>
--- a/docs/Software-Doku/Softwaredoku.docx
+++ b/docs/Software-Doku/Softwaredoku.docx
@@ -394,7 +394,7 @@
         </w:rPr>
         <w:fldChar w:fldCharType="separate"/>
       </w:r>
-      <w:hyperlink w:anchor="_Toc328314811" w:history="1">
+      <w:hyperlink w:anchor="_Toc328320272" w:history="1">
         <w:r>
           <w:rPr>
             <w:rStyle w:val="Hyperlink"/>
@@ -441,7 +441,7 @@
             <w:noProof/>
             <w:webHidden/>
           </w:rPr>
-          <w:instrText xml:space="preserve"> PAGEREF _Toc328314811 \h </w:instrText>
+          <w:instrText xml:space="preserve"> PAGEREF _Toc328320272 \h </w:instrText>
         </w:r>
         <w:r>
           <w:rPr>
@@ -490,7 +490,7 @@
           <w:lang w:eastAsia="de-CH"/>
         </w:rPr>
       </w:pPr>
-      <w:hyperlink w:anchor="_Toc328314812" w:history="1">
+      <w:hyperlink w:anchor="_Toc328320273" w:history="1">
         <w:r>
           <w:rPr>
             <w:rStyle w:val="Hyperlink"/>
@@ -537,7 +537,7 @@
             <w:noProof/>
             <w:webHidden/>
           </w:rPr>
-          <w:instrText xml:space="preserve"> PAGEREF _Toc328314812 \h </w:instrText>
+          <w:instrText xml:space="preserve"> PAGEREF _Toc328320273 \h </w:instrText>
         </w:r>
         <w:r>
           <w:rPr>
@@ -586,7 +586,7 @@
           <w:lang w:eastAsia="de-CH"/>
         </w:rPr>
       </w:pPr>
-      <w:hyperlink w:anchor="_Toc328314813" w:history="1">
+      <w:hyperlink w:anchor="_Toc328320274" w:history="1">
         <w:r>
           <w:rPr>
             <w:rStyle w:val="Hyperlink"/>
@@ -633,7 +633,7 @@
             <w:noProof/>
             <w:webHidden/>
           </w:rPr>
-          <w:instrText xml:space="preserve"> PAGEREF _Toc328314813 \h </w:instrText>
+          <w:instrText xml:space="preserve"> PAGEREF _Toc328320274 \h </w:instrText>
         </w:r>
         <w:r>
           <w:rPr>
@@ -681,7 +681,7 @@
           <w:lang w:eastAsia="de-CH"/>
         </w:rPr>
       </w:pPr>
-      <w:hyperlink w:anchor="_Toc328314814" w:history="1">
+      <w:hyperlink w:anchor="_Toc328320275" w:history="1">
         <w:r>
           <w:rPr>
             <w:rStyle w:val="Hyperlink"/>
@@ -727,7 +727,7 @@
             <w:noProof/>
             <w:webHidden/>
           </w:rPr>
-          <w:instrText xml:space="preserve"> PAGEREF _Toc328314814 \h </w:instrText>
+          <w:instrText xml:space="preserve"> PAGEREF _Toc328320275 \h </w:instrText>
         </w:r>
         <w:r>
           <w:rPr>
@@ -776,7 +776,7 @@
           <w:lang w:eastAsia="de-CH"/>
         </w:rPr>
       </w:pPr>
-      <w:hyperlink w:anchor="_Toc328314815" w:history="1">
+      <w:hyperlink w:anchor="_Toc328320276" w:history="1">
         <w:r>
           <w:rPr>
             <w:rStyle w:val="Hyperlink"/>
@@ -823,7 +823,7 @@
             <w:noProof/>
             <w:webHidden/>
           </w:rPr>
-          <w:instrText xml:space="preserve"> PAGEREF _Toc328314815 \h </w:instrText>
+          <w:instrText xml:space="preserve"> PAGEREF _Toc328320276 \h </w:instrText>
         </w:r>
         <w:r>
           <w:rPr>
@@ -871,7 +871,7 @@
           <w:lang w:eastAsia="de-CH"/>
         </w:rPr>
       </w:pPr>
-      <w:hyperlink w:anchor="_Toc328314816" w:history="1">
+      <w:hyperlink w:anchor="_Toc328320277" w:history="1">
         <w:r>
           <w:rPr>
             <w:rStyle w:val="Hyperlink"/>
@@ -917,7 +917,7 @@
             <w:noProof/>
             <w:webHidden/>
           </w:rPr>
-          <w:instrText xml:space="preserve"> PAGEREF _Toc328314816 \h </w:instrText>
+          <w:instrText xml:space="preserve"> PAGEREF _Toc328320277 \h </w:instrText>
         </w:r>
         <w:r>
           <w:rPr>
@@ -965,7 +965,7 @@
           <w:lang w:eastAsia="de-CH"/>
         </w:rPr>
       </w:pPr>
-      <w:hyperlink w:anchor="_Toc328314817" w:history="1">
+      <w:hyperlink w:anchor="_Toc328320278" w:history="1">
         <w:r>
           <w:rPr>
             <w:rStyle w:val="Hyperlink"/>
@@ -1011,7 +1011,7 @@
             <w:noProof/>
             <w:webHidden/>
           </w:rPr>
-          <w:instrText xml:space="preserve"> PAGEREF _Toc328314817 \h </w:instrText>
+          <w:instrText xml:space="preserve"> PAGEREF _Toc328320278 \h </w:instrText>
         </w:r>
         <w:r>
           <w:rPr>
@@ -1059,7 +1059,7 @@
           <w:lang w:eastAsia="de-CH"/>
         </w:rPr>
       </w:pPr>
-      <w:hyperlink w:anchor="_Toc328314818" w:history="1">
+      <w:hyperlink w:anchor="_Toc328320279" w:history="1">
         <w:r>
           <w:rPr>
             <w:rStyle w:val="Hyperlink"/>
@@ -1105,7 +1105,7 @@
             <w:noProof/>
             <w:webHidden/>
           </w:rPr>
-          <w:instrText xml:space="preserve"> PAGEREF _Toc328314818 \h </w:instrText>
+          <w:instrText xml:space="preserve"> PAGEREF _Toc328320279 \h </w:instrText>
         </w:r>
         <w:r>
           <w:rPr>
@@ -1151,7 +1151,7 @@
           <w:lang w:eastAsia="de-CH"/>
         </w:rPr>
       </w:pPr>
-      <w:hyperlink w:anchor="_Toc328314819" w:history="1">
+      <w:hyperlink w:anchor="_Toc328320280" w:history="1">
         <w:r>
           <w:rPr>
             <w:rStyle w:val="Hyperlink"/>
@@ -1195,7 +1195,7 @@
             <w:noProof/>
             <w:webHidden/>
           </w:rPr>
-          <w:instrText xml:space="preserve"> PAGEREF _Toc328314819 \h </w:instrText>
+          <w:instrText xml:space="preserve"> PAGEREF _Toc328320280 \h </w:instrText>
         </w:r>
         <w:r>
           <w:rPr>
@@ -1241,7 +1241,7 @@
           <w:lang w:eastAsia="de-CH"/>
         </w:rPr>
       </w:pPr>
-      <w:hyperlink w:anchor="_Toc328314820" w:history="1">
+      <w:hyperlink w:anchor="_Toc328320281" w:history="1">
         <w:r>
           <w:rPr>
             <w:rStyle w:val="Hyperlink"/>
@@ -1285,7 +1285,7 @@
             <w:noProof/>
             <w:webHidden/>
           </w:rPr>
-          <w:instrText xml:space="preserve"> PAGEREF _Toc328314820 \h </w:instrText>
+          <w:instrText xml:space="preserve"> PAGEREF _Toc328320281 \h </w:instrText>
         </w:r>
         <w:r>
           <w:rPr>
@@ -1331,7 +1331,7 @@
           <w:lang w:eastAsia="de-CH"/>
         </w:rPr>
       </w:pPr>
-      <w:hyperlink w:anchor="_Toc328314821" w:history="1">
+      <w:hyperlink w:anchor="_Toc328320282" w:history="1">
         <w:r>
           <w:rPr>
             <w:rStyle w:val="Hyperlink"/>
@@ -1375,7 +1375,7 @@
             <w:noProof/>
             <w:webHidden/>
           </w:rPr>
-          <w:instrText xml:space="preserve"> PAGEREF _Toc328314821 \h </w:instrText>
+          <w:instrText xml:space="preserve"> PAGEREF _Toc328320282 \h </w:instrText>
         </w:r>
         <w:r>
           <w:rPr>
@@ -1421,7 +1421,7 @@
           <w:lang w:eastAsia="de-CH"/>
         </w:rPr>
       </w:pPr>
-      <w:hyperlink w:anchor="_Toc328314822" w:history="1">
+      <w:hyperlink w:anchor="_Toc328320283" w:history="1">
         <w:r>
           <w:rPr>
             <w:rStyle w:val="Hyperlink"/>
@@ -1465,7 +1465,7 @@
             <w:noProof/>
             <w:webHidden/>
           </w:rPr>
-          <w:instrText xml:space="preserve"> PAGEREF _Toc328314822 \h </w:instrText>
+          <w:instrText xml:space="preserve"> PAGEREF _Toc328320283 \h </w:instrText>
         </w:r>
         <w:r>
           <w:rPr>
@@ -1511,7 +1511,7 @@
           <w:lang w:eastAsia="de-CH"/>
         </w:rPr>
       </w:pPr>
-      <w:hyperlink w:anchor="_Toc328314823" w:history="1">
+      <w:hyperlink w:anchor="_Toc328320284" w:history="1">
         <w:r>
           <w:rPr>
             <w:rStyle w:val="Hyperlink"/>
@@ -1555,7 +1555,7 @@
             <w:noProof/>
             <w:webHidden/>
           </w:rPr>
-          <w:instrText xml:space="preserve"> PAGEREF _Toc328314823 \h </w:instrText>
+          <w:instrText xml:space="preserve"> PAGEREF _Toc328320284 \h </w:instrText>
         </w:r>
         <w:r>
           <w:rPr>
@@ -1601,7 +1601,7 @@
           <w:lang w:eastAsia="de-CH"/>
         </w:rPr>
       </w:pPr>
-      <w:hyperlink w:anchor="_Toc328314824" w:history="1">
+      <w:hyperlink w:anchor="_Toc328320285" w:history="1">
         <w:r>
           <w:rPr>
             <w:rStyle w:val="Hyperlink"/>
@@ -1645,7 +1645,7 @@
             <w:noProof/>
             <w:webHidden/>
           </w:rPr>
-          <w:instrText xml:space="preserve"> PAGEREF _Toc328314824 \h </w:instrText>
+          <w:instrText xml:space="preserve"> PAGEREF _Toc328320285 \h </w:instrText>
         </w:r>
         <w:r>
           <w:rPr>
@@ -1693,7 +1693,7 @@
           <w:lang w:eastAsia="de-CH"/>
         </w:rPr>
       </w:pPr>
-      <w:hyperlink w:anchor="_Toc328314825" w:history="1">
+      <w:hyperlink w:anchor="_Toc328320286" w:history="1">
         <w:r>
           <w:rPr>
             <w:rStyle w:val="Hyperlink"/>
@@ -1739,7 +1739,7 @@
             <w:noProof/>
             <w:webHidden/>
           </w:rPr>
-          <w:instrText xml:space="preserve"> PAGEREF _Toc328314825 \h </w:instrText>
+          <w:instrText xml:space="preserve"> PAGEREF _Toc328320286 \h </w:instrText>
         </w:r>
         <w:r>
           <w:rPr>
@@ -1785,7 +1785,7 @@
           <w:lang w:eastAsia="de-CH"/>
         </w:rPr>
       </w:pPr>
-      <w:hyperlink w:anchor="_Toc328314826" w:history="1">
+      <w:hyperlink w:anchor="_Toc328320287" w:history="1">
         <w:r>
           <w:rPr>
             <w:rStyle w:val="Hyperlink"/>
@@ -1829,7 +1829,7 @@
             <w:noProof/>
             <w:webHidden/>
           </w:rPr>
-          <w:instrText xml:space="preserve"> PAGEREF _Toc328314826 \h </w:instrText>
+          <w:instrText xml:space="preserve"> PAGEREF _Toc328320287 \h </w:instrText>
         </w:r>
         <w:r>
           <w:rPr>
@@ -1875,7 +1875,7 @@
           <w:lang w:eastAsia="de-CH"/>
         </w:rPr>
       </w:pPr>
-      <w:hyperlink w:anchor="_Toc328314827" w:history="1">
+      <w:hyperlink w:anchor="_Toc328320288" w:history="1">
         <w:r>
           <w:rPr>
             <w:rStyle w:val="Hyperlink"/>
@@ -1919,7 +1919,7 @@
             <w:noProof/>
             <w:webHidden/>
           </w:rPr>
-          <w:instrText xml:space="preserve"> PAGEREF _Toc328314827 \h </w:instrText>
+          <w:instrText xml:space="preserve"> PAGEREF _Toc328320288 \h </w:instrText>
         </w:r>
         <w:r>
           <w:rPr>
@@ -1965,7 +1965,7 @@
           <w:lang w:eastAsia="de-CH"/>
         </w:rPr>
       </w:pPr>
-      <w:hyperlink w:anchor="_Toc328314828" w:history="1">
+      <w:hyperlink w:anchor="_Toc328320289" w:history="1">
         <w:r>
           <w:rPr>
             <w:rStyle w:val="Hyperlink"/>
@@ -2009,7 +2009,7 @@
             <w:noProof/>
             <w:webHidden/>
           </w:rPr>
-          <w:instrText xml:space="preserve"> PAGEREF _Toc328314828 \h </w:instrText>
+          <w:instrText xml:space="preserve"> PAGEREF _Toc328320289 \h </w:instrText>
         </w:r>
         <w:r>
           <w:rPr>
@@ -2055,7 +2055,7 @@
           <w:lang w:eastAsia="de-CH"/>
         </w:rPr>
       </w:pPr>
-      <w:hyperlink w:anchor="_Toc328314829" w:history="1">
+      <w:hyperlink w:anchor="_Toc328320290" w:history="1">
         <w:r>
           <w:rPr>
             <w:rStyle w:val="Hyperlink"/>
@@ -2099,7 +2099,7 @@
             <w:noProof/>
             <w:webHidden/>
           </w:rPr>
-          <w:instrText xml:space="preserve"> PAGEREF _Toc328314829 \h </w:instrText>
+          <w:instrText xml:space="preserve"> PAGEREF _Toc328320290 \h </w:instrText>
         </w:r>
         <w:r>
           <w:rPr>
@@ -2147,7 +2147,7 @@
           <w:lang w:eastAsia="de-CH"/>
         </w:rPr>
       </w:pPr>
-      <w:hyperlink w:anchor="_Toc328314830" w:history="1">
+      <w:hyperlink w:anchor="_Toc328320291" w:history="1">
         <w:r>
           <w:rPr>
             <w:rStyle w:val="Hyperlink"/>
@@ -2193,7 +2193,7 @@
             <w:noProof/>
             <w:webHidden/>
           </w:rPr>
-          <w:instrText xml:space="preserve"> PAGEREF _Toc328314830 \h </w:instrText>
+          <w:instrText xml:space="preserve"> PAGEREF _Toc328320291 \h </w:instrText>
         </w:r>
         <w:r>
           <w:rPr>
@@ -2239,7 +2239,7 @@
           <w:lang w:eastAsia="de-CH"/>
         </w:rPr>
       </w:pPr>
-      <w:hyperlink w:anchor="_Toc328314831" w:history="1">
+      <w:hyperlink w:anchor="_Toc328320292" w:history="1">
         <w:r>
           <w:rPr>
             <w:rStyle w:val="Hyperlink"/>
@@ -2283,7 +2283,7 @@
             <w:noProof/>
             <w:webHidden/>
           </w:rPr>
-          <w:instrText xml:space="preserve"> PAGEREF _Toc328314831 \h </w:instrText>
+          <w:instrText xml:space="preserve"> PAGEREF _Toc328320292 \h </w:instrText>
         </w:r>
         <w:r>
           <w:rPr>
@@ -2329,7 +2329,7 @@
           <w:lang w:eastAsia="de-CH"/>
         </w:rPr>
       </w:pPr>
-      <w:hyperlink w:anchor="_Toc328314832" w:history="1">
+      <w:hyperlink w:anchor="_Toc328320293" w:history="1">
         <w:r>
           <w:rPr>
             <w:rStyle w:val="Hyperlink"/>
@@ -2373,7 +2373,7 @@
             <w:noProof/>
             <w:webHidden/>
           </w:rPr>
-          <w:instrText xml:space="preserve"> PAGEREF _Toc328314832 \h </w:instrText>
+          <w:instrText xml:space="preserve"> PAGEREF _Toc328320293 \h </w:instrText>
         </w:r>
         <w:r>
           <w:rPr>
@@ -2419,7 +2419,7 @@
           <w:lang w:eastAsia="de-CH"/>
         </w:rPr>
       </w:pPr>
-      <w:hyperlink w:anchor="_Toc328314833" w:history="1">
+      <w:hyperlink w:anchor="_Toc328320294" w:history="1">
         <w:r>
           <w:rPr>
             <w:rStyle w:val="Hyperlink"/>
@@ -2463,7 +2463,7 @@
             <w:noProof/>
             <w:webHidden/>
           </w:rPr>
-          <w:instrText xml:space="preserve"> PAGEREF _Toc328314833 \h </w:instrText>
+          <w:instrText xml:space="preserve"> PAGEREF _Toc328320294 \h </w:instrText>
         </w:r>
         <w:r>
           <w:rPr>
@@ -2509,7 +2509,7 @@
           <w:lang w:eastAsia="de-CH"/>
         </w:rPr>
       </w:pPr>
-      <w:hyperlink w:anchor="_Toc328314834" w:history="1">
+      <w:hyperlink w:anchor="_Toc328320295" w:history="1">
         <w:r>
           <w:rPr>
             <w:rStyle w:val="Hyperlink"/>
@@ -2553,7 +2553,7 @@
             <w:noProof/>
             <w:webHidden/>
           </w:rPr>
-          <w:instrText xml:space="preserve"> PAGEREF _Toc328314834 \h </w:instrText>
+          <w:instrText xml:space="preserve"> PAGEREF _Toc328320295 \h </w:instrText>
         </w:r>
         <w:r>
           <w:rPr>
@@ -2602,7 +2602,7 @@
           <w:lang w:eastAsia="de-CH"/>
         </w:rPr>
       </w:pPr>
-      <w:hyperlink w:anchor="_Toc328314835" w:history="1">
+      <w:hyperlink w:anchor="_Toc328320296" w:history="1">
         <w:r>
           <w:rPr>
             <w:rStyle w:val="Hyperlink"/>
@@ -2649,7 +2649,7 @@
             <w:noProof/>
             <w:webHidden/>
           </w:rPr>
-          <w:instrText xml:space="preserve"> PAGEREF _Toc328314835 \h </w:instrText>
+          <w:instrText xml:space="preserve"> PAGEREF _Toc328320296 \h </w:instrText>
         </w:r>
         <w:r>
           <w:rPr>
@@ -2669,7 +2669,7 @@
             <w:noProof/>
             <w:webHidden/>
           </w:rPr>
-          <w:t>36</w:t>
+          <w:t>37</w:t>
         </w:r>
         <w:r>
           <w:rPr>
@@ -2698,7 +2698,7 @@
           <w:lang w:eastAsia="de-CH"/>
         </w:rPr>
       </w:pPr>
-      <w:hyperlink w:anchor="_Toc328314836" w:history="1">
+      <w:hyperlink w:anchor="_Toc328320297" w:history="1">
         <w:r>
           <w:rPr>
             <w:rStyle w:val="Hyperlink"/>
@@ -2745,7 +2745,7 @@
             <w:noProof/>
             <w:webHidden/>
           </w:rPr>
-          <w:instrText xml:space="preserve"> PAGEREF _Toc328314836 \h </w:instrText>
+          <w:instrText xml:space="preserve"> PAGEREF _Toc328320297 \h </w:instrText>
         </w:r>
         <w:r>
           <w:rPr>
@@ -2765,7 +2765,7 @@
             <w:noProof/>
             <w:webHidden/>
           </w:rPr>
-          <w:t>37</w:t>
+          <w:t>38</w:t>
         </w:r>
         <w:r>
           <w:rPr>
@@ -2793,7 +2793,7 @@
           <w:lang w:eastAsia="de-CH"/>
         </w:rPr>
       </w:pPr>
-      <w:hyperlink w:anchor="_Toc328314837" w:history="1">
+      <w:hyperlink w:anchor="_Toc328320298" w:history="1">
         <w:r>
           <w:rPr>
             <w:rStyle w:val="Hyperlink"/>
@@ -2839,7 +2839,7 @@
             <w:noProof/>
             <w:webHidden/>
           </w:rPr>
-          <w:instrText xml:space="preserve"> PAGEREF _Toc328314837 \h </w:instrText>
+          <w:instrText xml:space="preserve"> PAGEREF _Toc328320298 \h </w:instrText>
         </w:r>
         <w:r>
           <w:rPr>
@@ -2859,7 +2859,7 @@
             <w:noProof/>
             <w:webHidden/>
           </w:rPr>
-          <w:t>37</w:t>
+          <w:t>38</w:t>
         </w:r>
         <w:r>
           <w:rPr>
@@ -2885,7 +2885,7 @@
           <w:lang w:eastAsia="de-CH"/>
         </w:rPr>
       </w:pPr>
-      <w:hyperlink w:anchor="_Toc328314838" w:history="1">
+      <w:hyperlink w:anchor="_Toc328320299" w:history="1">
         <w:r>
           <w:rPr>
             <w:rStyle w:val="Hyperlink"/>
@@ -2929,7 +2929,7 @@
             <w:noProof/>
             <w:webHidden/>
           </w:rPr>
-          <w:instrText xml:space="preserve"> PAGEREF _Toc328314838 \h </w:instrText>
+          <w:instrText xml:space="preserve"> PAGEREF _Toc328320299 \h </w:instrText>
         </w:r>
         <w:r>
           <w:rPr>
@@ -2949,7 +2949,7 @@
             <w:noProof/>
             <w:webHidden/>
           </w:rPr>
-          <w:t>37</w:t>
+          <w:t>38</w:t>
         </w:r>
         <w:r>
           <w:rPr>
@@ -2975,7 +2975,7 @@
           <w:lang w:eastAsia="de-CH"/>
         </w:rPr>
       </w:pPr>
-      <w:hyperlink w:anchor="_Toc328314839" w:history="1">
+      <w:hyperlink w:anchor="_Toc328320300" w:history="1">
         <w:r>
           <w:rPr>
             <w:rStyle w:val="Hyperlink"/>
@@ -3019,7 +3019,7 @@
             <w:noProof/>
             <w:webHidden/>
           </w:rPr>
-          <w:instrText xml:space="preserve"> PAGEREF _Toc328314839 \h </w:instrText>
+          <w:instrText xml:space="preserve"> PAGEREF _Toc328320300 \h </w:instrText>
         </w:r>
         <w:r>
           <w:rPr>
@@ -3039,7 +3039,7 @@
             <w:noProof/>
             <w:webHidden/>
           </w:rPr>
-          <w:t>37</w:t>
+          <w:t>38</w:t>
         </w:r>
         <w:r>
           <w:rPr>
@@ -3065,7 +3065,7 @@
           <w:lang w:eastAsia="de-CH"/>
         </w:rPr>
       </w:pPr>
-      <w:hyperlink w:anchor="_Toc328314840" w:history="1">
+      <w:hyperlink w:anchor="_Toc328320301" w:history="1">
         <w:r>
           <w:rPr>
             <w:rStyle w:val="Hyperlink"/>
@@ -3109,7 +3109,7 @@
             <w:noProof/>
             <w:webHidden/>
           </w:rPr>
-          <w:instrText xml:space="preserve"> PAGEREF _Toc328314840 \h </w:instrText>
+          <w:instrText xml:space="preserve"> PAGEREF _Toc328320301 \h </w:instrText>
         </w:r>
         <w:r>
           <w:rPr>
@@ -3129,7 +3129,7 @@
             <w:noProof/>
             <w:webHidden/>
           </w:rPr>
-          <w:t>39</w:t>
+          <w:t>40</w:t>
         </w:r>
         <w:r>
           <w:rPr>
@@ -3155,7 +3155,7 @@
           <w:lang w:eastAsia="de-CH"/>
         </w:rPr>
       </w:pPr>
-      <w:hyperlink w:anchor="_Toc328314841" w:history="1">
+      <w:hyperlink w:anchor="_Toc328320302" w:history="1">
         <w:r>
           <w:rPr>
             <w:rStyle w:val="Hyperlink"/>
@@ -3199,7 +3199,7 @@
             <w:noProof/>
             <w:webHidden/>
           </w:rPr>
-          <w:instrText xml:space="preserve"> PAGEREF _Toc328314841 \h </w:instrText>
+          <w:instrText xml:space="preserve"> PAGEREF _Toc328320302 \h </w:instrText>
         </w:r>
         <w:r>
           <w:rPr>
@@ -3219,7 +3219,7 @@
             <w:noProof/>
             <w:webHidden/>
           </w:rPr>
-          <w:t>39</w:t>
+          <w:t>40</w:t>
         </w:r>
         <w:r>
           <w:rPr>
@@ -3245,7 +3245,7 @@
           <w:lang w:eastAsia="de-CH"/>
         </w:rPr>
       </w:pPr>
-      <w:hyperlink w:anchor="_Toc328314842" w:history="1">
+      <w:hyperlink w:anchor="_Toc328320303" w:history="1">
         <w:r>
           <w:rPr>
             <w:rStyle w:val="Hyperlink"/>
@@ -3289,7 +3289,7 @@
             <w:noProof/>
             <w:webHidden/>
           </w:rPr>
-          <w:instrText xml:space="preserve"> PAGEREF _Toc328314842 \h </w:instrText>
+          <w:instrText xml:space="preserve"> PAGEREF _Toc328320303 \h </w:instrText>
         </w:r>
         <w:r>
           <w:rPr>
@@ -3309,7 +3309,7 @@
             <w:noProof/>
             <w:webHidden/>
           </w:rPr>
-          <w:t>39</w:t>
+          <w:t>40</w:t>
         </w:r>
         <w:r>
           <w:rPr>
@@ -3337,7 +3337,7 @@
           <w:lang w:eastAsia="de-CH"/>
         </w:rPr>
       </w:pPr>
-      <w:hyperlink w:anchor="_Toc328314843" w:history="1">
+      <w:hyperlink w:anchor="_Toc328320304" w:history="1">
         <w:r>
           <w:rPr>
             <w:rStyle w:val="Hyperlink"/>
@@ -3383,7 +3383,7 @@
             <w:noProof/>
             <w:webHidden/>
           </w:rPr>
-          <w:instrText xml:space="preserve"> PAGEREF _Toc328314843 \h </w:instrText>
+          <w:instrText xml:space="preserve"> PAGEREF _Toc328320304 \h </w:instrText>
         </w:r>
         <w:r>
           <w:rPr>
@@ -3403,7 +3403,7 @@
             <w:noProof/>
             <w:webHidden/>
           </w:rPr>
-          <w:t>40</w:t>
+          <w:t>41</w:t>
         </w:r>
         <w:r>
           <w:rPr>
@@ -3429,7 +3429,7 @@
           <w:lang w:eastAsia="de-CH"/>
         </w:rPr>
       </w:pPr>
-      <w:hyperlink w:anchor="_Toc328314844" w:history="1">
+      <w:hyperlink w:anchor="_Toc328320305" w:history="1">
         <w:r>
           <w:rPr>
             <w:rStyle w:val="Hyperlink"/>
@@ -3473,7 +3473,7 @@
             <w:noProof/>
             <w:webHidden/>
           </w:rPr>
-          <w:instrText xml:space="preserve"> PAGEREF _Toc328314844 \h </w:instrText>
+          <w:instrText xml:space="preserve"> PAGEREF _Toc328320305 \h </w:instrText>
         </w:r>
         <w:r>
           <w:rPr>
@@ -3493,7 +3493,7 @@
             <w:noProof/>
             <w:webHidden/>
           </w:rPr>
-          <w:t>40</w:t>
+          <w:t>41</w:t>
         </w:r>
         <w:r>
           <w:rPr>
@@ -3519,7 +3519,7 @@
           <w:lang w:eastAsia="de-CH"/>
         </w:rPr>
       </w:pPr>
-      <w:hyperlink w:anchor="_Toc328314845" w:history="1">
+      <w:hyperlink w:anchor="_Toc328320306" w:history="1">
         <w:r>
           <w:rPr>
             <w:rStyle w:val="Hyperlink"/>
@@ -3563,7 +3563,7 @@
             <w:noProof/>
             <w:webHidden/>
           </w:rPr>
-          <w:instrText xml:space="preserve"> PAGEREF _Toc328314845 \h </w:instrText>
+          <w:instrText xml:space="preserve"> PAGEREF _Toc328320306 \h </w:instrText>
         </w:r>
         <w:r>
           <w:rPr>
@@ -3583,7 +3583,7 @@
             <w:noProof/>
             <w:webHidden/>
           </w:rPr>
-          <w:t>40</w:t>
+          <w:t>41</w:t>
         </w:r>
         <w:r>
           <w:rPr>
@@ -3609,7 +3609,7 @@
           <w:lang w:eastAsia="de-CH"/>
         </w:rPr>
       </w:pPr>
-      <w:hyperlink w:anchor="_Toc328314846" w:history="1">
+      <w:hyperlink w:anchor="_Toc328320307" w:history="1">
         <w:r>
           <w:rPr>
             <w:rStyle w:val="Hyperlink"/>
@@ -3653,7 +3653,7 @@
             <w:noProof/>
             <w:webHidden/>
           </w:rPr>
-          <w:instrText xml:space="preserve"> PAGEREF _Toc328314846 \h </w:instrText>
+          <w:instrText xml:space="preserve"> PAGEREF _Toc328320307 \h </w:instrText>
         </w:r>
         <w:r>
           <w:rPr>
@@ -3673,7 +3673,7 @@
             <w:noProof/>
             <w:webHidden/>
           </w:rPr>
-          <w:t>40</w:t>
+          <w:t>41</w:t>
         </w:r>
         <w:r>
           <w:rPr>
@@ -3699,7 +3699,7 @@
           <w:lang w:eastAsia="de-CH"/>
         </w:rPr>
       </w:pPr>
-      <w:hyperlink w:anchor="_Toc328314847" w:history="1">
+      <w:hyperlink w:anchor="_Toc328320308" w:history="1">
         <w:r>
           <w:rPr>
             <w:rStyle w:val="Hyperlink"/>
@@ -3743,7 +3743,7 @@
             <w:noProof/>
             <w:webHidden/>
           </w:rPr>
-          <w:instrText xml:space="preserve"> PAGEREF _Toc328314847 \h </w:instrText>
+          <w:instrText xml:space="preserve"> PAGEREF _Toc328320308 \h </w:instrText>
         </w:r>
         <w:r>
           <w:rPr>
@@ -3763,7 +3763,7 @@
             <w:noProof/>
             <w:webHidden/>
           </w:rPr>
-          <w:t>40</w:t>
+          <w:t>41</w:t>
         </w:r>
         <w:r>
           <w:rPr>
@@ -3792,7 +3792,7 @@
           <w:lang w:eastAsia="de-CH"/>
         </w:rPr>
       </w:pPr>
-      <w:hyperlink w:anchor="_Toc328314848" w:history="1">
+      <w:hyperlink w:anchor="_Toc328320309" w:history="1">
         <w:r>
           <w:rPr>
             <w:rStyle w:val="Hyperlink"/>
@@ -3839,7 +3839,7 @@
             <w:noProof/>
             <w:webHidden/>
           </w:rPr>
-          <w:instrText xml:space="preserve"> PAGEREF _Toc328314848 \h </w:instrText>
+          <w:instrText xml:space="preserve"> PAGEREF _Toc328320309 \h </w:instrText>
         </w:r>
         <w:r>
           <w:rPr>
@@ -3859,7 +3859,7 @@
             <w:noProof/>
             <w:webHidden/>
           </w:rPr>
-          <w:t>41</w:t>
+          <w:t>42</w:t>
         </w:r>
         <w:r>
           <w:rPr>
@@ -3908,7 +3908,7 @@
       <w:pPr>
         <w:pStyle w:val="berschrift1"/>
       </w:pPr>
-      <w:bookmarkStart w:id="1" w:name="_Toc328314811"/>
+      <w:bookmarkStart w:id="1" w:name="_Toc328320272"/>
       <w:r>
         <w:lastRenderedPageBreak/>
         <w:t>Einleitung</w:t>
@@ -3918,7 +3918,12 @@
     </w:p>
     <w:p>
       <w:r>
-        <w:t>Dieses Dokument dokumentiert das Softwareprojekt „LaserChess“. Die genaue Beschreibung der Aufg</w:t>
+        <w:t>Dieses Dokument dokumentiert das Softwareprojekt „LaserChess“</w:t>
+      </w:r>
+      <w:bookmarkStart w:id="2" w:name="_GoBack"/>
+      <w:bookmarkEnd w:id="2"/>
+      <w:r>
+        <w:t>. Die genaue Beschreibung der Aufg</w:t>
       </w:r>
       <w:r>
         <w:t>a</w:t>
@@ -3930,27 +3935,21 @@
         <w:t>zu finden</w:t>
       </w:r>
       <w:r>
-        <w:t>. Das Pflichtenheft, welches im Voraus für di</w:t>
-      </w:r>
-      <w:r>
-        <w:t>e</w:t>
-      </w:r>
-      <w:r>
-        <w:t>ses Projekt erstellt wurde und alle Grundideen enthält, ist im Anhang enthalten.</w:t>
+        <w:t>. Das Pflichtenheft, welches im Voraus für dieses Projekt erstellt wurde und alle Grundideen enthält, ist im Anhang enthalten.</w:t>
       </w:r>
     </w:p>
     <w:p>
       <w:pPr>
         <w:pStyle w:val="berschrift1"/>
       </w:pPr>
-      <w:bookmarkStart w:id="2" w:name="_Toc327957249"/>
-      <w:bookmarkStart w:id="3" w:name="_Toc328314812"/>
+      <w:bookmarkStart w:id="3" w:name="_Toc327957249"/>
+      <w:bookmarkStart w:id="4" w:name="_Toc328320273"/>
       <w:r>
         <w:lastRenderedPageBreak/>
         <w:t>Richtlinien</w:t>
       </w:r>
-      <w:bookmarkEnd w:id="2"/>
       <w:bookmarkEnd w:id="3"/>
+      <w:bookmarkEnd w:id="4"/>
     </w:p>
     <w:p>
       <w:pPr>
@@ -3958,7 +3957,7 @@
           <w:rFonts w:cstheme="minorHAnsi"/>
         </w:rPr>
       </w:pPr>
-      <w:bookmarkStart w:id="4" w:name="_Toc323756496"/>
+      <w:bookmarkStart w:id="5" w:name="_Toc323756496"/>
       <w:r>
         <w:rPr>
           <w:rFonts w:cstheme="minorHAnsi"/>
@@ -4754,28 +4753,28 @@
       <w:pPr>
         <w:pStyle w:val="berschrift1"/>
       </w:pPr>
-      <w:bookmarkStart w:id="5" w:name="_Toc327957250"/>
-      <w:bookmarkStart w:id="6" w:name="_Toc328314813"/>
+      <w:bookmarkStart w:id="6" w:name="_Toc327957250"/>
+      <w:bookmarkStart w:id="7" w:name="_Toc328320274"/>
       <w:r>
         <w:lastRenderedPageBreak/>
         <w:t>Analyse</w:t>
       </w:r>
-      <w:bookmarkEnd w:id="5"/>
       <w:bookmarkEnd w:id="6"/>
+      <w:bookmarkEnd w:id="7"/>
     </w:p>
     <w:p>
       <w:pPr>
         <w:pStyle w:val="berschrift2"/>
       </w:pPr>
-      <w:bookmarkStart w:id="7" w:name="_Toc327787573"/>
-      <w:bookmarkStart w:id="8" w:name="_Toc327957251"/>
-      <w:bookmarkStart w:id="9" w:name="_Toc328314814"/>
+      <w:bookmarkStart w:id="8" w:name="_Toc327787573"/>
+      <w:bookmarkStart w:id="9" w:name="_Toc327957251"/>
+      <w:bookmarkStart w:id="10" w:name="_Toc328320275"/>
       <w:r>
         <w:t>Pflichtenheft</w:t>
       </w:r>
-      <w:bookmarkEnd w:id="7"/>
       <w:bookmarkEnd w:id="8"/>
       <w:bookmarkEnd w:id="9"/>
+      <w:bookmarkEnd w:id="10"/>
     </w:p>
     <w:p>
       <w:r>
@@ -4878,28 +4877,28 @@
       <w:pPr>
         <w:pStyle w:val="berschrift1"/>
       </w:pPr>
-      <w:bookmarkStart w:id="10" w:name="_Toc327957252"/>
-      <w:bookmarkStart w:id="11" w:name="_Toc328314815"/>
+      <w:bookmarkStart w:id="11" w:name="_Toc327957252"/>
+      <w:bookmarkStart w:id="12" w:name="_Toc328320276"/>
       <w:r>
         <w:lastRenderedPageBreak/>
         <w:t>Design</w:t>
       </w:r>
-      <w:bookmarkEnd w:id="10"/>
       <w:bookmarkEnd w:id="11"/>
+      <w:bookmarkEnd w:id="12"/>
     </w:p>
     <w:p>
       <w:pPr>
         <w:pStyle w:val="berschrift2"/>
       </w:pPr>
-      <w:bookmarkStart w:id="12" w:name="_Toc327787575"/>
-      <w:bookmarkStart w:id="13" w:name="_Toc327957253"/>
-      <w:bookmarkStart w:id="14" w:name="_Toc328314816"/>
+      <w:bookmarkStart w:id="13" w:name="_Toc327787575"/>
+      <w:bookmarkStart w:id="14" w:name="_Toc327957253"/>
+      <w:bookmarkStart w:id="15" w:name="_Toc328320277"/>
       <w:r>
         <w:t>Grobdesign</w:t>
       </w:r>
-      <w:bookmarkEnd w:id="12"/>
       <w:bookmarkEnd w:id="13"/>
       <w:bookmarkEnd w:id="14"/>
+      <w:bookmarkEnd w:id="15"/>
     </w:p>
     <w:p>
       <w:r>
@@ -5248,13 +5247,13 @@
       <w:pPr>
         <w:pStyle w:val="berschrift2"/>
       </w:pPr>
-      <w:bookmarkStart w:id="15" w:name="_Toc327957254"/>
-      <w:bookmarkStart w:id="16" w:name="_Toc328314817"/>
+      <w:bookmarkStart w:id="16" w:name="_Toc327957254"/>
+      <w:bookmarkStart w:id="17" w:name="_Toc328320278"/>
       <w:r>
         <w:t>Detaildesign</w:t>
       </w:r>
-      <w:bookmarkEnd w:id="15"/>
       <w:bookmarkEnd w:id="16"/>
+      <w:bookmarkEnd w:id="17"/>
     </w:p>
     <w:p>
       <w:r>
@@ -5318,16 +5317,16 @@
       <w:pPr>
         <w:pStyle w:val="berschrift2"/>
       </w:pPr>
-      <w:bookmarkStart w:id="17" w:name="_Toc327787587"/>
-      <w:bookmarkStart w:id="18" w:name="_Toc327957265"/>
-      <w:bookmarkStart w:id="19" w:name="_Toc327957255"/>
-      <w:bookmarkStart w:id="20" w:name="_Toc328314818"/>
+      <w:bookmarkStart w:id="18" w:name="_Toc327787587"/>
+      <w:bookmarkStart w:id="19" w:name="_Toc327957265"/>
+      <w:bookmarkStart w:id="20" w:name="_Toc327957255"/>
+      <w:bookmarkStart w:id="21" w:name="_Toc328320279"/>
       <w:r>
         <w:t>Datenstrukturen</w:t>
       </w:r>
-      <w:bookmarkEnd w:id="17"/>
       <w:bookmarkEnd w:id="18"/>
-      <w:bookmarkEnd w:id="20"/>
+      <w:bookmarkEnd w:id="19"/>
+      <w:bookmarkEnd w:id="21"/>
     </w:p>
     <w:p>
       <w:r>
@@ -5338,19 +5337,19 @@
       <w:pPr>
         <w:pStyle w:val="berschrift3"/>
       </w:pPr>
-      <w:bookmarkStart w:id="21" w:name="_Toc327787588"/>
-      <w:bookmarkStart w:id="22" w:name="_Toc327957266"/>
-      <w:bookmarkStart w:id="23" w:name="_Toc328314819"/>
+      <w:bookmarkStart w:id="22" w:name="_Toc327787588"/>
+      <w:bookmarkStart w:id="23" w:name="_Toc327957266"/>
+      <w:bookmarkStart w:id="24" w:name="_Toc328320280"/>
       <w:proofErr w:type="spellStart"/>
       <w:r>
         <w:t>Enumeration</w:t>
       </w:r>
-      <w:bookmarkEnd w:id="21"/>
+      <w:bookmarkEnd w:id="22"/>
       <w:r>
         <w:t>s</w:t>
       </w:r>
-      <w:bookmarkEnd w:id="22"/>
       <w:bookmarkEnd w:id="23"/>
+      <w:bookmarkEnd w:id="24"/>
       <w:proofErr w:type="spellEnd"/>
     </w:p>
     <w:p>
@@ -6595,15 +6594,15 @@
       <w:pPr>
         <w:pStyle w:val="berschrift3"/>
       </w:pPr>
-      <w:bookmarkStart w:id="24" w:name="_Toc327787589"/>
-      <w:bookmarkStart w:id="25" w:name="_Toc327957267"/>
-      <w:bookmarkStart w:id="26" w:name="_Toc328314820"/>
+      <w:bookmarkStart w:id="25" w:name="_Toc327787589"/>
+      <w:bookmarkStart w:id="26" w:name="_Toc327957267"/>
+      <w:bookmarkStart w:id="27" w:name="_Toc328320281"/>
       <w:r>
         <w:t>Strukturen</w:t>
       </w:r>
-      <w:bookmarkEnd w:id="24"/>
       <w:bookmarkEnd w:id="25"/>
       <w:bookmarkEnd w:id="26"/>
+      <w:bookmarkEnd w:id="27"/>
     </w:p>
     <w:p>
       <w:pPr>
@@ -6804,9 +6803,9 @@
       <w:pPr>
         <w:pStyle w:val="berschrift3"/>
       </w:pPr>
-      <w:bookmarkStart w:id="27" w:name="_Toc327787590"/>
-      <w:bookmarkStart w:id="28" w:name="_Toc327957268"/>
-      <w:bookmarkStart w:id="29" w:name="_Toc328314821"/>
+      <w:bookmarkStart w:id="28" w:name="_Toc327787590"/>
+      <w:bookmarkStart w:id="29" w:name="_Toc327957268"/>
+      <w:bookmarkStart w:id="30" w:name="_Toc328320282"/>
       <w:r>
         <w:rPr>
           <w:rStyle w:val="berschrift3Zchn"/>
@@ -6817,9 +6816,9 @@
       <w:r>
         <w:t xml:space="preserve"> Variablen</w:t>
       </w:r>
-      <w:bookmarkEnd w:id="27"/>
       <w:bookmarkEnd w:id="28"/>
       <w:bookmarkEnd w:id="29"/>
+      <w:bookmarkEnd w:id="30"/>
     </w:p>
     <w:p>
       <w:pPr>
@@ -6913,15 +6912,15 @@
       <w:pPr>
         <w:pStyle w:val="berschrift3"/>
       </w:pPr>
-      <w:bookmarkStart w:id="30" w:name="_Toc327787591"/>
-      <w:bookmarkStart w:id="31" w:name="_Toc327957269"/>
-      <w:bookmarkStart w:id="32" w:name="_Toc328314822"/>
+      <w:bookmarkStart w:id="31" w:name="_Toc327787591"/>
+      <w:bookmarkStart w:id="32" w:name="_Toc327957269"/>
+      <w:bookmarkStart w:id="33" w:name="_Toc328320283"/>
       <w:r>
         <w:t>Sonstige Datensätze</w:t>
       </w:r>
-      <w:bookmarkEnd w:id="30"/>
       <w:bookmarkEnd w:id="31"/>
       <w:bookmarkEnd w:id="32"/>
+      <w:bookmarkEnd w:id="33"/>
     </w:p>
     <w:p>
       <w:pPr>
@@ -7224,16 +7223,16 @@
       <w:pPr>
         <w:pStyle w:val="berschrift3"/>
       </w:pPr>
-      <w:bookmarkStart w:id="33" w:name="_Toc327787592"/>
-      <w:bookmarkStart w:id="34" w:name="_Toc327957270"/>
-      <w:bookmarkStart w:id="35" w:name="_Toc328314823"/>
+      <w:bookmarkStart w:id="34" w:name="_Toc327787592"/>
+      <w:bookmarkStart w:id="35" w:name="_Toc327957270"/>
+      <w:bookmarkStart w:id="36" w:name="_Toc328320284"/>
       <w:r>
         <w:lastRenderedPageBreak/>
         <w:t>Makros</w:t>
       </w:r>
-      <w:bookmarkEnd w:id="33"/>
       <w:bookmarkEnd w:id="34"/>
       <w:bookmarkEnd w:id="35"/>
+      <w:bookmarkEnd w:id="36"/>
     </w:p>
     <w:p>
       <w:pPr>
@@ -7381,15 +7380,15 @@
       <w:pPr>
         <w:pStyle w:val="berschrift3"/>
       </w:pPr>
-      <w:bookmarkStart w:id="36" w:name="_Toc327787593"/>
-      <w:bookmarkStart w:id="37" w:name="_Toc327957271"/>
-      <w:bookmarkStart w:id="38" w:name="_Toc328314824"/>
+      <w:bookmarkStart w:id="37" w:name="_Toc327787593"/>
+      <w:bookmarkStart w:id="38" w:name="_Toc327957271"/>
+      <w:bookmarkStart w:id="39" w:name="_Toc328320285"/>
       <w:r>
         <w:t>Definitionen</w:t>
       </w:r>
-      <w:bookmarkEnd w:id="36"/>
       <w:bookmarkEnd w:id="37"/>
       <w:bookmarkEnd w:id="38"/>
+      <w:bookmarkEnd w:id="39"/>
     </w:p>
     <w:p>
       <w:pPr>
@@ -7654,13 +7653,13 @@
       <w:pPr>
         <w:pStyle w:val="berschrift2"/>
       </w:pPr>
-      <w:bookmarkStart w:id="39" w:name="_Toc328314825"/>
+      <w:bookmarkStart w:id="40" w:name="_Toc328320286"/>
       <w:r>
         <w:lastRenderedPageBreak/>
         <w:t>Modulbeschreibungen</w:t>
       </w:r>
-      <w:bookmarkEnd w:id="19"/>
-      <w:bookmarkEnd w:id="39"/>
+      <w:bookmarkEnd w:id="20"/>
+      <w:bookmarkEnd w:id="40"/>
     </w:p>
     <w:p>
       <w:r>
@@ -7671,9 +7670,9 @@
       <w:pPr>
         <w:pStyle w:val="berschrift3"/>
       </w:pPr>
-      <w:bookmarkStart w:id="40" w:name="_Toc327957259"/>
-      <w:bookmarkStart w:id="41" w:name="_Toc327957256"/>
-      <w:bookmarkStart w:id="42" w:name="_Toc328314826"/>
+      <w:bookmarkStart w:id="41" w:name="_Toc327957259"/>
+      <w:bookmarkStart w:id="42" w:name="_Toc327957256"/>
+      <w:bookmarkStart w:id="43" w:name="_Toc328320287"/>
       <w:r>
         <w:t>Mainfunktionen (</w:t>
       </w:r>
@@ -7685,8 +7684,8 @@
       <w:r>
         <w:t>)</w:t>
       </w:r>
-      <w:bookmarkEnd w:id="40"/>
-      <w:bookmarkEnd w:id="42"/>
+      <w:bookmarkEnd w:id="41"/>
+      <w:bookmarkEnd w:id="43"/>
     </w:p>
     <w:p>
       <w:r>
@@ -9484,8 +9483,8 @@
       <w:pPr>
         <w:pStyle w:val="berschrift3"/>
       </w:pPr>
-      <w:bookmarkStart w:id="43" w:name="_Toc327957258"/>
-      <w:bookmarkStart w:id="44" w:name="_Toc328314827"/>
+      <w:bookmarkStart w:id="44" w:name="_Toc327957258"/>
+      <w:bookmarkStart w:id="45" w:name="_Toc328320288"/>
       <w:r>
         <w:lastRenderedPageBreak/>
         <w:t>Spiel</w:t>
@@ -9493,8 +9492,8 @@
       <w:r>
         <w:t>funktionen</w:t>
       </w:r>
-      <w:bookmarkEnd w:id="43"/>
       <w:bookmarkEnd w:id="44"/>
+      <w:bookmarkEnd w:id="45"/>
     </w:p>
     <w:p>
       <w:r>
@@ -10172,7 +10171,7 @@
       </w:tr>
     </w:tbl>
     <w:p>
-      <w:bookmarkStart w:id="45" w:name="_Toc327957257"/>
+      <w:bookmarkStart w:id="46" w:name="_Toc327957257"/>
     </w:p>
     <w:p/>
     <w:p/>
@@ -10185,7 +10184,7 @@
       <w:pPr>
         <w:pStyle w:val="berschrift3"/>
       </w:pPr>
-      <w:bookmarkStart w:id="46" w:name="_Toc328314828"/>
+      <w:bookmarkStart w:id="47" w:name="_Toc328320289"/>
       <w:r>
         <w:lastRenderedPageBreak/>
         <w:t>Logik</w:t>
@@ -10193,8 +10192,8 @@
       <w:r>
         <w:t>funktionen</w:t>
       </w:r>
-      <w:bookmarkEnd w:id="45"/>
       <w:bookmarkEnd w:id="46"/>
+      <w:bookmarkEnd w:id="47"/>
     </w:p>
     <w:p>
       <w:r>
@@ -12215,13 +12214,13 @@
       <w:pPr>
         <w:pStyle w:val="berschrift3"/>
       </w:pPr>
-      <w:bookmarkStart w:id="47" w:name="_Toc328314829"/>
+      <w:bookmarkStart w:id="48" w:name="_Toc328320290"/>
       <w:r>
         <w:lastRenderedPageBreak/>
         <w:t>Grafikfunktionen</w:t>
       </w:r>
-      <w:bookmarkEnd w:id="41"/>
-      <w:bookmarkEnd w:id="47"/>
+      <w:bookmarkEnd w:id="42"/>
+      <w:bookmarkEnd w:id="48"/>
     </w:p>
     <w:p>
       <w:r>
@@ -16596,16 +16595,16 @@
       <w:pPr>
         <w:pStyle w:val="berschrift2"/>
       </w:pPr>
-      <w:bookmarkStart w:id="48" w:name="_Toc327787582"/>
-      <w:bookmarkStart w:id="49" w:name="_Toc327957260"/>
-      <w:bookmarkStart w:id="50" w:name="_Toc328314830"/>
+      <w:bookmarkStart w:id="49" w:name="_Toc327787582"/>
+      <w:bookmarkStart w:id="50" w:name="_Toc327957260"/>
+      <w:bookmarkStart w:id="51" w:name="_Toc328320291"/>
       <w:r>
         <w:lastRenderedPageBreak/>
         <w:t>Struktogramme und Flussdiagramme</w:t>
       </w:r>
-      <w:bookmarkEnd w:id="48"/>
       <w:bookmarkEnd w:id="49"/>
       <w:bookmarkEnd w:id="50"/>
+      <w:bookmarkEnd w:id="51"/>
     </w:p>
     <w:p>
       <w:r>
@@ -16616,9 +16615,9 @@
       <w:pPr>
         <w:pStyle w:val="berschrift3"/>
       </w:pPr>
-      <w:bookmarkStart w:id="51" w:name="_Toc327787583"/>
-      <w:bookmarkStart w:id="52" w:name="_Toc327957261"/>
-      <w:bookmarkStart w:id="53" w:name="_Toc328314831"/>
+      <w:bookmarkStart w:id="52" w:name="_Toc327787583"/>
+      <w:bookmarkStart w:id="53" w:name="_Toc327957261"/>
+      <w:bookmarkStart w:id="54" w:name="_Toc328320292"/>
       <w:r>
         <w:t xml:space="preserve">Modul </w:t>
       </w:r>
@@ -16626,9 +16625,9 @@
       <w:r>
         <w:t>LaserChess.c</w:t>
       </w:r>
-      <w:bookmarkEnd w:id="51"/>
       <w:bookmarkEnd w:id="52"/>
       <w:bookmarkEnd w:id="53"/>
+      <w:bookmarkEnd w:id="54"/>
       <w:proofErr w:type="spellEnd"/>
     </w:p>
     <w:p>
@@ -17434,9 +17433,9 @@
       <w:pPr>
         <w:pStyle w:val="berschrift3"/>
       </w:pPr>
-      <w:bookmarkStart w:id="54" w:name="_Toc327787584"/>
-      <w:bookmarkStart w:id="55" w:name="_Toc327957262"/>
-      <w:bookmarkStart w:id="56" w:name="_Toc328314832"/>
+      <w:bookmarkStart w:id="55" w:name="_Toc327787584"/>
+      <w:bookmarkStart w:id="56" w:name="_Toc327957262"/>
+      <w:bookmarkStart w:id="57" w:name="_Toc328320293"/>
       <w:r>
         <w:lastRenderedPageBreak/>
         <w:t xml:space="preserve">Modul </w:t>
@@ -17445,9 +17444,9 @@
       <w:r>
         <w:t>Spiel.c</w:t>
       </w:r>
-      <w:bookmarkEnd w:id="54"/>
       <w:bookmarkEnd w:id="55"/>
       <w:bookmarkEnd w:id="56"/>
+      <w:bookmarkEnd w:id="57"/>
       <w:proofErr w:type="spellEnd"/>
     </w:p>
     <w:p>
@@ -17729,9 +17728,9 @@
       <w:pPr>
         <w:pStyle w:val="berschrift3"/>
       </w:pPr>
-      <w:bookmarkStart w:id="57" w:name="_Toc327787585"/>
-      <w:bookmarkStart w:id="58" w:name="_Toc327957263"/>
-      <w:bookmarkStart w:id="59" w:name="_Toc328314833"/>
+      <w:bookmarkStart w:id="58" w:name="_Toc327787585"/>
+      <w:bookmarkStart w:id="59" w:name="_Toc327957263"/>
+      <w:bookmarkStart w:id="60" w:name="_Toc328320294"/>
       <w:r>
         <w:lastRenderedPageBreak/>
         <w:t xml:space="preserve">Modul </w:t>
@@ -17740,9 +17739,9 @@
       <w:r>
         <w:t>Logik.c</w:t>
       </w:r>
-      <w:bookmarkEnd w:id="57"/>
       <w:bookmarkEnd w:id="58"/>
       <w:bookmarkEnd w:id="59"/>
+      <w:bookmarkEnd w:id="60"/>
       <w:proofErr w:type="spellEnd"/>
     </w:p>
     <w:p>
@@ -18983,9 +18982,9 @@
       <w:pPr>
         <w:pStyle w:val="berschrift3"/>
       </w:pPr>
-      <w:bookmarkStart w:id="60" w:name="_Toc327787586"/>
-      <w:bookmarkStart w:id="61" w:name="_Toc327957264"/>
-      <w:bookmarkStart w:id="62" w:name="_Toc328314834"/>
+      <w:bookmarkStart w:id="61" w:name="_Toc327787586"/>
+      <w:bookmarkStart w:id="62" w:name="_Toc327957264"/>
+      <w:bookmarkStart w:id="63" w:name="_Toc328320295"/>
       <w:r>
         <w:lastRenderedPageBreak/>
         <w:t xml:space="preserve">Modul </w:t>
@@ -18994,9 +18993,9 @@
       <w:r>
         <w:t>Grafik.c</w:t>
       </w:r>
-      <w:bookmarkEnd w:id="60"/>
       <w:bookmarkEnd w:id="61"/>
       <w:bookmarkEnd w:id="62"/>
+      <w:bookmarkEnd w:id="63"/>
       <w:proofErr w:type="spellEnd"/>
     </w:p>
     <w:p>
@@ -19008,6 +19007,11 @@
         <w:t>DrawTransformedImage</w:t>
       </w:r>
       <w:proofErr w:type="spellEnd"/>
+    </w:p>
+    <w:p>
+      <w:r>
+        <w:t>Eingefügt vom Worm-Projekt (Vorlage).</w:t>
+      </w:r>
     </w:p>
     <w:p>
       <w:pPr>
@@ -19083,6 +19087,62 @@
       <w:proofErr w:type="spellEnd"/>
     </w:p>
     <w:p>
+      <w:r>
+        <w:rPr>
+          <w:noProof/>
+          <w:lang w:eastAsia="de-CH"/>
+        </w:rPr>
+        <w:drawing>
+          <wp:inline distT="0" distB="0" distL="0" distR="0">
+            <wp:extent cx="3856008" cy="1443676"/>
+            <wp:effectExtent l="0" t="0" r="0" b="0"/>
+            <wp:docPr id="42" name="Grafik 42" descr="C:\Users\Jascha\myCarmeWorkspace\LaserChess\docs\Struktogramme\Grafik\pixel_to_map.PNG"/>
+            <wp:cNvGraphicFramePr>
+              <a:graphicFrameLocks xmlns:a="http://schemas.openxmlformats.org/drawingml/2006/main" noChangeAspect="1"/>
+            </wp:cNvGraphicFramePr>
+            <a:graphic xmlns:a="http://schemas.openxmlformats.org/drawingml/2006/main">
+              <a:graphicData uri="http://schemas.openxmlformats.org/drawingml/2006/picture">
+                <pic:pic xmlns:pic="http://schemas.openxmlformats.org/drawingml/2006/picture">
+                  <pic:nvPicPr>
+                    <pic:cNvPr id="0" name="Picture 1" descr="C:\Users\Jascha\myCarmeWorkspace\LaserChess\docs\Struktogramme\Grafik\pixel_to_map.PNG"/>
+                    <pic:cNvPicPr>
+                      <a:picLocks noChangeAspect="1" noChangeArrowheads="1"/>
+                    </pic:cNvPicPr>
+                  </pic:nvPicPr>
+                  <pic:blipFill>
+                    <a:blip r:embed="rId58">
+                      <a:extLst>
+                        <a:ext uri="{28A0092B-C50C-407E-A947-70E740481C1C}">
+                          <a14:useLocalDpi xmlns:a14="http://schemas.microsoft.com/office/drawing/2010/main" val="0"/>
+                        </a:ext>
+                      </a:extLst>
+                    </a:blip>
+                    <a:srcRect/>
+                    <a:stretch>
+                      <a:fillRect/>
+                    </a:stretch>
+                  </pic:blipFill>
+                  <pic:spPr bwMode="auto">
+                    <a:xfrm>
+                      <a:off x="0" y="0"/>
+                      <a:ext cx="3856205" cy="1443750"/>
+                    </a:xfrm>
+                    <a:prstGeom prst="rect">
+                      <a:avLst/>
+                    </a:prstGeom>
+                    <a:noFill/>
+                    <a:ln>
+                      <a:noFill/>
+                    </a:ln>
+                  </pic:spPr>
+                </pic:pic>
+              </a:graphicData>
+            </a:graphic>
+          </wp:inline>
+        </w:drawing>
+      </w:r>
+    </w:p>
+    <w:p>
       <w:pPr>
         <w:pStyle w:val="berschrift4"/>
       </w:pPr>
@@ -19093,6 +19153,62 @@
       <w:proofErr w:type="spellEnd"/>
     </w:p>
     <w:p>
+      <w:r>
+        <w:rPr>
+          <w:noProof/>
+          <w:lang w:eastAsia="de-CH"/>
+        </w:rPr>
+        <w:drawing>
+          <wp:inline distT="0" distB="0" distL="0" distR="0">
+            <wp:extent cx="4069681" cy="1138686"/>
+            <wp:effectExtent l="0" t="0" r="0" b="0"/>
+            <wp:docPr id="43" name="Grafik 43" descr="C:\Users\Jascha\myCarmeWorkspace\LaserChess\docs\Struktogramme\Grafik\map_to_pixel.PNG"/>
+            <wp:cNvGraphicFramePr>
+              <a:graphicFrameLocks xmlns:a="http://schemas.openxmlformats.org/drawingml/2006/main" noChangeAspect="1"/>
+            </wp:cNvGraphicFramePr>
+            <a:graphic xmlns:a="http://schemas.openxmlformats.org/drawingml/2006/main">
+              <a:graphicData uri="http://schemas.openxmlformats.org/drawingml/2006/picture">
+                <pic:pic xmlns:pic="http://schemas.openxmlformats.org/drawingml/2006/picture">
+                  <pic:nvPicPr>
+                    <pic:cNvPr id="0" name="Picture 2" descr="C:\Users\Jascha\myCarmeWorkspace\LaserChess\docs\Struktogramme\Grafik\map_to_pixel.PNG"/>
+                    <pic:cNvPicPr>
+                      <a:picLocks noChangeAspect="1" noChangeArrowheads="1"/>
+                    </pic:cNvPicPr>
+                  </pic:nvPicPr>
+                  <pic:blipFill>
+                    <a:blip r:embed="rId59">
+                      <a:extLst>
+                        <a:ext uri="{28A0092B-C50C-407E-A947-70E740481C1C}">
+                          <a14:useLocalDpi xmlns:a14="http://schemas.microsoft.com/office/drawing/2010/main" val="0"/>
+                        </a:ext>
+                      </a:extLst>
+                    </a:blip>
+                    <a:srcRect/>
+                    <a:stretch>
+                      <a:fillRect/>
+                    </a:stretch>
+                  </pic:blipFill>
+                  <pic:spPr bwMode="auto">
+                    <a:xfrm>
+                      <a:off x="0" y="0"/>
+                      <a:ext cx="4072161" cy="1139380"/>
+                    </a:xfrm>
+                    <a:prstGeom prst="rect">
+                      <a:avLst/>
+                    </a:prstGeom>
+                    <a:noFill/>
+                    <a:ln>
+                      <a:noFill/>
+                    </a:ln>
+                  </pic:spPr>
+                </pic:pic>
+              </a:graphicData>
+            </a:graphic>
+          </wp:inline>
+        </w:drawing>
+      </w:r>
+    </w:p>
+    <w:p>
       <w:pPr>
         <w:pStyle w:val="berschrift4"/>
       </w:pPr>
@@ -19103,11 +19219,68 @@
       <w:proofErr w:type="spellEnd"/>
     </w:p>
     <w:p>
+      <w:r>
+        <w:rPr>
+          <w:noProof/>
+          <w:lang w:eastAsia="de-CH"/>
+        </w:rPr>
+        <w:drawing>
+          <wp:inline distT="0" distB="0" distL="0" distR="0">
+            <wp:extent cx="5158596" cy="1415771"/>
+            <wp:effectExtent l="0" t="0" r="0" b="0"/>
+            <wp:docPr id="51" name="Grafik 51" descr="C:\Users\Jascha\myCarmeWorkspace\LaserChess\docs\Struktogramme\Grafik\draw_playground.PNG"/>
+            <wp:cNvGraphicFramePr>
+              <a:graphicFrameLocks xmlns:a="http://schemas.openxmlformats.org/drawingml/2006/main" noChangeAspect="1"/>
+            </wp:cNvGraphicFramePr>
+            <a:graphic xmlns:a="http://schemas.openxmlformats.org/drawingml/2006/main">
+              <a:graphicData uri="http://schemas.openxmlformats.org/drawingml/2006/picture">
+                <pic:pic xmlns:pic="http://schemas.openxmlformats.org/drawingml/2006/picture">
+                  <pic:nvPicPr>
+                    <pic:cNvPr id="0" name="Picture 3" descr="C:\Users\Jascha\myCarmeWorkspace\LaserChess\docs\Struktogramme\Grafik\draw_playground.PNG"/>
+                    <pic:cNvPicPr>
+                      <a:picLocks noChangeAspect="1" noChangeArrowheads="1"/>
+                    </pic:cNvPicPr>
+                  </pic:nvPicPr>
+                  <pic:blipFill>
+                    <a:blip r:embed="rId60">
+                      <a:extLst>
+                        <a:ext uri="{28A0092B-C50C-407E-A947-70E740481C1C}">
+                          <a14:useLocalDpi xmlns:a14="http://schemas.microsoft.com/office/drawing/2010/main" val="0"/>
+                        </a:ext>
+                      </a:extLst>
+                    </a:blip>
+                    <a:srcRect/>
+                    <a:stretch>
+                      <a:fillRect/>
+                    </a:stretch>
+                  </pic:blipFill>
+                  <pic:spPr bwMode="auto">
+                    <a:xfrm>
+                      <a:off x="0" y="0"/>
+                      <a:ext cx="5157887" cy="1415576"/>
+                    </a:xfrm>
+                    <a:prstGeom prst="rect">
+                      <a:avLst/>
+                    </a:prstGeom>
+                    <a:noFill/>
+                    <a:ln>
+                      <a:noFill/>
+                    </a:ln>
+                  </pic:spPr>
+                </pic:pic>
+              </a:graphicData>
+            </a:graphic>
+          </wp:inline>
+        </w:drawing>
+      </w:r>
+    </w:p>
+    <w:p>
       <w:pPr>
         <w:pStyle w:val="berschrift4"/>
       </w:pPr>
       <w:proofErr w:type="spellStart"/>
       <w:r>
+        <w:lastRenderedPageBreak/>
         <w:t>scale_handler</w:t>
       </w:r>
       <w:proofErr w:type="spellEnd"/>
@@ -19136,7 +19309,7 @@
                     </pic:cNvPicPr>
                   </pic:nvPicPr>
                   <pic:blipFill>
-                    <a:blip r:embed="rId58" cstate="print"/>
+                    <a:blip r:embed="rId61" cstate="print"/>
                     <a:srcRect/>
                     <a:stretch>
                       <a:fillRect/>
@@ -19176,16 +19349,6 @@
       <w:proofErr w:type="spellEnd"/>
     </w:p>
     <w:p>
-      <w:pPr>
-        <w:pStyle w:val="berschrift4"/>
-      </w:pPr>
-      <w:proofErr w:type="spellStart"/>
-      <w:r>
-        <w:t>draw_rot_focus</w:t>
-      </w:r>
-      <w:proofErr w:type="spellEnd"/>
-    </w:p>
-    <w:p>
       <w:r>
         <w:rPr>
           <w:noProof/>
@@ -19193,8 +19356,74 @@
         </w:rPr>
         <w:drawing>
           <wp:inline distT="0" distB="0" distL="0" distR="0">
-            <wp:extent cx="2774067" cy="766870"/>
-            <wp:effectExtent l="19050" t="0" r="7233" b="0"/>
+            <wp:extent cx="3271800" cy="690113"/>
+            <wp:effectExtent l="0" t="0" r="0" b="0"/>
+            <wp:docPr id="52" name="Grafik 52" descr="C:\Users\Jascha\myCarmeWorkspace\LaserChess\docs\Struktogramme\Grafik\draw_focus.PNG"/>
+            <wp:cNvGraphicFramePr>
+              <a:graphicFrameLocks xmlns:a="http://schemas.openxmlformats.org/drawingml/2006/main" noChangeAspect="1"/>
+            </wp:cNvGraphicFramePr>
+            <a:graphic xmlns:a="http://schemas.openxmlformats.org/drawingml/2006/main">
+              <a:graphicData uri="http://schemas.openxmlformats.org/drawingml/2006/picture">
+                <pic:pic xmlns:pic="http://schemas.openxmlformats.org/drawingml/2006/picture">
+                  <pic:nvPicPr>
+                    <pic:cNvPr id="0" name="Picture 4" descr="C:\Users\Jascha\myCarmeWorkspace\LaserChess\docs\Struktogramme\Grafik\draw_focus.PNG"/>
+                    <pic:cNvPicPr>
+                      <a:picLocks noChangeAspect="1" noChangeArrowheads="1"/>
+                    </pic:cNvPicPr>
+                  </pic:nvPicPr>
+                  <pic:blipFill>
+                    <a:blip r:embed="rId62">
+                      <a:extLst>
+                        <a:ext uri="{28A0092B-C50C-407E-A947-70E740481C1C}">
+                          <a14:useLocalDpi xmlns:a14="http://schemas.microsoft.com/office/drawing/2010/main" val="0"/>
+                        </a:ext>
+                      </a:extLst>
+                    </a:blip>
+                    <a:srcRect/>
+                    <a:stretch>
+                      <a:fillRect/>
+                    </a:stretch>
+                  </pic:blipFill>
+                  <pic:spPr bwMode="auto">
+                    <a:xfrm>
+                      <a:off x="0" y="0"/>
+                      <a:ext cx="3309092" cy="697979"/>
+                    </a:xfrm>
+                    <a:prstGeom prst="rect">
+                      <a:avLst/>
+                    </a:prstGeom>
+                    <a:noFill/>
+                    <a:ln>
+                      <a:noFill/>
+                    </a:ln>
+                  </pic:spPr>
+                </pic:pic>
+              </a:graphicData>
+            </a:graphic>
+          </wp:inline>
+        </w:drawing>
+      </w:r>
+    </w:p>
+    <w:p>
+      <w:pPr>
+        <w:pStyle w:val="berschrift4"/>
+      </w:pPr>
+      <w:proofErr w:type="spellStart"/>
+      <w:r>
+        <w:t>draw_rot_focus</w:t>
+      </w:r>
+      <w:proofErr w:type="spellEnd"/>
+    </w:p>
+    <w:p>
+      <w:r>
+        <w:rPr>
+          <w:noProof/>
+          <w:lang w:eastAsia="de-CH"/>
+        </w:rPr>
+        <w:drawing>
+          <wp:inline distT="0" distB="0" distL="0" distR="0">
+            <wp:extent cx="3252158" cy="899035"/>
+            <wp:effectExtent l="0" t="0" r="0" b="0"/>
             <wp:docPr id="37" name="Bild 8" descr="D:\Programming\C\LaserChess\docs\Struktogramme\Grafik\draw_rot_focus.PNG"/>
             <wp:cNvGraphicFramePr>
               <a:graphicFrameLocks xmlns:a="http://schemas.openxmlformats.org/drawingml/2006/main" noChangeAspect="1"/>
@@ -19209,7 +19438,7 @@
                     </pic:cNvPicPr>
                   </pic:nvPicPr>
                   <pic:blipFill>
-                    <a:blip r:embed="rId59" cstate="print"/>
+                    <a:blip r:embed="rId63" cstate="print"/>
                     <a:srcRect/>
                     <a:stretch>
                       <a:fillRect/>
@@ -19218,7 +19447,7 @@
                   <pic:spPr bwMode="auto">
                     <a:xfrm>
                       <a:off x="0" y="0"/>
-                      <a:ext cx="2774067" cy="766870"/>
+                      <a:ext cx="3248426" cy="898003"/>
                     </a:xfrm>
                     <a:prstGeom prst="rect">
                       <a:avLst/>
@@ -19247,6 +19476,62 @@
         <w:t>draw_empty_field</w:t>
       </w:r>
       <w:proofErr w:type="spellEnd"/>
+    </w:p>
+    <w:p>
+      <w:r>
+        <w:rPr>
+          <w:noProof/>
+          <w:lang w:eastAsia="de-CH"/>
+        </w:rPr>
+        <w:drawing>
+          <wp:inline distT="0" distB="0" distL="0" distR="0">
+            <wp:extent cx="3312544" cy="766325"/>
+            <wp:effectExtent l="0" t="0" r="0" b="0"/>
+            <wp:docPr id="53" name="Grafik 53" descr="C:\Users\Jascha\myCarmeWorkspace\LaserChess\docs\Struktogramme\Grafik\draw_empty_field.PNG"/>
+            <wp:cNvGraphicFramePr>
+              <a:graphicFrameLocks xmlns:a="http://schemas.openxmlformats.org/drawingml/2006/main" noChangeAspect="1"/>
+            </wp:cNvGraphicFramePr>
+            <a:graphic xmlns:a="http://schemas.openxmlformats.org/drawingml/2006/main">
+              <a:graphicData uri="http://schemas.openxmlformats.org/drawingml/2006/picture">
+                <pic:pic xmlns:pic="http://schemas.openxmlformats.org/drawingml/2006/picture">
+                  <pic:nvPicPr>
+                    <pic:cNvPr id="0" name="Picture 5" descr="C:\Users\Jascha\myCarmeWorkspace\LaserChess\docs\Struktogramme\Grafik\draw_empty_field.PNG"/>
+                    <pic:cNvPicPr>
+                      <a:picLocks noChangeAspect="1" noChangeArrowheads="1"/>
+                    </pic:cNvPicPr>
+                  </pic:nvPicPr>
+                  <pic:blipFill>
+                    <a:blip r:embed="rId64">
+                      <a:extLst>
+                        <a:ext uri="{28A0092B-C50C-407E-A947-70E740481C1C}">
+                          <a14:useLocalDpi xmlns:a14="http://schemas.microsoft.com/office/drawing/2010/main" val="0"/>
+                        </a:ext>
+                      </a:extLst>
+                    </a:blip>
+                    <a:srcRect/>
+                    <a:stretch>
+                      <a:fillRect/>
+                    </a:stretch>
+                  </pic:blipFill>
+                  <pic:spPr bwMode="auto">
+                    <a:xfrm>
+                      <a:off x="0" y="0"/>
+                      <a:ext cx="3342028" cy="773146"/>
+                    </a:xfrm>
+                    <a:prstGeom prst="rect">
+                      <a:avLst/>
+                    </a:prstGeom>
+                    <a:noFill/>
+                    <a:ln>
+                      <a:noFill/>
+                    </a:ln>
+                  </pic:spPr>
+                </pic:pic>
+              </a:graphicData>
+            </a:graphic>
+          </wp:inline>
+        </w:drawing>
+      </w:r>
     </w:p>
     <w:p>
       <w:pPr>
@@ -19282,7 +19567,7 @@
                     </pic:cNvPicPr>
                   </pic:nvPicPr>
                   <pic:blipFill>
-                    <a:blip r:embed="rId60" cstate="print"/>
+                    <a:blip r:embed="rId65" cstate="print"/>
                     <a:srcRect/>
                     <a:stretch>
                       <a:fillRect/>
@@ -19317,7 +19602,6 @@
       </w:pPr>
       <w:proofErr w:type="spellStart"/>
       <w:r>
-        <w:lastRenderedPageBreak/>
         <w:t>draw_laser</w:t>
       </w:r>
       <w:proofErr w:type="spellEnd"/>
@@ -19346,7 +19630,7 @@
                     </pic:cNvPicPr>
                   </pic:nvPicPr>
                   <pic:blipFill>
-                    <a:blip r:embed="rId61" cstate="print"/>
+                    <a:blip r:embed="rId66" cstate="print"/>
                     <a:srcRect/>
                     <a:stretch>
                       <a:fillRect/>
@@ -19381,6 +19665,7 @@
       </w:pPr>
       <w:proofErr w:type="spellStart"/>
       <w:r>
+        <w:lastRenderedPageBreak/>
         <w:t>draw_angled_laser</w:t>
       </w:r>
       <w:proofErr w:type="spellEnd"/>
@@ -19409,7 +19694,7 @@
                     </pic:cNvPicPr>
                   </pic:nvPicPr>
                   <pic:blipFill>
-                    <a:blip r:embed="rId62" cstate="print"/>
+                    <a:blip r:embed="rId67" cstate="print"/>
                     <a:srcRect/>
                     <a:stretch>
                       <a:fillRect/>
@@ -19472,7 +19757,7 @@
                     </pic:cNvPicPr>
                   </pic:nvPicPr>
                   <pic:blipFill>
-                    <a:blip r:embed="rId63" cstate="print"/>
+                    <a:blip r:embed="rId68" cstate="print"/>
                     <a:srcRect/>
                     <a:stretch>
                       <a:fillRect/>
@@ -19535,7 +19820,7 @@
                     </pic:cNvPicPr>
                   </pic:nvPicPr>
                   <pic:blipFill>
-                    <a:blip r:embed="rId64" cstate="print"/>
+                    <a:blip r:embed="rId69" cstate="print"/>
                     <a:srcRect/>
                     <a:stretch>
                       <a:fillRect/>
@@ -19598,7 +19883,7 @@
                     </pic:cNvPicPr>
                   </pic:nvPicPr>
                   <pic:blipFill>
-                    <a:blip r:embed="rId65" cstate="print"/>
+                    <a:blip r:embed="rId70" cstate="print"/>
                     <a:srcRect/>
                     <a:stretch>
                       <a:fillRect/>
@@ -19662,7 +19947,7 @@
                     </pic:cNvPicPr>
                   </pic:nvPicPr>
                   <pic:blipFill>
-                    <a:blip r:embed="rId66" cstate="print"/>
+                    <a:blip r:embed="rId71" cstate="print"/>
                     <a:srcRect/>
                     <a:stretch>
                       <a:fillRect/>
@@ -19725,7 +20010,7 @@
                     </pic:cNvPicPr>
                   </pic:nvPicPr>
                   <pic:blipFill>
-                    <a:blip r:embed="rId67" cstate="print"/>
+                    <a:blip r:embed="rId72" cstate="print"/>
                     <a:srcRect/>
                     <a:stretch>
                       <a:fillRect/>
@@ -19788,7 +20073,7 @@
                     </pic:cNvPicPr>
                   </pic:nvPicPr>
                   <pic:blipFill>
-                    <a:blip r:embed="rId68" cstate="print"/>
+                    <a:blip r:embed="rId73" cstate="print"/>
                     <a:srcRect/>
                     <a:stretch>
                       <a:fillRect/>
@@ -19821,14 +20106,14 @@
       <w:pPr>
         <w:pStyle w:val="berschrift1"/>
       </w:pPr>
-      <w:bookmarkStart w:id="63" w:name="_Toc327957272"/>
-      <w:bookmarkStart w:id="64" w:name="_Toc328314835"/>
+      <w:bookmarkStart w:id="64" w:name="_Toc327957272"/>
+      <w:bookmarkStart w:id="65" w:name="_Toc328320296"/>
       <w:r>
         <w:lastRenderedPageBreak/>
         <w:t>Implementation</w:t>
       </w:r>
-      <w:bookmarkEnd w:id="63"/>
       <w:bookmarkEnd w:id="64"/>
+      <w:bookmarkEnd w:id="65"/>
     </w:p>
     <w:p>
       <w:r>
@@ -20117,14 +20402,14 @@
         <w:pStyle w:val="berschrift1"/>
         <w:ind w:left="567" w:hanging="567"/>
       </w:pPr>
-      <w:bookmarkStart w:id="65" w:name="_Toc327957273"/>
-      <w:bookmarkStart w:id="66" w:name="_Toc328314836"/>
+      <w:bookmarkStart w:id="66" w:name="_Toc327957273"/>
+      <w:bookmarkStart w:id="67" w:name="_Toc328320297"/>
       <w:r>
         <w:lastRenderedPageBreak/>
         <w:t>Zukünftige Erweiterungen</w:t>
       </w:r>
-      <w:bookmarkEnd w:id="65"/>
       <w:bookmarkEnd w:id="66"/>
+      <w:bookmarkEnd w:id="67"/>
     </w:p>
     <w:p>
       <w:r>
@@ -20135,13 +20420,13 @@
       <w:pPr>
         <w:pStyle w:val="berschrift2"/>
       </w:pPr>
-      <w:bookmarkStart w:id="67" w:name="_Toc327957274"/>
-      <w:bookmarkStart w:id="68" w:name="_Toc328314837"/>
+      <w:bookmarkStart w:id="68" w:name="_Toc327957274"/>
+      <w:bookmarkStart w:id="69" w:name="_Toc328320298"/>
       <w:r>
         <w:t>Spiellogik</w:t>
       </w:r>
-      <w:bookmarkEnd w:id="67"/>
       <w:bookmarkEnd w:id="68"/>
+      <w:bookmarkEnd w:id="69"/>
     </w:p>
     <w:p>
       <w:r>
@@ -20152,13 +20437,13 @@
       <w:pPr>
         <w:pStyle w:val="berschrift3"/>
       </w:pPr>
-      <w:bookmarkStart w:id="69" w:name="_Toc327957275"/>
-      <w:bookmarkStart w:id="70" w:name="_Toc328314838"/>
+      <w:bookmarkStart w:id="70" w:name="_Toc327957275"/>
+      <w:bookmarkStart w:id="71" w:name="_Toc328320299"/>
       <w:r>
         <w:t>Splitter</w:t>
       </w:r>
-      <w:bookmarkEnd w:id="69"/>
       <w:bookmarkEnd w:id="70"/>
+      <w:bookmarkEnd w:id="71"/>
     </w:p>
     <w:p>
       <w:r>
@@ -20189,7 +20474,7 @@
                     </pic:cNvPicPr>
                   </pic:nvPicPr>
                   <pic:blipFill>
-                    <a:blip r:embed="rId69" cstate="print"/>
+                    <a:blip r:embed="rId74" cstate="print"/>
                     <a:srcRect/>
                     <a:stretch>
                       <a:fillRect/>
@@ -20222,15 +20507,15 @@
       <w:pPr>
         <w:pStyle w:val="berschrift3"/>
       </w:pPr>
-      <w:bookmarkStart w:id="71" w:name="_Ref327949570"/>
-      <w:bookmarkStart w:id="72" w:name="_Toc327957276"/>
-      <w:bookmarkStart w:id="73" w:name="_Toc328314839"/>
+      <w:bookmarkStart w:id="72" w:name="_Ref327949570"/>
+      <w:bookmarkStart w:id="73" w:name="_Toc327957276"/>
+      <w:bookmarkStart w:id="74" w:name="_Toc328320300"/>
       <w:r>
         <w:t>Dynamische Startparameter</w:t>
       </w:r>
-      <w:bookmarkEnd w:id="71"/>
       <w:bookmarkEnd w:id="72"/>
       <w:bookmarkEnd w:id="73"/>
+      <w:bookmarkEnd w:id="74"/>
     </w:p>
     <w:p>
       <w:r>
@@ -20464,7 +20749,7 @@
                     </pic:cNvPicPr>
                   </pic:nvPicPr>
                   <pic:blipFill>
-                    <a:blip r:embed="rId70" cstate="print"/>
+                    <a:blip r:embed="rId75" cstate="print"/>
                     <a:srcRect/>
                     <a:stretch>
                       <a:fillRect/>
@@ -20571,7 +20856,7 @@
                     </pic:cNvPicPr>
                   </pic:nvPicPr>
                   <pic:blipFill>
-                    <a:blip r:embed="rId71" cstate="print"/>
+                    <a:blip r:embed="rId76" cstate="print"/>
                     <a:srcRect/>
                     <a:stretch>
                       <a:fillRect/>
@@ -21157,7 +21442,7 @@
                     </pic:cNvPicPr>
                   </pic:nvPicPr>
                   <pic:blipFill>
-                    <a:blip r:embed="rId72" cstate="print"/>
+                    <a:blip r:embed="rId77" cstate="print"/>
                     <a:srcRect/>
                     <a:stretch>
                       <a:fillRect/>
@@ -21190,8 +21475,8 @@
       <w:pPr>
         <w:pStyle w:val="berschrift3"/>
       </w:pPr>
-      <w:bookmarkStart w:id="74" w:name="_Toc327957277"/>
-      <w:bookmarkStart w:id="75" w:name="_Toc328314840"/>
+      <w:bookmarkStart w:id="75" w:name="_Toc327957277"/>
+      <w:bookmarkStart w:id="76" w:name="_Toc328320301"/>
       <w:r>
         <w:t xml:space="preserve">Game </w:t>
       </w:r>
@@ -21203,8 +21488,8 @@
       <w:r>
         <w:t xml:space="preserve"> LAN</w:t>
       </w:r>
-      <w:bookmarkEnd w:id="74"/>
       <w:bookmarkEnd w:id="75"/>
+      <w:bookmarkEnd w:id="76"/>
     </w:p>
     <w:p>
       <w:r>
@@ -21215,13 +21500,13 @@
       <w:pPr>
         <w:pStyle w:val="berschrift3"/>
       </w:pPr>
-      <w:bookmarkStart w:id="76" w:name="_Toc327957278"/>
-      <w:bookmarkStart w:id="77" w:name="_Toc328314841"/>
+      <w:bookmarkStart w:id="77" w:name="_Toc327957278"/>
+      <w:bookmarkStart w:id="78" w:name="_Toc328320302"/>
       <w:r>
         <w:t>Game-AI</w:t>
       </w:r>
-      <w:bookmarkEnd w:id="76"/>
       <w:bookmarkEnd w:id="77"/>
+      <w:bookmarkEnd w:id="78"/>
     </w:p>
     <w:p>
       <w:r>
@@ -21281,8 +21566,8 @@
       <w:pPr>
         <w:pStyle w:val="berschrift3"/>
       </w:pPr>
-      <w:bookmarkStart w:id="78" w:name="_Toc327957279"/>
-      <w:bookmarkStart w:id="79" w:name="_Toc328314842"/>
+      <w:bookmarkStart w:id="79" w:name="_Toc327957279"/>
+      <w:bookmarkStart w:id="80" w:name="_Toc328320303"/>
       <w:proofErr w:type="spellStart"/>
       <w:r>
         <w:t>Snake</w:t>
@@ -21291,8 +21576,8 @@
       <w:r>
         <w:t>-Walls</w:t>
       </w:r>
-      <w:bookmarkEnd w:id="78"/>
       <w:bookmarkEnd w:id="79"/>
+      <w:bookmarkEnd w:id="80"/>
     </w:p>
     <w:p>
       <w:r>
@@ -21345,7 +21630,7 @@
                     </pic:cNvPicPr>
                   </pic:nvPicPr>
                   <pic:blipFill>
-                    <a:blip r:embed="rId73" cstate="print"/>
+                    <a:blip r:embed="rId78" cstate="print"/>
                     <a:srcRect/>
                     <a:stretch>
                       <a:fillRect/>
@@ -21378,20 +21663,20 @@
       <w:pPr>
         <w:pStyle w:val="berschrift2"/>
       </w:pPr>
-      <w:bookmarkStart w:id="80" w:name="_Toc327957280"/>
-      <w:bookmarkStart w:id="81" w:name="_Toc328314843"/>
+      <w:bookmarkStart w:id="81" w:name="_Toc327957280"/>
+      <w:bookmarkStart w:id="82" w:name="_Toc328320304"/>
       <w:r>
         <w:t>Grafik</w:t>
       </w:r>
-      <w:bookmarkEnd w:id="80"/>
       <w:bookmarkEnd w:id="81"/>
+      <w:bookmarkEnd w:id="82"/>
     </w:p>
     <w:p>
       <w:pPr>
         <w:pStyle w:val="berschrift3"/>
       </w:pPr>
-      <w:bookmarkStart w:id="82" w:name="_Toc327957281"/>
-      <w:bookmarkStart w:id="83" w:name="_Toc328314844"/>
+      <w:bookmarkStart w:id="83" w:name="_Toc327957281"/>
+      <w:bookmarkStart w:id="84" w:name="_Toc328320305"/>
       <w:proofErr w:type="spellStart"/>
       <w:r>
         <w:t>Gif</w:t>
@@ -21400,8 +21685,8 @@
       <w:r>
         <w:t xml:space="preserve"> Animationen</w:t>
       </w:r>
-      <w:bookmarkEnd w:id="82"/>
       <w:bookmarkEnd w:id="83"/>
+      <w:bookmarkEnd w:id="84"/>
     </w:p>
     <w:p>
       <w:r>
@@ -21446,8 +21731,8 @@
       <w:pPr>
         <w:pStyle w:val="berschrift3"/>
       </w:pPr>
-      <w:bookmarkStart w:id="84" w:name="_Toc327957282"/>
-      <w:bookmarkStart w:id="85" w:name="_Toc328314845"/>
+      <w:bookmarkStart w:id="85" w:name="_Toc327957282"/>
+      <w:bookmarkStart w:id="86" w:name="_Toc328320306"/>
       <w:r>
         <w:t>Drag-</w:t>
       </w:r>
@@ -21459,8 +21744,8 @@
       <w:r>
         <w:t>-Drop</w:t>
       </w:r>
-      <w:bookmarkEnd w:id="84"/>
       <w:bookmarkEnd w:id="85"/>
+      <w:bookmarkEnd w:id="86"/>
     </w:p>
     <w:p>
       <w:r>
@@ -21490,15 +21775,13 @@
       <w:r>
         <w:t xml:space="preserve"> implementieren. Währenddessen könnte man auch die Figur unter den Mauszeiger „kleben“.</w:t>
       </w:r>
-      <w:bookmarkStart w:id="86" w:name="_GoBack"/>
-      <w:bookmarkEnd w:id="86"/>
     </w:p>
     <w:p>
       <w:pPr>
         <w:pStyle w:val="berschrift3"/>
       </w:pPr>
       <w:bookmarkStart w:id="87" w:name="_Toc327957283"/>
-      <w:bookmarkStart w:id="88" w:name="_Toc328314846"/>
+      <w:bookmarkStart w:id="88" w:name="_Toc328320307"/>
       <w:r>
         <w:t>Lasergeschwindigkeit</w:t>
       </w:r>
@@ -21527,7 +21810,7 @@
         <w:pStyle w:val="berschrift3"/>
       </w:pPr>
       <w:bookmarkStart w:id="89" w:name="_Toc327957284"/>
-      <w:bookmarkStart w:id="90" w:name="_Toc328314847"/>
+      <w:bookmarkStart w:id="90" w:name="_Toc328320308"/>
       <w:r>
         <w:t>Grafikoptionen Real-Time</w:t>
       </w:r>
@@ -21565,8 +21848,8 @@
       <w:bookmarkStart w:id="92" w:name="_Toc323387063"/>
       <w:bookmarkStart w:id="93" w:name="_Toc323756499"/>
       <w:bookmarkStart w:id="94" w:name="_Toc327957285"/>
-      <w:bookmarkStart w:id="95" w:name="_Toc328314848"/>
-      <w:bookmarkEnd w:id="4"/>
+      <w:bookmarkStart w:id="95" w:name="_Toc328320309"/>
+      <w:bookmarkEnd w:id="5"/>
       <w:r>
         <w:lastRenderedPageBreak/>
         <w:t>Anhang</w:t>
@@ -21625,8 +21908,8 @@
       </w:pPr>
     </w:p>
     <w:sectPr>
-      <w:headerReference w:type="default" r:id="rId74"/>
-      <w:footerReference w:type="default" r:id="rId75"/>
+      <w:headerReference w:type="default" r:id="rId79"/>
+      <w:footerReference w:type="default" r:id="rId80"/>
       <w:pgSz w:w="11906" w:h="16838" w:code="9"/>
       <w:pgMar w:top="1667" w:right="1134" w:bottom="1276" w:left="1418" w:header="709" w:footer="709" w:gutter="0"/>
       <w:pgNumType w:start="1" w:chapStyle="1"/>
@@ -21755,7 +22038,7 @@
         <w:noProof/>
         <w:color w:val="548DD4" w:themeColor="text2" w:themeTint="99"/>
       </w:rPr>
-      <w:t>I</w:t>
+      <w:t>II</w:t>
     </w:r>
     <w:r>
       <w:rPr>
@@ -21823,7 +22106,7 @@
         <w:noProof/>
         <w:color w:val="548DD4" w:themeColor="text2" w:themeTint="99"/>
       </w:rPr>
-      <w:t>1</w:t>
+      <w:t>41</w:t>
     </w:r>
     <w:r>
       <w:rPr>
@@ -25124,7 +25407,7 @@
 </file>
 
 <file path=customXml/itemProps1.xml><?xml version="1.0" encoding="utf-8"?>
-<ds:datastoreItem xmlns:ds="http://schemas.openxmlformats.org/officeDocument/2006/customXml" ds:itemID="{566BFF6F-E0F2-4842-8EB4-AAC8D293A873}">
+<ds:datastoreItem xmlns:ds="http://schemas.openxmlformats.org/officeDocument/2006/customXml" ds:itemID="{98423760-03B7-46A8-AB02-ADABCC70C3A8}">
   <ds:schemaRefs>
     <ds:schemaRef ds:uri="http://schemas.openxmlformats.org/officeDocument/2006/bibliography"/>
   </ds:schemaRefs>
@@ -25132,7 +25415,7 @@
 </file>
 
 <file path=customXml/itemProps2.xml><?xml version="1.0" encoding="utf-8"?>
-<ds:datastoreItem xmlns:ds="http://schemas.openxmlformats.org/officeDocument/2006/customXml" ds:itemID="{5B077CF8-9155-49DB-8314-FD6F1BF87E8B}">
+<ds:datastoreItem xmlns:ds="http://schemas.openxmlformats.org/officeDocument/2006/customXml" ds:itemID="{9624D545-FBF8-4384-99CA-A9E2C7DF6329}">
   <ds:schemaRefs>
     <ds:schemaRef ds:uri="http://schemas.openxmlformats.org/officeDocument/2006/bibliography"/>
   </ds:schemaRefs>
@@ -25148,7 +25431,7 @@
 </file>
 
 <file path=customXml/itemProps4.xml><?xml version="1.0" encoding="utf-8"?>
-<ds:datastoreItem xmlns:ds="http://schemas.openxmlformats.org/officeDocument/2006/customXml" ds:itemID="{98423760-03B7-46A8-AB02-ADABCC70C3A8}">
+<ds:datastoreItem xmlns:ds="http://schemas.openxmlformats.org/officeDocument/2006/customXml" ds:itemID="{566BFF6F-E0F2-4842-8EB4-AAC8D293A873}">
   <ds:schemaRefs>
     <ds:schemaRef ds:uri="http://schemas.openxmlformats.org/officeDocument/2006/bibliography"/>
   </ds:schemaRefs>
@@ -25156,7 +25439,7 @@
 </file>
 
 <file path=customXml/itemProps5.xml><?xml version="1.0" encoding="utf-8"?>
-<ds:datastoreItem xmlns:ds="http://schemas.openxmlformats.org/officeDocument/2006/customXml" ds:itemID="{3B37D35E-63E3-4D16-A137-D797C170C866}">
+<ds:datastoreItem xmlns:ds="http://schemas.openxmlformats.org/officeDocument/2006/customXml" ds:itemID="{846D7A16-156F-4AD3-B10C-8F85C5ADF01D}">
   <ds:schemaRefs>
     <ds:schemaRef ds:uri="http://schemas.openxmlformats.org/officeDocument/2006/bibliography"/>
   </ds:schemaRefs>
@@ -25164,7 +25447,7 @@
 </file>
 
 <file path=customXml/itemProps6.xml><?xml version="1.0" encoding="utf-8"?>
-<ds:datastoreItem xmlns:ds="http://schemas.openxmlformats.org/officeDocument/2006/customXml" ds:itemID="{846D7A16-156F-4AD3-B10C-8F85C5ADF01D}">
+<ds:datastoreItem xmlns:ds="http://schemas.openxmlformats.org/officeDocument/2006/customXml" ds:itemID="{FCADEE90-CB4C-4F25-938A-4661718E6B02}">
   <ds:schemaRefs>
     <ds:schemaRef ds:uri="http://schemas.openxmlformats.org/officeDocument/2006/bibliography"/>
   </ds:schemaRefs>
@@ -25172,7 +25455,7 @@
 </file>
 
 <file path=customXml/itemProps7.xml><?xml version="1.0" encoding="utf-8"?>
-<ds:datastoreItem xmlns:ds="http://schemas.openxmlformats.org/officeDocument/2006/customXml" ds:itemID="{6F1C4C78-AA88-48FA-ADDF-E17645C76CED}">
+<ds:datastoreItem xmlns:ds="http://schemas.openxmlformats.org/officeDocument/2006/customXml" ds:itemID="{1069F10E-A910-4AB6-BB2E-22815DFDCA09}">
   <ds:schemaRefs>
     <ds:schemaRef ds:uri="http://schemas.openxmlformats.org/officeDocument/2006/bibliography"/>
   </ds:schemaRefs>
@@ -25180,7 +25463,7 @@
 </file>
 
 <file path=customXml/itemProps8.xml><?xml version="1.0" encoding="utf-8"?>
-<ds:datastoreItem xmlns:ds="http://schemas.openxmlformats.org/officeDocument/2006/customXml" ds:itemID="{9624D545-FBF8-4384-99CA-A9E2C7DF6329}">
+<ds:datastoreItem xmlns:ds="http://schemas.openxmlformats.org/officeDocument/2006/customXml" ds:itemID="{1F346A4D-22DE-404D-A0BC-ACC0A68BEEF0}">
   <ds:schemaRefs>
     <ds:schemaRef ds:uri="http://schemas.openxmlformats.org/officeDocument/2006/bibliography"/>
   </ds:schemaRefs>

</xml_diff>

<commit_message>
improoved writing in Softwaredoku
</commit_message>
<xml_diff>
--- a/docs/Software-Doku/Softwaredoku.docx
+++ b/docs/Software-Doku/Softwaredoku.docx
@@ -161,8 +161,6 @@
           <w:rFonts w:cstheme="minorHAnsi"/>
         </w:rPr>
       </w:pPr>
-      <w:bookmarkStart w:id="0" w:name="_GoBack"/>
-      <w:bookmarkEnd w:id="0"/>
     </w:p>
     <w:p>
       <w:pPr>
@@ -3977,19 +3975,19 @@
           <w:docGrid w:linePitch="360"/>
         </w:sectPr>
       </w:pPr>
-      <w:bookmarkStart w:id="1" w:name="_Toc327957248"/>
+      <w:bookmarkStart w:id="0" w:name="_Toc327957248"/>
     </w:p>
     <w:p>
       <w:pPr>
         <w:pStyle w:val="berschrift1"/>
       </w:pPr>
-      <w:bookmarkStart w:id="2" w:name="_Toc328320272"/>
+      <w:bookmarkStart w:id="1" w:name="_Toc328320272"/>
       <w:r>
         <w:lastRenderedPageBreak/>
         <w:t>Einleitung</w:t>
       </w:r>
+      <w:bookmarkEnd w:id="0"/>
       <w:bookmarkEnd w:id="1"/>
-      <w:bookmarkEnd w:id="2"/>
     </w:p>
     <w:p>
       <w:r>
@@ -4012,14 +4010,14 @@
       <w:pPr>
         <w:pStyle w:val="berschrift1"/>
       </w:pPr>
-      <w:bookmarkStart w:id="3" w:name="_Toc327957249"/>
-      <w:bookmarkStart w:id="4" w:name="_Toc328320273"/>
+      <w:bookmarkStart w:id="2" w:name="_Toc327957249"/>
+      <w:bookmarkStart w:id="3" w:name="_Toc328320273"/>
       <w:r>
         <w:lastRenderedPageBreak/>
         <w:t>Richtlinien</w:t>
       </w:r>
+      <w:bookmarkEnd w:id="2"/>
       <w:bookmarkEnd w:id="3"/>
-      <w:bookmarkEnd w:id="4"/>
     </w:p>
     <w:p>
       <w:pPr>
@@ -4027,7 +4025,7 @@
           <w:rFonts w:cstheme="minorHAnsi"/>
         </w:rPr>
       </w:pPr>
-      <w:bookmarkStart w:id="5" w:name="_Toc323756496"/>
+      <w:bookmarkStart w:id="4" w:name="_Toc323756496"/>
       <w:r>
         <w:rPr>
           <w:rFonts w:cstheme="minorHAnsi"/>
@@ -4385,7 +4383,23 @@
             <w:rStyle w:val="Hyperlink"/>
             <w:rFonts w:cstheme="minorHAnsi"/>
           </w:rPr>
-          <w:t>/LaserChess/</w:t>
+          <w:t>/</w:t>
+        </w:r>
+        <w:proofErr w:type="spellStart"/>
+        <w:r>
+          <w:rPr>
+            <w:rStyle w:val="Hyperlink"/>
+            <w:rFonts w:cstheme="minorHAnsi"/>
+          </w:rPr>
+          <w:t>LaserChess</w:t>
+        </w:r>
+        <w:proofErr w:type="spellEnd"/>
+        <w:r>
+          <w:rPr>
+            <w:rStyle w:val="Hyperlink"/>
+            <w:rFonts w:cstheme="minorHAnsi"/>
+          </w:rPr>
+          <w:t>/</w:t>
         </w:r>
         <w:proofErr w:type="spellStart"/>
         <w:r>
@@ -4471,7 +4485,7 @@
           <w:lang w:eastAsia="de-CH"/>
         </w:rPr>
         <w:drawing>
-          <wp:inline distT="0" distB="0" distL="0" distR="0">
+          <wp:inline distT="0" distB="0" distL="0" distR="0" wp14:anchorId="126DD991" wp14:editId="1B4058CF">
             <wp:extent cx="5941060" cy="2404412"/>
             <wp:effectExtent l="19050" t="0" r="2540" b="0"/>
             <wp:docPr id="16" name="Bild 1" descr="D:\Programming\C\LaserChess\docs\img\Github_Blame.png"/>
@@ -4865,28 +4879,28 @@
       <w:pPr>
         <w:pStyle w:val="berschrift1"/>
       </w:pPr>
-      <w:bookmarkStart w:id="6" w:name="_Toc327957250"/>
-      <w:bookmarkStart w:id="7" w:name="_Toc328320274"/>
+      <w:bookmarkStart w:id="5" w:name="_Toc327957250"/>
+      <w:bookmarkStart w:id="6" w:name="_Toc328320274"/>
       <w:r>
         <w:lastRenderedPageBreak/>
         <w:t>Analyse</w:t>
       </w:r>
+      <w:bookmarkEnd w:id="5"/>
       <w:bookmarkEnd w:id="6"/>
+    </w:p>
+    <w:p>
+      <w:pPr>
+        <w:pStyle w:val="berschrift2"/>
+      </w:pPr>
+      <w:bookmarkStart w:id="7" w:name="_Toc327787573"/>
+      <w:bookmarkStart w:id="8" w:name="_Toc327957251"/>
+      <w:bookmarkStart w:id="9" w:name="_Toc328320275"/>
+      <w:r>
+        <w:t>Pflichtenheft</w:t>
+      </w:r>
       <w:bookmarkEnd w:id="7"/>
-    </w:p>
-    <w:p>
-      <w:pPr>
-        <w:pStyle w:val="berschrift2"/>
-      </w:pPr>
-      <w:bookmarkStart w:id="8" w:name="_Toc327787573"/>
-      <w:bookmarkStart w:id="9" w:name="_Toc327957251"/>
-      <w:bookmarkStart w:id="10" w:name="_Toc328320275"/>
-      <w:r>
-        <w:t>Pflichtenheft</w:t>
-      </w:r>
       <w:bookmarkEnd w:id="8"/>
       <w:bookmarkEnd w:id="9"/>
-      <w:bookmarkEnd w:id="10"/>
     </w:p>
     <w:p>
       <w:r>
@@ -4989,28 +5003,28 @@
       <w:pPr>
         <w:pStyle w:val="berschrift1"/>
       </w:pPr>
-      <w:bookmarkStart w:id="11" w:name="_Toc327957252"/>
-      <w:bookmarkStart w:id="12" w:name="_Toc328320276"/>
+      <w:bookmarkStart w:id="10" w:name="_Toc327957252"/>
+      <w:bookmarkStart w:id="11" w:name="_Toc328320276"/>
       <w:r>
         <w:lastRenderedPageBreak/>
         <w:t>Design</w:t>
       </w:r>
+      <w:bookmarkEnd w:id="10"/>
       <w:bookmarkEnd w:id="11"/>
+    </w:p>
+    <w:p>
+      <w:pPr>
+        <w:pStyle w:val="berschrift2"/>
+      </w:pPr>
+      <w:bookmarkStart w:id="12" w:name="_Toc327787575"/>
+      <w:bookmarkStart w:id="13" w:name="_Toc327957253"/>
+      <w:bookmarkStart w:id="14" w:name="_Toc328320277"/>
+      <w:r>
+        <w:t>Grobdesign</w:t>
+      </w:r>
       <w:bookmarkEnd w:id="12"/>
-    </w:p>
-    <w:p>
-      <w:pPr>
-        <w:pStyle w:val="berschrift2"/>
-      </w:pPr>
-      <w:bookmarkStart w:id="13" w:name="_Toc327787575"/>
-      <w:bookmarkStart w:id="14" w:name="_Toc327957253"/>
-      <w:bookmarkStart w:id="15" w:name="_Toc328320277"/>
-      <w:r>
-        <w:t>Grobdesign</w:t>
-      </w:r>
       <w:bookmarkEnd w:id="13"/>
       <w:bookmarkEnd w:id="14"/>
-      <w:bookmarkEnd w:id="15"/>
     </w:p>
     <w:p>
       <w:r>
@@ -5054,7 +5068,15 @@
         </w:numPr>
       </w:pPr>
       <w:r>
-        <w:t xml:space="preserve">Das Modul LaserChess beinhaltet die </w:t>
+        <w:t xml:space="preserve">Das Modul </w:t>
+      </w:r>
+      <w:proofErr w:type="spellStart"/>
+      <w:r>
+        <w:t>LaserChess</w:t>
+      </w:r>
+      <w:proofErr w:type="spellEnd"/>
+      <w:r>
+        <w:t xml:space="preserve"> beinhaltet die </w:t>
       </w:r>
       <w:proofErr w:type="spellStart"/>
       <w:r>
@@ -5359,13 +5381,13 @@
       <w:pPr>
         <w:pStyle w:val="berschrift2"/>
       </w:pPr>
-      <w:bookmarkStart w:id="16" w:name="_Toc327957254"/>
-      <w:bookmarkStart w:id="17" w:name="_Toc328320278"/>
+      <w:bookmarkStart w:id="15" w:name="_Toc327957254"/>
+      <w:bookmarkStart w:id="16" w:name="_Toc328320278"/>
       <w:r>
         <w:t>Detaildesign</w:t>
       </w:r>
+      <w:bookmarkEnd w:id="15"/>
       <w:bookmarkEnd w:id="16"/>
-      <w:bookmarkEnd w:id="17"/>
     </w:p>
     <w:p>
       <w:r>
@@ -5379,7 +5401,7 @@
           <w:lang w:eastAsia="de-CH"/>
         </w:rPr>
         <w:drawing>
-          <wp:inline distT="0" distB="0" distL="0" distR="0">
+          <wp:inline distT="0" distB="0" distL="0" distR="0" wp14:anchorId="0E9BBB78" wp14:editId="07739BE6">
             <wp:extent cx="5941060" cy="4617854"/>
             <wp:effectExtent l="19050" t="0" r="2540" b="0"/>
             <wp:docPr id="8" name="Bild 1" descr="D:\Programmieren\C\LaserChess\docs\Presentation\CRC.png"/>
@@ -5429,17 +5451,17 @@
       <w:pPr>
         <w:pStyle w:val="berschrift2"/>
       </w:pPr>
-      <w:bookmarkStart w:id="18" w:name="_Toc327787587"/>
-      <w:bookmarkStart w:id="19" w:name="_Toc327957265"/>
-      <w:bookmarkStart w:id="20" w:name="_Toc328320279"/>
-      <w:bookmarkStart w:id="21" w:name="_Toc327957255"/>
+      <w:bookmarkStart w:id="17" w:name="_Toc327787587"/>
+      <w:bookmarkStart w:id="18" w:name="_Toc327957265"/>
+      <w:bookmarkStart w:id="19" w:name="_Toc328320279"/>
+      <w:bookmarkStart w:id="20" w:name="_Toc327957255"/>
       <w:r>
         <w:lastRenderedPageBreak/>
         <w:t>Datenstrukturen</w:t>
       </w:r>
+      <w:bookmarkEnd w:id="17"/>
       <w:bookmarkEnd w:id="18"/>
       <w:bookmarkEnd w:id="19"/>
-      <w:bookmarkEnd w:id="20"/>
     </w:p>
     <w:p>
       <w:pPr>
@@ -5449,9 +5471,9 @@
           <w:numId w:val="0"/>
         </w:numPr>
       </w:pPr>
-      <w:bookmarkStart w:id="22" w:name="_Toc327787588"/>
-      <w:bookmarkStart w:id="23" w:name="_Toc327957266"/>
-      <w:bookmarkStart w:id="24" w:name="_Toc328320280"/>
+      <w:bookmarkStart w:id="21" w:name="_Toc327787588"/>
+      <w:bookmarkStart w:id="22" w:name="_Toc327957266"/>
+      <w:bookmarkStart w:id="23" w:name="_Toc328320280"/>
       <w:r>
         <w:rPr>
           <w:rFonts w:eastAsiaTheme="minorHAnsi" w:cstheme="minorBidi"/>
@@ -5460,9 +5482,8 @@
           <w:sz w:val="22"/>
           <w:szCs w:val="22"/>
         </w:rPr>
-        <w:t xml:space="preserve">Bevor genauer auf die einzelnen Funktionen im oben dargestellten Structured-Design-Diagramm </w:t>
-      </w:r>
-      <w:proofErr w:type="spellStart"/>
+        <w:t>Bevor genauer auf die einzelnen Funktionen im oben dargestellten</w:t>
+      </w:r>
       <w:r>
         <w:rPr>
           <w:rFonts w:eastAsiaTheme="minorHAnsi" w:cstheme="minorBidi"/>
@@ -5471,7 +5492,7 @@
           <w:sz w:val="22"/>
           <w:szCs w:val="22"/>
         </w:rPr>
-        <w:t>eing</w:t>
+        <w:t xml:space="preserve"> Structured-Design-Diagramm eing</w:t>
       </w:r>
       <w:r>
         <w:rPr>
@@ -5481,7 +5502,7 @@
           <w:sz w:val="22"/>
           <w:szCs w:val="22"/>
         </w:rPr>
-        <w:t>a</w:t>
+        <w:t>e</w:t>
       </w:r>
       <w:r>
         <w:rPr>
@@ -5491,9 +5512,8 @@
           <w:sz w:val="22"/>
           <w:szCs w:val="22"/>
         </w:rPr>
-        <w:t>gangen</w:t>
-      </w:r>
-      <w:proofErr w:type="spellEnd"/>
+        <w:t>gangen wird, werden hier zunächst die wichtigsten Datentypen und  - Strukturen vorgestellt. Diese we</w:t>
+      </w:r>
       <w:r>
         <w:rPr>
           <w:rFonts w:eastAsiaTheme="minorHAnsi" w:cstheme="minorBidi"/>
@@ -5502,7 +5522,7 @@
           <w:sz w:val="22"/>
           <w:szCs w:val="22"/>
         </w:rPr>
-        <w:t xml:space="preserve"> wird, werden hier zunächst die wichtigsten Datentypen und  - Strukturen vorgestellt. Diese we</w:t>
+        <w:t>r</w:t>
       </w:r>
       <w:r>
         <w:rPr>
@@ -5512,16 +5532,6 @@
           <w:sz w:val="22"/>
           <w:szCs w:val="22"/>
         </w:rPr>
-        <w:t>r</w:t>
-      </w:r>
-      <w:r>
-        <w:rPr>
-          <w:rFonts w:eastAsiaTheme="minorHAnsi" w:cstheme="minorBidi"/>
-          <w:b w:val="0"/>
-          <w:bCs w:val="0"/>
-          <w:sz w:val="22"/>
-          <w:szCs w:val="22"/>
-        </w:rPr>
         <w:t>den dann in den Schnittstellenbeschreibungen der Funktionen benutzt.</w:t>
       </w:r>
     </w:p>
@@ -5533,12 +5543,12 @@
       <w:r>
         <w:t>Enumeration</w:t>
       </w:r>
+      <w:bookmarkEnd w:id="21"/>
+      <w:r>
+        <w:t>s</w:t>
+      </w:r>
       <w:bookmarkEnd w:id="22"/>
-      <w:r>
-        <w:t>s</w:t>
-      </w:r>
       <w:bookmarkEnd w:id="23"/>
-      <w:bookmarkEnd w:id="24"/>
       <w:proofErr w:type="spellEnd"/>
     </w:p>
     <w:p>
@@ -5658,7 +5668,7 @@
                 <w:lang w:eastAsia="de-CH"/>
               </w:rPr>
               <w:drawing>
-                <wp:anchor distT="0" distB="0" distL="114300" distR="114300" simplePos="0" relativeHeight="251667456" behindDoc="1" locked="0" layoutInCell="1" allowOverlap="1">
+                <wp:anchor distT="0" distB="0" distL="114300" distR="114300" simplePos="0" relativeHeight="251667456" behindDoc="1" locked="0" layoutInCell="1" allowOverlap="1" wp14:anchorId="79308DF5" wp14:editId="56C2F42D">
                   <wp:simplePos x="0" y="0"/>
                   <wp:positionH relativeFrom="column">
                     <wp:posOffset>805180</wp:posOffset>
@@ -5778,7 +5788,7 @@
                 <w:lang w:eastAsia="de-CH"/>
               </w:rPr>
               <w:drawing>
-                <wp:anchor distT="0" distB="0" distL="114300" distR="114300" simplePos="0" relativeHeight="251668480" behindDoc="1" locked="0" layoutInCell="1" allowOverlap="1">
+                <wp:anchor distT="0" distB="0" distL="114300" distR="114300" simplePos="0" relativeHeight="251668480" behindDoc="1" locked="0" layoutInCell="1" allowOverlap="1" wp14:anchorId="101E4C13" wp14:editId="755933B0">
                   <wp:simplePos x="0" y="0"/>
                   <wp:positionH relativeFrom="column">
                     <wp:posOffset>805180</wp:posOffset>
@@ -5861,13 +5871,22 @@
               <w:spacing w:after="0" w:line="240" w:lineRule="auto"/>
             </w:pPr>
             <w:r>
-              <w:t>Mit dem Spiegel kann der LASER-Strahl umgelenkt werden. Der Spiegel wird zerstört, wenn er an einer nicht reflektierenden Seitenwand getro</w:t>
+              <w:t>Mit dem Spiegel kann der Lasers</w:t>
+            </w:r>
+            <w:r>
+              <w:t>trahl umgelenkt werden. Der Spiegel wird zerstört, wenn er an einer nicht reflektierenden Seitenwand getro</w:t>
             </w:r>
             <w:r>
               <w:t>f</w:t>
             </w:r>
             <w:r>
-              <w:t>fen wird. Er kann beliebig auf dem Spielfeld gedreht und verschoben werden.</w:t>
+              <w:t>fen wird. Er kann beliebig auf dem Spielfeld gedreht und verschoben we</w:t>
+            </w:r>
+            <w:r>
+              <w:t>r</w:t>
+            </w:r>
+            <w:r>
+              <w:t>den.</w:t>
             </w:r>
           </w:p>
         </w:tc>
@@ -5894,7 +5913,7 @@
                 <w:lang w:eastAsia="de-CH"/>
               </w:rPr>
               <w:drawing>
-                <wp:anchor distT="0" distB="0" distL="114300" distR="114300" simplePos="0" relativeHeight="251669504" behindDoc="1" locked="0" layoutInCell="1" allowOverlap="1">
+                <wp:anchor distT="0" distB="0" distL="114300" distR="114300" simplePos="0" relativeHeight="251669504" behindDoc="1" locked="0" layoutInCell="1" allowOverlap="1" wp14:anchorId="7A20EF61" wp14:editId="5C8C5399">
                   <wp:simplePos x="0" y="0"/>
                   <wp:positionH relativeFrom="column">
                     <wp:posOffset>805180</wp:posOffset>
@@ -5978,13 +5997,19 @@
               <w:spacing w:after="0" w:line="240" w:lineRule="auto"/>
             </w:pPr>
             <w:r>
-              <w:t>Der Splitter ist eine optionale Erweiterung des Spiegels. Er teilt den L</w:t>
-            </w:r>
-            <w:r>
-              <w:t>A</w:t>
-            </w:r>
-            <w:r>
-              <w:t>SER-Strahl in zwei Strahlen auf. Der Splitter kann nicht zerstört werden, ist frei dreh- und verschiebbar.</w:t>
+              <w:t xml:space="preserve">Der Splitter ist eine optionale Erweiterung des Spiegels. Er teilt den </w:t>
+            </w:r>
+            <w:r>
+              <w:t>L</w:t>
+            </w:r>
+            <w:r>
+              <w:t>a</w:t>
+            </w:r>
+            <w:r>
+              <w:t>sers</w:t>
+            </w:r>
+            <w:r>
+              <w:t>trahl in zwei Strahlen auf. Der Splitter kann nicht zerstört werden, ist frei dreh- und verschiebbar.</w:t>
             </w:r>
           </w:p>
         </w:tc>
@@ -6011,7 +6036,7 @@
                 <w:lang w:eastAsia="de-CH"/>
               </w:rPr>
               <w:drawing>
-                <wp:anchor distT="0" distB="0" distL="114300" distR="114300" simplePos="0" relativeHeight="251670528" behindDoc="1" locked="0" layoutInCell="1" allowOverlap="1">
+                <wp:anchor distT="0" distB="0" distL="114300" distR="114300" simplePos="0" relativeHeight="251670528" behindDoc="1" locked="0" layoutInCell="1" allowOverlap="1" wp14:anchorId="0E6FFC10" wp14:editId="79259F5E">
                   <wp:simplePos x="0" y="0"/>
                   <wp:positionH relativeFrom="column">
                     <wp:posOffset>805180</wp:posOffset>
@@ -6120,7 +6145,7 @@
                 <w:lang w:eastAsia="de-CH"/>
               </w:rPr>
               <w:drawing>
-                <wp:anchor distT="0" distB="0" distL="114300" distR="114300" simplePos="0" relativeHeight="251671552" behindDoc="1" locked="0" layoutInCell="1" allowOverlap="1">
+                <wp:anchor distT="0" distB="0" distL="114300" distR="114300" simplePos="0" relativeHeight="251671552" behindDoc="1" locked="0" layoutInCell="1" allowOverlap="1" wp14:anchorId="335FC3C6" wp14:editId="7BE648AF">
                   <wp:simplePos x="0" y="0"/>
                   <wp:positionH relativeFrom="column">
                     <wp:posOffset>805180</wp:posOffset>
@@ -6203,13 +6228,16 @@
               <w:spacing w:after="0" w:line="240" w:lineRule="auto"/>
             </w:pPr>
             <w:r>
-              <w:t>Die Kanone feuert den LASER-Strahl ab. Sie kann verschoben und g</w:t>
-            </w:r>
-            <w:r>
-              <w:t>e</w:t>
-            </w:r>
-            <w:r>
-              <w:t>dreht werden.</w:t>
+              <w:t>Die Kanone feuert den Lasers</w:t>
+            </w:r>
+            <w:r>
+              <w:t>trahl ab. Sie kann verschoben und gedreht we</w:t>
+            </w:r>
+            <w:r>
+              <w:t>r</w:t>
+            </w:r>
+            <w:r>
+              <w:t>den.</w:t>
             </w:r>
           </w:p>
         </w:tc>
@@ -6294,7 +6322,7 @@
                 <w:lang w:eastAsia="de-CH"/>
               </w:rPr>
               <w:drawing>
-                <wp:inline distT="0" distB="0" distL="0" distR="0">
+                <wp:inline distT="0" distB="0" distL="0" distR="0" wp14:anchorId="4C7F65E6" wp14:editId="4E74FA00">
                   <wp:extent cx="841375" cy="892175"/>
                   <wp:effectExtent l="0" t="0" r="0" b="0"/>
                   <wp:docPr id="29" name="Grafik 29" descr="Beschreibung: C:\Users\Marcel\Documents\Tech\Informatik\CarmeWorkspace\LaserChess\docs\img\direction.png"/>
@@ -6401,7 +6429,7 @@
                 <w:lang w:eastAsia="de-CH"/>
               </w:rPr>
               <w:drawing>
-                <wp:inline distT="0" distB="0" distL="0" distR="0">
+                <wp:inline distT="0" distB="0" distL="0" distR="0" wp14:anchorId="78A7BCD8" wp14:editId="5604AB6B">
                   <wp:extent cx="862965" cy="862965"/>
                   <wp:effectExtent l="0" t="0" r="0" b="0"/>
                   <wp:docPr id="28" name="Grafik 28" descr="Beschreibung: C:\Users\Marcel\Documents\Tech\Informatik\CarmeWorkspace\LaserChess\docs\img\mirror_orientation.png"/>
@@ -6515,7 +6543,13 @@
       </w:r>
       <w:r>
         <w:br/>
-        <w:t xml:space="preserve">Richtungsvariable für die LASER-Funktion. </w:t>
+        <w:t>R</w:t>
+      </w:r>
+      <w:r>
+        <w:t>ichtungsvariable für die Laserf</w:t>
+      </w:r>
+      <w:r>
+        <w:t xml:space="preserve">unktion. </w:t>
       </w:r>
     </w:p>
     <w:p>
@@ -6724,7 +6758,13 @@
       </w:r>
       <w:r>
         <w:br/>
-        <w:t xml:space="preserve">Die LASER-Funktion gibt zurück, was getroffen wurde, das wird in die </w:t>
+        <w:t>Die L</w:t>
+      </w:r>
+      <w:r>
+        <w:t>aserf</w:t>
+      </w:r>
+      <w:r>
+        <w:t xml:space="preserve">unktion gibt zurück, was getroffen wurde, das wird in die </w:t>
       </w:r>
       <w:proofErr w:type="spellStart"/>
       <w:r>
@@ -6736,7 +6776,13 @@
       </w:r>
       <w:r>
         <w:lastRenderedPageBreak/>
-        <w:t>Zusätzlich kann in der Variable gespeichert werden, ob das Spiel während der LASER-Funktion abgebr</w:t>
+        <w:t xml:space="preserve">Zusätzlich kann in der Variable gespeichert werden, </w:t>
+      </w:r>
+      <w:r>
+        <w:t>ob das Spiel während der Laserf</w:t>
+      </w:r>
+      <w:r>
+        <w:t>unktion abgebr</w:t>
       </w:r>
       <w:r>
         <w:t>o</w:t>
@@ -6786,15 +6832,15 @@
       <w:pPr>
         <w:pStyle w:val="berschrift3"/>
       </w:pPr>
-      <w:bookmarkStart w:id="25" w:name="_Toc327787589"/>
-      <w:bookmarkStart w:id="26" w:name="_Toc327957267"/>
-      <w:bookmarkStart w:id="27" w:name="_Toc328320281"/>
+      <w:bookmarkStart w:id="24" w:name="_Toc327787589"/>
+      <w:bookmarkStart w:id="25" w:name="_Toc327957267"/>
+      <w:bookmarkStart w:id="26" w:name="_Toc328320281"/>
       <w:r>
         <w:t>Strukturen</w:t>
       </w:r>
+      <w:bookmarkEnd w:id="24"/>
       <w:bookmarkEnd w:id="25"/>
       <w:bookmarkEnd w:id="26"/>
-      <w:bookmarkEnd w:id="27"/>
     </w:p>
     <w:p>
       <w:pPr>
@@ -6994,9 +7040,9 @@
       <w:pPr>
         <w:pStyle w:val="berschrift3"/>
       </w:pPr>
-      <w:bookmarkStart w:id="28" w:name="_Toc327787590"/>
-      <w:bookmarkStart w:id="29" w:name="_Toc327957268"/>
-      <w:bookmarkStart w:id="30" w:name="_Toc328320282"/>
+      <w:bookmarkStart w:id="27" w:name="_Toc327787590"/>
+      <w:bookmarkStart w:id="28" w:name="_Toc327957268"/>
+      <w:bookmarkStart w:id="29" w:name="_Toc328320282"/>
       <w:r>
         <w:rPr>
           <w:rStyle w:val="berschrift3Zchn"/>
@@ -7007,9 +7053,9 @@
       <w:r>
         <w:t xml:space="preserve"> Variablen</w:t>
       </w:r>
+      <w:bookmarkEnd w:id="27"/>
       <w:bookmarkEnd w:id="28"/>
       <w:bookmarkEnd w:id="29"/>
-      <w:bookmarkEnd w:id="30"/>
     </w:p>
     <w:p>
       <w:pPr>
@@ -7103,33 +7149,46 @@
       <w:pPr>
         <w:pStyle w:val="berschrift3"/>
       </w:pPr>
-      <w:bookmarkStart w:id="31" w:name="_Toc327787591"/>
-      <w:bookmarkStart w:id="32" w:name="_Toc327957269"/>
-      <w:bookmarkStart w:id="33" w:name="_Toc328320283"/>
+      <w:bookmarkStart w:id="30" w:name="_Toc327787591"/>
+      <w:bookmarkStart w:id="31" w:name="_Toc327957269"/>
+      <w:bookmarkStart w:id="32" w:name="_Toc328320283"/>
       <w:r>
         <w:lastRenderedPageBreak/>
         <w:t>Sonstige Datensätze</w:t>
       </w:r>
+      <w:bookmarkEnd w:id="30"/>
       <w:bookmarkEnd w:id="31"/>
       <w:bookmarkEnd w:id="32"/>
+    </w:p>
+    <w:p>
+      <w:pPr>
+        <w:pStyle w:val="berschrift4"/>
+      </w:pPr>
+      <w:r>
+        <w:t>TITLE</w:t>
+      </w:r>
+    </w:p>
+    <w:p>
+      <w:proofErr w:type="spellStart"/>
+      <w:r>
+        <w:t>A</w:t>
+      </w:r>
+      <w:bookmarkStart w:id="33" w:name="_GoBack"/>
       <w:bookmarkEnd w:id="33"/>
-    </w:p>
-    <w:p>
-      <w:pPr>
-        <w:pStyle w:val="berschrift4"/>
-      </w:pPr>
-      <w:r>
-        <w:t>TITLE</w:t>
-      </w:r>
-    </w:p>
-    <w:p>
+      <w:r>
+        <w:t>scii</w:t>
+      </w:r>
+      <w:proofErr w:type="spellEnd"/>
+      <w:r>
+        <w:t>-Art-Schriftzug für „</w:t>
+      </w:r>
       <w:proofErr w:type="spellStart"/>
       <w:r>
-        <w:t>Ascii</w:t>
+        <w:t>LaserChess</w:t>
       </w:r>
       <w:proofErr w:type="spellEnd"/>
       <w:r>
-        <w:t>-Art-Schriftzug für „LaserChess“. Wird bei der Begrüssung in der Konsole ausgegeben.</w:t>
+        <w:t>“. Wird bei der Begrüssung in der Konsole ausgegeben.</w:t>
       </w:r>
     </w:p>
     <w:p>
@@ -7210,7 +7269,7 @@
           <w:lang w:eastAsia="de-CH"/>
         </w:rPr>
         <w:drawing>
-          <wp:inline distT="0" distB="0" distL="0" distR="0">
+          <wp:inline distT="0" distB="0" distL="0" distR="0" wp14:anchorId="0C3118F1" wp14:editId="52968CB2">
             <wp:extent cx="5931535" cy="4508500"/>
             <wp:effectExtent l="19050" t="0" r="0" b="0"/>
             <wp:docPr id="35" name="Bild 1" descr="D:\Programming\C\LaserChess\docs\img\Standardaufstellung.png"/>
@@ -7526,7 +7585,7 @@
           <w:lang w:eastAsia="de-CH"/>
         </w:rPr>
         <w:drawing>
-          <wp:inline distT="0" distB="0" distL="0" distR="0">
+          <wp:inline distT="0" distB="0" distL="0" distR="0" wp14:anchorId="74A07CE0" wp14:editId="4BE39303">
             <wp:extent cx="5764530" cy="906780"/>
             <wp:effectExtent l="0" t="0" r="0" b="0"/>
             <wp:docPr id="36" name="Grafik 26"/>
@@ -7820,7 +7879,7 @@
         <w:lastRenderedPageBreak/>
         <w:t>Modulbeschreibungen</w:t>
       </w:r>
-      <w:bookmarkEnd w:id="21"/>
+      <w:bookmarkEnd w:id="20"/>
       <w:bookmarkEnd w:id="40"/>
     </w:p>
     <w:p>
@@ -7859,7 +7918,15 @@
     </w:p>
     <w:p>
       <w:r>
-        <w:t xml:space="preserve">Das Modul LaserChess beinhaltet die </w:t>
+        <w:t xml:space="preserve">Das Modul </w:t>
+      </w:r>
+      <w:proofErr w:type="spellStart"/>
+      <w:r>
+        <w:t>LaserChess</w:t>
+      </w:r>
+      <w:proofErr w:type="spellEnd"/>
+      <w:r>
+        <w:t xml:space="preserve"> beinhaltet die </w:t>
       </w:r>
       <w:proofErr w:type="spellStart"/>
       <w:r>
@@ -17019,7 +17086,7 @@
           <w:lang w:eastAsia="de-CH"/>
         </w:rPr>
         <w:drawing>
-          <wp:inline distT="0" distB="0" distL="0" distR="0">
+          <wp:inline distT="0" distB="0" distL="0" distR="0" wp14:anchorId="748BBAD2" wp14:editId="2F8AF73C">
             <wp:extent cx="5934710" cy="1302385"/>
             <wp:effectExtent l="19050" t="0" r="8890" b="0"/>
             <wp:docPr id="13" name="Bild 1" descr="D:\Programming\C\LaserChess\docs\img\Flowcharts\Übersicht.png"/>
@@ -17092,7 +17159,7 @@
           <w:lang w:eastAsia="de-CH"/>
         </w:rPr>
         <w:drawing>
-          <wp:inline distT="0" distB="0" distL="0" distR="0">
+          <wp:inline distT="0" distB="0" distL="0" distR="0" wp14:anchorId="013B96D6" wp14:editId="661641A4">
             <wp:extent cx="1780471" cy="653506"/>
             <wp:effectExtent l="19050" t="0" r="0" b="0"/>
             <wp:docPr id="46" name="Grafik 46"/>
@@ -17154,7 +17221,7 @@
           <w:lang w:eastAsia="de-CH"/>
         </w:rPr>
         <w:drawing>
-          <wp:inline distT="0" distB="0" distL="0" distR="0">
+          <wp:inline distT="0" distB="0" distL="0" distR="0" wp14:anchorId="7EE12FBB" wp14:editId="1FF1079B">
             <wp:extent cx="1400370" cy="346758"/>
             <wp:effectExtent l="19050" t="0" r="9330" b="0"/>
             <wp:docPr id="44" name="Grafik 44" descr="C:\Users\Marcel\Documents\Tech\Informatik\CarmeWorkspace\LaserChess\docs\Struktogramme\LaserChess(main)\Init_figures.png"/>
@@ -17225,7 +17292,7 @@
           <w:lang w:eastAsia="de-CH"/>
         </w:rPr>
         <w:drawing>
-          <wp:inline distT="0" distB="0" distL="0" distR="0">
+          <wp:inline distT="0" distB="0" distL="0" distR="0" wp14:anchorId="7CBD83B8" wp14:editId="0D7335D0">
             <wp:extent cx="4494523" cy="5114687"/>
             <wp:effectExtent l="19050" t="0" r="1277" b="0"/>
             <wp:docPr id="45" name="Grafik 45"/>
@@ -17520,7 +17587,7 @@
           <w:lang w:eastAsia="de-CH"/>
         </w:rPr>
         <w:drawing>
-          <wp:inline distT="0" distB="0" distL="0" distR="0">
+          <wp:inline distT="0" distB="0" distL="0" distR="0" wp14:anchorId="17E42BBB" wp14:editId="276E5D22">
             <wp:extent cx="5890438" cy="3175063"/>
             <wp:effectExtent l="0" t="0" r="0" b="0"/>
             <wp:docPr id="18" name="Bild 2" descr="D:\Programming\C\LaserChess\docs\img\Flowcharts\Initialisieren.png"/>
@@ -17587,7 +17654,7 @@
           <w:lang w:eastAsia="de-CH"/>
         </w:rPr>
         <w:drawing>
-          <wp:inline distT="0" distB="0" distL="0" distR="0">
+          <wp:inline distT="0" distB="0" distL="0" distR="0" wp14:anchorId="4FF79DAB" wp14:editId="69688B6D">
             <wp:extent cx="3640963" cy="4907965"/>
             <wp:effectExtent l="19050" t="0" r="0" b="0"/>
             <wp:docPr id="47" name="Grafik 47"/>
@@ -17705,7 +17772,7 @@
           <w:lang w:eastAsia="de-CH"/>
         </w:rPr>
         <w:drawing>
-          <wp:inline distT="0" distB="0" distL="0" distR="0">
+          <wp:inline distT="0" distB="0" distL="0" distR="0" wp14:anchorId="6AB9BA6C" wp14:editId="7231BBAA">
             <wp:extent cx="2493993" cy="1667108"/>
             <wp:effectExtent l="19050" t="0" r="1557" b="0"/>
             <wp:docPr id="48" name="Grafik 48"/>
@@ -17767,7 +17834,7 @@
           <w:lang w:eastAsia="de-CH"/>
         </w:rPr>
         <w:drawing>
-          <wp:inline distT="0" distB="0" distL="0" distR="0">
+          <wp:inline distT="0" distB="0" distL="0" distR="0" wp14:anchorId="78F96150" wp14:editId="1217444F">
             <wp:extent cx="2473988" cy="1213654"/>
             <wp:effectExtent l="19050" t="0" r="2512" b="0"/>
             <wp:docPr id="49" name="Grafik 49"/>
@@ -17914,7 +17981,7 @@
         </w:rPr>
         <w:lastRenderedPageBreak/>
         <w:drawing>
-          <wp:inline distT="0" distB="0" distL="0" distR="0">
+          <wp:inline distT="0" distB="0" distL="0" distR="0" wp14:anchorId="21A4431F" wp14:editId="35AFCD7C">
             <wp:extent cx="5825935" cy="6157595"/>
             <wp:effectExtent l="0" t="0" r="0" b="0"/>
             <wp:docPr id="50" name="Grafik 50"/>
@@ -18562,7 +18629,7 @@
           <w:lang w:eastAsia="de-CH"/>
         </w:rPr>
         <w:drawing>
-          <wp:inline distT="0" distB="0" distL="0" distR="0">
+          <wp:inline distT="0" distB="0" distL="0" distR="0" wp14:anchorId="346AE3FE" wp14:editId="03B947DE">
             <wp:extent cx="4465944" cy="5540514"/>
             <wp:effectExtent l="19050" t="0" r="0" b="0"/>
             <wp:docPr id="19" name="Bild 4" descr="D:\Programming\C\LaserChess\docs\img\Flowcharts\Laser.png"/>
@@ -18635,7 +18702,7 @@
           <w:lang w:eastAsia="de-CH"/>
         </w:rPr>
         <w:drawing>
-          <wp:inline distT="0" distB="0" distL="0" distR="0">
+          <wp:inline distT="0" distB="0" distL="0" distR="0" wp14:anchorId="7606B2C9" wp14:editId="7A05D07D">
             <wp:extent cx="2974120" cy="653506"/>
             <wp:effectExtent l="19050" t="0" r="0" b="0"/>
             <wp:docPr id="20" name="Bild 1" descr="G:\BFH\Struktogramme Logik.c\is_inside_map.png"/>
@@ -18703,7 +18770,7 @@
           <w:lang w:eastAsia="de-CH"/>
         </w:rPr>
         <w:drawing>
-          <wp:inline distT="0" distB="0" distL="0" distR="0">
+          <wp:inline distT="0" distB="0" distL="0" distR="0" wp14:anchorId="4C1C34D5" wp14:editId="7123BF18">
             <wp:extent cx="2974120" cy="653506"/>
             <wp:effectExtent l="19050" t="0" r="0" b="0"/>
             <wp:docPr id="21" name="Bild 2" descr="G:\BFH\Struktogramme Logik.c\is_figure.png"/>
@@ -18775,7 +18842,7 @@
           <w:lang w:eastAsia="de-CH"/>
         </w:rPr>
         <w:drawing>
-          <wp:inline distT="0" distB="0" distL="0" distR="0">
+          <wp:inline distT="0" distB="0" distL="0" distR="0" wp14:anchorId="0366F542" wp14:editId="1FDB8A12">
             <wp:extent cx="2974120" cy="933580"/>
             <wp:effectExtent l="19050" t="0" r="0" b="0"/>
             <wp:docPr id="22" name="Bild 3" descr="G:\BFH\Struktogramme Logik.c\move_figure.png"/>
@@ -18847,7 +18914,7 @@
           <w:lang w:eastAsia="de-CH"/>
         </w:rPr>
         <w:drawing>
-          <wp:inline distT="0" distB="0" distL="0" distR="0">
+          <wp:inline distT="0" distB="0" distL="0" distR="0" wp14:anchorId="444C84A5" wp14:editId="468978F2">
             <wp:extent cx="2974120" cy="346758"/>
             <wp:effectExtent l="19050" t="0" r="0" b="0"/>
             <wp:docPr id="23" name="Bild 4" descr="G:\BFH\Struktogramme Logik.c\destroy_figure.png"/>
@@ -18919,7 +18986,7 @@
           <w:lang w:eastAsia="de-CH"/>
         </w:rPr>
         <w:drawing>
-          <wp:inline distT="0" distB="0" distL="0" distR="0">
+          <wp:inline distT="0" distB="0" distL="0" distR="0" wp14:anchorId="22F1AEF0" wp14:editId="2CD0EA8E">
             <wp:extent cx="2974120" cy="1507066"/>
             <wp:effectExtent l="19050" t="0" r="0" b="0"/>
             <wp:docPr id="24" name="Bild 5" descr="G:\BFH\Struktogramme Logik.c\mouseclick_to_map.png"/>
@@ -18991,7 +19058,7 @@
           <w:lang w:eastAsia="de-CH"/>
         </w:rPr>
         <w:drawing>
-          <wp:inline distT="0" distB="0" distL="0" distR="0">
+          <wp:inline distT="0" distB="0" distL="0" distR="0" wp14:anchorId="65C31A5B" wp14:editId="08D70DEC">
             <wp:extent cx="2974120" cy="1240328"/>
             <wp:effectExtent l="19050" t="0" r="0" b="0"/>
             <wp:docPr id="25" name="Bild 6" descr="G:\BFH\Struktogramme Logik.c\path_handler.png"/>
@@ -19077,7 +19144,7 @@
           <w:lang w:eastAsia="de-CH"/>
         </w:rPr>
         <w:drawing>
-          <wp:inline distT="0" distB="0" distL="0" distR="0">
+          <wp:inline distT="0" distB="0" distL="0" distR="0" wp14:anchorId="3D3DC9B0" wp14:editId="066F2C33">
             <wp:extent cx="3374226" cy="1400370"/>
             <wp:effectExtent l="19050" t="0" r="0" b="0"/>
             <wp:docPr id="26" name="Bild 7" descr="G:\BFH\Struktogramme Logik.c\map_extension_handler.png"/>
@@ -19168,7 +19235,7 @@
           <w:lang w:eastAsia="de-CH"/>
         </w:rPr>
         <w:drawing>
-          <wp:inline distT="0" distB="0" distL="0" distR="0">
+          <wp:inline distT="0" distB="0" distL="0" distR="0" wp14:anchorId="71FF4A09" wp14:editId="69C82D3C">
             <wp:extent cx="2427309" cy="8048797"/>
             <wp:effectExtent l="19050" t="0" r="0" b="0"/>
             <wp:docPr id="27" name="Bild 8" descr="G:\BFH\Struktogramme Logik.c\play_sound.png"/>
@@ -19266,7 +19333,7 @@
           <w:lang w:eastAsia="de-CH"/>
         </w:rPr>
         <w:drawing>
-          <wp:inline distT="0" distB="0" distL="0" distR="0">
+          <wp:inline distT="0" distB="0" distL="0" distR="0" wp14:anchorId="3F7C3B47" wp14:editId="1BFADC86">
             <wp:extent cx="3841016" cy="946917"/>
             <wp:effectExtent l="19050" t="0" r="7084" b="0"/>
             <wp:docPr id="38" name="Bild 9" descr="D:\Programming\C\LaserChess\docs\Struktogramme\Grafik\draw_sharp_empty_rectangle.PNG"/>
@@ -19329,7 +19396,7 @@
           <w:lang w:eastAsia="de-CH"/>
         </w:rPr>
         <w:drawing>
-          <wp:inline distT="0" distB="0" distL="0" distR="0">
+          <wp:inline distT="0" distB="0" distL="0" distR="0" wp14:anchorId="01EAD055" wp14:editId="28470394">
             <wp:extent cx="3856008" cy="1443676"/>
             <wp:effectExtent l="0" t="0" r="0" b="0"/>
             <wp:docPr id="42" name="Grafik 42" descr="C:\Users\Jascha\myCarmeWorkspace\LaserChess\docs\Struktogramme\Grafik\pixel_to_map.PNG"/>
@@ -19395,7 +19462,7 @@
           <w:lang w:eastAsia="de-CH"/>
         </w:rPr>
         <w:drawing>
-          <wp:inline distT="0" distB="0" distL="0" distR="0">
+          <wp:inline distT="0" distB="0" distL="0" distR="0" wp14:anchorId="47610F2C" wp14:editId="718FE39F">
             <wp:extent cx="4069681" cy="1138686"/>
             <wp:effectExtent l="0" t="0" r="0" b="0"/>
             <wp:docPr id="43" name="Grafik 43" descr="C:\Users\Jascha\myCarmeWorkspace\LaserChess\docs\Struktogramme\Grafik\map_to_pixel.PNG"/>
@@ -19461,7 +19528,7 @@
           <w:lang w:eastAsia="de-CH"/>
         </w:rPr>
         <w:drawing>
-          <wp:inline distT="0" distB="0" distL="0" distR="0">
+          <wp:inline distT="0" distB="0" distL="0" distR="0" wp14:anchorId="381C4665" wp14:editId="2FC55F71">
             <wp:extent cx="5158596" cy="1415771"/>
             <wp:effectExtent l="0" t="0" r="0" b="0"/>
             <wp:docPr id="51" name="Grafik 51" descr="C:\Users\Jascha\myCarmeWorkspace\LaserChess\docs\Struktogramme\Grafik\draw_playground.PNG"/>
@@ -19528,7 +19595,7 @@
           <w:lang w:eastAsia="de-CH"/>
         </w:rPr>
         <w:drawing>
-          <wp:inline distT="0" distB="0" distL="0" distR="0">
+          <wp:inline distT="0" distB="0" distL="0" distR="0" wp14:anchorId="41EB4838" wp14:editId="7A3E61D5">
             <wp:extent cx="2420641" cy="653506"/>
             <wp:effectExtent l="19050" t="0" r="0" b="0"/>
             <wp:docPr id="41" name="Bild 12" descr="D:\Programming\C\LaserChess\docs\Struktogramme\Grafik\scale_handler.PNG"/>
@@ -19591,7 +19658,7 @@
           <w:lang w:eastAsia="de-CH"/>
         </w:rPr>
         <w:drawing>
-          <wp:inline distT="0" distB="0" distL="0" distR="0">
+          <wp:inline distT="0" distB="0" distL="0" distR="0" wp14:anchorId="463C323F" wp14:editId="0E607D1F">
             <wp:extent cx="3271800" cy="690113"/>
             <wp:effectExtent l="0" t="0" r="0" b="0"/>
             <wp:docPr id="52" name="Grafik 52" descr="C:\Users\Jascha\myCarmeWorkspace\LaserChess\docs\Struktogramme\Grafik\draw_focus.PNG"/>
@@ -19657,7 +19724,7 @@
           <w:lang w:eastAsia="de-CH"/>
         </w:rPr>
         <w:drawing>
-          <wp:inline distT="0" distB="0" distL="0" distR="0">
+          <wp:inline distT="0" distB="0" distL="0" distR="0" wp14:anchorId="26ACC6C2" wp14:editId="4D51D8AB">
             <wp:extent cx="3252158" cy="899035"/>
             <wp:effectExtent l="0" t="0" r="0" b="0"/>
             <wp:docPr id="37" name="Bild 8" descr="D:\Programming\C\LaserChess\docs\Struktogramme\Grafik\draw_rot_focus.PNG"/>
@@ -19720,7 +19787,7 @@
           <w:lang w:eastAsia="de-CH"/>
         </w:rPr>
         <w:drawing>
-          <wp:inline distT="0" distB="0" distL="0" distR="0">
+          <wp:inline distT="0" distB="0" distL="0" distR="0" wp14:anchorId="57F1E9F1" wp14:editId="76A8A9E0">
             <wp:extent cx="3312544" cy="766325"/>
             <wp:effectExtent l="0" t="0" r="0" b="0"/>
             <wp:docPr id="53" name="Grafik 53" descr="C:\Users\Jascha\myCarmeWorkspace\LaserChess\docs\Struktogramme\Grafik\draw_empty_field.PNG"/>
@@ -19786,7 +19853,7 @@
           <w:lang w:eastAsia="de-CH"/>
         </w:rPr>
         <w:drawing>
-          <wp:inline distT="0" distB="0" distL="0" distR="0">
+          <wp:inline distT="0" distB="0" distL="0" distR="0" wp14:anchorId="3F89E2B9" wp14:editId="27CB9FDC">
             <wp:extent cx="2353957" cy="1100291"/>
             <wp:effectExtent l="19050" t="0" r="8243" b="0"/>
             <wp:docPr id="14" name="Bild 5" descr="D:\Programming\C\LaserChess\docs\Struktogramme\Grafik\draw_half_laser.PNG"/>
@@ -19849,7 +19916,7 @@
           <w:lang w:eastAsia="de-CH"/>
         </w:rPr>
         <w:drawing>
-          <wp:inline distT="0" distB="0" distL="0" distR="0">
+          <wp:inline distT="0" distB="0" distL="0" distR="0" wp14:anchorId="49C08DCB" wp14:editId="7B0C7A89">
             <wp:extent cx="2300609" cy="1206986"/>
             <wp:effectExtent l="19050" t="0" r="4441" b="0"/>
             <wp:docPr id="17" name="Bild 7" descr="D:\Programming\C\LaserChess\docs\Struktogramme\Grafik\draw_laser.PNG"/>
@@ -19913,7 +19980,7 @@
           <w:lang w:eastAsia="de-CH"/>
         </w:rPr>
         <w:drawing>
-          <wp:inline distT="0" distB="0" distL="0" distR="0">
+          <wp:inline distT="0" distB="0" distL="0" distR="0" wp14:anchorId="28C5D926" wp14:editId="4928588D">
             <wp:extent cx="3020800" cy="1500397"/>
             <wp:effectExtent l="19050" t="0" r="8150" b="0"/>
             <wp:docPr id="9" name="Bild 2" descr="D:\Programming\C\LaserChess\docs\Struktogramme\Grafik\draw_angled_laser.PNG"/>
@@ -19976,7 +20043,7 @@
           <w:lang w:eastAsia="de-CH"/>
         </w:rPr>
         <w:drawing>
-          <wp:inline distT="0" distB="0" distL="0" distR="0">
+          <wp:inline distT="0" distB="0" distL="0" distR="0" wp14:anchorId="2BD9F995" wp14:editId="6448933B">
             <wp:extent cx="2720720" cy="473458"/>
             <wp:effectExtent l="19050" t="0" r="3430" b="0"/>
             <wp:docPr id="7" name="Bild 1" descr="D:\Programming\C\LaserChess\docs\Struktogramme\Grafik\destroy_images.PNG"/>
@@ -20039,7 +20106,7 @@
           <w:lang w:eastAsia="de-CH"/>
         </w:rPr>
         <w:drawing>
-          <wp:inline distT="0" distB="0" distL="0" distR="0">
+          <wp:inline distT="0" distB="0" distL="0" distR="0" wp14:anchorId="4F4530EC" wp14:editId="2C72BC8E">
             <wp:extent cx="2627362" cy="1300344"/>
             <wp:effectExtent l="19050" t="0" r="1538" b="0"/>
             <wp:docPr id="40" name="Bild 11" descr="D:\Programming\C\LaserChess\docs\Struktogramme\Grafik\init_images.PNG"/>
@@ -20102,7 +20169,7 @@
           <w:lang w:eastAsia="de-CH"/>
         </w:rPr>
         <w:drawing>
-          <wp:inline distT="0" distB="0" distL="0" distR="0">
+          <wp:inline distT="0" distB="0" distL="0" distR="0" wp14:anchorId="48B85FDD" wp14:editId="644277AD">
             <wp:extent cx="3007463" cy="1240328"/>
             <wp:effectExtent l="19050" t="0" r="2437" b="0"/>
             <wp:docPr id="10" name="Bild 3" descr="D:\Programming\C\LaserChess\docs\Struktogramme\Grafik\draw_figure.PNG"/>
@@ -20166,7 +20233,7 @@
           <w:lang w:eastAsia="de-CH"/>
         </w:rPr>
         <w:drawing>
-          <wp:inline distT="0" distB="0" distL="0" distR="0">
+          <wp:inline distT="0" distB="0" distL="0" distR="0" wp14:anchorId="64F6123E" wp14:editId="4F26D207">
             <wp:extent cx="3327547" cy="1800476"/>
             <wp:effectExtent l="19050" t="0" r="6203" b="0"/>
             <wp:docPr id="12" name="Bild 4" descr="D:\Programming\C\LaserChess\docs\Struktogramme\Grafik\draw_figure_destroyed.PNG"/>
@@ -20229,7 +20296,7 @@
           <w:lang w:eastAsia="de-CH"/>
         </w:rPr>
         <w:drawing>
-          <wp:inline distT="0" distB="0" distL="0" distR="0">
+          <wp:inline distT="0" distB="0" distL="0" distR="0" wp14:anchorId="1F5439E6" wp14:editId="7D3E00D8">
             <wp:extent cx="2273935" cy="766870"/>
             <wp:effectExtent l="19050" t="0" r="0" b="0"/>
             <wp:docPr id="15" name="Bild 6" descr="D:\Programming\C\LaserChess\docs\Struktogramme\Grafik\draw_invert_colors.PNG"/>
@@ -20292,7 +20359,7 @@
           <w:lang w:eastAsia="de-CH"/>
         </w:rPr>
         <w:drawing>
-          <wp:inline distT="0" distB="0" distL="0" distR="0">
+          <wp:inline distT="0" distB="0" distL="0" distR="0" wp14:anchorId="4EB36BEF" wp14:editId="54408744">
             <wp:extent cx="3040805" cy="1807145"/>
             <wp:effectExtent l="19050" t="0" r="7195" b="0"/>
             <wp:docPr id="39" name="Bild 10" descr="D:\Programming\C\LaserChess\docs\Struktogramme\Grafik\draw_winner_text.PNG"/>
@@ -20701,7 +20768,7 @@
           <w:lang w:eastAsia="de-CH"/>
         </w:rPr>
         <w:drawing>
-          <wp:inline distT="0" distB="0" distL="0" distR="0">
+          <wp:inline distT="0" distB="0" distL="0" distR="0" wp14:anchorId="4A921491" wp14:editId="612BE8D9">
             <wp:extent cx="2878455" cy="977900"/>
             <wp:effectExtent l="19050" t="0" r="0" b="0"/>
             <wp:docPr id="2" name="Bild 1" descr="D:\Programming\C\LaserChess\docs\img\Splitter.png"/>
@@ -20976,7 +21043,7 @@
         </w:rPr>
         <w:lastRenderedPageBreak/>
         <w:drawing>
-          <wp:inline distT="0" distB="0" distL="0" distR="0">
+          <wp:inline distT="0" distB="0" distL="0" distR="0" wp14:anchorId="6C90B56E" wp14:editId="068D2CAF">
             <wp:extent cx="2588978" cy="5404999"/>
             <wp:effectExtent l="19050" t="0" r="1822" b="0"/>
             <wp:docPr id="3" name="Bild 2" descr="D:\Programming\C\LaserChess\docs\Flowcharts\argument_handler.png"/>
@@ -21095,7 +21162,7 @@
           <w:lang w:eastAsia="de-CH"/>
         </w:rPr>
         <w:drawing>
-          <wp:inline distT="0" distB="0" distL="0" distR="0">
+          <wp:inline distT="0" distB="0" distL="0" distR="0" wp14:anchorId="70F7E274" wp14:editId="70B774C6">
             <wp:extent cx="3097862" cy="1701916"/>
             <wp:effectExtent l="19050" t="0" r="7288" b="0"/>
             <wp:docPr id="4" name="Bild 3" descr="D:\Programming\C\LaserChess\docs\img\kleineres Spielfeld.png"/>
@@ -21681,7 +21748,7 @@
           <w:lang w:eastAsia="de-CH"/>
         </w:rPr>
         <w:drawing>
-          <wp:inline distT="0" distB="0" distL="0" distR="0">
+          <wp:inline distT="0" distB="0" distL="0" distR="0" wp14:anchorId="4907BADA" wp14:editId="48981ED4">
             <wp:extent cx="3431816" cy="2710526"/>
             <wp:effectExtent l="19050" t="0" r="0" b="0"/>
             <wp:docPr id="5" name="Bild 4" descr="D:\Programming\C\LaserChess\docs\img\parameter-tuning.png"/>
@@ -21869,7 +21936,7 @@
         </w:rPr>
         <w:lastRenderedPageBreak/>
         <w:drawing>
-          <wp:inline distT="0" distB="0" distL="0" distR="0">
+          <wp:inline distT="0" distB="0" distL="0" distR="0" wp14:anchorId="0EE3787F" wp14:editId="47924C92">
             <wp:extent cx="1649118" cy="1243584"/>
             <wp:effectExtent l="19050" t="0" r="8232" b="0"/>
             <wp:docPr id="6" name="Bild 5" descr="D:\Programming\C\LaserChess\docs\img\Laser snake-wall.png"/>
@@ -22105,7 +22172,7 @@
       <w:bookmarkStart w:id="93" w:name="_Toc323756499"/>
       <w:bookmarkStart w:id="94" w:name="_Toc327957285"/>
       <w:bookmarkStart w:id="95" w:name="_Toc328320309"/>
-      <w:bookmarkEnd w:id="5"/>
+      <w:bookmarkEnd w:id="4"/>
       <w:r>
         <w:lastRenderedPageBreak/>
         <w:t>Anhang</w:t>
@@ -22353,7 +22420,7 @@
         <w:noProof/>
         <w:color w:val="548DD4" w:themeColor="text2" w:themeTint="99"/>
       </w:rPr>
-      <w:t>4</w:t>
+      <w:t>2</w:t>
     </w:r>
     <w:r>
       <w:rPr>
@@ -25654,7 +25721,7 @@
 </file>
 
 <file path=customXml/itemProps1.xml><?xml version="1.0" encoding="utf-8"?>
-<ds:datastoreItem xmlns:ds="http://schemas.openxmlformats.org/officeDocument/2006/customXml" ds:itemID="{566BFF6F-E0F2-4842-8EB4-AAC8D293A873}">
+<ds:datastoreItem xmlns:ds="http://schemas.openxmlformats.org/officeDocument/2006/customXml" ds:itemID="{EB79C6C6-32DA-4C83-A08E-2C29E2757CCF}">
   <ds:schemaRefs>
     <ds:schemaRef ds:uri="http://schemas.openxmlformats.org/officeDocument/2006/bibliography"/>
   </ds:schemaRefs>
@@ -25670,7 +25737,7 @@
 </file>
 
 <file path=customXml/itemProps3.xml><?xml version="1.0" encoding="utf-8"?>
-<ds:datastoreItem xmlns:ds="http://schemas.openxmlformats.org/officeDocument/2006/customXml" ds:itemID="{F99ACD6A-9136-4580-A6BF-566238FD760F}">
+<ds:datastoreItem xmlns:ds="http://schemas.openxmlformats.org/officeDocument/2006/customXml" ds:itemID="{332346C1-3053-4B1F-861E-0C8875A42DAE}">
   <ds:schemaRefs>
     <ds:schemaRef ds:uri="http://schemas.openxmlformats.org/officeDocument/2006/bibliography"/>
   </ds:schemaRefs>
@@ -25678,7 +25745,7 @@
 </file>
 
 <file path=customXml/itemProps4.xml><?xml version="1.0" encoding="utf-8"?>
-<ds:datastoreItem xmlns:ds="http://schemas.openxmlformats.org/officeDocument/2006/customXml" ds:itemID="{98423760-03B7-46A8-AB02-ADABCC70C3A8}">
+<ds:datastoreItem xmlns:ds="http://schemas.openxmlformats.org/officeDocument/2006/customXml" ds:itemID="{2693C208-F6BB-4608-A7CE-B7C690A0135B}">
   <ds:schemaRefs>
     <ds:schemaRef ds:uri="http://schemas.openxmlformats.org/officeDocument/2006/bibliography"/>
   </ds:schemaRefs>
@@ -25686,7 +25753,7 @@
 </file>
 
 <file path=customXml/itemProps5.xml><?xml version="1.0" encoding="utf-8"?>
-<ds:datastoreItem xmlns:ds="http://schemas.openxmlformats.org/officeDocument/2006/customXml" ds:itemID="{697E7FDB-968F-4DE8-A4BD-5DB9FD1BD03D}">
+<ds:datastoreItem xmlns:ds="http://schemas.openxmlformats.org/officeDocument/2006/customXml" ds:itemID="{FA7F221A-A501-41A0-92AF-2C28BCAB3899}">
   <ds:schemaRefs>
     <ds:schemaRef ds:uri="http://schemas.openxmlformats.org/officeDocument/2006/bibliography"/>
   </ds:schemaRefs>
@@ -25694,7 +25761,7 @@
 </file>
 
 <file path=customXml/itemProps6.xml><?xml version="1.0" encoding="utf-8"?>
-<ds:datastoreItem xmlns:ds="http://schemas.openxmlformats.org/officeDocument/2006/customXml" ds:itemID="{7385EABE-6F78-4C3E-A8FB-E3635667C366}">
+<ds:datastoreItem xmlns:ds="http://schemas.openxmlformats.org/officeDocument/2006/customXml" ds:itemID="{52062896-5968-4D20-92FE-43201E8BB06C}">
   <ds:schemaRefs>
     <ds:schemaRef ds:uri="http://schemas.openxmlformats.org/officeDocument/2006/bibliography"/>
   </ds:schemaRefs>
@@ -25702,7 +25769,7 @@
 </file>
 
 <file path=customXml/itemProps7.xml><?xml version="1.0" encoding="utf-8"?>
-<ds:datastoreItem xmlns:ds="http://schemas.openxmlformats.org/officeDocument/2006/customXml" ds:itemID="{EB79C6C6-32DA-4C83-A08E-2C29E2757CCF}">
+<ds:datastoreItem xmlns:ds="http://schemas.openxmlformats.org/officeDocument/2006/customXml" ds:itemID="{534AE15C-9E67-49C9-9D21-B2365CD3815D}">
   <ds:schemaRefs>
     <ds:schemaRef ds:uri="http://schemas.openxmlformats.org/officeDocument/2006/bibliography"/>
   </ds:schemaRefs>
@@ -25710,7 +25777,7 @@
 </file>
 
 <file path=customXml/itemProps8.xml><?xml version="1.0" encoding="utf-8"?>
-<ds:datastoreItem xmlns:ds="http://schemas.openxmlformats.org/officeDocument/2006/customXml" ds:itemID="{C0C157E0-7E1D-4CD5-86A3-DE9245FB4447}">
+<ds:datastoreItem xmlns:ds="http://schemas.openxmlformats.org/officeDocument/2006/customXml" ds:itemID="{CA5D39A8-3441-4E6D-9C62-A148ABD153C1}">
   <ds:schemaRefs>
     <ds:schemaRef ds:uri="http://schemas.openxmlformats.org/officeDocument/2006/bibliography"/>
   </ds:schemaRefs>

</xml_diff>

<commit_message>
added version history in software doc, moved styleguide to software doc
</commit_message>
<xml_diff>
--- a/docs/Software-Doku/Softwaredoku.docx
+++ b/docs/Software-Doku/Softwaredoku.docx
@@ -128,7 +128,7 @@
                     <a:blip r:embed="rId15" cstate="print">
                       <a:extLst>
                         <a:ext uri="{28A0092B-C50C-407E-A947-70E740481C1C}">
-                          <a14:useLocalDpi xmlns:a14="http://schemas.microsoft.com/office/drawing/2010/main" xmlns:wps="http://schemas.microsoft.com/office/word/2010/wordprocessingShape" xmlns:wpi="http://schemas.microsoft.com/office/word/2010/wordprocessingInk" xmlns:wpg="http://schemas.microsoft.com/office/word/2010/wordprocessingGroup" xmlns:w14="http://schemas.microsoft.com/office/word/2010/wordml" xmlns:w="http://schemas.openxmlformats.org/wordprocessingml/2006/main" xmlns:w10="urn:schemas-microsoft-com:office:word" xmlns:wp14="http://schemas.microsoft.com/office/word/2010/wordprocessingDrawing" xmlns:v="urn:schemas-microsoft-com:vml" xmlns:o="urn:schemas-microsoft-com:office:office" xmlns:mc="http://schemas.openxmlformats.org/markup-compatibility/2006" xmlns:wpc="http://schemas.microsoft.com/office/word/2010/wordprocessingCanvas" xmlns="" val="0"/>
+                          <a14:useLocalDpi xmlns="" xmlns:wpc="http://schemas.microsoft.com/office/word/2010/wordprocessingCanvas" xmlns:mc="http://schemas.openxmlformats.org/markup-compatibility/2006" xmlns:o="urn:schemas-microsoft-com:office:office" xmlns:v="urn:schemas-microsoft-com:vml" xmlns:wp14="http://schemas.microsoft.com/office/word/2010/wordprocessingDrawing" xmlns:w10="urn:schemas-microsoft-com:office:word" xmlns:w="http://schemas.openxmlformats.org/wordprocessingml/2006/main" xmlns:w14="http://schemas.microsoft.com/office/word/2010/wordml" xmlns:wpg="http://schemas.microsoft.com/office/word/2010/wordprocessingGroup" xmlns:wpi="http://schemas.microsoft.com/office/word/2010/wordprocessingInk" xmlns:wps="http://schemas.microsoft.com/office/word/2010/wordprocessingShape" xmlns:a14="http://schemas.microsoft.com/office/drawing/2010/main" val="0"/>
                         </a:ext>
                       </a:extLst>
                     </a:blip>
@@ -5682,7 +5682,7 @@
                           <a:blip r:embed="rId29" cstate="print">
                             <a:extLst>
                               <a:ext uri="{28A0092B-C50C-407E-A947-70E740481C1C}">
-                                <a14:useLocalDpi xmlns:a14="http://schemas.microsoft.com/office/drawing/2010/main" xmlns:wps="http://schemas.microsoft.com/office/word/2010/wordprocessingShape" xmlns:wpi="http://schemas.microsoft.com/office/word/2010/wordprocessingInk" xmlns:wpg="http://schemas.microsoft.com/office/word/2010/wordprocessingGroup" xmlns:w14="http://schemas.microsoft.com/office/word/2010/wordml" xmlns:w="http://schemas.openxmlformats.org/wordprocessingml/2006/main" xmlns:w10="urn:schemas-microsoft-com:office:word" xmlns:wp14="http://schemas.microsoft.com/office/word/2010/wordprocessingDrawing" xmlns:v="urn:schemas-microsoft-com:vml" xmlns:o="urn:schemas-microsoft-com:office:office" xmlns:mc="http://schemas.openxmlformats.org/markup-compatibility/2006" xmlns:wpc="http://schemas.microsoft.com/office/word/2010/wordprocessingCanvas" xmlns="" val="0"/>
+                                <a14:useLocalDpi xmlns="" xmlns:wpc="http://schemas.microsoft.com/office/word/2010/wordprocessingCanvas" xmlns:mc="http://schemas.openxmlformats.org/markup-compatibility/2006" xmlns:o="urn:schemas-microsoft-com:office:office" xmlns:v="urn:schemas-microsoft-com:vml" xmlns:wp14="http://schemas.microsoft.com/office/word/2010/wordprocessingDrawing" xmlns:w10="urn:schemas-microsoft-com:office:word" xmlns:w="http://schemas.openxmlformats.org/wordprocessingml/2006/main" xmlns:w14="http://schemas.microsoft.com/office/word/2010/wordml" xmlns:wpg="http://schemas.microsoft.com/office/word/2010/wordprocessingGroup" xmlns:wpi="http://schemas.microsoft.com/office/word/2010/wordprocessingInk" xmlns:wps="http://schemas.microsoft.com/office/word/2010/wordprocessingShape" xmlns:a14="http://schemas.microsoft.com/office/drawing/2010/main" val="0"/>
                               </a:ext>
                             </a:extLst>
                           </a:blip>
@@ -5792,7 +5792,7 @@
                           <a:blip r:embed="rId30" cstate="print">
                             <a:extLst>
                               <a:ext uri="{28A0092B-C50C-407E-A947-70E740481C1C}">
-                                <a14:useLocalDpi xmlns:a14="http://schemas.microsoft.com/office/drawing/2010/main" xmlns:wps="http://schemas.microsoft.com/office/word/2010/wordprocessingShape" xmlns:wpi="http://schemas.microsoft.com/office/word/2010/wordprocessingInk" xmlns:wpg="http://schemas.microsoft.com/office/word/2010/wordprocessingGroup" xmlns:w14="http://schemas.microsoft.com/office/word/2010/wordml" xmlns:w="http://schemas.openxmlformats.org/wordprocessingml/2006/main" xmlns:w10="urn:schemas-microsoft-com:office:word" xmlns:wp14="http://schemas.microsoft.com/office/word/2010/wordprocessingDrawing" xmlns:v="urn:schemas-microsoft-com:vml" xmlns:o="urn:schemas-microsoft-com:office:office" xmlns:mc="http://schemas.openxmlformats.org/markup-compatibility/2006" xmlns:wpc="http://schemas.microsoft.com/office/word/2010/wordprocessingCanvas" xmlns="" val="0"/>
+                                <a14:useLocalDpi xmlns="" xmlns:wpc="http://schemas.microsoft.com/office/word/2010/wordprocessingCanvas" xmlns:mc="http://schemas.openxmlformats.org/markup-compatibility/2006" xmlns:o="urn:schemas-microsoft-com:office:office" xmlns:v="urn:schemas-microsoft-com:vml" xmlns:wp14="http://schemas.microsoft.com/office/word/2010/wordprocessingDrawing" xmlns:w10="urn:schemas-microsoft-com:office:word" xmlns:w="http://schemas.openxmlformats.org/wordprocessingml/2006/main" xmlns:w14="http://schemas.microsoft.com/office/word/2010/wordml" xmlns:wpg="http://schemas.microsoft.com/office/word/2010/wordprocessingGroup" xmlns:wpi="http://schemas.microsoft.com/office/word/2010/wordprocessingInk" xmlns:wps="http://schemas.microsoft.com/office/word/2010/wordprocessingShape" xmlns:a14="http://schemas.microsoft.com/office/drawing/2010/main" val="0"/>
                               </a:ext>
                             </a:extLst>
                           </a:blip>
@@ -5912,7 +5912,7 @@
                           <a:blip r:embed="rId31" cstate="print">
                             <a:extLst>
                               <a:ext uri="{28A0092B-C50C-407E-A947-70E740481C1C}">
-                                <a14:useLocalDpi xmlns:a14="http://schemas.microsoft.com/office/drawing/2010/main" xmlns:wps="http://schemas.microsoft.com/office/word/2010/wordprocessingShape" xmlns:wpi="http://schemas.microsoft.com/office/word/2010/wordprocessingInk" xmlns:wpg="http://schemas.microsoft.com/office/word/2010/wordprocessingGroup" xmlns:w14="http://schemas.microsoft.com/office/word/2010/wordml" xmlns:w="http://schemas.openxmlformats.org/wordprocessingml/2006/main" xmlns:w10="urn:schemas-microsoft-com:office:word" xmlns:wp14="http://schemas.microsoft.com/office/word/2010/wordprocessingDrawing" xmlns:v="urn:schemas-microsoft-com:vml" xmlns:o="urn:schemas-microsoft-com:office:office" xmlns:mc="http://schemas.openxmlformats.org/markup-compatibility/2006" xmlns:wpc="http://schemas.microsoft.com/office/word/2010/wordprocessingCanvas" xmlns="" val="0"/>
+                                <a14:useLocalDpi xmlns="" xmlns:wpc="http://schemas.microsoft.com/office/word/2010/wordprocessingCanvas" xmlns:mc="http://schemas.openxmlformats.org/markup-compatibility/2006" xmlns:o="urn:schemas-microsoft-com:office:office" xmlns:v="urn:schemas-microsoft-com:vml" xmlns:wp14="http://schemas.microsoft.com/office/word/2010/wordprocessingDrawing" xmlns:w10="urn:schemas-microsoft-com:office:word" xmlns:w="http://schemas.openxmlformats.org/wordprocessingml/2006/main" xmlns:w14="http://schemas.microsoft.com/office/word/2010/wordml" xmlns:wpg="http://schemas.microsoft.com/office/word/2010/wordprocessingGroup" xmlns:wpi="http://schemas.microsoft.com/office/word/2010/wordprocessingInk" xmlns:wps="http://schemas.microsoft.com/office/word/2010/wordprocessingShape" xmlns:a14="http://schemas.microsoft.com/office/drawing/2010/main" val="0"/>
                               </a:ext>
                             </a:extLst>
                           </a:blip>
@@ -6033,7 +6033,7 @@
                           <a:blip r:embed="rId32" cstate="print">
                             <a:extLst>
                               <a:ext uri="{28A0092B-C50C-407E-A947-70E740481C1C}">
-                                <a14:useLocalDpi xmlns:a14="http://schemas.microsoft.com/office/drawing/2010/main" xmlns:wps="http://schemas.microsoft.com/office/word/2010/wordprocessingShape" xmlns:wpi="http://schemas.microsoft.com/office/word/2010/wordprocessingInk" xmlns:wpg="http://schemas.microsoft.com/office/word/2010/wordprocessingGroup" xmlns:w14="http://schemas.microsoft.com/office/word/2010/wordml" xmlns:w="http://schemas.openxmlformats.org/wordprocessingml/2006/main" xmlns:w10="urn:schemas-microsoft-com:office:word" xmlns:wp14="http://schemas.microsoft.com/office/word/2010/wordprocessingDrawing" xmlns:v="urn:schemas-microsoft-com:vml" xmlns:o="urn:schemas-microsoft-com:office:office" xmlns:mc="http://schemas.openxmlformats.org/markup-compatibility/2006" xmlns:wpc="http://schemas.microsoft.com/office/word/2010/wordprocessingCanvas" xmlns="" val="0"/>
+                                <a14:useLocalDpi xmlns="" xmlns:wpc="http://schemas.microsoft.com/office/word/2010/wordprocessingCanvas" xmlns:mc="http://schemas.openxmlformats.org/markup-compatibility/2006" xmlns:o="urn:schemas-microsoft-com:office:office" xmlns:v="urn:schemas-microsoft-com:vml" xmlns:wp14="http://schemas.microsoft.com/office/word/2010/wordprocessingDrawing" xmlns:w10="urn:schemas-microsoft-com:office:word" xmlns:w="http://schemas.openxmlformats.org/wordprocessingml/2006/main" xmlns:w14="http://schemas.microsoft.com/office/word/2010/wordml" xmlns:wpg="http://schemas.microsoft.com/office/word/2010/wordprocessingGroup" xmlns:wpi="http://schemas.microsoft.com/office/word/2010/wordprocessingInk" xmlns:wps="http://schemas.microsoft.com/office/word/2010/wordprocessingShape" xmlns:a14="http://schemas.microsoft.com/office/drawing/2010/main" val="0"/>
                               </a:ext>
                             </a:extLst>
                           </a:blip>
@@ -6143,7 +6143,7 @@
                           <a:blip r:embed="rId33" cstate="print">
                             <a:extLst>
                               <a:ext uri="{28A0092B-C50C-407E-A947-70E740481C1C}">
-                                <a14:useLocalDpi xmlns:a14="http://schemas.microsoft.com/office/drawing/2010/main" xmlns:wps="http://schemas.microsoft.com/office/word/2010/wordprocessingShape" xmlns:wpi="http://schemas.microsoft.com/office/word/2010/wordprocessingInk" xmlns:wpg="http://schemas.microsoft.com/office/word/2010/wordprocessingGroup" xmlns:w14="http://schemas.microsoft.com/office/word/2010/wordml" xmlns:w="http://schemas.openxmlformats.org/wordprocessingml/2006/main" xmlns:w10="urn:schemas-microsoft-com:office:word" xmlns:wp14="http://schemas.microsoft.com/office/word/2010/wordprocessingDrawing" xmlns:v="urn:schemas-microsoft-com:vml" xmlns:o="urn:schemas-microsoft-com:office:office" xmlns:mc="http://schemas.openxmlformats.org/markup-compatibility/2006" xmlns:wpc="http://schemas.microsoft.com/office/word/2010/wordprocessingCanvas" xmlns="" val="0"/>
+                                <a14:useLocalDpi xmlns="" xmlns:wpc="http://schemas.microsoft.com/office/word/2010/wordprocessingCanvas" xmlns:mc="http://schemas.openxmlformats.org/markup-compatibility/2006" xmlns:o="urn:schemas-microsoft-com:office:office" xmlns:v="urn:schemas-microsoft-com:vml" xmlns:wp14="http://schemas.microsoft.com/office/word/2010/wordprocessingDrawing" xmlns:w10="urn:schemas-microsoft-com:office:word" xmlns:w="http://schemas.openxmlformats.org/wordprocessingml/2006/main" xmlns:w14="http://schemas.microsoft.com/office/word/2010/wordml" xmlns:wpg="http://schemas.microsoft.com/office/word/2010/wordprocessingGroup" xmlns:wpi="http://schemas.microsoft.com/office/word/2010/wordprocessingInk" xmlns:wps="http://schemas.microsoft.com/office/word/2010/wordprocessingShape" xmlns:a14="http://schemas.microsoft.com/office/drawing/2010/main" val="0"/>
                               </a:ext>
                             </a:extLst>
                           </a:blip>
@@ -6297,7 +6297,7 @@
                           <a:blip r:embed="rId34" cstate="print">
                             <a:extLst>
                               <a:ext uri="{28A0092B-C50C-407E-A947-70E740481C1C}">
-                                <a14:useLocalDpi xmlns:a14="http://schemas.microsoft.com/office/drawing/2010/main" xmlns:wps="http://schemas.microsoft.com/office/word/2010/wordprocessingShape" xmlns:wpi="http://schemas.microsoft.com/office/word/2010/wordprocessingInk" xmlns:wpg="http://schemas.microsoft.com/office/word/2010/wordprocessingGroup" xmlns:w14="http://schemas.microsoft.com/office/word/2010/wordml" xmlns:w="http://schemas.openxmlformats.org/wordprocessingml/2006/main" xmlns:w10="urn:schemas-microsoft-com:office:word" xmlns:wp14="http://schemas.microsoft.com/office/word/2010/wordprocessingDrawing" xmlns:v="urn:schemas-microsoft-com:vml" xmlns:o="urn:schemas-microsoft-com:office:office" xmlns:mc="http://schemas.openxmlformats.org/markup-compatibility/2006" xmlns:wpc="http://schemas.microsoft.com/office/word/2010/wordprocessingCanvas" xmlns="" val="0"/>
+                                <a14:useLocalDpi xmlns="" xmlns:wpc="http://schemas.microsoft.com/office/word/2010/wordprocessingCanvas" xmlns:mc="http://schemas.openxmlformats.org/markup-compatibility/2006" xmlns:o="urn:schemas-microsoft-com:office:office" xmlns:v="urn:schemas-microsoft-com:vml" xmlns:wp14="http://schemas.microsoft.com/office/word/2010/wordprocessingDrawing" xmlns:w10="urn:schemas-microsoft-com:office:word" xmlns:w="http://schemas.openxmlformats.org/wordprocessingml/2006/main" xmlns:w14="http://schemas.microsoft.com/office/word/2010/wordml" xmlns:wpg="http://schemas.microsoft.com/office/word/2010/wordprocessingGroup" xmlns:wpi="http://schemas.microsoft.com/office/word/2010/wordprocessingInk" xmlns:wps="http://schemas.microsoft.com/office/word/2010/wordprocessingShape" xmlns:a14="http://schemas.microsoft.com/office/drawing/2010/main" val="0"/>
                               </a:ext>
                             </a:extLst>
                           </a:blip>
@@ -6404,7 +6404,7 @@
                           <a:blip r:embed="rId35" cstate="print">
                             <a:extLst>
                               <a:ext uri="{28A0092B-C50C-407E-A947-70E740481C1C}">
-                                <a14:useLocalDpi xmlns:a14="http://schemas.microsoft.com/office/drawing/2010/main" xmlns:wps="http://schemas.microsoft.com/office/word/2010/wordprocessingShape" xmlns:wpi="http://schemas.microsoft.com/office/word/2010/wordprocessingInk" xmlns:wpg="http://schemas.microsoft.com/office/word/2010/wordprocessingGroup" xmlns:w14="http://schemas.microsoft.com/office/word/2010/wordml" xmlns:w="http://schemas.openxmlformats.org/wordprocessingml/2006/main" xmlns:w10="urn:schemas-microsoft-com:office:word" xmlns:wp14="http://schemas.microsoft.com/office/word/2010/wordprocessingDrawing" xmlns:v="urn:schemas-microsoft-com:vml" xmlns:o="urn:schemas-microsoft-com:office:office" xmlns:mc="http://schemas.openxmlformats.org/markup-compatibility/2006" xmlns:wpc="http://schemas.microsoft.com/office/word/2010/wordprocessingCanvas" xmlns="" val="0"/>
+                                <a14:useLocalDpi xmlns="" xmlns:wpc="http://schemas.microsoft.com/office/word/2010/wordprocessingCanvas" xmlns:mc="http://schemas.openxmlformats.org/markup-compatibility/2006" xmlns:o="urn:schemas-microsoft-com:office:office" xmlns:v="urn:schemas-microsoft-com:vml" xmlns:wp14="http://schemas.microsoft.com/office/word/2010/wordprocessingDrawing" xmlns:w10="urn:schemas-microsoft-com:office:word" xmlns:w="http://schemas.openxmlformats.org/wordprocessingml/2006/main" xmlns:w14="http://schemas.microsoft.com/office/word/2010/wordml" xmlns:wpg="http://schemas.microsoft.com/office/word/2010/wordprocessingGroup" xmlns:wpi="http://schemas.microsoft.com/office/word/2010/wordprocessingInk" xmlns:wps="http://schemas.microsoft.com/office/word/2010/wordprocessingShape" xmlns:a14="http://schemas.microsoft.com/office/drawing/2010/main" val="0"/>
                               </a:ext>
                             </a:extLst>
                           </a:blip>
@@ -7563,7 +7563,7 @@
                     <a:blip r:embed="rId37" cstate="print">
                       <a:extLst>
                         <a:ext uri="{28A0092B-C50C-407E-A947-70E740481C1C}">
-                          <a14:useLocalDpi xmlns:a14="http://schemas.microsoft.com/office/drawing/2010/main" xmlns:wps="http://schemas.microsoft.com/office/word/2010/wordprocessingShape" xmlns:wpi="http://schemas.microsoft.com/office/word/2010/wordprocessingInk" xmlns:wpg="http://schemas.microsoft.com/office/word/2010/wordprocessingGroup" xmlns:w14="http://schemas.microsoft.com/office/word/2010/wordml" xmlns:w="http://schemas.openxmlformats.org/wordprocessingml/2006/main" xmlns:w10="urn:schemas-microsoft-com:office:word" xmlns:wp14="http://schemas.microsoft.com/office/word/2010/wordprocessingDrawing" xmlns:v="urn:schemas-microsoft-com:vml" xmlns:o="urn:schemas-microsoft-com:office:office" xmlns:mc="http://schemas.openxmlformats.org/markup-compatibility/2006" xmlns:wpc="http://schemas.microsoft.com/office/word/2010/wordprocessingCanvas" xmlns="" val="0"/>
+                          <a14:useLocalDpi xmlns="" xmlns:wpc="http://schemas.microsoft.com/office/word/2010/wordprocessingCanvas" xmlns:mc="http://schemas.openxmlformats.org/markup-compatibility/2006" xmlns:o="urn:schemas-microsoft-com:office:office" xmlns:v="urn:schemas-microsoft-com:vml" xmlns:wp14="http://schemas.microsoft.com/office/word/2010/wordprocessingDrawing" xmlns:w10="urn:schemas-microsoft-com:office:word" xmlns:w="http://schemas.openxmlformats.org/wordprocessingml/2006/main" xmlns:w14="http://schemas.microsoft.com/office/word/2010/wordml" xmlns:wpg="http://schemas.microsoft.com/office/word/2010/wordprocessingGroup" xmlns:wpi="http://schemas.microsoft.com/office/word/2010/wordprocessingInk" xmlns:wps="http://schemas.microsoft.com/office/word/2010/wordprocessingShape" xmlns:a14="http://schemas.microsoft.com/office/drawing/2010/main" val="0"/>
                         </a:ext>
                       </a:extLst>
                     </a:blip>
@@ -17073,7 +17073,7 @@
                     <a:blip r:embed="rId39" cstate="print">
                       <a:extLst>
                         <a:ext uri="{28A0092B-C50C-407E-A947-70E740481C1C}">
-                          <a14:useLocalDpi xmlns:a14="http://schemas.microsoft.com/office/drawing/2010/main" xmlns:wps="http://schemas.microsoft.com/office/word/2010/wordprocessingShape" xmlns:wpi="http://schemas.microsoft.com/office/word/2010/wordprocessingInk" xmlns:wpg="http://schemas.microsoft.com/office/word/2010/wordprocessingGroup" xmlns:w14="http://schemas.microsoft.com/office/word/2010/wordml" xmlns:w="http://schemas.openxmlformats.org/wordprocessingml/2006/main" xmlns:w10="urn:schemas-microsoft-com:office:word" xmlns:wp14="http://schemas.microsoft.com/office/word/2010/wordprocessingDrawing" xmlns:v="urn:schemas-microsoft-com:vml" xmlns:o="urn:schemas-microsoft-com:office:office" xmlns:mc="http://schemas.openxmlformats.org/markup-compatibility/2006" xmlns:wpc="http://schemas.microsoft.com/office/word/2010/wordprocessingCanvas" xmlns="" val="0"/>
+                          <a14:useLocalDpi xmlns="" xmlns:wpc="http://schemas.microsoft.com/office/word/2010/wordprocessingCanvas" xmlns:mc="http://schemas.openxmlformats.org/markup-compatibility/2006" xmlns:o="urn:schemas-microsoft-com:office:office" xmlns:v="urn:schemas-microsoft-com:vml" xmlns:wp14="http://schemas.microsoft.com/office/word/2010/wordprocessingDrawing" xmlns:w10="urn:schemas-microsoft-com:office:word" xmlns:w="http://schemas.openxmlformats.org/wordprocessingml/2006/main" xmlns:w14="http://schemas.microsoft.com/office/word/2010/wordml" xmlns:wpg="http://schemas.microsoft.com/office/word/2010/wordprocessingGroup" xmlns:wpi="http://schemas.microsoft.com/office/word/2010/wordprocessingInk" xmlns:wps="http://schemas.microsoft.com/office/word/2010/wordprocessingShape" xmlns:a14="http://schemas.microsoft.com/office/drawing/2010/main" val="0"/>
                         </a:ext>
                       </a:extLst>
                     </a:blip>
@@ -17137,7 +17137,7 @@
                     <a:blip r:embed="rId40" cstate="print">
                       <a:extLst>
                         <a:ext uri="{28A0092B-C50C-407E-A947-70E740481C1C}">
-                          <a14:useLocalDpi xmlns:a14="http://schemas.microsoft.com/office/drawing/2010/main" xmlns:wps="http://schemas.microsoft.com/office/word/2010/wordprocessingShape" xmlns:wpi="http://schemas.microsoft.com/office/word/2010/wordprocessingInk" xmlns:wpg="http://schemas.microsoft.com/office/word/2010/wordprocessingGroup" xmlns:w14="http://schemas.microsoft.com/office/word/2010/wordml" xmlns:w="http://schemas.openxmlformats.org/wordprocessingml/2006/main" xmlns:w10="urn:schemas-microsoft-com:office:word" xmlns:wp14="http://schemas.microsoft.com/office/word/2010/wordprocessingDrawing" xmlns:v="urn:schemas-microsoft-com:vml" xmlns:o="urn:schemas-microsoft-com:office:office" xmlns:mc="http://schemas.openxmlformats.org/markup-compatibility/2006" xmlns:wpc="http://schemas.microsoft.com/office/word/2010/wordprocessingCanvas" xmlns="" val="0"/>
+                          <a14:useLocalDpi xmlns="" xmlns:wpc="http://schemas.microsoft.com/office/word/2010/wordprocessingCanvas" xmlns:mc="http://schemas.openxmlformats.org/markup-compatibility/2006" xmlns:o="urn:schemas-microsoft-com:office:office" xmlns:v="urn:schemas-microsoft-com:vml" xmlns:wp14="http://schemas.microsoft.com/office/word/2010/wordprocessingDrawing" xmlns:w10="urn:schemas-microsoft-com:office:word" xmlns:w="http://schemas.openxmlformats.org/wordprocessingml/2006/main" xmlns:w14="http://schemas.microsoft.com/office/word/2010/wordml" xmlns:wpg="http://schemas.microsoft.com/office/word/2010/wordprocessingGroup" xmlns:wpi="http://schemas.microsoft.com/office/word/2010/wordprocessingInk" xmlns:wps="http://schemas.microsoft.com/office/word/2010/wordprocessingShape" xmlns:a14="http://schemas.microsoft.com/office/drawing/2010/main" val="0"/>
                         </a:ext>
                       </a:extLst>
                     </a:blip>
@@ -17206,7 +17206,7 @@
                     <a:blip r:embed="rId41" cstate="print">
                       <a:extLst>
                         <a:ext uri="{28A0092B-C50C-407E-A947-70E740481C1C}">
-                          <a14:useLocalDpi xmlns:a14="http://schemas.microsoft.com/office/drawing/2010/main" xmlns:wps="http://schemas.microsoft.com/office/word/2010/wordprocessingShape" xmlns:wpi="http://schemas.microsoft.com/office/word/2010/wordprocessingInk" xmlns:wpg="http://schemas.microsoft.com/office/word/2010/wordprocessingGroup" xmlns:w14="http://schemas.microsoft.com/office/word/2010/wordml" xmlns:w="http://schemas.openxmlformats.org/wordprocessingml/2006/main" xmlns:w10="urn:schemas-microsoft-com:office:word" xmlns:wp14="http://schemas.microsoft.com/office/word/2010/wordprocessingDrawing" xmlns:v="urn:schemas-microsoft-com:vml" xmlns:o="urn:schemas-microsoft-com:office:office" xmlns:mc="http://schemas.openxmlformats.org/markup-compatibility/2006" xmlns:wpc="http://schemas.microsoft.com/office/word/2010/wordprocessingCanvas" xmlns="" val="0"/>
+                          <a14:useLocalDpi xmlns="" xmlns:wpc="http://schemas.microsoft.com/office/word/2010/wordprocessingCanvas" xmlns:mc="http://schemas.openxmlformats.org/markup-compatibility/2006" xmlns:o="urn:schemas-microsoft-com:office:office" xmlns:v="urn:schemas-microsoft-com:vml" xmlns:wp14="http://schemas.microsoft.com/office/word/2010/wordprocessingDrawing" xmlns:w10="urn:schemas-microsoft-com:office:word" xmlns:w="http://schemas.openxmlformats.org/wordprocessingml/2006/main" xmlns:w14="http://schemas.microsoft.com/office/word/2010/wordml" xmlns:wpg="http://schemas.microsoft.com/office/word/2010/wordprocessingGroup" xmlns:wpi="http://schemas.microsoft.com/office/word/2010/wordprocessingInk" xmlns:wps="http://schemas.microsoft.com/office/word/2010/wordprocessingShape" xmlns:a14="http://schemas.microsoft.com/office/drawing/2010/main" val="0"/>
                         </a:ext>
                       </a:extLst>
                     </a:blip>
@@ -17576,7 +17576,7 @@
                     <a:blip r:embed="rId43" cstate="print">
                       <a:extLst>
                         <a:ext uri="{28A0092B-C50C-407E-A947-70E740481C1C}">
-                          <a14:useLocalDpi xmlns:a14="http://schemas.microsoft.com/office/drawing/2010/main" xmlns:wps="http://schemas.microsoft.com/office/word/2010/wordprocessingShape" xmlns:wpi="http://schemas.microsoft.com/office/word/2010/wordprocessingInk" xmlns:wpg="http://schemas.microsoft.com/office/word/2010/wordprocessingGroup" xmlns:w14="http://schemas.microsoft.com/office/word/2010/wordml" xmlns:w="http://schemas.openxmlformats.org/wordprocessingml/2006/main" xmlns:w10="urn:schemas-microsoft-com:office:word" xmlns:wp14="http://schemas.microsoft.com/office/word/2010/wordprocessingDrawing" xmlns:v="urn:schemas-microsoft-com:vml" xmlns:o="urn:schemas-microsoft-com:office:office" xmlns:mc="http://schemas.openxmlformats.org/markup-compatibility/2006" xmlns:wpc="http://schemas.microsoft.com/office/word/2010/wordprocessingCanvas" xmlns="" val="0"/>
+                          <a14:useLocalDpi xmlns="" xmlns:wpc="http://schemas.microsoft.com/office/word/2010/wordprocessingCanvas" xmlns:mc="http://schemas.openxmlformats.org/markup-compatibility/2006" xmlns:o="urn:schemas-microsoft-com:office:office" xmlns:v="urn:schemas-microsoft-com:vml" xmlns:wp14="http://schemas.microsoft.com/office/word/2010/wordprocessingDrawing" xmlns:w10="urn:schemas-microsoft-com:office:word" xmlns:w="http://schemas.openxmlformats.org/wordprocessingml/2006/main" xmlns:w14="http://schemas.microsoft.com/office/word/2010/wordml" xmlns:wpg="http://schemas.microsoft.com/office/word/2010/wordprocessingGroup" xmlns:wpi="http://schemas.microsoft.com/office/word/2010/wordprocessingInk" xmlns:wps="http://schemas.microsoft.com/office/word/2010/wordprocessingShape" xmlns:a14="http://schemas.microsoft.com/office/drawing/2010/main" val="0"/>
                         </a:ext>
                       </a:extLst>
                     </a:blip>
@@ -17694,7 +17694,7 @@
                     <a:blip r:embed="rId44" cstate="print">
                       <a:extLst>
                         <a:ext uri="{28A0092B-C50C-407E-A947-70E740481C1C}">
-                          <a14:useLocalDpi xmlns:a14="http://schemas.microsoft.com/office/drawing/2010/main" xmlns:wps="http://schemas.microsoft.com/office/word/2010/wordprocessingShape" xmlns:wpi="http://schemas.microsoft.com/office/word/2010/wordprocessingInk" xmlns:wpg="http://schemas.microsoft.com/office/word/2010/wordprocessingGroup" xmlns:w14="http://schemas.microsoft.com/office/word/2010/wordml" xmlns:w="http://schemas.openxmlformats.org/wordprocessingml/2006/main" xmlns:w10="urn:schemas-microsoft-com:office:word" xmlns:wp14="http://schemas.microsoft.com/office/word/2010/wordprocessingDrawing" xmlns:v="urn:schemas-microsoft-com:vml" xmlns:o="urn:schemas-microsoft-com:office:office" xmlns:mc="http://schemas.openxmlformats.org/markup-compatibility/2006" xmlns:wpc="http://schemas.microsoft.com/office/word/2010/wordprocessingCanvas" xmlns="" val="0"/>
+                          <a14:useLocalDpi xmlns="" xmlns:wpc="http://schemas.microsoft.com/office/word/2010/wordprocessingCanvas" xmlns:mc="http://schemas.openxmlformats.org/markup-compatibility/2006" xmlns:o="urn:schemas-microsoft-com:office:office" xmlns:v="urn:schemas-microsoft-com:vml" xmlns:wp14="http://schemas.microsoft.com/office/word/2010/wordprocessingDrawing" xmlns:w10="urn:schemas-microsoft-com:office:word" xmlns:w="http://schemas.openxmlformats.org/wordprocessingml/2006/main" xmlns:w14="http://schemas.microsoft.com/office/word/2010/wordml" xmlns:wpg="http://schemas.microsoft.com/office/word/2010/wordprocessingGroup" xmlns:wpi="http://schemas.microsoft.com/office/word/2010/wordprocessingInk" xmlns:wps="http://schemas.microsoft.com/office/word/2010/wordprocessingShape" xmlns:a14="http://schemas.microsoft.com/office/drawing/2010/main" val="0"/>
                         </a:ext>
                       </a:extLst>
                     </a:blip>
@@ -17756,7 +17756,7 @@
                     <a:blip r:embed="rId45" cstate="print">
                       <a:extLst>
                         <a:ext uri="{28A0092B-C50C-407E-A947-70E740481C1C}">
-                          <a14:useLocalDpi xmlns:a14="http://schemas.microsoft.com/office/drawing/2010/main" xmlns:wps="http://schemas.microsoft.com/office/word/2010/wordprocessingShape" xmlns:wpi="http://schemas.microsoft.com/office/word/2010/wordprocessingInk" xmlns:wpg="http://schemas.microsoft.com/office/word/2010/wordprocessingGroup" xmlns:w14="http://schemas.microsoft.com/office/word/2010/wordml" xmlns:w="http://schemas.openxmlformats.org/wordprocessingml/2006/main" xmlns:w10="urn:schemas-microsoft-com:office:word" xmlns:wp14="http://schemas.microsoft.com/office/word/2010/wordprocessingDrawing" xmlns:v="urn:schemas-microsoft-com:vml" xmlns:o="urn:schemas-microsoft-com:office:office" xmlns:mc="http://schemas.openxmlformats.org/markup-compatibility/2006" xmlns:wpc="http://schemas.microsoft.com/office/word/2010/wordprocessingCanvas" xmlns="" val="0"/>
+                          <a14:useLocalDpi xmlns="" xmlns:wpc="http://schemas.microsoft.com/office/word/2010/wordprocessingCanvas" xmlns:mc="http://schemas.openxmlformats.org/markup-compatibility/2006" xmlns:o="urn:schemas-microsoft-com:office:office" xmlns:v="urn:schemas-microsoft-com:vml" xmlns:wp14="http://schemas.microsoft.com/office/word/2010/wordprocessingDrawing" xmlns:w10="urn:schemas-microsoft-com:office:word" xmlns:w="http://schemas.openxmlformats.org/wordprocessingml/2006/main" xmlns:w14="http://schemas.microsoft.com/office/word/2010/wordml" xmlns:wpg="http://schemas.microsoft.com/office/word/2010/wordprocessingGroup" xmlns:wpi="http://schemas.microsoft.com/office/word/2010/wordprocessingInk" xmlns:wps="http://schemas.microsoft.com/office/word/2010/wordprocessingShape" xmlns:a14="http://schemas.microsoft.com/office/drawing/2010/main" val="0"/>
                         </a:ext>
                       </a:extLst>
                     </a:blip>
@@ -17903,7 +17903,7 @@
                     <a:blip r:embed="rId46" cstate="print">
                       <a:extLst>
                         <a:ext uri="{28A0092B-C50C-407E-A947-70E740481C1C}">
-                          <a14:useLocalDpi xmlns:a14="http://schemas.microsoft.com/office/drawing/2010/main" xmlns:wps="http://schemas.microsoft.com/office/word/2010/wordprocessingShape" xmlns:wpi="http://schemas.microsoft.com/office/word/2010/wordprocessingInk" xmlns:wpg="http://schemas.microsoft.com/office/word/2010/wordprocessingGroup" xmlns:w14="http://schemas.microsoft.com/office/word/2010/wordml" xmlns:w="http://schemas.openxmlformats.org/wordprocessingml/2006/main" xmlns:w10="urn:schemas-microsoft-com:office:word" xmlns:wp14="http://schemas.microsoft.com/office/word/2010/wordprocessingDrawing" xmlns:v="urn:schemas-microsoft-com:vml" xmlns:o="urn:schemas-microsoft-com:office:office" xmlns:mc="http://schemas.openxmlformats.org/markup-compatibility/2006" xmlns:wpc="http://schemas.microsoft.com/office/word/2010/wordprocessingCanvas" xmlns="" val="0"/>
+                          <a14:useLocalDpi xmlns="" xmlns:wpc="http://schemas.microsoft.com/office/word/2010/wordprocessingCanvas" xmlns:mc="http://schemas.openxmlformats.org/markup-compatibility/2006" xmlns:o="urn:schemas-microsoft-com:office:office" xmlns:v="urn:schemas-microsoft-com:vml" xmlns:wp14="http://schemas.microsoft.com/office/word/2010/wordprocessingDrawing" xmlns:w10="urn:schemas-microsoft-com:office:word" xmlns:w="http://schemas.openxmlformats.org/wordprocessingml/2006/main" xmlns:w14="http://schemas.microsoft.com/office/word/2010/wordml" xmlns:wpg="http://schemas.microsoft.com/office/word/2010/wordprocessingGroup" xmlns:wpi="http://schemas.microsoft.com/office/word/2010/wordprocessingInk" xmlns:wps="http://schemas.microsoft.com/office/word/2010/wordprocessingShape" xmlns:a14="http://schemas.microsoft.com/office/drawing/2010/main" val="0"/>
                         </a:ext>
                       </a:extLst>
                     </a:blip>
@@ -19320,7 +19320,7 @@
                     <a:blip r:embed="rId57" cstate="print">
                       <a:extLst>
                         <a:ext uri="{28A0092B-C50C-407E-A947-70E740481C1C}">
-                          <a14:useLocalDpi xmlns:a14="http://schemas.microsoft.com/office/drawing/2010/main" xmlns:wps="http://schemas.microsoft.com/office/word/2010/wordprocessingShape" xmlns:wpi="http://schemas.microsoft.com/office/word/2010/wordprocessingInk" xmlns:wpg="http://schemas.microsoft.com/office/word/2010/wordprocessingGroup" xmlns:w14="http://schemas.microsoft.com/office/word/2010/wordml" xmlns:w="http://schemas.openxmlformats.org/wordprocessingml/2006/main" xmlns:w10="urn:schemas-microsoft-com:office:word" xmlns:wp14="http://schemas.microsoft.com/office/word/2010/wordprocessingDrawing" xmlns:v="urn:schemas-microsoft-com:vml" xmlns:o="urn:schemas-microsoft-com:office:office" xmlns:mc="http://schemas.openxmlformats.org/markup-compatibility/2006" xmlns:wpc="http://schemas.microsoft.com/office/word/2010/wordprocessingCanvas" xmlns="" val="0"/>
+                          <a14:useLocalDpi xmlns="" xmlns:wpc="http://schemas.microsoft.com/office/word/2010/wordprocessingCanvas" xmlns:mc="http://schemas.openxmlformats.org/markup-compatibility/2006" xmlns:o="urn:schemas-microsoft-com:office:office" xmlns:v="urn:schemas-microsoft-com:vml" xmlns:wp14="http://schemas.microsoft.com/office/word/2010/wordprocessingDrawing" xmlns:w10="urn:schemas-microsoft-com:office:word" xmlns:w="http://schemas.openxmlformats.org/wordprocessingml/2006/main" xmlns:w14="http://schemas.microsoft.com/office/word/2010/wordml" xmlns:wpg="http://schemas.microsoft.com/office/word/2010/wordprocessingGroup" xmlns:wpi="http://schemas.microsoft.com/office/word/2010/wordprocessingInk" xmlns:wps="http://schemas.microsoft.com/office/word/2010/wordprocessingShape" xmlns:a14="http://schemas.microsoft.com/office/drawing/2010/main" val="0"/>
                         </a:ext>
                       </a:extLst>
                     </a:blip>
@@ -19386,7 +19386,7 @@
                     <a:blip r:embed="rId58" cstate="print">
                       <a:extLst>
                         <a:ext uri="{28A0092B-C50C-407E-A947-70E740481C1C}">
-                          <a14:useLocalDpi xmlns:a14="http://schemas.microsoft.com/office/drawing/2010/main" xmlns:wps="http://schemas.microsoft.com/office/word/2010/wordprocessingShape" xmlns:wpi="http://schemas.microsoft.com/office/word/2010/wordprocessingInk" xmlns:wpg="http://schemas.microsoft.com/office/word/2010/wordprocessingGroup" xmlns:w14="http://schemas.microsoft.com/office/word/2010/wordml" xmlns:w="http://schemas.openxmlformats.org/wordprocessingml/2006/main" xmlns:w10="urn:schemas-microsoft-com:office:word" xmlns:wp14="http://schemas.microsoft.com/office/word/2010/wordprocessingDrawing" xmlns:v="urn:schemas-microsoft-com:vml" xmlns:o="urn:schemas-microsoft-com:office:office" xmlns:mc="http://schemas.openxmlformats.org/markup-compatibility/2006" xmlns:wpc="http://schemas.microsoft.com/office/word/2010/wordprocessingCanvas" xmlns="" val="0"/>
+                          <a14:useLocalDpi xmlns="" xmlns:wpc="http://schemas.microsoft.com/office/word/2010/wordprocessingCanvas" xmlns:mc="http://schemas.openxmlformats.org/markup-compatibility/2006" xmlns:o="urn:schemas-microsoft-com:office:office" xmlns:v="urn:schemas-microsoft-com:vml" xmlns:wp14="http://schemas.microsoft.com/office/word/2010/wordprocessingDrawing" xmlns:w10="urn:schemas-microsoft-com:office:word" xmlns:w="http://schemas.openxmlformats.org/wordprocessingml/2006/main" xmlns:w14="http://schemas.microsoft.com/office/word/2010/wordml" xmlns:wpg="http://schemas.microsoft.com/office/word/2010/wordprocessingGroup" xmlns:wpi="http://schemas.microsoft.com/office/word/2010/wordprocessingInk" xmlns:wps="http://schemas.microsoft.com/office/word/2010/wordprocessingShape" xmlns:a14="http://schemas.microsoft.com/office/drawing/2010/main" val="0"/>
                         </a:ext>
                       </a:extLst>
                     </a:blip>
@@ -19452,7 +19452,7 @@
                     <a:blip r:embed="rId59" cstate="print">
                       <a:extLst>
                         <a:ext uri="{28A0092B-C50C-407E-A947-70E740481C1C}">
-                          <a14:useLocalDpi xmlns:a14="http://schemas.microsoft.com/office/drawing/2010/main" xmlns:wps="http://schemas.microsoft.com/office/word/2010/wordprocessingShape" xmlns:wpi="http://schemas.microsoft.com/office/word/2010/wordprocessingInk" xmlns:wpg="http://schemas.microsoft.com/office/word/2010/wordprocessingGroup" xmlns:w14="http://schemas.microsoft.com/office/word/2010/wordml" xmlns:w="http://schemas.openxmlformats.org/wordprocessingml/2006/main" xmlns:w10="urn:schemas-microsoft-com:office:word" xmlns:wp14="http://schemas.microsoft.com/office/word/2010/wordprocessingDrawing" xmlns:v="urn:schemas-microsoft-com:vml" xmlns:o="urn:schemas-microsoft-com:office:office" xmlns:mc="http://schemas.openxmlformats.org/markup-compatibility/2006" xmlns:wpc="http://schemas.microsoft.com/office/word/2010/wordprocessingCanvas" xmlns="" val="0"/>
+                          <a14:useLocalDpi xmlns="" xmlns:wpc="http://schemas.microsoft.com/office/word/2010/wordprocessingCanvas" xmlns:mc="http://schemas.openxmlformats.org/markup-compatibility/2006" xmlns:o="urn:schemas-microsoft-com:office:office" xmlns:v="urn:schemas-microsoft-com:vml" xmlns:wp14="http://schemas.microsoft.com/office/word/2010/wordprocessingDrawing" xmlns:w10="urn:schemas-microsoft-com:office:word" xmlns:w="http://schemas.openxmlformats.org/wordprocessingml/2006/main" xmlns:w14="http://schemas.microsoft.com/office/word/2010/wordml" xmlns:wpg="http://schemas.microsoft.com/office/word/2010/wordprocessingGroup" xmlns:wpi="http://schemas.microsoft.com/office/word/2010/wordprocessingInk" xmlns:wps="http://schemas.microsoft.com/office/word/2010/wordprocessingShape" xmlns:a14="http://schemas.microsoft.com/office/drawing/2010/main" val="0"/>
                         </a:ext>
                       </a:extLst>
                     </a:blip>
@@ -19582,7 +19582,7 @@
                     <a:blip r:embed="rId61" cstate="print">
                       <a:extLst>
                         <a:ext uri="{28A0092B-C50C-407E-A947-70E740481C1C}">
-                          <a14:useLocalDpi xmlns:a14="http://schemas.microsoft.com/office/drawing/2010/main" xmlns:wps="http://schemas.microsoft.com/office/word/2010/wordprocessingShape" xmlns:wpi="http://schemas.microsoft.com/office/word/2010/wordprocessingInk" xmlns:wpg="http://schemas.microsoft.com/office/word/2010/wordprocessingGroup" xmlns:w14="http://schemas.microsoft.com/office/word/2010/wordml" xmlns:w="http://schemas.openxmlformats.org/wordprocessingml/2006/main" xmlns:w10="urn:schemas-microsoft-com:office:word" xmlns:wp14="http://schemas.microsoft.com/office/word/2010/wordprocessingDrawing" xmlns:v="urn:schemas-microsoft-com:vml" xmlns:o="urn:schemas-microsoft-com:office:office" xmlns:mc="http://schemas.openxmlformats.org/markup-compatibility/2006" xmlns:wpc="http://schemas.microsoft.com/office/word/2010/wordprocessingCanvas" xmlns="" val="0"/>
+                          <a14:useLocalDpi xmlns="" xmlns:wpc="http://schemas.microsoft.com/office/word/2010/wordprocessingCanvas" xmlns:mc="http://schemas.openxmlformats.org/markup-compatibility/2006" xmlns:o="urn:schemas-microsoft-com:office:office" xmlns:v="urn:schemas-microsoft-com:vml" xmlns:wp14="http://schemas.microsoft.com/office/word/2010/wordprocessingDrawing" xmlns:w10="urn:schemas-microsoft-com:office:word" xmlns:w="http://schemas.openxmlformats.org/wordprocessingml/2006/main" xmlns:w14="http://schemas.microsoft.com/office/word/2010/wordml" xmlns:wpg="http://schemas.microsoft.com/office/word/2010/wordprocessingGroup" xmlns:wpi="http://schemas.microsoft.com/office/word/2010/wordprocessingInk" xmlns:wps="http://schemas.microsoft.com/office/word/2010/wordprocessingShape" xmlns:a14="http://schemas.microsoft.com/office/drawing/2010/main" val="0"/>
                         </a:ext>
                       </a:extLst>
                     </a:blip>
@@ -19711,7 +19711,7 @@
                     <a:blip r:embed="rId63" cstate="print">
                       <a:extLst>
                         <a:ext uri="{28A0092B-C50C-407E-A947-70E740481C1C}">
-                          <a14:useLocalDpi xmlns:a14="http://schemas.microsoft.com/office/drawing/2010/main" xmlns:wps="http://schemas.microsoft.com/office/word/2010/wordprocessingShape" xmlns:wpi="http://schemas.microsoft.com/office/word/2010/wordprocessingInk" xmlns:wpg="http://schemas.microsoft.com/office/word/2010/wordprocessingGroup" xmlns:w14="http://schemas.microsoft.com/office/word/2010/wordml" xmlns:w="http://schemas.openxmlformats.org/wordprocessingml/2006/main" xmlns:w10="urn:schemas-microsoft-com:office:word" xmlns:wp14="http://schemas.microsoft.com/office/word/2010/wordprocessingDrawing" xmlns:v="urn:schemas-microsoft-com:vml" xmlns:o="urn:schemas-microsoft-com:office:office" xmlns:mc="http://schemas.openxmlformats.org/markup-compatibility/2006" xmlns:wpc="http://schemas.microsoft.com/office/word/2010/wordprocessingCanvas" xmlns="" val="0"/>
+                          <a14:useLocalDpi xmlns="" xmlns:wpc="http://schemas.microsoft.com/office/word/2010/wordprocessingCanvas" xmlns:mc="http://schemas.openxmlformats.org/markup-compatibility/2006" xmlns:o="urn:schemas-microsoft-com:office:office" xmlns:v="urn:schemas-microsoft-com:vml" xmlns:wp14="http://schemas.microsoft.com/office/word/2010/wordprocessingDrawing" xmlns:w10="urn:schemas-microsoft-com:office:word" xmlns:w="http://schemas.openxmlformats.org/wordprocessingml/2006/main" xmlns:w14="http://schemas.microsoft.com/office/word/2010/wordml" xmlns:wpg="http://schemas.microsoft.com/office/word/2010/wordprocessingGroup" xmlns:wpi="http://schemas.microsoft.com/office/word/2010/wordprocessingInk" xmlns:wps="http://schemas.microsoft.com/office/word/2010/wordprocessingShape" xmlns:a14="http://schemas.microsoft.com/office/drawing/2010/main" val="0"/>
                         </a:ext>
                       </a:extLst>
                     </a:blip>
@@ -20614,94 +20614,457 @@
     <w:p/>
     <w:p>
       <w:pPr>
+        <w:rPr>
+          <w:rFonts w:ascii="Calibri" w:eastAsia="Calibri" w:hAnsi="Calibri" w:cs="Times New Roman"/>
+        </w:rPr>
+      </w:pPr>
+      <w:bookmarkStart w:id="65" w:name="_Toc327957274"/>
+      <w:bookmarkStart w:id="66" w:name="_Toc328320298"/>
+      <w:r>
+        <w:rPr>
+          <w:rFonts w:ascii="Calibri" w:eastAsia="Calibri" w:hAnsi="Calibri" w:cs="Times New Roman"/>
+        </w:rPr>
+        <w:t xml:space="preserve">Da nie alle Fehler auf einmal gefunden werden, wird mit einer neuen Version (v1.X) solange gewartet, bis es sich </w:t>
+      </w:r>
+      <w:bookmarkStart w:id="67" w:name="_GoBack"/>
+      <w:bookmarkEnd w:id="67"/>
+      <w:r>
+        <w:rPr>
+          <w:rFonts w:ascii="Calibri" w:eastAsia="Calibri" w:hAnsi="Calibri" w:cs="Times New Roman"/>
+        </w:rPr>
+        <w:t>vom Aufwand her lohnt eine neue Version zu erstellen oder ein neues Feature eingebaut ist. Grundsätzlich ist jede Version mit einem Test zu besiegeln. Bei gravierenden Fehlern kann jedoch auch ein Hot-Fix-Release (</w:t>
+      </w:r>
+      <w:proofErr w:type="gramStart"/>
+      <w:r>
+        <w:rPr>
+          <w:rFonts w:ascii="Calibri" w:eastAsia="Calibri" w:hAnsi="Calibri" w:cs="Times New Roman"/>
+        </w:rPr>
+        <w:t>V1.?.</w:t>
+      </w:r>
+      <w:proofErr w:type="gramEnd"/>
+      <w:r>
+        <w:rPr>
+          <w:rFonts w:ascii="Calibri" w:eastAsia="Calibri" w:hAnsi="Calibri" w:cs="Times New Roman"/>
+        </w:rPr>
+        <w:t>X) herausgegeben werden.</w:t>
+      </w:r>
+    </w:p>
+    <w:p>
+      <w:pPr>
         <w:pStyle w:val="berschrift1"/>
+        <w:rPr>
+          <w:rFonts w:eastAsia="Times New Roman"/>
+        </w:rPr>
+      </w:pPr>
+      <w:r>
+        <w:rPr>
+          <w:rFonts w:eastAsia="Times New Roman"/>
+        </w:rPr>
+        <w:lastRenderedPageBreak/>
+        <w:t>Versions-</w:t>
+      </w:r>
+      <w:proofErr w:type="spellStart"/>
+      <w:r>
+        <w:rPr>
+          <w:rFonts w:eastAsia="Times New Roman"/>
+        </w:rPr>
+        <w:t>History</w:t>
+      </w:r>
+      <w:proofErr w:type="spellEnd"/>
+    </w:p>
+    <w:p>
+      <w:pPr>
+        <w:numPr>
+          <w:ilvl w:val="0"/>
+          <w:numId w:val="12"/>
+        </w:numPr>
+        <w:contextualSpacing/>
+        <w:rPr>
+          <w:rFonts w:ascii="Calibri" w:eastAsia="Calibri" w:hAnsi="Calibri" w:cs="Calibri"/>
+        </w:rPr>
+      </w:pPr>
+      <w:r>
+        <w:rPr>
+          <w:rFonts w:ascii="Calibri" w:eastAsia="Calibri" w:hAnsi="Calibri" w:cs="Calibri"/>
+          <w:b/>
+          <w:bCs/>
+          <w:color w:val="333333"/>
+        </w:rPr>
+        <w:t>V0.1</w:t>
+      </w:r>
+      <w:r>
+        <w:rPr>
+          <w:rFonts w:ascii="Calibri" w:eastAsia="Calibri" w:hAnsi="Calibri" w:cs="Calibri"/>
+        </w:rPr>
+        <w:t>:</w:t>
+      </w:r>
+      <w:r>
+        <w:rPr>
+          <w:rFonts w:ascii="Calibri" w:eastAsia="Calibri" w:hAnsi="Calibri" w:cs="Calibri"/>
+          <w:color w:val="333333"/>
+        </w:rPr>
+        <w:t> </w:t>
+      </w:r>
+      <w:r>
+        <w:rPr>
+          <w:rFonts w:ascii="Calibri" w:eastAsia="Calibri" w:hAnsi="Calibri" w:cs="Calibri"/>
+          <w:i/>
+          <w:iCs/>
+          <w:color w:val="333333"/>
+        </w:rPr>
+        <w:t>Pflichtenheft definiert, Spielregeln und Umfang klar</w:t>
+      </w:r>
+    </w:p>
+    <w:p>
+      <w:pPr>
+        <w:numPr>
+          <w:ilvl w:val="0"/>
+          <w:numId w:val="12"/>
+        </w:numPr>
+        <w:contextualSpacing/>
+        <w:rPr>
+          <w:rFonts w:ascii="Calibri" w:eastAsia="Calibri" w:hAnsi="Calibri" w:cs="Calibri"/>
+        </w:rPr>
+      </w:pPr>
+      <w:r>
+        <w:rPr>
+          <w:rFonts w:ascii="Calibri" w:eastAsia="Calibri" w:hAnsi="Calibri" w:cs="Calibri"/>
+          <w:b/>
+          <w:bCs/>
+          <w:color w:val="333333"/>
+        </w:rPr>
+        <w:t>v0.2</w:t>
+      </w:r>
+      <w:r>
+        <w:rPr>
+          <w:rFonts w:ascii="Calibri" w:eastAsia="Calibri" w:hAnsi="Calibri" w:cs="Calibri"/>
+        </w:rPr>
+        <w:t>:</w:t>
+      </w:r>
+      <w:r>
+        <w:rPr>
+          <w:rFonts w:ascii="Calibri" w:eastAsia="Calibri" w:hAnsi="Calibri" w:cs="Calibri"/>
+          <w:color w:val="333333"/>
+        </w:rPr>
+        <w:t> </w:t>
+      </w:r>
+      <w:proofErr w:type="spellStart"/>
+      <w:r>
+        <w:rPr>
+          <w:rFonts w:ascii="Calibri" w:eastAsia="Calibri" w:hAnsi="Calibri" w:cs="Calibri"/>
+          <w:i/>
+          <w:iCs/>
+          <w:color w:val="333333"/>
+        </w:rPr>
+        <w:t>Flowchart</w:t>
+      </w:r>
+      <w:proofErr w:type="spellEnd"/>
+      <w:r>
+        <w:rPr>
+          <w:rFonts w:ascii="Calibri" w:eastAsia="Calibri" w:hAnsi="Calibri" w:cs="Calibri"/>
+          <w:i/>
+          <w:iCs/>
+          <w:color w:val="333333"/>
+        </w:rPr>
+        <w:t xml:space="preserve"> entwickelt, Module aufgelistet, Arbeitsplan erstellt</w:t>
+      </w:r>
+    </w:p>
+    <w:p>
+      <w:pPr>
+        <w:numPr>
+          <w:ilvl w:val="0"/>
+          <w:numId w:val="12"/>
+        </w:numPr>
+        <w:contextualSpacing/>
+        <w:rPr>
+          <w:rFonts w:ascii="Calibri" w:eastAsia="Calibri" w:hAnsi="Calibri" w:cs="Calibri"/>
+        </w:rPr>
+      </w:pPr>
+      <w:r>
+        <w:rPr>
+          <w:rFonts w:ascii="Calibri" w:eastAsia="Calibri" w:hAnsi="Calibri" w:cs="Calibri"/>
+          <w:b/>
+          <w:bCs/>
+          <w:color w:val="333333"/>
+        </w:rPr>
+        <w:t>v1.0</w:t>
+      </w:r>
+      <w:r>
+        <w:rPr>
+          <w:rFonts w:ascii="Calibri" w:eastAsia="Calibri" w:hAnsi="Calibri" w:cs="Calibri"/>
+        </w:rPr>
+        <w:t>:</w:t>
+      </w:r>
+      <w:r>
+        <w:rPr>
+          <w:rFonts w:ascii="Calibri" w:eastAsia="Calibri" w:hAnsi="Calibri" w:cs="Calibri"/>
+          <w:color w:val="333333"/>
+        </w:rPr>
+        <w:t> </w:t>
+      </w:r>
+      <w:r>
+        <w:rPr>
+          <w:rFonts w:ascii="Calibri" w:eastAsia="Calibri" w:hAnsi="Calibri" w:cs="Calibri"/>
+          <w:i/>
+          <w:iCs/>
+          <w:color w:val="333333"/>
+        </w:rPr>
+        <w:t>Erste voll funktionstüchtige Version</w:t>
+      </w:r>
+    </w:p>
+    <w:p>
+      <w:pPr>
+        <w:numPr>
+          <w:ilvl w:val="0"/>
+          <w:numId w:val="12"/>
+        </w:numPr>
+        <w:contextualSpacing/>
+        <w:rPr>
+          <w:rFonts w:ascii="Calibri" w:eastAsia="Calibri" w:hAnsi="Calibri" w:cs="Calibri"/>
+        </w:rPr>
+      </w:pPr>
+      <w:r>
+        <w:rPr>
+          <w:rFonts w:ascii="Calibri" w:eastAsia="Calibri" w:hAnsi="Calibri" w:cs="Calibri"/>
+          <w:b/>
+          <w:bCs/>
+          <w:color w:val="333333"/>
+        </w:rPr>
+        <w:t>v1.1</w:t>
+      </w:r>
+      <w:r>
+        <w:rPr>
+          <w:rFonts w:ascii="Calibri" w:eastAsia="Calibri" w:hAnsi="Calibri" w:cs="Calibri"/>
+        </w:rPr>
+        <w:t>:</w:t>
+      </w:r>
+      <w:r>
+        <w:rPr>
+          <w:rFonts w:ascii="Calibri" w:eastAsia="Calibri" w:hAnsi="Calibri" w:cs="Calibri"/>
+          <w:color w:val="333333"/>
+        </w:rPr>
+        <w:t> </w:t>
+      </w:r>
+      <w:proofErr w:type="spellStart"/>
+      <w:r>
+        <w:rPr>
+          <w:rFonts w:ascii="Calibri" w:eastAsia="Calibri" w:hAnsi="Calibri" w:cs="Calibri"/>
+          <w:i/>
+          <w:iCs/>
+          <w:color w:val="333333"/>
+        </w:rPr>
+        <w:t>Bugfix</w:t>
+      </w:r>
+      <w:proofErr w:type="spellEnd"/>
+      <w:r>
+        <w:rPr>
+          <w:rFonts w:ascii="Calibri" w:eastAsia="Calibri" w:hAnsi="Calibri" w:cs="Calibri"/>
+          <w:i/>
+          <w:iCs/>
+          <w:color w:val="333333"/>
+        </w:rPr>
+        <w:t xml:space="preserve"> von v1.0</w:t>
+      </w:r>
+    </w:p>
+    <w:p>
+      <w:pPr>
+        <w:numPr>
+          <w:ilvl w:val="0"/>
+          <w:numId w:val="12"/>
+        </w:numPr>
+        <w:contextualSpacing/>
+        <w:rPr>
+          <w:rFonts w:ascii="Calibri" w:eastAsia="Calibri" w:hAnsi="Calibri" w:cs="Calibri"/>
+        </w:rPr>
+      </w:pPr>
+      <w:r>
+        <w:rPr>
+          <w:rFonts w:ascii="Calibri" w:eastAsia="Calibri" w:hAnsi="Calibri" w:cs="Calibri"/>
+          <w:b/>
+          <w:bCs/>
+          <w:color w:val="333333"/>
+        </w:rPr>
+        <w:t>v1.2</w:t>
+      </w:r>
+      <w:r>
+        <w:rPr>
+          <w:rFonts w:ascii="Calibri" w:eastAsia="Calibri" w:hAnsi="Calibri" w:cs="Calibri"/>
+        </w:rPr>
+        <w:t>:</w:t>
+      </w:r>
+      <w:r>
+        <w:rPr>
+          <w:rFonts w:ascii="Calibri" w:eastAsia="Calibri" w:hAnsi="Calibri" w:cs="Calibri"/>
+          <w:color w:val="333333"/>
+        </w:rPr>
+        <w:t> </w:t>
+      </w:r>
+      <w:r>
+        <w:rPr>
+          <w:rFonts w:ascii="Calibri" w:eastAsia="Calibri" w:hAnsi="Calibri" w:cs="Calibri"/>
+          <w:i/>
+          <w:iCs/>
+          <w:color w:val="333333"/>
+        </w:rPr>
+        <w:t xml:space="preserve">Finale Version, </w:t>
+      </w:r>
+      <w:proofErr w:type="spellStart"/>
+      <w:r>
+        <w:rPr>
+          <w:rFonts w:ascii="Calibri" w:eastAsia="Calibri" w:hAnsi="Calibri" w:cs="Calibri"/>
+          <w:i/>
+          <w:iCs/>
+          <w:color w:val="333333"/>
+        </w:rPr>
+        <w:t>Bugfix</w:t>
+      </w:r>
+      <w:proofErr w:type="spellEnd"/>
+      <w:r>
+        <w:rPr>
+          <w:rFonts w:ascii="Calibri" w:eastAsia="Calibri" w:hAnsi="Calibri" w:cs="Calibri"/>
+          <w:i/>
+          <w:iCs/>
+          <w:color w:val="333333"/>
+        </w:rPr>
+        <w:t xml:space="preserve"> von v1.1</w:t>
+      </w:r>
+    </w:p>
+    <w:p>
+      <w:pPr>
+        <w:numPr>
+          <w:ilvl w:val="0"/>
+          <w:numId w:val="12"/>
+        </w:numPr>
+        <w:contextualSpacing/>
+        <w:rPr>
+          <w:rFonts w:ascii="Calibri" w:eastAsia="Calibri" w:hAnsi="Calibri" w:cs="Calibri"/>
+          <w:i/>
+        </w:rPr>
+      </w:pPr>
+      <w:r>
+        <w:rPr>
+          <w:rFonts w:ascii="Calibri" w:eastAsia="Calibri" w:hAnsi="Calibri" w:cs="Calibri"/>
+          <w:b/>
+          <w:bCs/>
+          <w:i/>
+          <w:color w:val="333333"/>
+        </w:rPr>
+        <w:t>v1.</w:t>
+      </w:r>
+      <w:r>
+        <w:rPr>
+          <w:rFonts w:ascii="Calibri" w:eastAsia="Calibri" w:hAnsi="Calibri" w:cs="Calibri"/>
+          <w:b/>
+          <w:i/>
+        </w:rPr>
+        <w:t>2.1:</w:t>
+      </w:r>
+      <w:r>
+        <w:rPr>
+          <w:rFonts w:ascii="Calibri" w:eastAsia="Calibri" w:hAnsi="Calibri" w:cs="Calibri"/>
+          <w:i/>
+        </w:rPr>
+        <w:t xml:space="preserve"> Hot-Fix von v1.2</w:t>
+      </w:r>
+    </w:p>
+    <w:p>
+      <w:pPr>
+        <w:rPr>
+          <w:rFonts w:ascii="Calibri" w:eastAsia="Calibri" w:hAnsi="Calibri" w:cs="Times New Roman"/>
+        </w:rPr>
+      </w:pPr>
+    </w:p>
+    <w:p>
+      <w:pPr>
+        <w:rPr>
+          <w:rFonts w:ascii="Calibri" w:eastAsia="Calibri" w:hAnsi="Calibri" w:cs="Times New Roman"/>
+        </w:rPr>
+      </w:pPr>
+    </w:p>
+    <w:p>
+      <w:pPr>
+        <w:keepNext/>
+        <w:keepLines/>
+        <w:pageBreakBefore/>
+        <w:numPr>
+          <w:ilvl w:val="0"/>
+          <w:numId w:val="1"/>
+        </w:numPr>
+        <w:spacing w:before="480"/>
         <w:ind w:left="567" w:hanging="567"/>
-      </w:pPr>
-      <w:bookmarkStart w:id="65" w:name="_Toc327957273"/>
-      <w:bookmarkStart w:id="66" w:name="_Toc328320297"/>
-      <w:r>
+        <w:jc w:val="center"/>
+        <w:outlineLvl w:val="0"/>
+        <w:rPr>
+          <w:rFonts w:ascii="Calibri" w:eastAsia="Times New Roman" w:hAnsi="Calibri" w:cs="Times New Roman"/>
+          <w:b/>
+          <w:bCs/>
+          <w:sz w:val="48"/>
+          <w:szCs w:val="28"/>
+        </w:rPr>
+      </w:pPr>
+      <w:r>
+        <w:rPr>
+          <w:rFonts w:ascii="Calibri" w:eastAsia="Times New Roman" w:hAnsi="Calibri" w:cs="Times New Roman"/>
+          <w:b/>
+          <w:bCs/>
+          <w:sz w:val="48"/>
+          <w:szCs w:val="28"/>
+        </w:rPr>
         <w:lastRenderedPageBreak/>
         <w:t>Zukünftige Erweiterungen</w:t>
       </w:r>
+    </w:p>
+    <w:p>
+      <w:pPr>
+        <w:rPr>
+          <w:rFonts w:eastAsiaTheme="majorEastAsia" w:cstheme="majorBidi"/>
+          <w:b/>
+          <w:sz w:val="36"/>
+          <w:szCs w:val="26"/>
+        </w:rPr>
+      </w:pPr>
+      <w:r>
+        <w:t>Bei einem Softwareprojekt ist es immer möglich, noch hier und da Verbesserungen einzuba</w:t>
+      </w:r>
+      <w:r>
+        <w:t>u</w:t>
+      </w:r>
+      <w:r>
+        <w:t>en. Hier beschreiben wir vor allem Features, die uns beim Spielen des Spiels in den Sinn g</w:t>
+      </w:r>
+      <w:r>
+        <w:t>e</w:t>
+      </w:r>
+      <w:r>
+        <w:t>kommen sind und dementsprechend praktischen Nutzen haben.</w:t>
+      </w:r>
+    </w:p>
+    <w:p>
+      <w:pPr>
+        <w:pStyle w:val="berschrift2"/>
+      </w:pPr>
+      <w:r>
+        <w:t>Spiellogik</w:t>
+      </w:r>
       <w:bookmarkEnd w:id="65"/>
       <w:bookmarkEnd w:id="66"/>
     </w:p>
     <w:p>
       <w:r>
-        <w:t xml:space="preserve">Bei einem Softwareprojekt ist es immer möglich, noch hier und da Verbesserungen einzubauen. </w:t>
-      </w:r>
-      <w:r>
-        <w:t xml:space="preserve">Da nie alle Fehler auf einmal gefunden werden, wird mit einer neuen Version solange gewartet, bis es </w:t>
-      </w:r>
-      <w:r>
-        <w:t xml:space="preserve">sich </w:t>
-      </w:r>
-      <w:bookmarkStart w:id="67" w:name="_GoBack"/>
-      <w:bookmarkEnd w:id="67"/>
-      <w:r>
-        <w:t>vom Aufwand her lohnt eine neue Version zu erstellen oder ein neues Feature eingebaut ist. Grundsätzlich ist jede Version mit einem Test zu besiegeln. Bei gravierenden Fehlern kann auch ein Hot-</w:t>
-      </w:r>
-      <w:r>
-        <w:t>F</w:t>
-      </w:r>
-      <w:r>
-        <w:t>ix-</w:t>
-      </w:r>
-      <w:r>
-        <w:t>R</w:t>
-      </w:r>
-      <w:r>
-        <w:t>elease h</w:t>
-      </w:r>
-      <w:r>
-        <w:t>e</w:t>
-      </w:r>
-      <w:r>
-        <w:t>rausgegeben werden.</w:t>
-      </w:r>
-    </w:p>
-    <w:p>
-      <w:r>
-        <w:t>Hier beschreiben</w:t>
-      </w:r>
-      <w:r>
-        <w:t xml:space="preserve"> wir vor allem</w:t>
-      </w:r>
-      <w:r>
-        <w:t xml:space="preserve"> </w:t>
-      </w:r>
-      <w:r>
-        <w:t>Features, die uns beim Spielen des Spiels in den Sinn gekommen sind und dementsprechend praktischen Nutzen haben.</w:t>
-      </w:r>
-    </w:p>
-    <w:p>
-      <w:pPr>
-        <w:pStyle w:val="berschrift2"/>
-      </w:pPr>
-      <w:bookmarkStart w:id="68" w:name="_Toc327957274"/>
-      <w:bookmarkStart w:id="69" w:name="_Toc328320298"/>
-      <w:r>
-        <w:t>Spiellogik</w:t>
+        <w:t>Bei der Spiellogik könnte man noch folgendes verbessern:</w:t>
+      </w:r>
+    </w:p>
+    <w:p>
+      <w:pPr>
+        <w:pStyle w:val="berschrift3"/>
+      </w:pPr>
+      <w:bookmarkStart w:id="68" w:name="_Toc327957275"/>
+      <w:bookmarkStart w:id="69" w:name="_Toc328320299"/>
+      <w:r>
+        <w:t>Splitter</w:t>
       </w:r>
       <w:bookmarkEnd w:id="68"/>
       <w:bookmarkEnd w:id="69"/>
-    </w:p>
-    <w:p>
-      <w:r>
-        <w:t>Bei der Spiellogik könnte man noch folgendes verbessern:</w:t>
-      </w:r>
-    </w:p>
-    <w:p>
-      <w:pPr>
-        <w:pStyle w:val="berschrift3"/>
-      </w:pPr>
-      <w:bookmarkStart w:id="70" w:name="_Toc327957275"/>
-      <w:bookmarkStart w:id="71" w:name="_Toc328320299"/>
-      <w:r>
-        <w:t>Splitter</w:t>
-      </w:r>
-      <w:bookmarkEnd w:id="70"/>
-      <w:bookmarkEnd w:id="71"/>
     </w:p>
     <w:p>
       <w:r>
@@ -20765,15 +21128,15 @@
       <w:pPr>
         <w:pStyle w:val="berschrift3"/>
       </w:pPr>
-      <w:bookmarkStart w:id="72" w:name="_Ref327949570"/>
-      <w:bookmarkStart w:id="73" w:name="_Toc327957276"/>
-      <w:bookmarkStart w:id="74" w:name="_Toc328320300"/>
+      <w:bookmarkStart w:id="70" w:name="_Ref327949570"/>
+      <w:bookmarkStart w:id="71" w:name="_Toc327957276"/>
+      <w:bookmarkStart w:id="72" w:name="_Toc328320300"/>
       <w:r>
         <w:t>Dynamische Startparameter</w:t>
       </w:r>
+      <w:bookmarkEnd w:id="70"/>
+      <w:bookmarkEnd w:id="71"/>
       <w:bookmarkEnd w:id="72"/>
-      <w:bookmarkEnd w:id="73"/>
-      <w:bookmarkEnd w:id="74"/>
     </w:p>
     <w:p>
       <w:r>
@@ -20980,7 +21343,6 @@
     </w:p>
     <w:p>
       <w:r>
-        <w:lastRenderedPageBreak/>
         <w:t xml:space="preserve">Das </w:t>
       </w:r>
       <w:proofErr w:type="spellStart"/>
@@ -20998,6 +21360,7 @@
           <w:noProof/>
           <w:lang w:eastAsia="de-CH"/>
         </w:rPr>
+        <w:lastRenderedPageBreak/>
         <w:drawing>
           <wp:inline distT="0" distB="0" distL="0" distR="0">
             <wp:extent cx="2588978" cy="5404999"/>
@@ -21117,7 +21480,6 @@
           <w:noProof/>
           <w:lang w:eastAsia="de-CH"/>
         </w:rPr>
-        <w:lastRenderedPageBreak/>
         <w:drawing>
           <wp:inline distT="0" distB="0" distL="0" distR="0">
             <wp:extent cx="3097862" cy="1701916"/>
@@ -21167,6 +21529,7 @@
     </w:p>
     <w:p>
       <w:r>
+        <w:lastRenderedPageBreak/>
         <w:t xml:space="preserve">Um auch noch zu zeigen, dass die Feldgrösse und andere Parameter durch Makros verstellbar sind, wird hier noch </w:t>
       </w:r>
       <w:proofErr w:type="gramStart"/>
@@ -21754,8 +22117,8 @@
       <w:pPr>
         <w:pStyle w:val="berschrift3"/>
       </w:pPr>
-      <w:bookmarkStart w:id="75" w:name="_Toc327957277"/>
-      <w:bookmarkStart w:id="76" w:name="_Toc328320301"/>
+      <w:bookmarkStart w:id="73" w:name="_Toc327957277"/>
+      <w:bookmarkStart w:id="74" w:name="_Toc328320301"/>
       <w:r>
         <w:t xml:space="preserve">Game </w:t>
       </w:r>
@@ -21766,101 +22129,100 @@
       <w:proofErr w:type="spellEnd"/>
       <w:r>
         <w:t xml:space="preserve"> LAN</w:t>
+      </w:r>
+      <w:bookmarkEnd w:id="73"/>
+      <w:bookmarkEnd w:id="74"/>
+    </w:p>
+    <w:p>
+      <w:r>
+        <w:t>Es wäre möglich, das Spiel über eine Ethernet-Verbindung zu zweit an zwei getrennten Computern zu spielen. Dazu müsste man aber die Spielstruktur etwas anpassen.</w:t>
+      </w:r>
+    </w:p>
+    <w:p>
+      <w:pPr>
+        <w:pStyle w:val="berschrift3"/>
+      </w:pPr>
+      <w:bookmarkStart w:id="75" w:name="_Toc327957278"/>
+      <w:bookmarkStart w:id="76" w:name="_Toc328320302"/>
+      <w:r>
+        <w:t>Game-AI</w:t>
       </w:r>
       <w:bookmarkEnd w:id="75"/>
       <w:bookmarkEnd w:id="76"/>
     </w:p>
     <w:p>
       <w:r>
-        <w:t>Es wäre möglich, das Spiel über eine Ethernet-Verbindung zu zweit an zwei getrennten Computern zu spielen. Dazu müsste man aber die Spielstruktur etwas anpassen.</w:t>
+        <w:rPr>
+          <w:b/>
+        </w:rPr>
+        <w:t>AI</w:t>
+      </w:r>
+      <w:r>
+        <w:t xml:space="preserve"> steht für „</w:t>
+      </w:r>
+      <w:proofErr w:type="spellStart"/>
+      <w:r>
+        <w:t>Artificial</w:t>
+      </w:r>
+      <w:proofErr w:type="spellEnd"/>
+      <w:r>
+        <w:t xml:space="preserve"> </w:t>
+      </w:r>
+      <w:proofErr w:type="spellStart"/>
+      <w:r>
+        <w:t>Intelligence</w:t>
+      </w:r>
+      <w:proofErr w:type="spellEnd"/>
+      <w:r>
+        <w:t>“ und bezeichnet im Gamebereich einen computergesteuerten Gege</w:t>
+      </w:r>
+      <w:r>
+        <w:t>n</w:t>
+      </w:r>
+      <w:r>
+        <w:t>spieler. Dieser müsste zumindest einmal über ein gewisses Mass an Intelligenz verfügen um zu erke</w:t>
+      </w:r>
+      <w:r>
+        <w:t>n</w:t>
+      </w:r>
+      <w:r>
+        <w:t>nen, ob sein König im nächsten Zug</w:t>
+      </w:r>
+      <w:r>
+        <w:t xml:space="preserve"> von einem Laser getroffen wird Dan</w:t>
+      </w:r>
+      <w:r>
+        <w:t>ach kann man weiter</w:t>
+      </w:r>
+      <w:r>
+        <w:t>e strateg</w:t>
+      </w:r>
+      <w:r>
+        <w:t>i</w:t>
+      </w:r>
+      <w:r>
+        <w:t>sche Entscheidungsmöglichkeiten einbauen.</w:t>
       </w:r>
     </w:p>
     <w:p>
       <w:pPr>
         <w:pStyle w:val="berschrift3"/>
       </w:pPr>
-      <w:bookmarkStart w:id="77" w:name="_Toc327957278"/>
-      <w:bookmarkStart w:id="78" w:name="_Toc328320302"/>
-      <w:r>
-        <w:t>Game-AI</w:t>
+      <w:bookmarkStart w:id="77" w:name="_Toc327957279"/>
+      <w:bookmarkStart w:id="78" w:name="_Toc328320303"/>
+      <w:proofErr w:type="spellStart"/>
+      <w:r>
+        <w:t>Snake</w:t>
+      </w:r>
+      <w:proofErr w:type="spellEnd"/>
+      <w:r>
+        <w:t>-Walls</w:t>
       </w:r>
       <w:bookmarkEnd w:id="77"/>
       <w:bookmarkEnd w:id="78"/>
     </w:p>
     <w:p>
       <w:r>
-        <w:rPr>
-          <w:b/>
-        </w:rPr>
-        <w:t>AI</w:t>
-      </w:r>
-      <w:r>
-        <w:t xml:space="preserve"> steht für „</w:t>
-      </w:r>
-      <w:proofErr w:type="spellStart"/>
-      <w:r>
-        <w:t>Artificial</w:t>
-      </w:r>
-      <w:proofErr w:type="spellEnd"/>
-      <w:r>
-        <w:t xml:space="preserve"> </w:t>
-      </w:r>
-      <w:proofErr w:type="spellStart"/>
-      <w:r>
-        <w:t>Intelligence</w:t>
-      </w:r>
-      <w:proofErr w:type="spellEnd"/>
-      <w:r>
-        <w:t>“ und bezeichnet im Gamebereich einen computergesteuerten Gege</w:t>
-      </w:r>
-      <w:r>
-        <w:t>n</w:t>
-      </w:r>
-      <w:r>
-        <w:t>spieler. Dieser müsste zumindest einmal über ein gewisses Mass an Intelligenz verfügen um zu erke</w:t>
-      </w:r>
-      <w:r>
-        <w:t>n</w:t>
-      </w:r>
-      <w:r>
-        <w:t>nen, ob sein König im nächsten Zug</w:t>
-      </w:r>
-      <w:r>
-        <w:t xml:space="preserve"> von einem Laser getroffen wird Dan</w:t>
-      </w:r>
-      <w:r>
-        <w:t>ach kann man weiter</w:t>
-      </w:r>
-      <w:r>
-        <w:t>e strateg</w:t>
-      </w:r>
-      <w:r>
-        <w:t>i</w:t>
-      </w:r>
-      <w:r>
-        <w:t>sche Entscheidungsmöglichkeiten einbauen.</w:t>
-      </w:r>
-    </w:p>
-    <w:p>
-      <w:pPr>
-        <w:pStyle w:val="berschrift3"/>
-      </w:pPr>
-      <w:bookmarkStart w:id="79" w:name="_Toc327957279"/>
-      <w:bookmarkStart w:id="80" w:name="_Toc328320303"/>
-      <w:proofErr w:type="spellStart"/>
-      <w:r>
-        <w:lastRenderedPageBreak/>
-        <w:t>Snake</w:t>
-      </w:r>
-      <w:proofErr w:type="spellEnd"/>
-      <w:r>
-        <w:t>-Walls</w:t>
-      </w:r>
-      <w:bookmarkEnd w:id="79"/>
-      <w:bookmarkEnd w:id="80"/>
-    </w:p>
-    <w:p>
-      <w:r>
         <w:t xml:space="preserve">Um die Schwierigkeitsstufe etwas zu erhöhen, könnte man den Laser durch die Wände hindurchgehen lassen (wie im berühmten Handy-Game </w:t>
       </w:r>
       <w:proofErr w:type="spellStart"/>
@@ -21891,6 +22253,7 @@
           <w:noProof/>
           <w:lang w:eastAsia="de-CH"/>
         </w:rPr>
+        <w:lastRenderedPageBreak/>
         <w:drawing>
           <wp:inline distT="0" distB="0" distL="0" distR="0">
             <wp:extent cx="1649118" cy="1243584"/>
@@ -21942,202 +22305,202 @@
       <w:pPr>
         <w:pStyle w:val="berschrift2"/>
       </w:pPr>
-      <w:bookmarkStart w:id="81" w:name="_Toc327957280"/>
-      <w:bookmarkStart w:id="82" w:name="_Toc328320304"/>
+      <w:bookmarkStart w:id="79" w:name="_Toc327957280"/>
+      <w:bookmarkStart w:id="80" w:name="_Toc328320304"/>
       <w:r>
         <w:t>Grafik</w:t>
+      </w:r>
+      <w:bookmarkEnd w:id="79"/>
+      <w:bookmarkEnd w:id="80"/>
+    </w:p>
+    <w:p>
+      <w:pPr>
+        <w:pStyle w:val="berschrift3"/>
+      </w:pPr>
+      <w:bookmarkStart w:id="81" w:name="_Toc327957281"/>
+      <w:bookmarkStart w:id="82" w:name="_Toc328320305"/>
+      <w:proofErr w:type="spellStart"/>
+      <w:r>
+        <w:t>Gif</w:t>
+      </w:r>
+      <w:proofErr w:type="spellEnd"/>
+      <w:r>
+        <w:t xml:space="preserve"> Animationen</w:t>
       </w:r>
       <w:bookmarkEnd w:id="81"/>
       <w:bookmarkEnd w:id="82"/>
     </w:p>
     <w:p>
+      <w:r>
+        <w:t xml:space="preserve">Wir sind eigentlich sehr zufrieden damit, wie die grafische Umsetzung jetzt aussieht. Jedoch könnte man noch </w:t>
+      </w:r>
+      <w:proofErr w:type="spellStart"/>
+      <w:r>
+        <w:t>Gif</w:t>
+      </w:r>
+      <w:proofErr w:type="spellEnd"/>
+      <w:r>
+        <w:t>-animierte Figuren einsetzen, z.B. beim Laser, wenn er schiesst</w:t>
+      </w:r>
+      <w:r>
+        <w:t>,</w:t>
+      </w:r>
+      <w:r>
+        <w:t xml:space="preserve"> </w:t>
+      </w:r>
+      <w:r>
+        <w:t>o</w:t>
+      </w:r>
+      <w:r>
+        <w:t xml:space="preserve">der sogar </w:t>
+      </w:r>
+      <w:proofErr w:type="spellStart"/>
+      <w:r>
+        <w:t>Gif</w:t>
+      </w:r>
+      <w:proofErr w:type="spellEnd"/>
+      <w:r>
+        <w:t>-animierte Expl</w:t>
+      </w:r>
+      <w:r>
+        <w:t>o</w:t>
+      </w:r>
+      <w:r>
+        <w:t>sionen der getroffenen Figuren einbauen.</w:t>
+      </w:r>
+    </w:p>
+    <w:p>
       <w:pPr>
         <w:pStyle w:val="berschrift3"/>
       </w:pPr>
-      <w:bookmarkStart w:id="83" w:name="_Toc327957281"/>
-      <w:bookmarkStart w:id="84" w:name="_Toc328320305"/>
+      <w:bookmarkStart w:id="83" w:name="_Toc327957282"/>
+      <w:bookmarkStart w:id="84" w:name="_Toc328320306"/>
+      <w:r>
+        <w:t>Drag-</w:t>
+      </w:r>
       <w:proofErr w:type="spellStart"/>
       <w:r>
-        <w:t>Gif</w:t>
+        <w:t>and</w:t>
       </w:r>
       <w:proofErr w:type="spellEnd"/>
       <w:r>
-        <w:t xml:space="preserve"> Animationen</w:t>
+        <w:t>-Drop</w:t>
       </w:r>
       <w:bookmarkEnd w:id="83"/>
       <w:bookmarkEnd w:id="84"/>
     </w:p>
     <w:p>
       <w:r>
-        <w:t xml:space="preserve">Wir sind eigentlich sehr zufrieden damit, wie die grafische Umsetzung jetzt aussieht. Jedoch könnte man noch </w:t>
+        <w:t xml:space="preserve">Anstatt eine Figur zu markieren und dann auf das </w:t>
       </w:r>
       <w:proofErr w:type="spellStart"/>
       <w:r>
-        <w:t>Gif</w:t>
+        <w:t>Zielfeld</w:t>
       </w:r>
       <w:proofErr w:type="spellEnd"/>
       <w:r>
-        <w:t>-animierte Figuren einsetzen, z.B. beim Laser, wenn er schiesst</w:t>
-      </w:r>
-      <w:r>
-        <w:t>,</w:t>
-      </w:r>
-      <w:r>
-        <w:t xml:space="preserve"> </w:t>
-      </w:r>
-      <w:r>
-        <w:t>o</w:t>
-      </w:r>
-      <w:r>
-        <w:t xml:space="preserve">der sogar </w:t>
+        <w:t xml:space="preserve"> zu klicken, könnte man mit Drag-</w:t>
       </w:r>
       <w:proofErr w:type="spellStart"/>
       <w:r>
-        <w:t>Gif</w:t>
+        <w:t>and</w:t>
       </w:r>
       <w:proofErr w:type="spellEnd"/>
       <w:r>
-        <w:t>-animierte Expl</w:t>
-      </w:r>
-      <w:r>
-        <w:t>o</w:t>
-      </w:r>
-      <w:r>
-        <w:t>sionen der getroffenen Figuren einbauen.</w:t>
+        <w:t xml:space="preserve">-Drop eine intuitivere </w:t>
+      </w:r>
+      <w:proofErr w:type="spellStart"/>
+      <w:r>
+        <w:t>Figurverschiebung</w:t>
+      </w:r>
+      <w:proofErr w:type="spellEnd"/>
+      <w:r>
+        <w:t xml:space="preserve"> implementieren. Währenddessen könnte man auch die Figur unter den Mauszeiger „kleben“.</w:t>
       </w:r>
     </w:p>
     <w:p>
       <w:pPr>
         <w:pStyle w:val="berschrift3"/>
       </w:pPr>
-      <w:bookmarkStart w:id="85" w:name="_Toc327957282"/>
-      <w:bookmarkStart w:id="86" w:name="_Toc328320306"/>
-      <w:r>
-        <w:t>Drag-</w:t>
-      </w:r>
-      <w:proofErr w:type="spellStart"/>
-      <w:r>
-        <w:t>and</w:t>
-      </w:r>
-      <w:proofErr w:type="spellEnd"/>
-      <w:r>
-        <w:t>-Drop</w:t>
+      <w:bookmarkStart w:id="85" w:name="_Toc327957283"/>
+      <w:bookmarkStart w:id="86" w:name="_Toc328320307"/>
+      <w:r>
+        <w:t>Lasergeschwindigkeit</w:t>
       </w:r>
       <w:bookmarkEnd w:id="85"/>
       <w:bookmarkEnd w:id="86"/>
     </w:p>
     <w:p>
       <w:r>
-        <w:t xml:space="preserve">Anstatt eine Figur zu markieren und dann auf das </w:t>
-      </w:r>
-      <w:proofErr w:type="spellStart"/>
-      <w:r>
-        <w:t>Zielfeld</w:t>
-      </w:r>
-      <w:proofErr w:type="spellEnd"/>
-      <w:r>
-        <w:t xml:space="preserve"> zu klicken, könnte man mit Drag-</w:t>
-      </w:r>
-      <w:proofErr w:type="spellStart"/>
-      <w:r>
-        <w:t>and</w:t>
-      </w:r>
-      <w:proofErr w:type="spellEnd"/>
-      <w:r>
-        <w:t xml:space="preserve">-Drop eine intuitivere </w:t>
-      </w:r>
-      <w:proofErr w:type="spellStart"/>
-      <w:r>
-        <w:t>Figurverschiebung</w:t>
-      </w:r>
-      <w:proofErr w:type="spellEnd"/>
-      <w:r>
-        <w:t xml:space="preserve"> implementieren. Währenddessen könnte man auch die Figur unter den Mauszeiger „kleben“.</w:t>
+        <w:t>Wir hatten bei manchen Computern das Problem, dass der Laserstrahl sich nicht wie gewohnt fortb</w:t>
+      </w:r>
+      <w:r>
+        <w:t>e</w:t>
+      </w:r>
+      <w:r>
+        <w:t>wegt hat, sondern um ca. Faktor 5 langsamer. Diese Unschönheit, die natürlich auch an den entspr</w:t>
+      </w:r>
+      <w:r>
+        <w:t>e</w:t>
+      </w:r>
+      <w:r>
+        <w:t>chenden PCs liegen könnte, müsste man noch genauer anschauen.</w:t>
       </w:r>
     </w:p>
     <w:p>
       <w:pPr>
         <w:pStyle w:val="berschrift3"/>
       </w:pPr>
-      <w:bookmarkStart w:id="87" w:name="_Toc327957283"/>
-      <w:bookmarkStart w:id="88" w:name="_Toc328320307"/>
-      <w:r>
-        <w:t>Lasergeschwindigkeit</w:t>
+      <w:bookmarkStart w:id="87" w:name="_Toc327957284"/>
+      <w:bookmarkStart w:id="88" w:name="_Toc328320308"/>
+      <w:r>
+        <w:t>Grafikoptionen Real-Time</w:t>
       </w:r>
       <w:bookmarkEnd w:id="87"/>
       <w:bookmarkEnd w:id="88"/>
     </w:p>
     <w:p>
       <w:r>
-        <w:t>Wir hatten bei manchen Computern das Problem, dass der Laserstrahl sich nicht wie gewohnt fortb</w:t>
-      </w:r>
-      <w:r>
-        <w:t>e</w:t>
-      </w:r>
-      <w:r>
-        <w:t>wegt hat, sondern um ca. Faktor 5 langsamer. Diese Unschönheit, die natürlich auch an den entspr</w:t>
-      </w:r>
-      <w:r>
-        <w:t>e</w:t>
-      </w:r>
-      <w:r>
-        <w:t>chenden PCs liegen könnte, müsste man noch genauer anschauen.</w:t>
-      </w:r>
-    </w:p>
-    <w:p>
-      <w:pPr>
-        <w:pStyle w:val="berschrift3"/>
-      </w:pPr>
-      <w:bookmarkStart w:id="89" w:name="_Toc327957284"/>
-      <w:bookmarkStart w:id="90" w:name="_Toc328320308"/>
-      <w:r>
-        <w:t>Grafikoptionen Real-Time</w:t>
+        <w:t xml:space="preserve">Extremer Luxus wäre natürlich, wenn die im Abschnitt </w:t>
+      </w:r>
+      <w:r>
+        <w:fldChar w:fldCharType="begin"/>
+      </w:r>
+      <w:r>
+        <w:instrText xml:space="preserve"> REF _Ref327949570 \w \h </w:instrText>
+      </w:r>
+      <w:r>
+        <w:fldChar w:fldCharType="separate"/>
+      </w:r>
+      <w:r>
+        <w:t>6.1.2</w:t>
+      </w:r>
+      <w:r>
+        <w:fldChar w:fldCharType="end"/>
+      </w:r>
+      <w:r>
+        <w:t xml:space="preserve"> beschriebenen Grafikoptionen gleich in einem GUI-Fenster parallel zum Spiel einstellbar wären.</w:t>
+      </w:r>
+    </w:p>
+    <w:p>
+      <w:pPr>
+        <w:pStyle w:val="berschrift1"/>
+      </w:pPr>
+      <w:bookmarkStart w:id="89" w:name="_Toc323386644"/>
+      <w:bookmarkStart w:id="90" w:name="_Toc323387063"/>
+      <w:bookmarkStart w:id="91" w:name="_Toc323756499"/>
+      <w:bookmarkStart w:id="92" w:name="_Toc327957285"/>
+      <w:bookmarkStart w:id="93" w:name="_Toc328320309"/>
+      <w:bookmarkEnd w:id="4"/>
+      <w:r>
+        <w:lastRenderedPageBreak/>
+        <w:t>Anhang</w:t>
       </w:r>
       <w:bookmarkEnd w:id="89"/>
       <w:bookmarkEnd w:id="90"/>
-    </w:p>
-    <w:p>
-      <w:r>
-        <w:t xml:space="preserve">Extremer Luxus wäre natürlich, wenn die im Abschnitt </w:t>
-      </w:r>
-      <w:r>
-        <w:fldChar w:fldCharType="begin"/>
-      </w:r>
-      <w:r>
-        <w:instrText xml:space="preserve"> REF _Ref327949570 \w \h </w:instrText>
-      </w:r>
-      <w:r>
-        <w:fldChar w:fldCharType="separate"/>
-      </w:r>
-      <w:r>
-        <w:t>6.1.2</w:t>
-      </w:r>
-      <w:r>
-        <w:fldChar w:fldCharType="end"/>
-      </w:r>
-      <w:r>
-        <w:t xml:space="preserve"> beschriebenen Grafikoptionen gleich in einem GUI-Fenster parallel zum Spiel einstellbar wären.</w:t>
-      </w:r>
-    </w:p>
-    <w:p>
-      <w:pPr>
-        <w:pStyle w:val="berschrift1"/>
-      </w:pPr>
-      <w:bookmarkStart w:id="91" w:name="_Toc323386644"/>
-      <w:bookmarkStart w:id="92" w:name="_Toc323387063"/>
-      <w:bookmarkStart w:id="93" w:name="_Toc323756499"/>
-      <w:bookmarkStart w:id="94" w:name="_Toc327957285"/>
-      <w:bookmarkStart w:id="95" w:name="_Toc328320309"/>
-      <w:bookmarkEnd w:id="4"/>
-      <w:r>
-        <w:lastRenderedPageBreak/>
-        <w:t>Anhang</w:t>
-      </w:r>
       <w:bookmarkEnd w:id="91"/>
       <w:bookmarkEnd w:id="92"/>
       <w:bookmarkEnd w:id="93"/>
-      <w:bookmarkEnd w:id="94"/>
-      <w:bookmarkEnd w:id="95"/>
     </w:p>
     <w:p>
       <w:pPr>
@@ -22376,7 +22739,7 @@
         <w:noProof/>
         <w:color w:val="548DD4" w:themeColor="text2" w:themeTint="99"/>
       </w:rPr>
-      <w:t>40</w:t>
+      <w:t>42</w:t>
     </w:r>
     <w:r>
       <w:rPr>
@@ -22470,7 +22833,7 @@
                   <a:blip r:embed="rId1">
                     <a:extLst>
                       <a:ext uri="{28A0092B-C50C-407E-A947-70E740481C1C}">
-                        <a14:useLocalDpi xmlns:a14="http://schemas.microsoft.com/office/drawing/2010/main" xmlns:wps="http://schemas.microsoft.com/office/word/2010/wordprocessingShape" xmlns:wpi="http://schemas.microsoft.com/office/word/2010/wordprocessingInk" xmlns:wpg="http://schemas.microsoft.com/office/word/2010/wordprocessingGroup" xmlns:w14="http://schemas.microsoft.com/office/word/2010/wordml" xmlns:w="http://schemas.openxmlformats.org/wordprocessingml/2006/main" xmlns:w10="urn:schemas-microsoft-com:office:word" xmlns:wp14="http://schemas.microsoft.com/office/word/2010/wordprocessingDrawing" xmlns:v="urn:schemas-microsoft-com:vml" xmlns:o="urn:schemas-microsoft-com:office:office" xmlns:mc="http://schemas.openxmlformats.org/markup-compatibility/2006" xmlns:wpc="http://schemas.microsoft.com/office/word/2010/wordprocessingCanvas" xmlns="" val="0"/>
+                        <a14:useLocalDpi xmlns="" xmlns:wpc="http://schemas.microsoft.com/office/word/2010/wordprocessingCanvas" xmlns:mc="http://schemas.openxmlformats.org/markup-compatibility/2006" xmlns:o="urn:schemas-microsoft-com:office:office" xmlns:v="urn:schemas-microsoft-com:vml" xmlns:wp14="http://schemas.microsoft.com/office/word/2010/wordprocessingDrawing" xmlns:w10="urn:schemas-microsoft-com:office:word" xmlns:w="http://schemas.openxmlformats.org/wordprocessingml/2006/main" xmlns:w14="http://schemas.microsoft.com/office/word/2010/wordml" xmlns:wpg="http://schemas.microsoft.com/office/word/2010/wordprocessingGroup" xmlns:wpi="http://schemas.microsoft.com/office/word/2010/wordprocessingInk" xmlns:wps="http://schemas.microsoft.com/office/word/2010/wordprocessingShape" xmlns:a14="http://schemas.microsoft.com/office/drawing/2010/main" val="0"/>
                       </a:ext>
                     </a:extLst>
                   </a:blip>
@@ -22921,6 +23284,119 @@
     </w:lvl>
   </w:abstractNum>
   <w:abstractNum w:abstractNumId="3">
+    <w:nsid w:val="2E122CC9"/>
+    <w:multiLevelType w:val="hybridMultilevel"/>
+    <w:tmpl w:val="C2328ABC"/>
+    <w:lvl w:ilvl="0" w:tplc="08070001">
+      <w:start w:val="1"/>
+      <w:numFmt w:val="bullet"/>
+      <w:lvlText w:val=""/>
+      <w:lvlJc w:val="left"/>
+      <w:pPr>
+        <w:ind w:left="720" w:hanging="360"/>
+      </w:pPr>
+      <w:rPr>
+        <w:rFonts w:ascii="Symbol" w:hAnsi="Symbol" w:hint="default"/>
+      </w:rPr>
+    </w:lvl>
+    <w:lvl w:ilvl="1" w:tplc="08070003" w:tentative="1">
+      <w:start w:val="1"/>
+      <w:numFmt w:val="bullet"/>
+      <w:lvlText w:val="o"/>
+      <w:lvlJc w:val="left"/>
+      <w:pPr>
+        <w:ind w:left="1440" w:hanging="360"/>
+      </w:pPr>
+      <w:rPr>
+        <w:rFonts w:ascii="Courier New" w:hAnsi="Courier New" w:cs="Courier New" w:hint="default"/>
+      </w:rPr>
+    </w:lvl>
+    <w:lvl w:ilvl="2" w:tplc="08070005" w:tentative="1">
+      <w:start w:val="1"/>
+      <w:numFmt w:val="bullet"/>
+      <w:lvlText w:val=""/>
+      <w:lvlJc w:val="left"/>
+      <w:pPr>
+        <w:ind w:left="2160" w:hanging="360"/>
+      </w:pPr>
+      <w:rPr>
+        <w:rFonts w:ascii="Wingdings" w:hAnsi="Wingdings" w:hint="default"/>
+      </w:rPr>
+    </w:lvl>
+    <w:lvl w:ilvl="3" w:tplc="08070001" w:tentative="1">
+      <w:start w:val="1"/>
+      <w:numFmt w:val="bullet"/>
+      <w:lvlText w:val=""/>
+      <w:lvlJc w:val="left"/>
+      <w:pPr>
+        <w:ind w:left="2880" w:hanging="360"/>
+      </w:pPr>
+      <w:rPr>
+        <w:rFonts w:ascii="Symbol" w:hAnsi="Symbol" w:hint="default"/>
+      </w:rPr>
+    </w:lvl>
+    <w:lvl w:ilvl="4" w:tplc="08070003" w:tentative="1">
+      <w:start w:val="1"/>
+      <w:numFmt w:val="bullet"/>
+      <w:lvlText w:val="o"/>
+      <w:lvlJc w:val="left"/>
+      <w:pPr>
+        <w:ind w:left="3600" w:hanging="360"/>
+      </w:pPr>
+      <w:rPr>
+        <w:rFonts w:ascii="Courier New" w:hAnsi="Courier New" w:cs="Courier New" w:hint="default"/>
+      </w:rPr>
+    </w:lvl>
+    <w:lvl w:ilvl="5" w:tplc="08070005" w:tentative="1">
+      <w:start w:val="1"/>
+      <w:numFmt w:val="bullet"/>
+      <w:lvlText w:val=""/>
+      <w:lvlJc w:val="left"/>
+      <w:pPr>
+        <w:ind w:left="4320" w:hanging="360"/>
+      </w:pPr>
+      <w:rPr>
+        <w:rFonts w:ascii="Wingdings" w:hAnsi="Wingdings" w:hint="default"/>
+      </w:rPr>
+    </w:lvl>
+    <w:lvl w:ilvl="6" w:tplc="08070001" w:tentative="1">
+      <w:start w:val="1"/>
+      <w:numFmt w:val="bullet"/>
+      <w:lvlText w:val=""/>
+      <w:lvlJc w:val="left"/>
+      <w:pPr>
+        <w:ind w:left="5040" w:hanging="360"/>
+      </w:pPr>
+      <w:rPr>
+        <w:rFonts w:ascii="Symbol" w:hAnsi="Symbol" w:hint="default"/>
+      </w:rPr>
+    </w:lvl>
+    <w:lvl w:ilvl="7" w:tplc="08070003" w:tentative="1">
+      <w:start w:val="1"/>
+      <w:numFmt w:val="bullet"/>
+      <w:lvlText w:val="o"/>
+      <w:lvlJc w:val="left"/>
+      <w:pPr>
+        <w:ind w:left="5760" w:hanging="360"/>
+      </w:pPr>
+      <w:rPr>
+        <w:rFonts w:ascii="Courier New" w:hAnsi="Courier New" w:cs="Courier New" w:hint="default"/>
+      </w:rPr>
+    </w:lvl>
+    <w:lvl w:ilvl="8" w:tplc="08070005" w:tentative="1">
+      <w:start w:val="1"/>
+      <w:numFmt w:val="bullet"/>
+      <w:lvlText w:val=""/>
+      <w:lvlJc w:val="left"/>
+      <w:pPr>
+        <w:ind w:left="6480" w:hanging="360"/>
+      </w:pPr>
+      <w:rPr>
+        <w:rFonts w:ascii="Wingdings" w:hAnsi="Wingdings" w:hint="default"/>
+      </w:rPr>
+    </w:lvl>
+  </w:abstractNum>
+  <w:abstractNum w:abstractNumId="4">
     <w:nsid w:val="3F4028A2"/>
     <w:multiLevelType w:val="multilevel"/>
     <w:tmpl w:val="0807001D"/>
@@ -23007,7 +23483,7 @@
       </w:pPr>
     </w:lvl>
   </w:abstractNum>
-  <w:abstractNum w:abstractNumId="4">
+  <w:abstractNum w:abstractNumId="5">
     <w:nsid w:val="524B59BD"/>
     <w:multiLevelType w:val="hybridMultilevel"/>
     <w:tmpl w:val="F82A11CC"/>
@@ -23120,7 +23596,7 @@
       </w:rPr>
     </w:lvl>
   </w:abstractNum>
-  <w:abstractNum w:abstractNumId="5">
+  <w:abstractNum w:abstractNumId="6">
     <w:nsid w:val="58156457"/>
     <w:multiLevelType w:val="hybridMultilevel"/>
     <w:tmpl w:val="433E168A"/>
@@ -23233,7 +23709,7 @@
       </w:rPr>
     </w:lvl>
   </w:abstractNum>
-  <w:abstractNum w:abstractNumId="6">
+  <w:abstractNum w:abstractNumId="7">
     <w:nsid w:val="66372577"/>
     <w:multiLevelType w:val="hybridMultilevel"/>
     <w:tmpl w:val="EAD81CB6"/>
@@ -23346,7 +23822,7 @@
       </w:rPr>
     </w:lvl>
   </w:abstractNum>
-  <w:abstractNum w:abstractNumId="7">
+  <w:abstractNum w:abstractNumId="8">
     <w:nsid w:val="66C01321"/>
     <w:multiLevelType w:val="hybridMultilevel"/>
     <w:tmpl w:val="14E2994A"/>
@@ -23459,7 +23935,7 @@
       </w:rPr>
     </w:lvl>
   </w:abstractNum>
-  <w:abstractNum w:abstractNumId="8">
+  <w:abstractNum w:abstractNumId="9">
     <w:nsid w:val="690F2CD4"/>
     <w:multiLevelType w:val="hybridMultilevel"/>
     <w:tmpl w:val="D8888720"/>
@@ -23572,7 +24048,7 @@
       </w:rPr>
     </w:lvl>
   </w:abstractNum>
-  <w:abstractNum w:abstractNumId="9">
+  <w:abstractNum w:abstractNumId="10">
     <w:nsid w:val="6D396BD6"/>
     <w:multiLevelType w:val="hybridMultilevel"/>
     <w:tmpl w:val="9850DCCE"/>
@@ -23658,7 +24134,7 @@
       </w:pPr>
     </w:lvl>
   </w:abstractNum>
-  <w:abstractNum w:abstractNumId="10">
+  <w:abstractNum w:abstractNumId="11">
     <w:nsid w:val="7AF2678F"/>
     <w:multiLevelType w:val="hybridMultilevel"/>
     <w:tmpl w:val="2D92AC8E"/>
@@ -23775,34 +24251,37 @@
     <w:abstractNumId w:val="2"/>
   </w:num>
   <w:num w:numId="2">
-    <w:abstractNumId w:val="3"/>
+    <w:abstractNumId w:val="4"/>
   </w:num>
   <w:num w:numId="3">
     <w:abstractNumId w:val="0"/>
   </w:num>
   <w:num w:numId="4">
-    <w:abstractNumId w:val="6"/>
+    <w:abstractNumId w:val="7"/>
   </w:num>
   <w:num w:numId="5">
-    <w:abstractNumId w:val="4"/>
+    <w:abstractNumId w:val="5"/>
   </w:num>
   <w:num w:numId="6">
-    <w:abstractNumId w:val="8"/>
+    <w:abstractNumId w:val="9"/>
   </w:num>
   <w:num w:numId="7">
     <w:abstractNumId w:val="1"/>
   </w:num>
   <w:num w:numId="8">
-    <w:abstractNumId w:val="5"/>
+    <w:abstractNumId w:val="6"/>
   </w:num>
   <w:num w:numId="9">
-    <w:abstractNumId w:val="7"/>
+    <w:abstractNumId w:val="8"/>
   </w:num>
   <w:num w:numId="10">
-    <w:abstractNumId w:val="9"/>
+    <w:abstractNumId w:val="10"/>
   </w:num>
   <w:num w:numId="11">
-    <w:abstractNumId w:val="10"/>
+    <w:abstractNumId w:val="11"/>
+  </w:num>
+  <w:num w:numId="12">
+    <w:abstractNumId w:val="3"/>
   </w:num>
   <w:numIdMacAtCleanup w:val="9"/>
 </w:numbering>
@@ -25682,7 +26161,7 @@
 </file>
 
 <file path=customXml/itemProps1.xml><?xml version="1.0" encoding="utf-8"?>
-<ds:datastoreItem xmlns:ds="http://schemas.openxmlformats.org/officeDocument/2006/customXml" ds:itemID="{52062896-5968-4D20-92FE-43201E8BB06C}">
+<ds:datastoreItem xmlns:ds="http://schemas.openxmlformats.org/officeDocument/2006/customXml" ds:itemID="{EB79C6C6-32DA-4C83-A08E-2C29E2757CCF}">
   <ds:schemaRefs>
     <ds:schemaRef ds:uri="http://schemas.openxmlformats.org/officeDocument/2006/bibliography"/>
   </ds:schemaRefs>
@@ -25690,7 +26169,7 @@
 </file>
 
 <file path=customXml/itemProps2.xml><?xml version="1.0" encoding="utf-8"?>
-<ds:datastoreItem xmlns:ds="http://schemas.openxmlformats.org/officeDocument/2006/customXml" ds:itemID="{D345992F-F98F-475E-9898-3CE2D96CB930}">
+<ds:datastoreItem xmlns:ds="http://schemas.openxmlformats.org/officeDocument/2006/customXml" ds:itemID="{534AE15C-9E67-49C9-9D21-B2365CD3815D}">
   <ds:schemaRefs>
     <ds:schemaRef ds:uri="http://schemas.openxmlformats.org/officeDocument/2006/bibliography"/>
   </ds:schemaRefs>
@@ -25698,6 +26177,14 @@
 </file>
 
 <file path=customXml/itemProps3.xml><?xml version="1.0" encoding="utf-8"?>
+<ds:datastoreItem xmlns:ds="http://schemas.openxmlformats.org/officeDocument/2006/customXml" ds:itemID="{AE8D8EBC-A604-459F-BDF9-4175E7666A44}">
+  <ds:schemaRefs>
+    <ds:schemaRef ds:uri="http://schemas.openxmlformats.org/officeDocument/2006/bibliography"/>
+  </ds:schemaRefs>
+</ds:datastoreItem>
+</file>
+
+<file path=customXml/itemProps4.xml><?xml version="1.0" encoding="utf-8"?>
 <ds:datastoreItem xmlns:ds="http://schemas.openxmlformats.org/officeDocument/2006/customXml" ds:itemID="{F69D777E-3C43-4BF9-B7E1-29563DC00463}">
   <ds:schemaRefs>
     <ds:schemaRef ds:uri="http://schemas.openxmlformats.org/officeDocument/2006/bibliography"/>
@@ -25705,16 +26192,8 @@
 </ds:datastoreItem>
 </file>
 
-<file path=customXml/itemProps4.xml><?xml version="1.0" encoding="utf-8"?>
-<ds:datastoreItem xmlns:ds="http://schemas.openxmlformats.org/officeDocument/2006/customXml" ds:itemID="{534AE15C-9E67-49C9-9D21-B2365CD3815D}">
-  <ds:schemaRefs>
-    <ds:schemaRef ds:uri="http://schemas.openxmlformats.org/officeDocument/2006/bibliography"/>
-  </ds:schemaRefs>
-</ds:datastoreItem>
-</file>
-
 <file path=customXml/itemProps5.xml><?xml version="1.0" encoding="utf-8"?>
-<ds:datastoreItem xmlns:ds="http://schemas.openxmlformats.org/officeDocument/2006/customXml" ds:itemID="{EB79C6C6-32DA-4C83-A08E-2C29E2757CCF}">
+<ds:datastoreItem xmlns:ds="http://schemas.openxmlformats.org/officeDocument/2006/customXml" ds:itemID="{52062896-5968-4D20-92FE-43201E8BB06C}">
   <ds:schemaRefs>
     <ds:schemaRef ds:uri="http://schemas.openxmlformats.org/officeDocument/2006/bibliography"/>
   </ds:schemaRefs>
@@ -25730,7 +26209,7 @@
 </file>
 
 <file path=customXml/itemProps7.xml><?xml version="1.0" encoding="utf-8"?>
-<ds:datastoreItem xmlns:ds="http://schemas.openxmlformats.org/officeDocument/2006/customXml" ds:itemID="{70C61CEA-2939-44E0-BC80-E5EB30887E80}">
+<ds:datastoreItem xmlns:ds="http://schemas.openxmlformats.org/officeDocument/2006/customXml" ds:itemID="{F5240764-2D2F-4E68-95BE-FD05DB75BA5E}">
   <ds:schemaRefs>
     <ds:schemaRef ds:uri="http://schemas.openxmlformats.org/officeDocument/2006/bibliography"/>
   </ds:schemaRefs>
@@ -25738,7 +26217,7 @@
 </file>
 
 <file path=customXml/itemProps8.xml><?xml version="1.0" encoding="utf-8"?>
-<ds:datastoreItem xmlns:ds="http://schemas.openxmlformats.org/officeDocument/2006/customXml" ds:itemID="{AE8D8EBC-A604-459F-BDF9-4175E7666A44}">
+<ds:datastoreItem xmlns:ds="http://schemas.openxmlformats.org/officeDocument/2006/customXml" ds:itemID="{16496B5A-5277-4044-B936-6B49AC8A3F42}">
   <ds:schemaRefs>
     <ds:schemaRef ds:uri="http://schemas.openxmlformats.org/officeDocument/2006/bibliography"/>
   </ds:schemaRefs>

</xml_diff>

<commit_message>
new content list in software doc, updated commit list
</commit_message>
<xml_diff>
--- a/docs/Software-Doku/Softwaredoku.docx
+++ b/docs/Software-Doku/Softwaredoku.docx
@@ -414,7 +414,7 @@
         </w:rPr>
         <w:fldChar w:fldCharType="separate"/>
       </w:r>
-      <w:hyperlink w:anchor="_Toc328320272" w:history="1">
+      <w:hyperlink w:anchor="_Toc328394588" w:history="1">
         <w:r>
           <w:rPr>
             <w:rStyle w:val="Hyperlink"/>
@@ -461,7 +461,7 @@
             <w:noProof/>
             <w:webHidden/>
           </w:rPr>
-          <w:instrText xml:space="preserve"> PAGEREF _Toc328320272 \h </w:instrText>
+          <w:instrText xml:space="preserve"> PAGEREF _Toc328394588 \h </w:instrText>
         </w:r>
         <w:r>
           <w:rPr>
@@ -510,7 +510,7 @@
           <w:lang w:eastAsia="de-CH"/>
         </w:rPr>
       </w:pPr>
-      <w:hyperlink w:anchor="_Toc328320273" w:history="1">
+      <w:hyperlink w:anchor="_Toc328394589" w:history="1">
         <w:r>
           <w:rPr>
             <w:rStyle w:val="Hyperlink"/>
@@ -557,7 +557,7 @@
             <w:noProof/>
             <w:webHidden/>
           </w:rPr>
-          <w:instrText xml:space="preserve"> PAGEREF _Toc328320273 \h </w:instrText>
+          <w:instrText xml:space="preserve"> PAGEREF _Toc328394589 \h </w:instrText>
         </w:r>
         <w:r>
           <w:rPr>
@@ -606,7 +606,7 @@
           <w:lang w:eastAsia="de-CH"/>
         </w:rPr>
       </w:pPr>
-      <w:hyperlink w:anchor="_Toc328320274" w:history="1">
+      <w:hyperlink w:anchor="_Toc328394590" w:history="1">
         <w:r>
           <w:rPr>
             <w:rStyle w:val="Hyperlink"/>
@@ -653,7 +653,7 @@
             <w:noProof/>
             <w:webHidden/>
           </w:rPr>
-          <w:instrText xml:space="preserve"> PAGEREF _Toc328320274 \h </w:instrText>
+          <w:instrText xml:space="preserve"> PAGEREF _Toc328394590 \h </w:instrText>
         </w:r>
         <w:r>
           <w:rPr>
@@ -701,7 +701,7 @@
           <w:lang w:eastAsia="de-CH"/>
         </w:rPr>
       </w:pPr>
-      <w:hyperlink w:anchor="_Toc328320275" w:history="1">
+      <w:hyperlink w:anchor="_Toc328394591" w:history="1">
         <w:r>
           <w:rPr>
             <w:rStyle w:val="Hyperlink"/>
@@ -747,7 +747,7 @@
             <w:noProof/>
             <w:webHidden/>
           </w:rPr>
-          <w:instrText xml:space="preserve"> PAGEREF _Toc328320275 \h </w:instrText>
+          <w:instrText xml:space="preserve"> PAGEREF _Toc328394591 \h </w:instrText>
         </w:r>
         <w:r>
           <w:rPr>
@@ -796,7 +796,7 @@
           <w:lang w:eastAsia="de-CH"/>
         </w:rPr>
       </w:pPr>
-      <w:hyperlink w:anchor="_Toc328320276" w:history="1">
+      <w:hyperlink w:anchor="_Toc328394592" w:history="1">
         <w:r>
           <w:rPr>
             <w:rStyle w:val="Hyperlink"/>
@@ -843,7 +843,7 @@
             <w:noProof/>
             <w:webHidden/>
           </w:rPr>
-          <w:instrText xml:space="preserve"> PAGEREF _Toc328320276 \h </w:instrText>
+          <w:instrText xml:space="preserve"> PAGEREF _Toc328394592 \h </w:instrText>
         </w:r>
         <w:r>
           <w:rPr>
@@ -891,7 +891,7 @@
           <w:lang w:eastAsia="de-CH"/>
         </w:rPr>
       </w:pPr>
-      <w:hyperlink w:anchor="_Toc328320277" w:history="1">
+      <w:hyperlink w:anchor="_Toc328394593" w:history="1">
         <w:r>
           <w:rPr>
             <w:rStyle w:val="Hyperlink"/>
@@ -937,7 +937,7 @@
             <w:noProof/>
             <w:webHidden/>
           </w:rPr>
-          <w:instrText xml:space="preserve"> PAGEREF _Toc328320277 \h </w:instrText>
+          <w:instrText xml:space="preserve"> PAGEREF _Toc328394593 \h </w:instrText>
         </w:r>
         <w:r>
           <w:rPr>
@@ -985,7 +985,7 @@
           <w:lang w:eastAsia="de-CH"/>
         </w:rPr>
       </w:pPr>
-      <w:hyperlink w:anchor="_Toc328320278" w:history="1">
+      <w:hyperlink w:anchor="_Toc328394594" w:history="1">
         <w:r>
           <w:rPr>
             <w:rStyle w:val="Hyperlink"/>
@@ -1031,7 +1031,7 @@
             <w:noProof/>
             <w:webHidden/>
           </w:rPr>
-          <w:instrText xml:space="preserve"> PAGEREF _Toc328320278 \h </w:instrText>
+          <w:instrText xml:space="preserve"> PAGEREF _Toc328394594 \h </w:instrText>
         </w:r>
         <w:r>
           <w:rPr>
@@ -1079,7 +1079,7 @@
           <w:lang w:eastAsia="de-CH"/>
         </w:rPr>
       </w:pPr>
-      <w:hyperlink w:anchor="_Toc328320279" w:history="1">
+      <w:hyperlink w:anchor="_Toc328394595" w:history="1">
         <w:r>
           <w:rPr>
             <w:rStyle w:val="Hyperlink"/>
@@ -1125,7 +1125,7 @@
             <w:noProof/>
             <w:webHidden/>
           </w:rPr>
-          <w:instrText xml:space="preserve"> PAGEREF _Toc328320279 \h </w:instrText>
+          <w:instrText xml:space="preserve"> PAGEREF _Toc328394595 \h </w:instrText>
         </w:r>
         <w:r>
           <w:rPr>
@@ -1171,7 +1171,7 @@
           <w:lang w:eastAsia="de-CH"/>
         </w:rPr>
       </w:pPr>
-      <w:hyperlink w:anchor="_Toc328320280" w:history="1">
+      <w:hyperlink w:anchor="_Toc328394596" w:history="1">
         <w:r>
           <w:rPr>
             <w:rStyle w:val="Hyperlink"/>
@@ -1215,7 +1215,7 @@
             <w:noProof/>
             <w:webHidden/>
           </w:rPr>
-          <w:instrText xml:space="preserve"> PAGEREF _Toc328320280 \h </w:instrText>
+          <w:instrText xml:space="preserve"> PAGEREF _Toc328394596 \h </w:instrText>
         </w:r>
         <w:r>
           <w:rPr>
@@ -1235,7 +1235,7 @@
             <w:noProof/>
             <w:webHidden/>
           </w:rPr>
-          <w:t>6</w:t>
+          <w:t>7</w:t>
         </w:r>
         <w:r>
           <w:rPr>
@@ -1261,7 +1261,7 @@
           <w:lang w:eastAsia="de-CH"/>
         </w:rPr>
       </w:pPr>
-      <w:hyperlink w:anchor="_Toc328320281" w:history="1">
+      <w:hyperlink w:anchor="_Toc328394597" w:history="1">
         <w:r>
           <w:rPr>
             <w:rStyle w:val="Hyperlink"/>
@@ -1305,7 +1305,7 @@
             <w:noProof/>
             <w:webHidden/>
           </w:rPr>
-          <w:instrText xml:space="preserve"> PAGEREF _Toc328320281 \h </w:instrText>
+          <w:instrText xml:space="preserve"> PAGEREF _Toc328394597 \h </w:instrText>
         </w:r>
         <w:r>
           <w:rPr>
@@ -1325,7 +1325,7 @@
             <w:noProof/>
             <w:webHidden/>
           </w:rPr>
-          <w:t>8</w:t>
+          <w:t>9</w:t>
         </w:r>
         <w:r>
           <w:rPr>
@@ -1351,7 +1351,7 @@
           <w:lang w:eastAsia="de-CH"/>
         </w:rPr>
       </w:pPr>
-      <w:hyperlink w:anchor="_Toc328320282" w:history="1">
+      <w:hyperlink w:anchor="_Toc328394598" w:history="1">
         <w:r>
           <w:rPr>
             <w:rStyle w:val="Hyperlink"/>
@@ -1395,7 +1395,7 @@
             <w:noProof/>
             <w:webHidden/>
           </w:rPr>
-          <w:instrText xml:space="preserve"> PAGEREF _Toc328320282 \h </w:instrText>
+          <w:instrText xml:space="preserve"> PAGEREF _Toc328394598 \h </w:instrText>
         </w:r>
         <w:r>
           <w:rPr>
@@ -1441,7 +1441,7 @@
           <w:lang w:eastAsia="de-CH"/>
         </w:rPr>
       </w:pPr>
-      <w:hyperlink w:anchor="_Toc328320283" w:history="1">
+      <w:hyperlink w:anchor="_Toc328394599" w:history="1">
         <w:r>
           <w:rPr>
             <w:rStyle w:val="Hyperlink"/>
@@ -1485,7 +1485,7 @@
             <w:noProof/>
             <w:webHidden/>
           </w:rPr>
-          <w:instrText xml:space="preserve"> PAGEREF _Toc328320283 \h </w:instrText>
+          <w:instrText xml:space="preserve"> PAGEREF _Toc328394599 \h </w:instrText>
         </w:r>
         <w:r>
           <w:rPr>
@@ -1505,7 +1505,7 @@
             <w:noProof/>
             <w:webHidden/>
           </w:rPr>
-          <w:t>9</w:t>
+          <w:t>10</w:t>
         </w:r>
         <w:r>
           <w:rPr>
@@ -1531,7 +1531,7 @@
           <w:lang w:eastAsia="de-CH"/>
         </w:rPr>
       </w:pPr>
-      <w:hyperlink w:anchor="_Toc328320284" w:history="1">
+      <w:hyperlink w:anchor="_Toc328394600" w:history="1">
         <w:r>
           <w:rPr>
             <w:rStyle w:val="Hyperlink"/>
@@ -1575,7 +1575,7 @@
             <w:noProof/>
             <w:webHidden/>
           </w:rPr>
-          <w:instrText xml:space="preserve"> PAGEREF _Toc328320284 \h </w:instrText>
+          <w:instrText xml:space="preserve"> PAGEREF _Toc328394600 \h </w:instrText>
         </w:r>
         <w:r>
           <w:rPr>
@@ -1621,7 +1621,7 @@
           <w:lang w:eastAsia="de-CH"/>
         </w:rPr>
       </w:pPr>
-      <w:hyperlink w:anchor="_Toc328320285" w:history="1">
+      <w:hyperlink w:anchor="_Toc328394601" w:history="1">
         <w:r>
           <w:rPr>
             <w:rStyle w:val="Hyperlink"/>
@@ -1665,7 +1665,7 @@
             <w:noProof/>
             <w:webHidden/>
           </w:rPr>
-          <w:instrText xml:space="preserve"> PAGEREF _Toc328320285 \h </w:instrText>
+          <w:instrText xml:space="preserve"> PAGEREF _Toc328394601 \h </w:instrText>
         </w:r>
         <w:r>
           <w:rPr>
@@ -1685,7 +1685,7 @@
             <w:noProof/>
             <w:webHidden/>
           </w:rPr>
-          <w:t>11</w:t>
+          <w:t>12</w:t>
         </w:r>
         <w:r>
           <w:rPr>
@@ -1713,7 +1713,7 @@
           <w:lang w:eastAsia="de-CH"/>
         </w:rPr>
       </w:pPr>
-      <w:hyperlink w:anchor="_Toc328320286" w:history="1">
+      <w:hyperlink w:anchor="_Toc328394602" w:history="1">
         <w:r>
           <w:rPr>
             <w:rStyle w:val="Hyperlink"/>
@@ -1759,7 +1759,7 @@
             <w:noProof/>
             <w:webHidden/>
           </w:rPr>
-          <w:instrText xml:space="preserve"> PAGEREF _Toc328320286 \h </w:instrText>
+          <w:instrText xml:space="preserve"> PAGEREF _Toc328394602 \h </w:instrText>
         </w:r>
         <w:r>
           <w:rPr>
@@ -1805,7 +1805,7 @@
           <w:lang w:eastAsia="de-CH"/>
         </w:rPr>
       </w:pPr>
-      <w:hyperlink w:anchor="_Toc328320287" w:history="1">
+      <w:hyperlink w:anchor="_Toc328394603" w:history="1">
         <w:r>
           <w:rPr>
             <w:rStyle w:val="Hyperlink"/>
@@ -1849,7 +1849,7 @@
             <w:noProof/>
             <w:webHidden/>
           </w:rPr>
-          <w:instrText xml:space="preserve"> PAGEREF _Toc328320287 \h </w:instrText>
+          <w:instrText xml:space="preserve"> PAGEREF _Toc328394603 \h </w:instrText>
         </w:r>
         <w:r>
           <w:rPr>
@@ -1895,7 +1895,7 @@
           <w:lang w:eastAsia="de-CH"/>
         </w:rPr>
       </w:pPr>
-      <w:hyperlink w:anchor="_Toc328320288" w:history="1">
+      <w:hyperlink w:anchor="_Toc328394604" w:history="1">
         <w:r>
           <w:rPr>
             <w:rStyle w:val="Hyperlink"/>
@@ -1939,7 +1939,7 @@
             <w:noProof/>
             <w:webHidden/>
           </w:rPr>
-          <w:instrText xml:space="preserve"> PAGEREF _Toc328320288 \h </w:instrText>
+          <w:instrText xml:space="preserve"> PAGEREF _Toc328394604 \h </w:instrText>
         </w:r>
         <w:r>
           <w:rPr>
@@ -1985,7 +1985,7 @@
           <w:lang w:eastAsia="de-CH"/>
         </w:rPr>
       </w:pPr>
-      <w:hyperlink w:anchor="_Toc328320289" w:history="1">
+      <w:hyperlink w:anchor="_Toc328394605" w:history="1">
         <w:r>
           <w:rPr>
             <w:rStyle w:val="Hyperlink"/>
@@ -2029,7 +2029,7 @@
             <w:noProof/>
             <w:webHidden/>
           </w:rPr>
-          <w:instrText xml:space="preserve"> PAGEREF _Toc328320289 \h </w:instrText>
+          <w:instrText xml:space="preserve"> PAGEREF _Toc328394605 \h </w:instrText>
         </w:r>
         <w:r>
           <w:rPr>
@@ -2075,7 +2075,7 @@
           <w:lang w:eastAsia="de-CH"/>
         </w:rPr>
       </w:pPr>
-      <w:hyperlink w:anchor="_Toc328320290" w:history="1">
+      <w:hyperlink w:anchor="_Toc328394606" w:history="1">
         <w:r>
           <w:rPr>
             <w:rStyle w:val="Hyperlink"/>
@@ -2119,7 +2119,7 @@
             <w:noProof/>
             <w:webHidden/>
           </w:rPr>
-          <w:instrText xml:space="preserve"> PAGEREF _Toc328320290 \h </w:instrText>
+          <w:instrText xml:space="preserve"> PAGEREF _Toc328394606 \h </w:instrText>
         </w:r>
         <w:r>
           <w:rPr>
@@ -2167,7 +2167,7 @@
           <w:lang w:eastAsia="de-CH"/>
         </w:rPr>
       </w:pPr>
-      <w:hyperlink w:anchor="_Toc328320291" w:history="1">
+      <w:hyperlink w:anchor="_Toc328394607" w:history="1">
         <w:r>
           <w:rPr>
             <w:rStyle w:val="Hyperlink"/>
@@ -2213,7 +2213,7 @@
             <w:noProof/>
             <w:webHidden/>
           </w:rPr>
-          <w:instrText xml:space="preserve"> PAGEREF _Toc328320291 \h </w:instrText>
+          <w:instrText xml:space="preserve"> PAGEREF _Toc328394607 \h </w:instrText>
         </w:r>
         <w:r>
           <w:rPr>
@@ -2259,7 +2259,7 @@
           <w:lang w:eastAsia="de-CH"/>
         </w:rPr>
       </w:pPr>
-      <w:hyperlink w:anchor="_Toc328320292" w:history="1">
+      <w:hyperlink w:anchor="_Toc328394608" w:history="1">
         <w:r>
           <w:rPr>
             <w:rStyle w:val="Hyperlink"/>
@@ -2303,7 +2303,7 @@
             <w:noProof/>
             <w:webHidden/>
           </w:rPr>
-          <w:instrText xml:space="preserve"> PAGEREF _Toc328320292 \h </w:instrText>
+          <w:instrText xml:space="preserve"> PAGEREF _Toc328394608 \h </w:instrText>
         </w:r>
         <w:r>
           <w:rPr>
@@ -2349,7 +2349,7 @@
           <w:lang w:eastAsia="de-CH"/>
         </w:rPr>
       </w:pPr>
-      <w:hyperlink w:anchor="_Toc328320293" w:history="1">
+      <w:hyperlink w:anchor="_Toc328394609" w:history="1">
         <w:r>
           <w:rPr>
             <w:rStyle w:val="Hyperlink"/>
@@ -2393,7 +2393,7 @@
             <w:noProof/>
             <w:webHidden/>
           </w:rPr>
-          <w:instrText xml:space="preserve"> PAGEREF _Toc328320293 \h </w:instrText>
+          <w:instrText xml:space="preserve"> PAGEREF _Toc328394609 \h </w:instrText>
         </w:r>
         <w:r>
           <w:rPr>
@@ -2439,7 +2439,7 @@
           <w:lang w:eastAsia="de-CH"/>
         </w:rPr>
       </w:pPr>
-      <w:hyperlink w:anchor="_Toc328320294" w:history="1">
+      <w:hyperlink w:anchor="_Toc328394610" w:history="1">
         <w:r>
           <w:rPr>
             <w:rStyle w:val="Hyperlink"/>
@@ -2483,7 +2483,7 @@
             <w:noProof/>
             <w:webHidden/>
           </w:rPr>
-          <w:instrText xml:space="preserve"> PAGEREF _Toc328320294 \h </w:instrText>
+          <w:instrText xml:space="preserve"> PAGEREF _Toc328394610 \h </w:instrText>
         </w:r>
         <w:r>
           <w:rPr>
@@ -2529,7 +2529,7 @@
           <w:lang w:eastAsia="de-CH"/>
         </w:rPr>
       </w:pPr>
-      <w:hyperlink w:anchor="_Toc328320295" w:history="1">
+      <w:hyperlink w:anchor="_Toc328394611" w:history="1">
         <w:r>
           <w:rPr>
             <w:rStyle w:val="Hyperlink"/>
@@ -2573,7 +2573,7 @@
             <w:noProof/>
             <w:webHidden/>
           </w:rPr>
-          <w:instrText xml:space="preserve"> PAGEREF _Toc328320295 \h </w:instrText>
+          <w:instrText xml:space="preserve"> PAGEREF _Toc328394611 \h </w:instrText>
         </w:r>
         <w:r>
           <w:rPr>
@@ -2622,7 +2622,7 @@
           <w:lang w:eastAsia="de-CH"/>
         </w:rPr>
       </w:pPr>
-      <w:hyperlink w:anchor="_Toc328320296" w:history="1">
+      <w:hyperlink w:anchor="_Toc328394612" w:history="1">
         <w:r>
           <w:rPr>
             <w:rStyle w:val="Hyperlink"/>
@@ -2669,7 +2669,7 @@
             <w:noProof/>
             <w:webHidden/>
           </w:rPr>
-          <w:instrText xml:space="preserve"> PAGEREF _Toc328320296 \h </w:instrText>
+          <w:instrText xml:space="preserve"> PAGEREF _Toc328394612 \h </w:instrText>
         </w:r>
         <w:r>
           <w:rPr>
@@ -2718,10 +2718,11 @@
           <w:lang w:eastAsia="de-CH"/>
         </w:rPr>
       </w:pPr>
-      <w:hyperlink w:anchor="_Toc328320297" w:history="1">
+      <w:hyperlink w:anchor="_Toc328394613" w:history="1">
         <w:r>
           <w:rPr>
             <w:rStyle w:val="Hyperlink"/>
+            <w:rFonts w:eastAsia="Times New Roman"/>
             <w:noProof/>
           </w:rPr>
           <w:t>6</w:t>
@@ -2742,9 +2743,10 @@
         <w:r>
           <w:rPr>
             <w:rStyle w:val="Hyperlink"/>
-            <w:noProof/>
-          </w:rPr>
-          <w:t>Zukünftige Erweiterungen</w:t>
+            <w:rFonts w:eastAsia="Times New Roman"/>
+            <w:noProof/>
+          </w:rPr>
+          <w:t>Versions-History</w:t>
         </w:r>
         <w:r>
           <w:rPr>
@@ -2765,7 +2767,7 @@
             <w:noProof/>
             <w:webHidden/>
           </w:rPr>
-          <w:instrText xml:space="preserve"> PAGEREF _Toc328320297 \h </w:instrText>
+          <w:instrText xml:space="preserve"> PAGEREF _Toc328394613 \h </w:instrText>
         </w:r>
         <w:r>
           <w:rPr>
@@ -2786,1004 +2788,6 @@
             <w:webHidden/>
           </w:rPr>
           <w:t>38</w:t>
-        </w:r>
-        <w:r>
-          <w:rPr>
-            <w:noProof/>
-            <w:webHidden/>
-          </w:rPr>
-          <w:fldChar w:fldCharType="end"/>
-        </w:r>
-      </w:hyperlink>
-    </w:p>
-    <w:p>
-      <w:pPr>
-        <w:pStyle w:val="Verzeichnis2"/>
-        <w:tabs>
-          <w:tab w:val="left" w:pos="660"/>
-          <w:tab w:val="right" w:leader="dot" w:pos="9346"/>
-        </w:tabs>
-        <w:rPr>
-          <w:rFonts w:eastAsiaTheme="minorEastAsia" w:cstheme="minorBidi"/>
-          <w:b w:val="0"/>
-          <w:bCs w:val="0"/>
-          <w:noProof/>
-          <w:sz w:val="22"/>
-          <w:szCs w:val="22"/>
-          <w:lang w:eastAsia="de-CH"/>
-        </w:rPr>
-      </w:pPr>
-      <w:hyperlink w:anchor="_Toc328320298" w:history="1">
-        <w:r>
-          <w:rPr>
-            <w:rStyle w:val="Hyperlink"/>
-            <w:noProof/>
-          </w:rPr>
-          <w:t>6.1</w:t>
-        </w:r>
-        <w:r>
-          <w:rPr>
-            <w:rFonts w:eastAsiaTheme="minorEastAsia" w:cstheme="minorBidi"/>
-            <w:b w:val="0"/>
-            <w:bCs w:val="0"/>
-            <w:noProof/>
-            <w:sz w:val="22"/>
-            <w:szCs w:val="22"/>
-            <w:lang w:eastAsia="de-CH"/>
-          </w:rPr>
-          <w:tab/>
-        </w:r>
-        <w:r>
-          <w:rPr>
-            <w:rStyle w:val="Hyperlink"/>
-            <w:noProof/>
-          </w:rPr>
-          <w:t>Spiellogik</w:t>
-        </w:r>
-        <w:r>
-          <w:rPr>
-            <w:noProof/>
-            <w:webHidden/>
-          </w:rPr>
-          <w:tab/>
-        </w:r>
-        <w:r>
-          <w:rPr>
-            <w:noProof/>
-            <w:webHidden/>
-          </w:rPr>
-          <w:fldChar w:fldCharType="begin"/>
-        </w:r>
-        <w:r>
-          <w:rPr>
-            <w:noProof/>
-            <w:webHidden/>
-          </w:rPr>
-          <w:instrText xml:space="preserve"> PAGEREF _Toc328320298 \h </w:instrText>
-        </w:r>
-        <w:r>
-          <w:rPr>
-            <w:noProof/>
-            <w:webHidden/>
-          </w:rPr>
-        </w:r>
-        <w:r>
-          <w:rPr>
-            <w:noProof/>
-            <w:webHidden/>
-          </w:rPr>
-          <w:fldChar w:fldCharType="separate"/>
-        </w:r>
-        <w:r>
-          <w:rPr>
-            <w:noProof/>
-            <w:webHidden/>
-          </w:rPr>
-          <w:t>38</w:t>
-        </w:r>
-        <w:r>
-          <w:rPr>
-            <w:noProof/>
-            <w:webHidden/>
-          </w:rPr>
-          <w:fldChar w:fldCharType="end"/>
-        </w:r>
-      </w:hyperlink>
-    </w:p>
-    <w:p>
-      <w:pPr>
-        <w:pStyle w:val="Verzeichnis3"/>
-        <w:tabs>
-          <w:tab w:val="left" w:pos="880"/>
-          <w:tab w:val="right" w:leader="dot" w:pos="9346"/>
-        </w:tabs>
-        <w:rPr>
-          <w:rFonts w:eastAsiaTheme="minorEastAsia" w:cstheme="minorBidi"/>
-          <w:noProof/>
-          <w:sz w:val="22"/>
-          <w:szCs w:val="22"/>
-          <w:lang w:eastAsia="de-CH"/>
-        </w:rPr>
-      </w:pPr>
-      <w:hyperlink w:anchor="_Toc328320299" w:history="1">
-        <w:r>
-          <w:rPr>
-            <w:rStyle w:val="Hyperlink"/>
-            <w:noProof/>
-          </w:rPr>
-          <w:t>6.1.1</w:t>
-        </w:r>
-        <w:r>
-          <w:rPr>
-            <w:rFonts w:eastAsiaTheme="minorEastAsia" w:cstheme="minorBidi"/>
-            <w:noProof/>
-            <w:sz w:val="22"/>
-            <w:szCs w:val="22"/>
-            <w:lang w:eastAsia="de-CH"/>
-          </w:rPr>
-          <w:tab/>
-        </w:r>
-        <w:r>
-          <w:rPr>
-            <w:rStyle w:val="Hyperlink"/>
-            <w:noProof/>
-          </w:rPr>
-          <w:t>Splitter</w:t>
-        </w:r>
-        <w:r>
-          <w:rPr>
-            <w:noProof/>
-            <w:webHidden/>
-          </w:rPr>
-          <w:tab/>
-        </w:r>
-        <w:r>
-          <w:rPr>
-            <w:noProof/>
-            <w:webHidden/>
-          </w:rPr>
-          <w:fldChar w:fldCharType="begin"/>
-        </w:r>
-        <w:r>
-          <w:rPr>
-            <w:noProof/>
-            <w:webHidden/>
-          </w:rPr>
-          <w:instrText xml:space="preserve"> PAGEREF _Toc328320299 \h </w:instrText>
-        </w:r>
-        <w:r>
-          <w:rPr>
-            <w:noProof/>
-            <w:webHidden/>
-          </w:rPr>
-        </w:r>
-        <w:r>
-          <w:rPr>
-            <w:noProof/>
-            <w:webHidden/>
-          </w:rPr>
-          <w:fldChar w:fldCharType="separate"/>
-        </w:r>
-        <w:r>
-          <w:rPr>
-            <w:noProof/>
-            <w:webHidden/>
-          </w:rPr>
-          <w:t>38</w:t>
-        </w:r>
-        <w:r>
-          <w:rPr>
-            <w:noProof/>
-            <w:webHidden/>
-          </w:rPr>
-          <w:fldChar w:fldCharType="end"/>
-        </w:r>
-      </w:hyperlink>
-    </w:p>
-    <w:p>
-      <w:pPr>
-        <w:pStyle w:val="Verzeichnis3"/>
-        <w:tabs>
-          <w:tab w:val="left" w:pos="880"/>
-          <w:tab w:val="right" w:leader="dot" w:pos="9346"/>
-        </w:tabs>
-        <w:rPr>
-          <w:rFonts w:eastAsiaTheme="minorEastAsia" w:cstheme="minorBidi"/>
-          <w:noProof/>
-          <w:sz w:val="22"/>
-          <w:szCs w:val="22"/>
-          <w:lang w:eastAsia="de-CH"/>
-        </w:rPr>
-      </w:pPr>
-      <w:hyperlink w:anchor="_Toc328320300" w:history="1">
-        <w:r>
-          <w:rPr>
-            <w:rStyle w:val="Hyperlink"/>
-            <w:noProof/>
-          </w:rPr>
-          <w:t>6.1.2</w:t>
-        </w:r>
-        <w:r>
-          <w:rPr>
-            <w:rFonts w:eastAsiaTheme="minorEastAsia" w:cstheme="minorBidi"/>
-            <w:noProof/>
-            <w:sz w:val="22"/>
-            <w:szCs w:val="22"/>
-            <w:lang w:eastAsia="de-CH"/>
-          </w:rPr>
-          <w:tab/>
-        </w:r>
-        <w:r>
-          <w:rPr>
-            <w:rStyle w:val="Hyperlink"/>
-            <w:noProof/>
-          </w:rPr>
-          <w:t>Dynamische Startparameter</w:t>
-        </w:r>
-        <w:r>
-          <w:rPr>
-            <w:noProof/>
-            <w:webHidden/>
-          </w:rPr>
-          <w:tab/>
-        </w:r>
-        <w:r>
-          <w:rPr>
-            <w:noProof/>
-            <w:webHidden/>
-          </w:rPr>
-          <w:fldChar w:fldCharType="begin"/>
-        </w:r>
-        <w:r>
-          <w:rPr>
-            <w:noProof/>
-            <w:webHidden/>
-          </w:rPr>
-          <w:instrText xml:space="preserve"> PAGEREF _Toc328320300 \h </w:instrText>
-        </w:r>
-        <w:r>
-          <w:rPr>
-            <w:noProof/>
-            <w:webHidden/>
-          </w:rPr>
-        </w:r>
-        <w:r>
-          <w:rPr>
-            <w:noProof/>
-            <w:webHidden/>
-          </w:rPr>
-          <w:fldChar w:fldCharType="separate"/>
-        </w:r>
-        <w:r>
-          <w:rPr>
-            <w:noProof/>
-            <w:webHidden/>
-          </w:rPr>
-          <w:t>38</w:t>
-        </w:r>
-        <w:r>
-          <w:rPr>
-            <w:noProof/>
-            <w:webHidden/>
-          </w:rPr>
-          <w:fldChar w:fldCharType="end"/>
-        </w:r>
-      </w:hyperlink>
-    </w:p>
-    <w:p>
-      <w:pPr>
-        <w:pStyle w:val="Verzeichnis3"/>
-        <w:tabs>
-          <w:tab w:val="left" w:pos="880"/>
-          <w:tab w:val="right" w:leader="dot" w:pos="9346"/>
-        </w:tabs>
-        <w:rPr>
-          <w:rFonts w:eastAsiaTheme="minorEastAsia" w:cstheme="minorBidi"/>
-          <w:noProof/>
-          <w:sz w:val="22"/>
-          <w:szCs w:val="22"/>
-          <w:lang w:eastAsia="de-CH"/>
-        </w:rPr>
-      </w:pPr>
-      <w:hyperlink w:anchor="_Toc328320301" w:history="1">
-        <w:r>
-          <w:rPr>
-            <w:rStyle w:val="Hyperlink"/>
-            <w:noProof/>
-          </w:rPr>
-          <w:t>6.1.3</w:t>
-        </w:r>
-        <w:r>
-          <w:rPr>
-            <w:rFonts w:eastAsiaTheme="minorEastAsia" w:cstheme="minorBidi"/>
-            <w:noProof/>
-            <w:sz w:val="22"/>
-            <w:szCs w:val="22"/>
-            <w:lang w:eastAsia="de-CH"/>
-          </w:rPr>
-          <w:tab/>
-        </w:r>
-        <w:r>
-          <w:rPr>
-            <w:rStyle w:val="Hyperlink"/>
-            <w:noProof/>
-          </w:rPr>
-          <w:t>Game over LAN</w:t>
-        </w:r>
-        <w:r>
-          <w:rPr>
-            <w:noProof/>
-            <w:webHidden/>
-          </w:rPr>
-          <w:tab/>
-        </w:r>
-        <w:r>
-          <w:rPr>
-            <w:noProof/>
-            <w:webHidden/>
-          </w:rPr>
-          <w:fldChar w:fldCharType="begin"/>
-        </w:r>
-        <w:r>
-          <w:rPr>
-            <w:noProof/>
-            <w:webHidden/>
-          </w:rPr>
-          <w:instrText xml:space="preserve"> PAGEREF _Toc328320301 \h </w:instrText>
-        </w:r>
-        <w:r>
-          <w:rPr>
-            <w:noProof/>
-            <w:webHidden/>
-          </w:rPr>
-        </w:r>
-        <w:r>
-          <w:rPr>
-            <w:noProof/>
-            <w:webHidden/>
-          </w:rPr>
-          <w:fldChar w:fldCharType="separate"/>
-        </w:r>
-        <w:r>
-          <w:rPr>
-            <w:noProof/>
-            <w:webHidden/>
-          </w:rPr>
-          <w:t>40</w:t>
-        </w:r>
-        <w:r>
-          <w:rPr>
-            <w:noProof/>
-            <w:webHidden/>
-          </w:rPr>
-          <w:fldChar w:fldCharType="end"/>
-        </w:r>
-      </w:hyperlink>
-    </w:p>
-    <w:p>
-      <w:pPr>
-        <w:pStyle w:val="Verzeichnis3"/>
-        <w:tabs>
-          <w:tab w:val="left" w:pos="880"/>
-          <w:tab w:val="right" w:leader="dot" w:pos="9346"/>
-        </w:tabs>
-        <w:rPr>
-          <w:rFonts w:eastAsiaTheme="minorEastAsia" w:cstheme="minorBidi"/>
-          <w:noProof/>
-          <w:sz w:val="22"/>
-          <w:szCs w:val="22"/>
-          <w:lang w:eastAsia="de-CH"/>
-        </w:rPr>
-      </w:pPr>
-      <w:hyperlink w:anchor="_Toc328320302" w:history="1">
-        <w:r>
-          <w:rPr>
-            <w:rStyle w:val="Hyperlink"/>
-            <w:noProof/>
-          </w:rPr>
-          <w:t>6.1.4</w:t>
-        </w:r>
-        <w:r>
-          <w:rPr>
-            <w:rFonts w:eastAsiaTheme="minorEastAsia" w:cstheme="minorBidi"/>
-            <w:noProof/>
-            <w:sz w:val="22"/>
-            <w:szCs w:val="22"/>
-            <w:lang w:eastAsia="de-CH"/>
-          </w:rPr>
-          <w:tab/>
-        </w:r>
-        <w:r>
-          <w:rPr>
-            <w:rStyle w:val="Hyperlink"/>
-            <w:noProof/>
-          </w:rPr>
-          <w:t>Game-AI</w:t>
-        </w:r>
-        <w:r>
-          <w:rPr>
-            <w:noProof/>
-            <w:webHidden/>
-          </w:rPr>
-          <w:tab/>
-        </w:r>
-        <w:r>
-          <w:rPr>
-            <w:noProof/>
-            <w:webHidden/>
-          </w:rPr>
-          <w:fldChar w:fldCharType="begin"/>
-        </w:r>
-        <w:r>
-          <w:rPr>
-            <w:noProof/>
-            <w:webHidden/>
-          </w:rPr>
-          <w:instrText xml:space="preserve"> PAGEREF _Toc328320302 \h </w:instrText>
-        </w:r>
-        <w:r>
-          <w:rPr>
-            <w:noProof/>
-            <w:webHidden/>
-          </w:rPr>
-        </w:r>
-        <w:r>
-          <w:rPr>
-            <w:noProof/>
-            <w:webHidden/>
-          </w:rPr>
-          <w:fldChar w:fldCharType="separate"/>
-        </w:r>
-        <w:r>
-          <w:rPr>
-            <w:noProof/>
-            <w:webHidden/>
-          </w:rPr>
-          <w:t>40</w:t>
-        </w:r>
-        <w:r>
-          <w:rPr>
-            <w:noProof/>
-            <w:webHidden/>
-          </w:rPr>
-          <w:fldChar w:fldCharType="end"/>
-        </w:r>
-      </w:hyperlink>
-    </w:p>
-    <w:p>
-      <w:pPr>
-        <w:pStyle w:val="Verzeichnis3"/>
-        <w:tabs>
-          <w:tab w:val="left" w:pos="880"/>
-          <w:tab w:val="right" w:leader="dot" w:pos="9346"/>
-        </w:tabs>
-        <w:rPr>
-          <w:rFonts w:eastAsiaTheme="minorEastAsia" w:cstheme="minorBidi"/>
-          <w:noProof/>
-          <w:sz w:val="22"/>
-          <w:szCs w:val="22"/>
-          <w:lang w:eastAsia="de-CH"/>
-        </w:rPr>
-      </w:pPr>
-      <w:hyperlink w:anchor="_Toc328320303" w:history="1">
-        <w:r>
-          <w:rPr>
-            <w:rStyle w:val="Hyperlink"/>
-            <w:noProof/>
-          </w:rPr>
-          <w:t>6.1.5</w:t>
-        </w:r>
-        <w:r>
-          <w:rPr>
-            <w:rFonts w:eastAsiaTheme="minorEastAsia" w:cstheme="minorBidi"/>
-            <w:noProof/>
-            <w:sz w:val="22"/>
-            <w:szCs w:val="22"/>
-            <w:lang w:eastAsia="de-CH"/>
-          </w:rPr>
-          <w:tab/>
-        </w:r>
-        <w:r>
-          <w:rPr>
-            <w:rStyle w:val="Hyperlink"/>
-            <w:noProof/>
-          </w:rPr>
-          <w:t>Snake-Walls</w:t>
-        </w:r>
-        <w:r>
-          <w:rPr>
-            <w:noProof/>
-            <w:webHidden/>
-          </w:rPr>
-          <w:tab/>
-        </w:r>
-        <w:r>
-          <w:rPr>
-            <w:noProof/>
-            <w:webHidden/>
-          </w:rPr>
-          <w:fldChar w:fldCharType="begin"/>
-        </w:r>
-        <w:r>
-          <w:rPr>
-            <w:noProof/>
-            <w:webHidden/>
-          </w:rPr>
-          <w:instrText xml:space="preserve"> PAGEREF _Toc328320303 \h </w:instrText>
-        </w:r>
-        <w:r>
-          <w:rPr>
-            <w:noProof/>
-            <w:webHidden/>
-          </w:rPr>
-        </w:r>
-        <w:r>
-          <w:rPr>
-            <w:noProof/>
-            <w:webHidden/>
-          </w:rPr>
-          <w:fldChar w:fldCharType="separate"/>
-        </w:r>
-        <w:r>
-          <w:rPr>
-            <w:noProof/>
-            <w:webHidden/>
-          </w:rPr>
-          <w:t>40</w:t>
-        </w:r>
-        <w:r>
-          <w:rPr>
-            <w:noProof/>
-            <w:webHidden/>
-          </w:rPr>
-          <w:fldChar w:fldCharType="end"/>
-        </w:r>
-      </w:hyperlink>
-    </w:p>
-    <w:p>
-      <w:pPr>
-        <w:pStyle w:val="Verzeichnis2"/>
-        <w:tabs>
-          <w:tab w:val="left" w:pos="660"/>
-          <w:tab w:val="right" w:leader="dot" w:pos="9346"/>
-        </w:tabs>
-        <w:rPr>
-          <w:rFonts w:eastAsiaTheme="minorEastAsia" w:cstheme="minorBidi"/>
-          <w:b w:val="0"/>
-          <w:bCs w:val="0"/>
-          <w:noProof/>
-          <w:sz w:val="22"/>
-          <w:szCs w:val="22"/>
-          <w:lang w:eastAsia="de-CH"/>
-        </w:rPr>
-      </w:pPr>
-      <w:hyperlink w:anchor="_Toc328320304" w:history="1">
-        <w:r>
-          <w:rPr>
-            <w:rStyle w:val="Hyperlink"/>
-            <w:noProof/>
-          </w:rPr>
-          <w:t>6.2</w:t>
-        </w:r>
-        <w:r>
-          <w:rPr>
-            <w:rFonts w:eastAsiaTheme="minorEastAsia" w:cstheme="minorBidi"/>
-            <w:b w:val="0"/>
-            <w:bCs w:val="0"/>
-            <w:noProof/>
-            <w:sz w:val="22"/>
-            <w:szCs w:val="22"/>
-            <w:lang w:eastAsia="de-CH"/>
-          </w:rPr>
-          <w:tab/>
-        </w:r>
-        <w:r>
-          <w:rPr>
-            <w:rStyle w:val="Hyperlink"/>
-            <w:noProof/>
-          </w:rPr>
-          <w:t>Grafik</w:t>
-        </w:r>
-        <w:r>
-          <w:rPr>
-            <w:noProof/>
-            <w:webHidden/>
-          </w:rPr>
-          <w:tab/>
-        </w:r>
-        <w:r>
-          <w:rPr>
-            <w:noProof/>
-            <w:webHidden/>
-          </w:rPr>
-          <w:fldChar w:fldCharType="begin"/>
-        </w:r>
-        <w:r>
-          <w:rPr>
-            <w:noProof/>
-            <w:webHidden/>
-          </w:rPr>
-          <w:instrText xml:space="preserve"> PAGEREF _Toc328320304 \h </w:instrText>
-        </w:r>
-        <w:r>
-          <w:rPr>
-            <w:noProof/>
-            <w:webHidden/>
-          </w:rPr>
-        </w:r>
-        <w:r>
-          <w:rPr>
-            <w:noProof/>
-            <w:webHidden/>
-          </w:rPr>
-          <w:fldChar w:fldCharType="separate"/>
-        </w:r>
-        <w:r>
-          <w:rPr>
-            <w:noProof/>
-            <w:webHidden/>
-          </w:rPr>
-          <w:t>41</w:t>
-        </w:r>
-        <w:r>
-          <w:rPr>
-            <w:noProof/>
-            <w:webHidden/>
-          </w:rPr>
-          <w:fldChar w:fldCharType="end"/>
-        </w:r>
-      </w:hyperlink>
-    </w:p>
-    <w:p>
-      <w:pPr>
-        <w:pStyle w:val="Verzeichnis3"/>
-        <w:tabs>
-          <w:tab w:val="left" w:pos="880"/>
-          <w:tab w:val="right" w:leader="dot" w:pos="9346"/>
-        </w:tabs>
-        <w:rPr>
-          <w:rFonts w:eastAsiaTheme="minorEastAsia" w:cstheme="minorBidi"/>
-          <w:noProof/>
-          <w:sz w:val="22"/>
-          <w:szCs w:val="22"/>
-          <w:lang w:eastAsia="de-CH"/>
-        </w:rPr>
-      </w:pPr>
-      <w:hyperlink w:anchor="_Toc328320305" w:history="1">
-        <w:r>
-          <w:rPr>
-            <w:rStyle w:val="Hyperlink"/>
-            <w:noProof/>
-          </w:rPr>
-          <w:t>6.2.1</w:t>
-        </w:r>
-        <w:r>
-          <w:rPr>
-            <w:rFonts w:eastAsiaTheme="minorEastAsia" w:cstheme="minorBidi"/>
-            <w:noProof/>
-            <w:sz w:val="22"/>
-            <w:szCs w:val="22"/>
-            <w:lang w:eastAsia="de-CH"/>
-          </w:rPr>
-          <w:tab/>
-        </w:r>
-        <w:r>
-          <w:rPr>
-            <w:rStyle w:val="Hyperlink"/>
-            <w:noProof/>
-          </w:rPr>
-          <w:t>Gif Animationen</w:t>
-        </w:r>
-        <w:r>
-          <w:rPr>
-            <w:noProof/>
-            <w:webHidden/>
-          </w:rPr>
-          <w:tab/>
-        </w:r>
-        <w:r>
-          <w:rPr>
-            <w:noProof/>
-            <w:webHidden/>
-          </w:rPr>
-          <w:fldChar w:fldCharType="begin"/>
-        </w:r>
-        <w:r>
-          <w:rPr>
-            <w:noProof/>
-            <w:webHidden/>
-          </w:rPr>
-          <w:instrText xml:space="preserve"> PAGEREF _Toc328320305 \h </w:instrText>
-        </w:r>
-        <w:r>
-          <w:rPr>
-            <w:noProof/>
-            <w:webHidden/>
-          </w:rPr>
-        </w:r>
-        <w:r>
-          <w:rPr>
-            <w:noProof/>
-            <w:webHidden/>
-          </w:rPr>
-          <w:fldChar w:fldCharType="separate"/>
-        </w:r>
-        <w:r>
-          <w:rPr>
-            <w:noProof/>
-            <w:webHidden/>
-          </w:rPr>
-          <w:t>41</w:t>
-        </w:r>
-        <w:r>
-          <w:rPr>
-            <w:noProof/>
-            <w:webHidden/>
-          </w:rPr>
-          <w:fldChar w:fldCharType="end"/>
-        </w:r>
-      </w:hyperlink>
-    </w:p>
-    <w:p>
-      <w:pPr>
-        <w:pStyle w:val="Verzeichnis3"/>
-        <w:tabs>
-          <w:tab w:val="left" w:pos="880"/>
-          <w:tab w:val="right" w:leader="dot" w:pos="9346"/>
-        </w:tabs>
-        <w:rPr>
-          <w:rFonts w:eastAsiaTheme="minorEastAsia" w:cstheme="minorBidi"/>
-          <w:noProof/>
-          <w:sz w:val="22"/>
-          <w:szCs w:val="22"/>
-          <w:lang w:eastAsia="de-CH"/>
-        </w:rPr>
-      </w:pPr>
-      <w:hyperlink w:anchor="_Toc328320306" w:history="1">
-        <w:r>
-          <w:rPr>
-            <w:rStyle w:val="Hyperlink"/>
-            <w:noProof/>
-          </w:rPr>
-          <w:t>6.2.2</w:t>
-        </w:r>
-        <w:r>
-          <w:rPr>
-            <w:rFonts w:eastAsiaTheme="minorEastAsia" w:cstheme="minorBidi"/>
-            <w:noProof/>
-            <w:sz w:val="22"/>
-            <w:szCs w:val="22"/>
-            <w:lang w:eastAsia="de-CH"/>
-          </w:rPr>
-          <w:tab/>
-        </w:r>
-        <w:r>
-          <w:rPr>
-            <w:rStyle w:val="Hyperlink"/>
-            <w:noProof/>
-          </w:rPr>
-          <w:t>Drag-and-Drop</w:t>
-        </w:r>
-        <w:r>
-          <w:rPr>
-            <w:noProof/>
-            <w:webHidden/>
-          </w:rPr>
-          <w:tab/>
-        </w:r>
-        <w:r>
-          <w:rPr>
-            <w:noProof/>
-            <w:webHidden/>
-          </w:rPr>
-          <w:fldChar w:fldCharType="begin"/>
-        </w:r>
-        <w:r>
-          <w:rPr>
-            <w:noProof/>
-            <w:webHidden/>
-          </w:rPr>
-          <w:instrText xml:space="preserve"> PAGEREF _Toc328320306 \h </w:instrText>
-        </w:r>
-        <w:r>
-          <w:rPr>
-            <w:noProof/>
-            <w:webHidden/>
-          </w:rPr>
-        </w:r>
-        <w:r>
-          <w:rPr>
-            <w:noProof/>
-            <w:webHidden/>
-          </w:rPr>
-          <w:fldChar w:fldCharType="separate"/>
-        </w:r>
-        <w:r>
-          <w:rPr>
-            <w:noProof/>
-            <w:webHidden/>
-          </w:rPr>
-          <w:t>41</w:t>
-        </w:r>
-        <w:r>
-          <w:rPr>
-            <w:noProof/>
-            <w:webHidden/>
-          </w:rPr>
-          <w:fldChar w:fldCharType="end"/>
-        </w:r>
-      </w:hyperlink>
-    </w:p>
-    <w:p>
-      <w:pPr>
-        <w:pStyle w:val="Verzeichnis3"/>
-        <w:tabs>
-          <w:tab w:val="left" w:pos="880"/>
-          <w:tab w:val="right" w:leader="dot" w:pos="9346"/>
-        </w:tabs>
-        <w:rPr>
-          <w:rFonts w:eastAsiaTheme="minorEastAsia" w:cstheme="minorBidi"/>
-          <w:noProof/>
-          <w:sz w:val="22"/>
-          <w:szCs w:val="22"/>
-          <w:lang w:eastAsia="de-CH"/>
-        </w:rPr>
-      </w:pPr>
-      <w:hyperlink w:anchor="_Toc328320307" w:history="1">
-        <w:r>
-          <w:rPr>
-            <w:rStyle w:val="Hyperlink"/>
-            <w:noProof/>
-          </w:rPr>
-          <w:t>6.2.3</w:t>
-        </w:r>
-        <w:r>
-          <w:rPr>
-            <w:rFonts w:eastAsiaTheme="minorEastAsia" w:cstheme="minorBidi"/>
-            <w:noProof/>
-            <w:sz w:val="22"/>
-            <w:szCs w:val="22"/>
-            <w:lang w:eastAsia="de-CH"/>
-          </w:rPr>
-          <w:tab/>
-        </w:r>
-        <w:r>
-          <w:rPr>
-            <w:rStyle w:val="Hyperlink"/>
-            <w:noProof/>
-          </w:rPr>
-          <w:t>Lasergeschwindigkeit</w:t>
-        </w:r>
-        <w:r>
-          <w:rPr>
-            <w:noProof/>
-            <w:webHidden/>
-          </w:rPr>
-          <w:tab/>
-        </w:r>
-        <w:r>
-          <w:rPr>
-            <w:noProof/>
-            <w:webHidden/>
-          </w:rPr>
-          <w:fldChar w:fldCharType="begin"/>
-        </w:r>
-        <w:r>
-          <w:rPr>
-            <w:noProof/>
-            <w:webHidden/>
-          </w:rPr>
-          <w:instrText xml:space="preserve"> PAGEREF _Toc328320307 \h </w:instrText>
-        </w:r>
-        <w:r>
-          <w:rPr>
-            <w:noProof/>
-            <w:webHidden/>
-          </w:rPr>
-        </w:r>
-        <w:r>
-          <w:rPr>
-            <w:noProof/>
-            <w:webHidden/>
-          </w:rPr>
-          <w:fldChar w:fldCharType="separate"/>
-        </w:r>
-        <w:r>
-          <w:rPr>
-            <w:noProof/>
-            <w:webHidden/>
-          </w:rPr>
-          <w:t>41</w:t>
-        </w:r>
-        <w:r>
-          <w:rPr>
-            <w:noProof/>
-            <w:webHidden/>
-          </w:rPr>
-          <w:fldChar w:fldCharType="end"/>
-        </w:r>
-      </w:hyperlink>
-    </w:p>
-    <w:p>
-      <w:pPr>
-        <w:pStyle w:val="Verzeichnis3"/>
-        <w:tabs>
-          <w:tab w:val="left" w:pos="880"/>
-          <w:tab w:val="right" w:leader="dot" w:pos="9346"/>
-        </w:tabs>
-        <w:rPr>
-          <w:rFonts w:eastAsiaTheme="minorEastAsia" w:cstheme="minorBidi"/>
-          <w:noProof/>
-          <w:sz w:val="22"/>
-          <w:szCs w:val="22"/>
-          <w:lang w:eastAsia="de-CH"/>
-        </w:rPr>
-      </w:pPr>
-      <w:hyperlink w:anchor="_Toc328320308" w:history="1">
-        <w:r>
-          <w:rPr>
-            <w:rStyle w:val="Hyperlink"/>
-            <w:noProof/>
-          </w:rPr>
-          <w:t>6.2.4</w:t>
-        </w:r>
-        <w:r>
-          <w:rPr>
-            <w:rFonts w:eastAsiaTheme="minorEastAsia" w:cstheme="minorBidi"/>
-            <w:noProof/>
-            <w:sz w:val="22"/>
-            <w:szCs w:val="22"/>
-            <w:lang w:eastAsia="de-CH"/>
-          </w:rPr>
-          <w:tab/>
-        </w:r>
-        <w:r>
-          <w:rPr>
-            <w:rStyle w:val="Hyperlink"/>
-            <w:noProof/>
-          </w:rPr>
-          <w:t>Grafikoptionen Real-Time</w:t>
-        </w:r>
-        <w:r>
-          <w:rPr>
-            <w:noProof/>
-            <w:webHidden/>
-          </w:rPr>
-          <w:tab/>
-        </w:r>
-        <w:r>
-          <w:rPr>
-            <w:noProof/>
-            <w:webHidden/>
-          </w:rPr>
-          <w:fldChar w:fldCharType="begin"/>
-        </w:r>
-        <w:r>
-          <w:rPr>
-            <w:noProof/>
-            <w:webHidden/>
-          </w:rPr>
-          <w:instrText xml:space="preserve"> PAGEREF _Toc328320308 \h </w:instrText>
-        </w:r>
-        <w:r>
-          <w:rPr>
-            <w:noProof/>
-            <w:webHidden/>
-          </w:rPr>
-        </w:r>
-        <w:r>
-          <w:rPr>
-            <w:noProof/>
-            <w:webHidden/>
-          </w:rPr>
-          <w:fldChar w:fldCharType="separate"/>
-        </w:r>
-        <w:r>
-          <w:rPr>
-            <w:noProof/>
-            <w:webHidden/>
-          </w:rPr>
-          <w:t>41</w:t>
         </w:r>
         <w:r>
           <w:rPr>
@@ -3812,10 +2816,11 @@
           <w:lang w:eastAsia="de-CH"/>
         </w:rPr>
       </w:pPr>
-      <w:hyperlink w:anchor="_Toc328320309" w:history="1">
+      <w:hyperlink w:anchor="_Toc328394614" w:history="1">
         <w:r>
           <w:rPr>
             <w:rStyle w:val="Hyperlink"/>
+            <w:rFonts w:ascii="Calibri" w:eastAsia="Times New Roman" w:hAnsi="Calibri" w:cs="Times New Roman"/>
             <w:noProof/>
           </w:rPr>
           <w:t>7</w:t>
@@ -3836,9 +2841,10 @@
         <w:r>
           <w:rPr>
             <w:rStyle w:val="Hyperlink"/>
-            <w:noProof/>
-          </w:rPr>
-          <w:t>Anhang</w:t>
+            <w:rFonts w:ascii="Calibri" w:eastAsia="Times New Roman" w:hAnsi="Calibri" w:cs="Times New Roman"/>
+            <w:noProof/>
+          </w:rPr>
+          <w:t>Zukünftige Erweiterungen</w:t>
         </w:r>
         <w:r>
           <w:rPr>
@@ -3859,7 +2865,7 @@
             <w:noProof/>
             <w:webHidden/>
           </w:rPr>
-          <w:instrText xml:space="preserve"> PAGEREF _Toc328320309 \h </w:instrText>
+          <w:instrText xml:space="preserve"> PAGEREF _Toc328394614 \h </w:instrText>
         </w:r>
         <w:r>
           <w:rPr>
@@ -3879,6 +2885,644 @@
             <w:noProof/>
             <w:webHidden/>
           </w:rPr>
+          <w:t>39</w:t>
+        </w:r>
+        <w:r>
+          <w:rPr>
+            <w:noProof/>
+            <w:webHidden/>
+          </w:rPr>
+          <w:fldChar w:fldCharType="end"/>
+        </w:r>
+      </w:hyperlink>
+    </w:p>
+    <w:p>
+      <w:pPr>
+        <w:pStyle w:val="Verzeichnis2"/>
+        <w:tabs>
+          <w:tab w:val="left" w:pos="660"/>
+          <w:tab w:val="right" w:leader="dot" w:pos="9346"/>
+        </w:tabs>
+        <w:rPr>
+          <w:rFonts w:eastAsiaTheme="minorEastAsia" w:cstheme="minorBidi"/>
+          <w:b w:val="0"/>
+          <w:bCs w:val="0"/>
+          <w:noProof/>
+          <w:sz w:val="22"/>
+          <w:szCs w:val="22"/>
+          <w:lang w:eastAsia="de-CH"/>
+        </w:rPr>
+      </w:pPr>
+      <w:hyperlink w:anchor="_Toc328394615" w:history="1">
+        <w:r>
+          <w:rPr>
+            <w:rStyle w:val="Hyperlink"/>
+            <w:noProof/>
+          </w:rPr>
+          <w:t>7.1</w:t>
+        </w:r>
+        <w:r>
+          <w:rPr>
+            <w:rFonts w:eastAsiaTheme="minorEastAsia" w:cstheme="minorBidi"/>
+            <w:b w:val="0"/>
+            <w:bCs w:val="0"/>
+            <w:noProof/>
+            <w:sz w:val="22"/>
+            <w:szCs w:val="22"/>
+            <w:lang w:eastAsia="de-CH"/>
+          </w:rPr>
+          <w:tab/>
+        </w:r>
+        <w:r>
+          <w:rPr>
+            <w:rStyle w:val="Hyperlink"/>
+            <w:noProof/>
+          </w:rPr>
+          <w:t>Spiellogik</w:t>
+        </w:r>
+        <w:r>
+          <w:rPr>
+            <w:noProof/>
+            <w:webHidden/>
+          </w:rPr>
+          <w:tab/>
+        </w:r>
+        <w:r>
+          <w:rPr>
+            <w:noProof/>
+            <w:webHidden/>
+          </w:rPr>
+          <w:fldChar w:fldCharType="begin"/>
+        </w:r>
+        <w:r>
+          <w:rPr>
+            <w:noProof/>
+            <w:webHidden/>
+          </w:rPr>
+          <w:instrText xml:space="preserve"> PAGEREF _Toc328394615 \h </w:instrText>
+        </w:r>
+        <w:r>
+          <w:rPr>
+            <w:noProof/>
+            <w:webHidden/>
+          </w:rPr>
+        </w:r>
+        <w:r>
+          <w:rPr>
+            <w:noProof/>
+            <w:webHidden/>
+          </w:rPr>
+          <w:fldChar w:fldCharType="separate"/>
+        </w:r>
+        <w:r>
+          <w:rPr>
+            <w:noProof/>
+            <w:webHidden/>
+          </w:rPr>
+          <w:t>39</w:t>
+        </w:r>
+        <w:r>
+          <w:rPr>
+            <w:noProof/>
+            <w:webHidden/>
+          </w:rPr>
+          <w:fldChar w:fldCharType="end"/>
+        </w:r>
+      </w:hyperlink>
+    </w:p>
+    <w:p>
+      <w:pPr>
+        <w:pStyle w:val="Verzeichnis3"/>
+        <w:tabs>
+          <w:tab w:val="left" w:pos="880"/>
+          <w:tab w:val="right" w:leader="dot" w:pos="9346"/>
+        </w:tabs>
+        <w:rPr>
+          <w:rFonts w:eastAsiaTheme="minorEastAsia" w:cstheme="minorBidi"/>
+          <w:noProof/>
+          <w:sz w:val="22"/>
+          <w:szCs w:val="22"/>
+          <w:lang w:eastAsia="de-CH"/>
+        </w:rPr>
+      </w:pPr>
+      <w:hyperlink w:anchor="_Toc328394616" w:history="1">
+        <w:r>
+          <w:rPr>
+            <w:rStyle w:val="Hyperlink"/>
+            <w:noProof/>
+          </w:rPr>
+          <w:t>7.1.1</w:t>
+        </w:r>
+        <w:r>
+          <w:rPr>
+            <w:rFonts w:eastAsiaTheme="minorEastAsia" w:cstheme="minorBidi"/>
+            <w:noProof/>
+            <w:sz w:val="22"/>
+            <w:szCs w:val="22"/>
+            <w:lang w:eastAsia="de-CH"/>
+          </w:rPr>
+          <w:tab/>
+        </w:r>
+        <w:r>
+          <w:rPr>
+            <w:rStyle w:val="Hyperlink"/>
+            <w:noProof/>
+          </w:rPr>
+          <w:t>Splitter</w:t>
+        </w:r>
+        <w:r>
+          <w:rPr>
+            <w:noProof/>
+            <w:webHidden/>
+          </w:rPr>
+          <w:tab/>
+        </w:r>
+        <w:r>
+          <w:rPr>
+            <w:noProof/>
+            <w:webHidden/>
+          </w:rPr>
+          <w:fldChar w:fldCharType="begin"/>
+        </w:r>
+        <w:r>
+          <w:rPr>
+            <w:noProof/>
+            <w:webHidden/>
+          </w:rPr>
+          <w:instrText xml:space="preserve"> PAGEREF _Toc328394616 \h </w:instrText>
+        </w:r>
+        <w:r>
+          <w:rPr>
+            <w:noProof/>
+            <w:webHidden/>
+          </w:rPr>
+        </w:r>
+        <w:r>
+          <w:rPr>
+            <w:noProof/>
+            <w:webHidden/>
+          </w:rPr>
+          <w:fldChar w:fldCharType="separate"/>
+        </w:r>
+        <w:r>
+          <w:rPr>
+            <w:noProof/>
+            <w:webHidden/>
+          </w:rPr>
+          <w:t>39</w:t>
+        </w:r>
+        <w:r>
+          <w:rPr>
+            <w:noProof/>
+            <w:webHidden/>
+          </w:rPr>
+          <w:fldChar w:fldCharType="end"/>
+        </w:r>
+      </w:hyperlink>
+    </w:p>
+    <w:p>
+      <w:pPr>
+        <w:pStyle w:val="Verzeichnis3"/>
+        <w:tabs>
+          <w:tab w:val="left" w:pos="880"/>
+          <w:tab w:val="right" w:leader="dot" w:pos="9346"/>
+        </w:tabs>
+        <w:rPr>
+          <w:rFonts w:eastAsiaTheme="minorEastAsia" w:cstheme="minorBidi"/>
+          <w:noProof/>
+          <w:sz w:val="22"/>
+          <w:szCs w:val="22"/>
+          <w:lang w:eastAsia="de-CH"/>
+        </w:rPr>
+      </w:pPr>
+      <w:hyperlink w:anchor="_Toc328394617" w:history="1">
+        <w:r>
+          <w:rPr>
+            <w:rStyle w:val="Hyperlink"/>
+            <w:noProof/>
+          </w:rPr>
+          <w:t>7.1.2</w:t>
+        </w:r>
+        <w:r>
+          <w:rPr>
+            <w:rFonts w:eastAsiaTheme="minorEastAsia" w:cstheme="minorBidi"/>
+            <w:noProof/>
+            <w:sz w:val="22"/>
+            <w:szCs w:val="22"/>
+            <w:lang w:eastAsia="de-CH"/>
+          </w:rPr>
+          <w:tab/>
+        </w:r>
+        <w:r>
+          <w:rPr>
+            <w:rStyle w:val="Hyperlink"/>
+            <w:noProof/>
+          </w:rPr>
+          <w:t>Dynamische Startparameter</w:t>
+        </w:r>
+        <w:r>
+          <w:rPr>
+            <w:noProof/>
+            <w:webHidden/>
+          </w:rPr>
+          <w:tab/>
+        </w:r>
+        <w:r>
+          <w:rPr>
+            <w:noProof/>
+            <w:webHidden/>
+          </w:rPr>
+          <w:fldChar w:fldCharType="begin"/>
+        </w:r>
+        <w:r>
+          <w:rPr>
+            <w:noProof/>
+            <w:webHidden/>
+          </w:rPr>
+          <w:instrText xml:space="preserve"> PAGEREF _Toc328394617 \h </w:instrText>
+        </w:r>
+        <w:r>
+          <w:rPr>
+            <w:noProof/>
+            <w:webHidden/>
+          </w:rPr>
+        </w:r>
+        <w:r>
+          <w:rPr>
+            <w:noProof/>
+            <w:webHidden/>
+          </w:rPr>
+          <w:fldChar w:fldCharType="separate"/>
+        </w:r>
+        <w:r>
+          <w:rPr>
+            <w:noProof/>
+            <w:webHidden/>
+          </w:rPr>
+          <w:t>39</w:t>
+        </w:r>
+        <w:r>
+          <w:rPr>
+            <w:noProof/>
+            <w:webHidden/>
+          </w:rPr>
+          <w:fldChar w:fldCharType="end"/>
+        </w:r>
+      </w:hyperlink>
+    </w:p>
+    <w:p>
+      <w:pPr>
+        <w:pStyle w:val="Verzeichnis3"/>
+        <w:tabs>
+          <w:tab w:val="left" w:pos="880"/>
+          <w:tab w:val="right" w:leader="dot" w:pos="9346"/>
+        </w:tabs>
+        <w:rPr>
+          <w:rFonts w:eastAsiaTheme="minorEastAsia" w:cstheme="minorBidi"/>
+          <w:noProof/>
+          <w:sz w:val="22"/>
+          <w:szCs w:val="22"/>
+          <w:lang w:eastAsia="de-CH"/>
+        </w:rPr>
+      </w:pPr>
+      <w:hyperlink w:anchor="_Toc328394618" w:history="1">
+        <w:r>
+          <w:rPr>
+            <w:rStyle w:val="Hyperlink"/>
+            <w:noProof/>
+          </w:rPr>
+          <w:t>7.1.3</w:t>
+        </w:r>
+        <w:r>
+          <w:rPr>
+            <w:rFonts w:eastAsiaTheme="minorEastAsia" w:cstheme="minorBidi"/>
+            <w:noProof/>
+            <w:sz w:val="22"/>
+            <w:szCs w:val="22"/>
+            <w:lang w:eastAsia="de-CH"/>
+          </w:rPr>
+          <w:tab/>
+        </w:r>
+        <w:r>
+          <w:rPr>
+            <w:rStyle w:val="Hyperlink"/>
+            <w:noProof/>
+          </w:rPr>
+          <w:t>Game over LAN</w:t>
+        </w:r>
+        <w:r>
+          <w:rPr>
+            <w:noProof/>
+            <w:webHidden/>
+          </w:rPr>
+          <w:tab/>
+        </w:r>
+        <w:r>
+          <w:rPr>
+            <w:noProof/>
+            <w:webHidden/>
+          </w:rPr>
+          <w:fldChar w:fldCharType="begin"/>
+        </w:r>
+        <w:r>
+          <w:rPr>
+            <w:noProof/>
+            <w:webHidden/>
+          </w:rPr>
+          <w:instrText xml:space="preserve"> PAGEREF _Toc328394618 \h </w:instrText>
+        </w:r>
+        <w:r>
+          <w:rPr>
+            <w:noProof/>
+            <w:webHidden/>
+          </w:rPr>
+        </w:r>
+        <w:r>
+          <w:rPr>
+            <w:noProof/>
+            <w:webHidden/>
+          </w:rPr>
+          <w:fldChar w:fldCharType="separate"/>
+        </w:r>
+        <w:r>
+          <w:rPr>
+            <w:noProof/>
+            <w:webHidden/>
+          </w:rPr>
+          <w:t>41</w:t>
+        </w:r>
+        <w:r>
+          <w:rPr>
+            <w:noProof/>
+            <w:webHidden/>
+          </w:rPr>
+          <w:fldChar w:fldCharType="end"/>
+        </w:r>
+      </w:hyperlink>
+    </w:p>
+    <w:p>
+      <w:pPr>
+        <w:pStyle w:val="Verzeichnis3"/>
+        <w:tabs>
+          <w:tab w:val="left" w:pos="880"/>
+          <w:tab w:val="right" w:leader="dot" w:pos="9346"/>
+        </w:tabs>
+        <w:rPr>
+          <w:rFonts w:eastAsiaTheme="minorEastAsia" w:cstheme="minorBidi"/>
+          <w:noProof/>
+          <w:sz w:val="22"/>
+          <w:szCs w:val="22"/>
+          <w:lang w:eastAsia="de-CH"/>
+        </w:rPr>
+      </w:pPr>
+      <w:hyperlink w:anchor="_Toc328394619" w:history="1">
+        <w:r>
+          <w:rPr>
+            <w:rStyle w:val="Hyperlink"/>
+            <w:noProof/>
+          </w:rPr>
+          <w:t>7.1.4</w:t>
+        </w:r>
+        <w:r>
+          <w:rPr>
+            <w:rFonts w:eastAsiaTheme="minorEastAsia" w:cstheme="minorBidi"/>
+            <w:noProof/>
+            <w:sz w:val="22"/>
+            <w:szCs w:val="22"/>
+            <w:lang w:eastAsia="de-CH"/>
+          </w:rPr>
+          <w:tab/>
+        </w:r>
+        <w:r>
+          <w:rPr>
+            <w:rStyle w:val="Hyperlink"/>
+            <w:noProof/>
+          </w:rPr>
+          <w:t>Game-AI</w:t>
+        </w:r>
+        <w:r>
+          <w:rPr>
+            <w:noProof/>
+            <w:webHidden/>
+          </w:rPr>
+          <w:tab/>
+        </w:r>
+        <w:r>
+          <w:rPr>
+            <w:noProof/>
+            <w:webHidden/>
+          </w:rPr>
+          <w:fldChar w:fldCharType="begin"/>
+        </w:r>
+        <w:r>
+          <w:rPr>
+            <w:noProof/>
+            <w:webHidden/>
+          </w:rPr>
+          <w:instrText xml:space="preserve"> PAGEREF _Toc328394619 \h </w:instrText>
+        </w:r>
+        <w:r>
+          <w:rPr>
+            <w:noProof/>
+            <w:webHidden/>
+          </w:rPr>
+        </w:r>
+        <w:r>
+          <w:rPr>
+            <w:noProof/>
+            <w:webHidden/>
+          </w:rPr>
+          <w:fldChar w:fldCharType="separate"/>
+        </w:r>
+        <w:r>
+          <w:rPr>
+            <w:noProof/>
+            <w:webHidden/>
+          </w:rPr>
+          <w:t>41</w:t>
+        </w:r>
+        <w:r>
+          <w:rPr>
+            <w:noProof/>
+            <w:webHidden/>
+          </w:rPr>
+          <w:fldChar w:fldCharType="end"/>
+        </w:r>
+      </w:hyperlink>
+    </w:p>
+    <w:p>
+      <w:pPr>
+        <w:pStyle w:val="Verzeichnis3"/>
+        <w:tabs>
+          <w:tab w:val="left" w:pos="880"/>
+          <w:tab w:val="right" w:leader="dot" w:pos="9346"/>
+        </w:tabs>
+        <w:rPr>
+          <w:rFonts w:eastAsiaTheme="minorEastAsia" w:cstheme="minorBidi"/>
+          <w:noProof/>
+          <w:sz w:val="22"/>
+          <w:szCs w:val="22"/>
+          <w:lang w:eastAsia="de-CH"/>
+        </w:rPr>
+      </w:pPr>
+      <w:hyperlink w:anchor="_Toc328394620" w:history="1">
+        <w:r>
+          <w:rPr>
+            <w:rStyle w:val="Hyperlink"/>
+            <w:noProof/>
+          </w:rPr>
+          <w:t>7.1.5</w:t>
+        </w:r>
+        <w:r>
+          <w:rPr>
+            <w:rFonts w:eastAsiaTheme="minorEastAsia" w:cstheme="minorBidi"/>
+            <w:noProof/>
+            <w:sz w:val="22"/>
+            <w:szCs w:val="22"/>
+            <w:lang w:eastAsia="de-CH"/>
+          </w:rPr>
+          <w:tab/>
+        </w:r>
+        <w:r>
+          <w:rPr>
+            <w:rStyle w:val="Hyperlink"/>
+            <w:noProof/>
+          </w:rPr>
+          <w:t>Snake-Walls</w:t>
+        </w:r>
+        <w:r>
+          <w:rPr>
+            <w:noProof/>
+            <w:webHidden/>
+          </w:rPr>
+          <w:tab/>
+        </w:r>
+        <w:r>
+          <w:rPr>
+            <w:noProof/>
+            <w:webHidden/>
+          </w:rPr>
+          <w:fldChar w:fldCharType="begin"/>
+        </w:r>
+        <w:r>
+          <w:rPr>
+            <w:noProof/>
+            <w:webHidden/>
+          </w:rPr>
+          <w:instrText xml:space="preserve"> PAGEREF _Toc328394620 \h </w:instrText>
+        </w:r>
+        <w:r>
+          <w:rPr>
+            <w:noProof/>
+            <w:webHidden/>
+          </w:rPr>
+        </w:r>
+        <w:r>
+          <w:rPr>
+            <w:noProof/>
+            <w:webHidden/>
+          </w:rPr>
+          <w:fldChar w:fldCharType="separate"/>
+        </w:r>
+        <w:r>
+          <w:rPr>
+            <w:noProof/>
+            <w:webHidden/>
+          </w:rPr>
+          <w:t>41</w:t>
+        </w:r>
+        <w:r>
+          <w:rPr>
+            <w:noProof/>
+            <w:webHidden/>
+          </w:rPr>
+          <w:fldChar w:fldCharType="end"/>
+        </w:r>
+      </w:hyperlink>
+    </w:p>
+    <w:p>
+      <w:pPr>
+        <w:pStyle w:val="Verzeichnis2"/>
+        <w:tabs>
+          <w:tab w:val="left" w:pos="660"/>
+          <w:tab w:val="right" w:leader="dot" w:pos="9346"/>
+        </w:tabs>
+        <w:rPr>
+          <w:rFonts w:eastAsiaTheme="minorEastAsia" w:cstheme="minorBidi"/>
+          <w:b w:val="0"/>
+          <w:bCs w:val="0"/>
+          <w:noProof/>
+          <w:sz w:val="22"/>
+          <w:szCs w:val="22"/>
+          <w:lang w:eastAsia="de-CH"/>
+        </w:rPr>
+      </w:pPr>
+      <w:hyperlink w:anchor="_Toc328394621" w:history="1">
+        <w:r>
+          <w:rPr>
+            <w:rStyle w:val="Hyperlink"/>
+            <w:noProof/>
+          </w:rPr>
+          <w:t>7.2</w:t>
+        </w:r>
+        <w:r>
+          <w:rPr>
+            <w:rFonts w:eastAsiaTheme="minorEastAsia" w:cstheme="minorBidi"/>
+            <w:b w:val="0"/>
+            <w:bCs w:val="0"/>
+            <w:noProof/>
+            <w:sz w:val="22"/>
+            <w:szCs w:val="22"/>
+            <w:lang w:eastAsia="de-CH"/>
+          </w:rPr>
+          <w:tab/>
+        </w:r>
+        <w:r>
+          <w:rPr>
+            <w:rStyle w:val="Hyperlink"/>
+            <w:noProof/>
+          </w:rPr>
+          <w:t>Grafik</w:t>
+        </w:r>
+        <w:r>
+          <w:rPr>
+            <w:noProof/>
+            <w:webHidden/>
+          </w:rPr>
+          <w:tab/>
+        </w:r>
+        <w:r>
+          <w:rPr>
+            <w:noProof/>
+            <w:webHidden/>
+          </w:rPr>
+          <w:fldChar w:fldCharType="begin"/>
+        </w:r>
+        <w:r>
+          <w:rPr>
+            <w:noProof/>
+            <w:webHidden/>
+          </w:rPr>
+          <w:instrText xml:space="preserve"> PAGEREF _Toc328394621 \h </w:instrText>
+        </w:r>
+        <w:r>
+          <w:rPr>
+            <w:noProof/>
+            <w:webHidden/>
+          </w:rPr>
+        </w:r>
+        <w:r>
+          <w:rPr>
+            <w:noProof/>
+            <w:webHidden/>
+          </w:rPr>
+          <w:fldChar w:fldCharType="separate"/>
+        </w:r>
+        <w:r>
+          <w:rPr>
+            <w:noProof/>
+            <w:webHidden/>
+          </w:rPr>
           <w:t>42</w:t>
         </w:r>
         <w:r>
@@ -3889,6 +3533,472 @@
           <w:fldChar w:fldCharType="end"/>
         </w:r>
       </w:hyperlink>
+    </w:p>
+    <w:p>
+      <w:pPr>
+        <w:pStyle w:val="Verzeichnis3"/>
+        <w:tabs>
+          <w:tab w:val="left" w:pos="880"/>
+          <w:tab w:val="right" w:leader="dot" w:pos="9346"/>
+        </w:tabs>
+        <w:rPr>
+          <w:rFonts w:eastAsiaTheme="minorEastAsia" w:cstheme="minorBidi"/>
+          <w:noProof/>
+          <w:sz w:val="22"/>
+          <w:szCs w:val="22"/>
+          <w:lang w:eastAsia="de-CH"/>
+        </w:rPr>
+      </w:pPr>
+      <w:hyperlink w:anchor="_Toc328394622" w:history="1">
+        <w:r>
+          <w:rPr>
+            <w:rStyle w:val="Hyperlink"/>
+            <w:noProof/>
+          </w:rPr>
+          <w:t>7.2.1</w:t>
+        </w:r>
+        <w:r>
+          <w:rPr>
+            <w:rFonts w:eastAsiaTheme="minorEastAsia" w:cstheme="minorBidi"/>
+            <w:noProof/>
+            <w:sz w:val="22"/>
+            <w:szCs w:val="22"/>
+            <w:lang w:eastAsia="de-CH"/>
+          </w:rPr>
+          <w:tab/>
+        </w:r>
+        <w:r>
+          <w:rPr>
+            <w:rStyle w:val="Hyperlink"/>
+            <w:noProof/>
+          </w:rPr>
+          <w:t>Gif Animationen</w:t>
+        </w:r>
+        <w:r>
+          <w:rPr>
+            <w:noProof/>
+            <w:webHidden/>
+          </w:rPr>
+          <w:tab/>
+        </w:r>
+        <w:r>
+          <w:rPr>
+            <w:noProof/>
+            <w:webHidden/>
+          </w:rPr>
+          <w:fldChar w:fldCharType="begin"/>
+        </w:r>
+        <w:r>
+          <w:rPr>
+            <w:noProof/>
+            <w:webHidden/>
+          </w:rPr>
+          <w:instrText xml:space="preserve"> PAGEREF _Toc328394622 \h </w:instrText>
+        </w:r>
+        <w:r>
+          <w:rPr>
+            <w:noProof/>
+            <w:webHidden/>
+          </w:rPr>
+        </w:r>
+        <w:r>
+          <w:rPr>
+            <w:noProof/>
+            <w:webHidden/>
+          </w:rPr>
+          <w:fldChar w:fldCharType="separate"/>
+        </w:r>
+        <w:r>
+          <w:rPr>
+            <w:noProof/>
+            <w:webHidden/>
+          </w:rPr>
+          <w:t>42</w:t>
+        </w:r>
+        <w:r>
+          <w:rPr>
+            <w:noProof/>
+            <w:webHidden/>
+          </w:rPr>
+          <w:fldChar w:fldCharType="end"/>
+        </w:r>
+      </w:hyperlink>
+    </w:p>
+    <w:p>
+      <w:pPr>
+        <w:pStyle w:val="Verzeichnis3"/>
+        <w:tabs>
+          <w:tab w:val="left" w:pos="880"/>
+          <w:tab w:val="right" w:leader="dot" w:pos="9346"/>
+        </w:tabs>
+        <w:rPr>
+          <w:rFonts w:eastAsiaTheme="minorEastAsia" w:cstheme="minorBidi"/>
+          <w:noProof/>
+          <w:sz w:val="22"/>
+          <w:szCs w:val="22"/>
+          <w:lang w:eastAsia="de-CH"/>
+        </w:rPr>
+      </w:pPr>
+      <w:hyperlink w:anchor="_Toc328394623" w:history="1">
+        <w:r>
+          <w:rPr>
+            <w:rStyle w:val="Hyperlink"/>
+            <w:noProof/>
+          </w:rPr>
+          <w:t>7.2.2</w:t>
+        </w:r>
+        <w:r>
+          <w:rPr>
+            <w:rFonts w:eastAsiaTheme="minorEastAsia" w:cstheme="minorBidi"/>
+            <w:noProof/>
+            <w:sz w:val="22"/>
+            <w:szCs w:val="22"/>
+            <w:lang w:eastAsia="de-CH"/>
+          </w:rPr>
+          <w:tab/>
+        </w:r>
+        <w:r>
+          <w:rPr>
+            <w:rStyle w:val="Hyperlink"/>
+            <w:noProof/>
+          </w:rPr>
+          <w:t>Drag-and-Drop</w:t>
+        </w:r>
+        <w:r>
+          <w:rPr>
+            <w:noProof/>
+            <w:webHidden/>
+          </w:rPr>
+          <w:tab/>
+        </w:r>
+        <w:r>
+          <w:rPr>
+            <w:noProof/>
+            <w:webHidden/>
+          </w:rPr>
+          <w:fldChar w:fldCharType="begin"/>
+        </w:r>
+        <w:r>
+          <w:rPr>
+            <w:noProof/>
+            <w:webHidden/>
+          </w:rPr>
+          <w:instrText xml:space="preserve"> PAGEREF _Toc328394623 \h </w:instrText>
+        </w:r>
+        <w:r>
+          <w:rPr>
+            <w:noProof/>
+            <w:webHidden/>
+          </w:rPr>
+        </w:r>
+        <w:r>
+          <w:rPr>
+            <w:noProof/>
+            <w:webHidden/>
+          </w:rPr>
+          <w:fldChar w:fldCharType="separate"/>
+        </w:r>
+        <w:r>
+          <w:rPr>
+            <w:noProof/>
+            <w:webHidden/>
+          </w:rPr>
+          <w:t>42</w:t>
+        </w:r>
+        <w:r>
+          <w:rPr>
+            <w:noProof/>
+            <w:webHidden/>
+          </w:rPr>
+          <w:fldChar w:fldCharType="end"/>
+        </w:r>
+      </w:hyperlink>
+    </w:p>
+    <w:p>
+      <w:pPr>
+        <w:pStyle w:val="Verzeichnis3"/>
+        <w:tabs>
+          <w:tab w:val="left" w:pos="880"/>
+          <w:tab w:val="right" w:leader="dot" w:pos="9346"/>
+        </w:tabs>
+        <w:rPr>
+          <w:rFonts w:eastAsiaTheme="minorEastAsia" w:cstheme="minorBidi"/>
+          <w:noProof/>
+          <w:sz w:val="22"/>
+          <w:szCs w:val="22"/>
+          <w:lang w:eastAsia="de-CH"/>
+        </w:rPr>
+      </w:pPr>
+      <w:hyperlink w:anchor="_Toc328394624" w:history="1">
+        <w:r>
+          <w:rPr>
+            <w:rStyle w:val="Hyperlink"/>
+            <w:noProof/>
+          </w:rPr>
+          <w:t>7.2.3</w:t>
+        </w:r>
+        <w:r>
+          <w:rPr>
+            <w:rFonts w:eastAsiaTheme="minorEastAsia" w:cstheme="minorBidi"/>
+            <w:noProof/>
+            <w:sz w:val="22"/>
+            <w:szCs w:val="22"/>
+            <w:lang w:eastAsia="de-CH"/>
+          </w:rPr>
+          <w:tab/>
+        </w:r>
+        <w:r>
+          <w:rPr>
+            <w:rStyle w:val="Hyperlink"/>
+            <w:noProof/>
+          </w:rPr>
+          <w:t>Lasergeschwindigkeit</w:t>
+        </w:r>
+        <w:r>
+          <w:rPr>
+            <w:noProof/>
+            <w:webHidden/>
+          </w:rPr>
+          <w:tab/>
+        </w:r>
+        <w:r>
+          <w:rPr>
+            <w:noProof/>
+            <w:webHidden/>
+          </w:rPr>
+          <w:fldChar w:fldCharType="begin"/>
+        </w:r>
+        <w:r>
+          <w:rPr>
+            <w:noProof/>
+            <w:webHidden/>
+          </w:rPr>
+          <w:instrText xml:space="preserve"> PAGEREF _Toc328394624 \h </w:instrText>
+        </w:r>
+        <w:r>
+          <w:rPr>
+            <w:noProof/>
+            <w:webHidden/>
+          </w:rPr>
+        </w:r>
+        <w:r>
+          <w:rPr>
+            <w:noProof/>
+            <w:webHidden/>
+          </w:rPr>
+          <w:fldChar w:fldCharType="separate"/>
+        </w:r>
+        <w:r>
+          <w:rPr>
+            <w:noProof/>
+            <w:webHidden/>
+          </w:rPr>
+          <w:t>42</w:t>
+        </w:r>
+        <w:r>
+          <w:rPr>
+            <w:noProof/>
+            <w:webHidden/>
+          </w:rPr>
+          <w:fldChar w:fldCharType="end"/>
+        </w:r>
+      </w:hyperlink>
+    </w:p>
+    <w:p>
+      <w:pPr>
+        <w:pStyle w:val="Verzeichnis3"/>
+        <w:tabs>
+          <w:tab w:val="left" w:pos="880"/>
+          <w:tab w:val="right" w:leader="dot" w:pos="9346"/>
+        </w:tabs>
+        <w:rPr>
+          <w:rFonts w:eastAsiaTheme="minorEastAsia" w:cstheme="minorBidi"/>
+          <w:noProof/>
+          <w:sz w:val="22"/>
+          <w:szCs w:val="22"/>
+          <w:lang w:eastAsia="de-CH"/>
+        </w:rPr>
+      </w:pPr>
+      <w:hyperlink w:anchor="_Toc328394625" w:history="1">
+        <w:r>
+          <w:rPr>
+            <w:rStyle w:val="Hyperlink"/>
+            <w:noProof/>
+          </w:rPr>
+          <w:t>7.2.4</w:t>
+        </w:r>
+        <w:r>
+          <w:rPr>
+            <w:rFonts w:eastAsiaTheme="minorEastAsia" w:cstheme="minorBidi"/>
+            <w:noProof/>
+            <w:sz w:val="22"/>
+            <w:szCs w:val="22"/>
+            <w:lang w:eastAsia="de-CH"/>
+          </w:rPr>
+          <w:tab/>
+        </w:r>
+        <w:r>
+          <w:rPr>
+            <w:rStyle w:val="Hyperlink"/>
+            <w:noProof/>
+          </w:rPr>
+          <w:t>Grafikoptionen Real-Time</w:t>
+        </w:r>
+        <w:r>
+          <w:rPr>
+            <w:noProof/>
+            <w:webHidden/>
+          </w:rPr>
+          <w:tab/>
+        </w:r>
+        <w:r>
+          <w:rPr>
+            <w:noProof/>
+            <w:webHidden/>
+          </w:rPr>
+          <w:fldChar w:fldCharType="begin"/>
+        </w:r>
+        <w:r>
+          <w:rPr>
+            <w:noProof/>
+            <w:webHidden/>
+          </w:rPr>
+          <w:instrText xml:space="preserve"> PAGEREF _Toc328394625 \h </w:instrText>
+        </w:r>
+        <w:r>
+          <w:rPr>
+            <w:noProof/>
+            <w:webHidden/>
+          </w:rPr>
+        </w:r>
+        <w:r>
+          <w:rPr>
+            <w:noProof/>
+            <w:webHidden/>
+          </w:rPr>
+          <w:fldChar w:fldCharType="separate"/>
+        </w:r>
+        <w:r>
+          <w:rPr>
+            <w:noProof/>
+            <w:webHidden/>
+          </w:rPr>
+          <w:t>42</w:t>
+        </w:r>
+        <w:r>
+          <w:rPr>
+            <w:noProof/>
+            <w:webHidden/>
+          </w:rPr>
+          <w:fldChar w:fldCharType="end"/>
+        </w:r>
+      </w:hyperlink>
+    </w:p>
+    <w:p>
+      <w:pPr>
+        <w:pStyle w:val="Verzeichnis1"/>
+        <w:tabs>
+          <w:tab w:val="left" w:pos="440"/>
+          <w:tab w:val="right" w:leader="dot" w:pos="9346"/>
+        </w:tabs>
+        <w:rPr>
+          <w:rFonts w:asciiTheme="minorHAnsi" w:eastAsiaTheme="minorEastAsia" w:hAnsiTheme="minorHAnsi"/>
+          <w:b w:val="0"/>
+          <w:bCs w:val="0"/>
+          <w:caps w:val="0"/>
+          <w:noProof/>
+          <w:sz w:val="22"/>
+          <w:szCs w:val="22"/>
+          <w:lang w:eastAsia="de-CH"/>
+        </w:rPr>
+      </w:pPr>
+      <w:r>
+        <w:fldChar w:fldCharType="begin"/>
+      </w:r>
+      <w:r>
+        <w:instrText>HYPERLINK \l "_Toc328394626"</w:instrText>
+      </w:r>
+      <w:r>
+        <w:fldChar w:fldCharType="separate"/>
+      </w:r>
+      <w:r>
+        <w:rPr>
+          <w:rStyle w:val="Hyperlink"/>
+          <w:noProof/>
+        </w:rPr>
+        <w:t>8</w:t>
+      </w:r>
+      <w:r>
+        <w:rPr>
+          <w:rFonts w:asciiTheme="minorHAnsi" w:eastAsiaTheme="minorEastAsia" w:hAnsiTheme="minorHAnsi"/>
+          <w:b w:val="0"/>
+          <w:bCs w:val="0"/>
+          <w:caps w:val="0"/>
+          <w:noProof/>
+          <w:sz w:val="22"/>
+          <w:szCs w:val="22"/>
+          <w:lang w:eastAsia="de-CH"/>
+        </w:rPr>
+        <w:tab/>
+      </w:r>
+      <w:r>
+        <w:rPr>
+          <w:rStyle w:val="Hyperlink"/>
+          <w:noProof/>
+        </w:rPr>
+        <w:t>Anhang</w:t>
+      </w:r>
+      <w:r>
+        <w:rPr>
+          <w:noProof/>
+          <w:webHidden/>
+        </w:rPr>
+        <w:tab/>
+      </w:r>
+      <w:r>
+        <w:rPr>
+          <w:noProof/>
+          <w:webHidden/>
+        </w:rPr>
+        <w:fldChar w:fldCharType="begin"/>
+      </w:r>
+      <w:r>
+        <w:rPr>
+          <w:noProof/>
+          <w:webHidden/>
+        </w:rPr>
+        <w:instrText xml:space="preserve"> PAGEREF _Toc328394626 \h </w:instrText>
+      </w:r>
+      <w:r>
+        <w:rPr>
+          <w:noProof/>
+          <w:webHidden/>
+        </w:rPr>
+      </w:r>
+      <w:r>
+        <w:rPr>
+          <w:noProof/>
+          <w:webHidden/>
+        </w:rPr>
+        <w:fldChar w:fldCharType="separate"/>
+      </w:r>
+      <w:r>
+        <w:rPr>
+          <w:noProof/>
+          <w:webHidden/>
+        </w:rPr>
+        <w:t>43</w:t>
+      </w:r>
+      <w:r>
+        <w:rPr>
+          <w:noProof/>
+          <w:webHidden/>
+        </w:rPr>
+        <w:fldChar w:fldCharType="end"/>
+      </w:r>
+      <w:r>
+        <w:fldChar w:fldCharType="end"/>
+      </w:r>
     </w:p>
     <w:p>
       <w:pPr>
@@ -3928,7 +4038,7 @@
       <w:pPr>
         <w:pStyle w:val="berschrift1"/>
       </w:pPr>
-      <w:bookmarkStart w:id="1" w:name="_Toc328320272"/>
+      <w:bookmarkStart w:id="1" w:name="_Toc328394588"/>
       <w:r>
         <w:lastRenderedPageBreak/>
         <w:t>Einleitung</w:t>
@@ -3966,7 +4076,7 @@
         <w:pStyle w:val="berschrift1"/>
       </w:pPr>
       <w:bookmarkStart w:id="2" w:name="_Toc327957249"/>
-      <w:bookmarkStart w:id="3" w:name="_Toc328320273"/>
+      <w:bookmarkStart w:id="3" w:name="_Toc328394589"/>
       <w:r>
         <w:lastRenderedPageBreak/>
         <w:t>Richtlinien</w:t>
@@ -4847,7 +4957,7 @@
         <w:pStyle w:val="berschrift1"/>
       </w:pPr>
       <w:bookmarkStart w:id="5" w:name="_Toc327957250"/>
-      <w:bookmarkStart w:id="6" w:name="_Toc328320274"/>
+      <w:bookmarkStart w:id="6" w:name="_Toc328394590"/>
       <w:r>
         <w:lastRenderedPageBreak/>
         <w:t>Analyse</w:t>
@@ -4861,7 +4971,7 @@
       </w:pPr>
       <w:bookmarkStart w:id="7" w:name="_Toc327787573"/>
       <w:bookmarkStart w:id="8" w:name="_Toc327957251"/>
-      <w:bookmarkStart w:id="9" w:name="_Toc328320275"/>
+      <w:bookmarkStart w:id="9" w:name="_Toc328394591"/>
       <w:r>
         <w:t>Pflichtenheft</w:t>
       </w:r>
@@ -4971,7 +5081,7 @@
         <w:pStyle w:val="berschrift1"/>
       </w:pPr>
       <w:bookmarkStart w:id="10" w:name="_Toc327957252"/>
-      <w:bookmarkStart w:id="11" w:name="_Toc328320276"/>
+      <w:bookmarkStart w:id="11" w:name="_Toc328394592"/>
       <w:r>
         <w:lastRenderedPageBreak/>
         <w:t>Design</w:t>
@@ -4985,7 +5095,7 @@
       </w:pPr>
       <w:bookmarkStart w:id="12" w:name="_Toc327787575"/>
       <w:bookmarkStart w:id="13" w:name="_Toc327957253"/>
-      <w:bookmarkStart w:id="14" w:name="_Toc328320277"/>
+      <w:bookmarkStart w:id="14" w:name="_Toc328394593"/>
       <w:r>
         <w:t>Grobdesign</w:t>
       </w:r>
@@ -5349,7 +5459,7 @@
         <w:pStyle w:val="berschrift2"/>
       </w:pPr>
       <w:bookmarkStart w:id="15" w:name="_Toc327957254"/>
-      <w:bookmarkStart w:id="16" w:name="_Toc328320278"/>
+      <w:bookmarkStart w:id="16" w:name="_Toc328394594"/>
       <w:r>
         <w:t>Detaildesign</w:t>
       </w:r>
@@ -5420,10 +5530,9 @@
       </w:pPr>
       <w:bookmarkStart w:id="17" w:name="_Toc327787587"/>
       <w:bookmarkStart w:id="18" w:name="_Toc327957265"/>
-      <w:bookmarkStart w:id="19" w:name="_Toc328320279"/>
+      <w:bookmarkStart w:id="19" w:name="_Toc328394595"/>
       <w:bookmarkStart w:id="20" w:name="_Toc327957255"/>
       <w:r>
-        <w:lastRenderedPageBreak/>
         <w:t>Datenstrukturen</w:t>
       </w:r>
       <w:bookmarkEnd w:id="17"/>
@@ -5431,74 +5540,24 @@
       <w:bookmarkEnd w:id="19"/>
     </w:p>
     <w:p>
-      <w:pPr>
-        <w:pStyle w:val="berschrift3"/>
-        <w:numPr>
-          <w:ilvl w:val="0"/>
-          <w:numId w:val="0"/>
-        </w:numPr>
-      </w:pPr>
       <w:bookmarkStart w:id="21" w:name="_Toc327787588"/>
       <w:bookmarkStart w:id="22" w:name="_Toc327957266"/>
-      <w:bookmarkStart w:id="23" w:name="_Toc328320280"/>
-      <w:r>
-        <w:rPr>
-          <w:rFonts w:eastAsiaTheme="minorHAnsi" w:cstheme="minorBidi"/>
-          <w:b w:val="0"/>
-          <w:bCs w:val="0"/>
-          <w:sz w:val="22"/>
-          <w:szCs w:val="22"/>
-        </w:rPr>
+      <w:r>
         <w:t>Bevor genauer auf die einzelnen Funktionen im oben dargestellten</w:t>
       </w:r>
       <w:r>
-        <w:rPr>
-          <w:rFonts w:eastAsiaTheme="minorHAnsi" w:cstheme="minorBidi"/>
-          <w:b w:val="0"/>
-          <w:bCs w:val="0"/>
-          <w:sz w:val="22"/>
-          <w:szCs w:val="22"/>
-        </w:rPr>
         <w:t xml:space="preserve"> Structured-Design-Diagramm eing</w:t>
       </w:r>
       <w:r>
-        <w:rPr>
-          <w:rFonts w:eastAsiaTheme="minorHAnsi" w:cstheme="minorBidi"/>
-          <w:b w:val="0"/>
-          <w:bCs w:val="0"/>
-          <w:sz w:val="22"/>
-          <w:szCs w:val="22"/>
-        </w:rPr>
         <w:t>e</w:t>
       </w:r>
       <w:r>
-        <w:rPr>
-          <w:rFonts w:eastAsiaTheme="minorHAnsi" w:cstheme="minorBidi"/>
-          <w:b w:val="0"/>
-          <w:bCs w:val="0"/>
-          <w:sz w:val="22"/>
-          <w:szCs w:val="22"/>
-        </w:rPr>
         <w:t>gangen wird, werden hier zunächst die wichtigsten Datentypen und  - Strukturen vorgestellt. Diese we</w:t>
       </w:r>
       <w:r>
-        <w:rPr>
-          <w:rFonts w:eastAsiaTheme="minorHAnsi" w:cstheme="minorBidi"/>
-          <w:b w:val="0"/>
-          <w:bCs w:val="0"/>
-          <w:sz w:val="22"/>
-          <w:szCs w:val="22"/>
-        </w:rPr>
         <w:t>r</w:t>
       </w:r>
       <w:r>
-        <w:rPr>
-          <w:rFonts w:eastAsiaTheme="minorHAnsi" w:cstheme="minorBidi"/>
-          <w:b w:val="0"/>
-          <w:bCs w:val="0"/>
-          <w:sz w:val="22"/>
-          <w:szCs w:val="22"/>
-        </w:rPr>
         <w:t>den dann in den Schnittstellenbeschreibungen der Funktionen benutzt.</w:t>
       </w:r>
     </w:p>
@@ -5506,8 +5565,10 @@
       <w:pPr>
         <w:pStyle w:val="berschrift3"/>
       </w:pPr>
+      <w:bookmarkStart w:id="23" w:name="_Toc328394596"/>
       <w:proofErr w:type="spellStart"/>
       <w:r>
+        <w:lastRenderedPageBreak/>
         <w:t>Enumeration</w:t>
       </w:r>
       <w:bookmarkEnd w:id="21"/>
@@ -6203,7 +6264,6 @@
         <w:pStyle w:val="berschrift4"/>
       </w:pPr>
       <w:r>
-        <w:lastRenderedPageBreak/>
         <w:t xml:space="preserve">Orientation </w:t>
       </w:r>
     </w:p>
@@ -6255,6 +6315,7 @@
           </w:tcPr>
           <w:p>
             <w:r>
+              <w:lastRenderedPageBreak/>
               <w:t>KING, WALL, CANNON</w:t>
             </w:r>
           </w:p>
@@ -6727,30 +6788,27 @@
       </w:r>
       <w:proofErr w:type="spellEnd"/>
       <w:r>
-        <w:t xml:space="preserve"> Variable gespeichert. </w:t>
-      </w:r>
+        <w:t xml:space="preserve"> Variable gespeichert. Zusätzlich kann in der Variable gespeichert werden, </w:t>
+      </w:r>
+      <w:r>
+        <w:t>ob das Spiel während der Laserf</w:t>
+      </w:r>
+      <w:r>
+        <w:t>unktion abgebr</w:t>
+      </w:r>
+      <w:r>
+        <w:t>o</w:t>
+      </w:r>
+      <w:r>
+        <w:t>chen wurde.</w:t>
+      </w:r>
+    </w:p>
+    <w:p>
+      <w:pPr>
+        <w:pStyle w:val="berschrift4"/>
+      </w:pPr>
       <w:r>
         <w:lastRenderedPageBreak/>
-        <w:t xml:space="preserve">Zusätzlich kann in der Variable gespeichert werden, </w:t>
-      </w:r>
-      <w:r>
-        <w:t>ob das Spiel während der Laserf</w:t>
-      </w:r>
-      <w:r>
-        <w:t>unktion abgebr</w:t>
-      </w:r>
-      <w:r>
-        <w:t>o</w:t>
-      </w:r>
-      <w:r>
-        <w:t>chen wurde.</w:t>
-      </w:r>
-    </w:p>
-    <w:p>
-      <w:pPr>
-        <w:pStyle w:val="berschrift4"/>
-      </w:pPr>
-      <w:r>
         <w:t>Sound</w:t>
       </w:r>
     </w:p>
@@ -6789,7 +6847,7 @@
       </w:pPr>
       <w:bookmarkStart w:id="24" w:name="_Toc327787589"/>
       <w:bookmarkStart w:id="25" w:name="_Toc327957267"/>
-      <w:bookmarkStart w:id="26" w:name="_Toc328320281"/>
+      <w:bookmarkStart w:id="26" w:name="_Toc328394597"/>
       <w:r>
         <w:t>Strukturen</w:t>
       </w:r>
@@ -6997,7 +7055,7 @@
       </w:pPr>
       <w:bookmarkStart w:id="27" w:name="_Toc327787590"/>
       <w:bookmarkStart w:id="28" w:name="_Toc327957268"/>
-      <w:bookmarkStart w:id="29" w:name="_Toc328320282"/>
+      <w:bookmarkStart w:id="29" w:name="_Toc328394598"/>
       <w:r>
         <w:rPr>
           <w:rStyle w:val="berschrift3Zchn"/>
@@ -7106,7 +7164,7 @@
       </w:pPr>
       <w:bookmarkStart w:id="30" w:name="_Toc327787591"/>
       <w:bookmarkStart w:id="31" w:name="_Toc327957269"/>
-      <w:bookmarkStart w:id="32" w:name="_Toc328320283"/>
+      <w:bookmarkStart w:id="32" w:name="_Toc328394599"/>
       <w:r>
         <w:lastRenderedPageBreak/>
         <w:t>Sonstige Datensätze</w:t>
@@ -7434,7 +7492,7 @@
       </w:pPr>
       <w:bookmarkStart w:id="33" w:name="_Toc327787592"/>
       <w:bookmarkStart w:id="34" w:name="_Toc327957270"/>
-      <w:bookmarkStart w:id="35" w:name="_Toc328320284"/>
+      <w:bookmarkStart w:id="35" w:name="_Toc328394600"/>
       <w:r>
         <w:t>Makros</w:t>
       </w:r>
@@ -7598,7 +7656,7 @@
       </w:pPr>
       <w:bookmarkStart w:id="36" w:name="_Toc327787593"/>
       <w:bookmarkStart w:id="37" w:name="_Toc327957271"/>
-      <w:bookmarkStart w:id="38" w:name="_Toc328320285"/>
+      <w:bookmarkStart w:id="38" w:name="_Toc328394601"/>
       <w:r>
         <w:t>Definitionen</w:t>
       </w:r>
@@ -7820,7 +7878,7 @@
       <w:pPr>
         <w:pStyle w:val="berschrift2"/>
       </w:pPr>
-      <w:bookmarkStart w:id="39" w:name="_Toc328320286"/>
+      <w:bookmarkStart w:id="39" w:name="_Toc328394602"/>
       <w:r>
         <w:lastRenderedPageBreak/>
         <w:t>Modulbeschreibungen</w:t>
@@ -7838,7 +7896,7 @@
         <w:pStyle w:val="berschrift3"/>
       </w:pPr>
       <w:bookmarkStart w:id="40" w:name="_Toc327957259"/>
-      <w:bookmarkStart w:id="41" w:name="_Toc328320287"/>
+      <w:bookmarkStart w:id="41" w:name="_Toc328394603"/>
       <w:bookmarkStart w:id="42" w:name="_Toc327957256"/>
       <w:r>
         <w:t>Mainfunktionen (</w:t>
@@ -9659,7 +9717,7 @@
         <w:pStyle w:val="berschrift3"/>
       </w:pPr>
       <w:bookmarkStart w:id="43" w:name="_Toc327957258"/>
-      <w:bookmarkStart w:id="44" w:name="_Toc328320288"/>
+      <w:bookmarkStart w:id="44" w:name="_Toc328394604"/>
       <w:r>
         <w:lastRenderedPageBreak/>
         <w:t>Spiel</w:t>
@@ -10359,7 +10417,7 @@
       <w:pPr>
         <w:pStyle w:val="berschrift3"/>
       </w:pPr>
-      <w:bookmarkStart w:id="46" w:name="_Toc328320289"/>
+      <w:bookmarkStart w:id="46" w:name="_Toc328394605"/>
       <w:r>
         <w:lastRenderedPageBreak/>
         <w:t>Logik</w:t>
@@ -12389,7 +12447,7 @@
       <w:pPr>
         <w:pStyle w:val="berschrift3"/>
       </w:pPr>
-      <w:bookmarkStart w:id="47" w:name="_Toc328320290"/>
+      <w:bookmarkStart w:id="47" w:name="_Toc328394606"/>
       <w:r>
         <w:lastRenderedPageBreak/>
         <w:t>Grafikfunktionen</w:t>
@@ -16778,7 +16836,7 @@
       </w:pPr>
       <w:bookmarkStart w:id="48" w:name="_Toc327787582"/>
       <w:bookmarkStart w:id="49" w:name="_Toc327957260"/>
-      <w:bookmarkStart w:id="50" w:name="_Toc328320291"/>
+      <w:bookmarkStart w:id="50" w:name="_Toc328394607"/>
       <w:r>
         <w:lastRenderedPageBreak/>
         <w:t>Struktogramme und Flussdiagramme</w:t>
@@ -16804,7 +16862,7 @@
       </w:pPr>
       <w:bookmarkStart w:id="51" w:name="_Toc327787583"/>
       <w:bookmarkStart w:id="52" w:name="_Toc327957261"/>
-      <w:bookmarkStart w:id="53" w:name="_Toc328320292"/>
+      <w:bookmarkStart w:id="53" w:name="_Toc328394608"/>
       <w:r>
         <w:t xml:space="preserve">Modul </w:t>
       </w:r>
@@ -17642,7 +17700,7 @@
       </w:pPr>
       <w:bookmarkStart w:id="54" w:name="_Toc327787584"/>
       <w:bookmarkStart w:id="55" w:name="_Toc327957262"/>
-      <w:bookmarkStart w:id="56" w:name="_Toc328320293"/>
+      <w:bookmarkStart w:id="56" w:name="_Toc328394609"/>
       <w:r>
         <w:lastRenderedPageBreak/>
         <w:t xml:space="preserve">Modul </w:t>
@@ -17937,7 +17995,7 @@
       </w:pPr>
       <w:bookmarkStart w:id="57" w:name="_Toc327787585"/>
       <w:bookmarkStart w:id="58" w:name="_Toc327957263"/>
-      <w:bookmarkStart w:id="59" w:name="_Toc328320294"/>
+      <w:bookmarkStart w:id="59" w:name="_Toc328394610"/>
       <w:r>
         <w:lastRenderedPageBreak/>
         <w:t xml:space="preserve">Modul </w:t>
@@ -19191,7 +19249,7 @@
       </w:pPr>
       <w:bookmarkStart w:id="60" w:name="_Toc327787586"/>
       <w:bookmarkStart w:id="61" w:name="_Toc327957264"/>
-      <w:bookmarkStart w:id="62" w:name="_Toc328320295"/>
+      <w:bookmarkStart w:id="62" w:name="_Toc328394611"/>
       <w:r>
         <w:lastRenderedPageBreak/>
         <w:t xml:space="preserve">Modul </w:t>
@@ -20314,7 +20372,7 @@
         <w:pStyle w:val="berschrift1"/>
       </w:pPr>
       <w:bookmarkStart w:id="63" w:name="_Toc327957272"/>
-      <w:bookmarkStart w:id="64" w:name="_Toc328320296"/>
+      <w:bookmarkStart w:id="64" w:name="_Toc328394612"/>
       <w:r>
         <w:lastRenderedPageBreak/>
         <w:t>Implementation</w:t>
@@ -20619,15 +20677,14 @@
         </w:rPr>
       </w:pPr>
       <w:bookmarkStart w:id="65" w:name="_Toc327957274"/>
-      <w:bookmarkStart w:id="66" w:name="_Toc328320298"/>
       <w:r>
         <w:rPr>
           <w:rFonts w:ascii="Calibri" w:eastAsia="Calibri" w:hAnsi="Calibri" w:cs="Times New Roman"/>
         </w:rPr>
         <w:t xml:space="preserve">Da nie alle Fehler auf einmal gefunden werden, wird mit einer neuen Version (v1.X) solange gewartet, bis es sich </w:t>
       </w:r>
-      <w:bookmarkStart w:id="67" w:name="_GoBack"/>
-      <w:bookmarkEnd w:id="67"/>
+      <w:bookmarkStart w:id="66" w:name="_GoBack"/>
+      <w:bookmarkEnd w:id="66"/>
       <w:r>
         <w:rPr>
           <w:rFonts w:ascii="Calibri" w:eastAsia="Calibri" w:hAnsi="Calibri" w:cs="Times New Roman"/>
@@ -20656,6 +20713,7 @@
           <w:rFonts w:eastAsia="Times New Roman"/>
         </w:rPr>
       </w:pPr>
+      <w:bookmarkStart w:id="67" w:name="_Toc328394613"/>
       <w:r>
         <w:rPr>
           <w:rFonts w:eastAsia="Times New Roman"/>
@@ -20670,6 +20728,7 @@
         </w:rPr>
         <w:t>History</w:t>
       </w:r>
+      <w:bookmarkEnd w:id="67"/>
       <w:proofErr w:type="spellEnd"/>
     </w:p>
     <w:p>
@@ -20688,29 +20747,34 @@
           <w:rFonts w:ascii="Calibri" w:eastAsia="Calibri" w:hAnsi="Calibri" w:cs="Calibri"/>
           <w:b/>
           <w:bCs/>
-          <w:color w:val="333333"/>
-        </w:rPr>
-        <w:t>V0.1</w:t>
+        </w:rPr>
+        <w:t>v</w:t>
       </w:r>
       <w:r>
         <w:rPr>
           <w:rFonts w:ascii="Calibri" w:eastAsia="Calibri" w:hAnsi="Calibri" w:cs="Calibri"/>
+          <w:b/>
+          <w:bCs/>
+        </w:rPr>
+        <w:t>0.1</w:t>
+      </w:r>
+      <w:r>
+        <w:rPr>
+          <w:rFonts w:ascii="Calibri" w:eastAsia="Calibri" w:hAnsi="Calibri" w:cs="Calibri"/>
         </w:rPr>
         <w:t>:</w:t>
       </w:r>
       <w:r>
         <w:rPr>
           <w:rFonts w:ascii="Calibri" w:eastAsia="Calibri" w:hAnsi="Calibri" w:cs="Calibri"/>
-          <w:color w:val="333333"/>
-        </w:rPr>
-        <w:t> </w:t>
+        </w:rPr>
+        <w:tab/>
       </w:r>
       <w:r>
         <w:rPr>
           <w:rFonts w:ascii="Calibri" w:eastAsia="Calibri" w:hAnsi="Calibri" w:cs="Calibri"/>
           <w:i/>
           <w:iCs/>
-          <w:color w:val="333333"/>
         </w:rPr>
         <w:t>Pflichtenheft definiert, Spielregeln und Umfang klar</w:t>
       </w:r>
@@ -20731,7 +20795,6 @@
           <w:rFonts w:ascii="Calibri" w:eastAsia="Calibri" w:hAnsi="Calibri" w:cs="Calibri"/>
           <w:b/>
           <w:bCs/>
-          <w:color w:val="333333"/>
         </w:rPr>
         <w:t>v0.2</w:t>
       </w:r>
@@ -20744,9 +20807,8 @@
       <w:r>
         <w:rPr>
           <w:rFonts w:ascii="Calibri" w:eastAsia="Calibri" w:hAnsi="Calibri" w:cs="Calibri"/>
-          <w:color w:val="333333"/>
-        </w:rPr>
-        <w:t> </w:t>
+        </w:rPr>
+        <w:tab/>
       </w:r>
       <w:proofErr w:type="spellStart"/>
       <w:r>
@@ -20754,7 +20816,6 @@
           <w:rFonts w:ascii="Calibri" w:eastAsia="Calibri" w:hAnsi="Calibri" w:cs="Calibri"/>
           <w:i/>
           <w:iCs/>
-          <w:color w:val="333333"/>
         </w:rPr>
         <w:t>Flowchart</w:t>
       </w:r>
@@ -20764,7 +20825,6 @@
           <w:rFonts w:ascii="Calibri" w:eastAsia="Calibri" w:hAnsi="Calibri" w:cs="Calibri"/>
           <w:i/>
           <w:iCs/>
-          <w:color w:val="333333"/>
         </w:rPr>
         <w:t xml:space="preserve"> entwickelt, Module aufgelistet, Arbeitsplan erstellt</w:t>
       </w:r>
@@ -20785,7 +20845,6 @@
           <w:rFonts w:ascii="Calibri" w:eastAsia="Calibri" w:hAnsi="Calibri" w:cs="Calibri"/>
           <w:b/>
           <w:bCs/>
-          <w:color w:val="333333"/>
         </w:rPr>
         <w:t>v1.0</w:t>
       </w:r>
@@ -20798,16 +20857,14 @@
       <w:r>
         <w:rPr>
           <w:rFonts w:ascii="Calibri" w:eastAsia="Calibri" w:hAnsi="Calibri" w:cs="Calibri"/>
-          <w:color w:val="333333"/>
-        </w:rPr>
-        <w:t> </w:t>
+        </w:rPr>
+        <w:tab/>
       </w:r>
       <w:r>
         <w:rPr>
           <w:rFonts w:ascii="Calibri" w:eastAsia="Calibri" w:hAnsi="Calibri" w:cs="Calibri"/>
           <w:i/>
           <w:iCs/>
-          <w:color w:val="333333"/>
         </w:rPr>
         <w:t>Erste voll funktionstüchtige Version</w:t>
       </w:r>
@@ -20828,7 +20885,6 @@
           <w:rFonts w:ascii="Calibri" w:eastAsia="Calibri" w:hAnsi="Calibri" w:cs="Calibri"/>
           <w:b/>
           <w:bCs/>
-          <w:color w:val="333333"/>
         </w:rPr>
         <w:t>v1.1</w:t>
       </w:r>
@@ -20841,9 +20897,8 @@
       <w:r>
         <w:rPr>
           <w:rFonts w:ascii="Calibri" w:eastAsia="Calibri" w:hAnsi="Calibri" w:cs="Calibri"/>
-          <w:color w:val="333333"/>
-        </w:rPr>
-        <w:t> </w:t>
+        </w:rPr>
+        <w:tab/>
       </w:r>
       <w:proofErr w:type="spellStart"/>
       <w:r>
@@ -20851,7 +20906,6 @@
           <w:rFonts w:ascii="Calibri" w:eastAsia="Calibri" w:hAnsi="Calibri" w:cs="Calibri"/>
           <w:i/>
           <w:iCs/>
-          <w:color w:val="333333"/>
         </w:rPr>
         <w:t>Bugfix</w:t>
       </w:r>
@@ -20861,7 +20915,6 @@
           <w:rFonts w:ascii="Calibri" w:eastAsia="Calibri" w:hAnsi="Calibri" w:cs="Calibri"/>
           <w:i/>
           <w:iCs/>
-          <w:color w:val="333333"/>
         </w:rPr>
         <w:t xml:space="preserve"> von v1.0</w:t>
       </w:r>
@@ -20882,7 +20935,6 @@
           <w:rFonts w:ascii="Calibri" w:eastAsia="Calibri" w:hAnsi="Calibri" w:cs="Calibri"/>
           <w:b/>
           <w:bCs/>
-          <w:color w:val="333333"/>
         </w:rPr>
         <w:t>v1.2</w:t>
       </w:r>
@@ -20895,16 +20947,14 @@
       <w:r>
         <w:rPr>
           <w:rFonts w:ascii="Calibri" w:eastAsia="Calibri" w:hAnsi="Calibri" w:cs="Calibri"/>
-          <w:color w:val="333333"/>
-        </w:rPr>
-        <w:t> </w:t>
+        </w:rPr>
+        <w:tab/>
       </w:r>
       <w:r>
         <w:rPr>
           <w:rFonts w:ascii="Calibri" w:eastAsia="Calibri" w:hAnsi="Calibri" w:cs="Calibri"/>
           <w:i/>
           <w:iCs/>
-          <w:color w:val="333333"/>
         </w:rPr>
         <w:t xml:space="preserve">Finale Version, </w:t>
       </w:r>
@@ -20914,7 +20964,6 @@
           <w:rFonts w:ascii="Calibri" w:eastAsia="Calibri" w:hAnsi="Calibri" w:cs="Calibri"/>
           <w:i/>
           <w:iCs/>
-          <w:color w:val="333333"/>
         </w:rPr>
         <w:t>Bugfix</w:t>
       </w:r>
@@ -20924,7 +20973,6 @@
           <w:rFonts w:ascii="Calibri" w:eastAsia="Calibri" w:hAnsi="Calibri" w:cs="Calibri"/>
           <w:i/>
           <w:iCs/>
-          <w:color w:val="333333"/>
         </w:rPr>
         <w:t xml:space="preserve"> von v1.1</w:t>
       </w:r>
@@ -20946,8 +20994,6 @@
           <w:rFonts w:ascii="Calibri" w:eastAsia="Calibri" w:hAnsi="Calibri" w:cs="Calibri"/>
           <w:b/>
           <w:bCs/>
-          <w:i/>
-          <w:color w:val="333333"/>
         </w:rPr>
         <w:t>v1.</w:t>
       </w:r>
@@ -20955,16 +21001,28 @@
         <w:rPr>
           <w:rFonts w:ascii="Calibri" w:eastAsia="Calibri" w:hAnsi="Calibri" w:cs="Calibri"/>
           <w:b/>
-          <w:i/>
-        </w:rPr>
-        <w:t>2.1:</w:t>
+        </w:rPr>
+        <w:t>2.1</w:t>
+      </w:r>
+      <w:r>
+        <w:rPr>
+          <w:rFonts w:ascii="Calibri" w:eastAsia="Calibri" w:hAnsi="Calibri" w:cs="Calibri"/>
+        </w:rPr>
+        <w:t>:</w:t>
       </w:r>
       <w:r>
         <w:rPr>
           <w:rFonts w:ascii="Calibri" w:eastAsia="Calibri" w:hAnsi="Calibri" w:cs="Calibri"/>
           <w:i/>
         </w:rPr>
-        <w:t xml:space="preserve"> Hot-Fix von v1.2</w:t>
+        <w:tab/>
+      </w:r>
+      <w:r>
+        <w:rPr>
+          <w:rFonts w:ascii="Calibri" w:eastAsia="Calibri" w:hAnsi="Calibri" w:cs="Calibri"/>
+          <w:i/>
+        </w:rPr>
+        <w:t>Hot-Fix von v1.2</w:t>
       </w:r>
     </w:p>
     <w:p>
@@ -21002,6 +21060,7 @@
           <w:szCs w:val="28"/>
         </w:rPr>
       </w:pPr>
+      <w:bookmarkStart w:id="68" w:name="_Toc328394614"/>
       <w:r>
         <w:rPr>
           <w:rFonts w:ascii="Calibri" w:eastAsia="Times New Roman" w:hAnsi="Calibri" w:cs="Times New Roman"/>
@@ -21013,6 +21072,7 @@
         <w:lastRenderedPageBreak/>
         <w:t>Zukünftige Erweiterungen</w:t>
       </w:r>
+      <w:bookmarkEnd w:id="68"/>
     </w:p>
     <w:p>
       <w:pPr>
@@ -21024,30 +21084,19 @@
         </w:rPr>
       </w:pPr>
       <w:r>
-        <w:t>Bei einem Softwareprojekt ist es immer möglich, noch hier und da Verbesserungen einzuba</w:t>
-      </w:r>
-      <w:r>
-        <w:t>u</w:t>
-      </w:r>
-      <w:r>
-        <w:t>en. Hier beschreiben wir vor allem Features, die uns beim Spielen des Spiels in den Sinn g</w:t>
-      </w:r>
-      <w:r>
-        <w:t>e</w:t>
-      </w:r>
-      <w:r>
-        <w:t>kommen sind und dementsprechend praktischen Nutzen haben.</w:t>
+        <w:t>Bei einem Softwareprojekt ist es immer möglich, noch hier und da Verbesserungen einzubauen. Hier beschreiben wir vor allem Features, die uns beim Spielen des Spiels in den Sinn gekommen sind und dementsprechend praktischen Nutzen haben.</w:t>
       </w:r>
     </w:p>
     <w:p>
       <w:pPr>
         <w:pStyle w:val="berschrift2"/>
       </w:pPr>
+      <w:bookmarkStart w:id="69" w:name="_Toc328394615"/>
       <w:r>
         <w:t>Spiellogik</w:t>
       </w:r>
       <w:bookmarkEnd w:id="65"/>
-      <w:bookmarkEnd w:id="66"/>
+      <w:bookmarkEnd w:id="69"/>
     </w:p>
     <w:p>
       <w:r>
@@ -21058,13 +21107,13 @@
       <w:pPr>
         <w:pStyle w:val="berschrift3"/>
       </w:pPr>
-      <w:bookmarkStart w:id="68" w:name="_Toc327957275"/>
-      <w:bookmarkStart w:id="69" w:name="_Toc328320299"/>
+      <w:bookmarkStart w:id="70" w:name="_Toc327957275"/>
+      <w:bookmarkStart w:id="71" w:name="_Toc328394616"/>
       <w:r>
         <w:t>Splitter</w:t>
       </w:r>
-      <w:bookmarkEnd w:id="68"/>
-      <w:bookmarkEnd w:id="69"/>
+      <w:bookmarkEnd w:id="70"/>
+      <w:bookmarkEnd w:id="71"/>
     </w:p>
     <w:p>
       <w:r>
@@ -21128,15 +21177,15 @@
       <w:pPr>
         <w:pStyle w:val="berschrift3"/>
       </w:pPr>
-      <w:bookmarkStart w:id="70" w:name="_Ref327949570"/>
-      <w:bookmarkStart w:id="71" w:name="_Toc327957276"/>
-      <w:bookmarkStart w:id="72" w:name="_Toc328320300"/>
+      <w:bookmarkStart w:id="72" w:name="_Ref327949570"/>
+      <w:bookmarkStart w:id="73" w:name="_Toc327957276"/>
+      <w:bookmarkStart w:id="74" w:name="_Toc328394617"/>
       <w:r>
         <w:t>Dynamische Startparameter</w:t>
       </w:r>
-      <w:bookmarkEnd w:id="70"/>
-      <w:bookmarkEnd w:id="71"/>
       <w:bookmarkEnd w:id="72"/>
+      <w:bookmarkEnd w:id="73"/>
+      <w:bookmarkEnd w:id="74"/>
     </w:p>
     <w:p>
       <w:r>
@@ -22117,8 +22166,8 @@
       <w:pPr>
         <w:pStyle w:val="berschrift3"/>
       </w:pPr>
-      <w:bookmarkStart w:id="73" w:name="_Toc327957277"/>
-      <w:bookmarkStart w:id="74" w:name="_Toc328320301"/>
+      <w:bookmarkStart w:id="75" w:name="_Toc327957277"/>
+      <w:bookmarkStart w:id="76" w:name="_Toc328394618"/>
       <w:r>
         <w:t xml:space="preserve">Game </w:t>
       </w:r>
@@ -22129,100 +22178,100 @@
       <w:proofErr w:type="spellEnd"/>
       <w:r>
         <w:t xml:space="preserve"> LAN</w:t>
-      </w:r>
-      <w:bookmarkEnd w:id="73"/>
-      <w:bookmarkEnd w:id="74"/>
-    </w:p>
-    <w:p>
-      <w:r>
-        <w:t>Es wäre möglich, das Spiel über eine Ethernet-Verbindung zu zweit an zwei getrennten Computern zu spielen. Dazu müsste man aber die Spielstruktur etwas anpassen.</w:t>
-      </w:r>
-    </w:p>
-    <w:p>
-      <w:pPr>
-        <w:pStyle w:val="berschrift3"/>
-      </w:pPr>
-      <w:bookmarkStart w:id="75" w:name="_Toc327957278"/>
-      <w:bookmarkStart w:id="76" w:name="_Toc328320302"/>
-      <w:r>
-        <w:t>Game-AI</w:t>
       </w:r>
       <w:bookmarkEnd w:id="75"/>
       <w:bookmarkEnd w:id="76"/>
     </w:p>
     <w:p>
       <w:r>
-        <w:rPr>
-          <w:b/>
-        </w:rPr>
-        <w:t>AI</w:t>
-      </w:r>
-      <w:r>
-        <w:t xml:space="preserve"> steht für „</w:t>
-      </w:r>
-      <w:proofErr w:type="spellStart"/>
-      <w:r>
-        <w:t>Artificial</w:t>
-      </w:r>
-      <w:proofErr w:type="spellEnd"/>
-      <w:r>
-        <w:t xml:space="preserve"> </w:t>
-      </w:r>
-      <w:proofErr w:type="spellStart"/>
-      <w:r>
-        <w:t>Intelligence</w:t>
-      </w:r>
-      <w:proofErr w:type="spellEnd"/>
-      <w:r>
-        <w:t>“ und bezeichnet im Gamebereich einen computergesteuerten Gege</w:t>
-      </w:r>
-      <w:r>
-        <w:t>n</w:t>
-      </w:r>
-      <w:r>
-        <w:t>spieler. Dieser müsste zumindest einmal über ein gewisses Mass an Intelligenz verfügen um zu erke</w:t>
-      </w:r>
-      <w:r>
-        <w:t>n</w:t>
-      </w:r>
-      <w:r>
-        <w:t>nen, ob sein König im nächsten Zug</w:t>
-      </w:r>
-      <w:r>
-        <w:t xml:space="preserve"> von einem Laser getroffen wird Dan</w:t>
-      </w:r>
-      <w:r>
-        <w:t>ach kann man weiter</w:t>
-      </w:r>
-      <w:r>
-        <w:t>e strateg</w:t>
-      </w:r>
-      <w:r>
-        <w:t>i</w:t>
-      </w:r>
-      <w:r>
-        <w:t>sche Entscheidungsmöglichkeiten einbauen.</w:t>
+        <w:t>Es wäre möglich, das Spiel über eine Ethernet-Verbindung zu zweit an zwei getrennten Computern zu spielen. Dazu müsste man aber die Spielstruktur etwas anpassen.</w:t>
       </w:r>
     </w:p>
     <w:p>
       <w:pPr>
         <w:pStyle w:val="berschrift3"/>
       </w:pPr>
-      <w:bookmarkStart w:id="77" w:name="_Toc327957279"/>
-      <w:bookmarkStart w:id="78" w:name="_Toc328320303"/>
-      <w:proofErr w:type="spellStart"/>
-      <w:r>
-        <w:t>Snake</w:t>
-      </w:r>
-      <w:proofErr w:type="spellEnd"/>
-      <w:r>
-        <w:t>-Walls</w:t>
+      <w:bookmarkStart w:id="77" w:name="_Toc327957278"/>
+      <w:bookmarkStart w:id="78" w:name="_Toc328394619"/>
+      <w:r>
+        <w:t>Game-AI</w:t>
       </w:r>
       <w:bookmarkEnd w:id="77"/>
       <w:bookmarkEnd w:id="78"/>
     </w:p>
     <w:p>
       <w:r>
+        <w:rPr>
+          <w:b/>
+        </w:rPr>
+        <w:t>AI</w:t>
+      </w:r>
+      <w:r>
+        <w:t xml:space="preserve"> steht für „</w:t>
+      </w:r>
+      <w:proofErr w:type="spellStart"/>
+      <w:r>
+        <w:t>Artificial</w:t>
+      </w:r>
+      <w:proofErr w:type="spellEnd"/>
+      <w:r>
+        <w:t xml:space="preserve"> </w:t>
+      </w:r>
+      <w:proofErr w:type="spellStart"/>
+      <w:r>
+        <w:t>Intelligence</w:t>
+      </w:r>
+      <w:proofErr w:type="spellEnd"/>
+      <w:r>
+        <w:t>“ und bezeichnet im Gamebereich einen computergesteuerten Gege</w:t>
+      </w:r>
+      <w:r>
+        <w:t>n</w:t>
+      </w:r>
+      <w:r>
+        <w:t>spieler. Dieser müsste zumindest einmal über ein gewisses Mass an Intelligenz verfügen um zu erke</w:t>
+      </w:r>
+      <w:r>
+        <w:t>n</w:t>
+      </w:r>
+      <w:r>
+        <w:t>nen, ob sein König im nächsten Zug</w:t>
+      </w:r>
+      <w:r>
+        <w:t xml:space="preserve"> von einem Laser getroffen wird Dan</w:t>
+      </w:r>
+      <w:r>
+        <w:t>ach kann man weiter</w:t>
+      </w:r>
+      <w:r>
+        <w:t>e strateg</w:t>
+      </w:r>
+      <w:r>
+        <w:t>i</w:t>
+      </w:r>
+      <w:r>
+        <w:t>sche Entscheidungsmöglichkeiten einbauen.</w:t>
+      </w:r>
+    </w:p>
+    <w:p>
+      <w:pPr>
+        <w:pStyle w:val="berschrift3"/>
+      </w:pPr>
+      <w:bookmarkStart w:id="79" w:name="_Toc327957279"/>
+      <w:bookmarkStart w:id="80" w:name="_Toc328394620"/>
+      <w:proofErr w:type="spellStart"/>
+      <w:r>
+        <w:t>Snake</w:t>
+      </w:r>
+      <w:proofErr w:type="spellEnd"/>
+      <w:r>
+        <w:t>-Walls</w:t>
+      </w:r>
+      <w:bookmarkEnd w:id="79"/>
+      <w:bookmarkEnd w:id="80"/>
+    </w:p>
+    <w:p>
+      <w:r>
         <w:t xml:space="preserve">Um die Schwierigkeitsstufe etwas zu erhöhen, könnte man den Laser durch die Wände hindurchgehen lassen (wie im berühmten Handy-Game </w:t>
       </w:r>
       <w:proofErr w:type="spellStart"/>
@@ -22253,11 +22302,10 @@
           <w:noProof/>
           <w:lang w:eastAsia="de-CH"/>
         </w:rPr>
-        <w:lastRenderedPageBreak/>
         <w:drawing>
           <wp:inline distT="0" distB="0" distL="0" distR="0">
-            <wp:extent cx="1649118" cy="1243584"/>
-            <wp:effectExtent l="19050" t="0" r="8232" b="0"/>
+            <wp:extent cx="1401562" cy="1056904"/>
+            <wp:effectExtent l="19050" t="0" r="8138" b="0"/>
             <wp:docPr id="6" name="Bild 5" descr="D:\Programming\C\LaserChess\docs\img\Laser snake-wall.png"/>
             <wp:cNvGraphicFramePr>
               <a:graphicFrameLocks xmlns:a="http://schemas.openxmlformats.org/drawingml/2006/main" noChangeAspect="1"/>
@@ -22281,7 +22329,7 @@
                   <pic:spPr bwMode="auto">
                     <a:xfrm>
                       <a:off x="0" y="0"/>
-                      <a:ext cx="1652160" cy="1245878"/>
+                      <a:ext cx="1405313" cy="1059733"/>
                     </a:xfrm>
                     <a:prstGeom prst="rect">
                       <a:avLst/>
@@ -22305,162 +22353,163 @@
       <w:pPr>
         <w:pStyle w:val="berschrift2"/>
       </w:pPr>
-      <w:bookmarkStart w:id="79" w:name="_Toc327957280"/>
-      <w:bookmarkStart w:id="80" w:name="_Toc328320304"/>
-      <w:r>
+      <w:bookmarkStart w:id="81" w:name="_Toc327957280"/>
+      <w:bookmarkStart w:id="82" w:name="_Toc328394621"/>
+      <w:r>
+        <w:lastRenderedPageBreak/>
         <w:t>Grafik</w:t>
-      </w:r>
-      <w:bookmarkEnd w:id="79"/>
-      <w:bookmarkEnd w:id="80"/>
-    </w:p>
-    <w:p>
-      <w:pPr>
-        <w:pStyle w:val="berschrift3"/>
-      </w:pPr>
-      <w:bookmarkStart w:id="81" w:name="_Toc327957281"/>
-      <w:bookmarkStart w:id="82" w:name="_Toc328320305"/>
-      <w:proofErr w:type="spellStart"/>
-      <w:r>
-        <w:t>Gif</w:t>
-      </w:r>
-      <w:proofErr w:type="spellEnd"/>
-      <w:r>
-        <w:t xml:space="preserve"> Animationen</w:t>
       </w:r>
       <w:bookmarkEnd w:id="81"/>
       <w:bookmarkEnd w:id="82"/>
     </w:p>
     <w:p>
-      <w:r>
-        <w:t xml:space="preserve">Wir sind eigentlich sehr zufrieden damit, wie die grafische Umsetzung jetzt aussieht. Jedoch könnte man noch </w:t>
-      </w:r>
+      <w:pPr>
+        <w:pStyle w:val="berschrift3"/>
+      </w:pPr>
+      <w:bookmarkStart w:id="83" w:name="_Toc327957281"/>
+      <w:bookmarkStart w:id="84" w:name="_Toc328394622"/>
       <w:proofErr w:type="spellStart"/>
       <w:r>
         <w:t>Gif</w:t>
       </w:r>
       <w:proofErr w:type="spellEnd"/>
       <w:r>
-        <w:t>-animierte Figuren einsetzen, z.B. beim Laser, wenn er schiesst</w:t>
-      </w:r>
-      <w:r>
-        <w:t>,</w:t>
-      </w:r>
-      <w:r>
-        <w:t xml:space="preserve"> </w:t>
-      </w:r>
-      <w:r>
-        <w:t>o</w:t>
-      </w:r>
-      <w:r>
-        <w:t xml:space="preserve">der sogar </w:t>
-      </w:r>
-      <w:proofErr w:type="spellStart"/>
-      <w:r>
-        <w:t>Gif</w:t>
-      </w:r>
-      <w:proofErr w:type="spellEnd"/>
-      <w:r>
-        <w:t>-animierte Expl</w:t>
-      </w:r>
-      <w:r>
-        <w:t>o</w:t>
-      </w:r>
-      <w:r>
-        <w:t>sionen der getroffenen Figuren einbauen.</w:t>
-      </w:r>
-    </w:p>
-    <w:p>
-      <w:pPr>
-        <w:pStyle w:val="berschrift3"/>
-      </w:pPr>
-      <w:bookmarkStart w:id="83" w:name="_Toc327957282"/>
-      <w:bookmarkStart w:id="84" w:name="_Toc328320306"/>
-      <w:r>
-        <w:t>Drag-</w:t>
-      </w:r>
-      <w:proofErr w:type="spellStart"/>
-      <w:r>
-        <w:t>and</w:t>
-      </w:r>
-      <w:proofErr w:type="spellEnd"/>
-      <w:r>
-        <w:t>-Drop</w:t>
+        <w:t xml:space="preserve"> Animationen</w:t>
       </w:r>
       <w:bookmarkEnd w:id="83"/>
       <w:bookmarkEnd w:id="84"/>
     </w:p>
     <w:p>
       <w:r>
-        <w:t xml:space="preserve">Anstatt eine Figur zu markieren und dann auf das </w:t>
+        <w:t xml:space="preserve">Wir sind eigentlich sehr zufrieden damit, wie die grafische Umsetzung jetzt aussieht. Jedoch könnte man noch </w:t>
       </w:r>
       <w:proofErr w:type="spellStart"/>
       <w:r>
-        <w:t>Zielfeld</w:t>
+        <w:t>Gif</w:t>
       </w:r>
       <w:proofErr w:type="spellEnd"/>
       <w:r>
-        <w:t xml:space="preserve"> zu klicken, könnte man mit Drag-</w:t>
+        <w:t>-animierte Figuren einsetzen, z.B. beim Laser, wenn er schiesst</w:t>
+      </w:r>
+      <w:r>
+        <w:t>,</w:t>
+      </w:r>
+      <w:r>
+        <w:t xml:space="preserve"> </w:t>
+      </w:r>
+      <w:r>
+        <w:t>o</w:t>
+      </w:r>
+      <w:r>
+        <w:t xml:space="preserve">der sogar </w:t>
       </w:r>
       <w:proofErr w:type="spellStart"/>
       <w:r>
+        <w:t>Gif</w:t>
+      </w:r>
+      <w:proofErr w:type="spellEnd"/>
+      <w:r>
+        <w:t>-animierte Expl</w:t>
+      </w:r>
+      <w:r>
+        <w:t>o</w:t>
+      </w:r>
+      <w:r>
+        <w:t>sionen der getroffenen Figuren einbauen.</w:t>
+      </w:r>
+    </w:p>
+    <w:p>
+      <w:pPr>
+        <w:pStyle w:val="berschrift3"/>
+      </w:pPr>
+      <w:bookmarkStart w:id="85" w:name="_Toc327957282"/>
+      <w:bookmarkStart w:id="86" w:name="_Toc328394623"/>
+      <w:r>
+        <w:t>Drag-</w:t>
+      </w:r>
+      <w:proofErr w:type="spellStart"/>
+      <w:r>
         <w:t>and</w:t>
       </w:r>
       <w:proofErr w:type="spellEnd"/>
       <w:r>
-        <w:t xml:space="preserve">-Drop eine intuitivere </w:t>
-      </w:r>
-      <w:proofErr w:type="spellStart"/>
-      <w:r>
-        <w:t>Figurverschiebung</w:t>
-      </w:r>
-      <w:proofErr w:type="spellEnd"/>
-      <w:r>
-        <w:t xml:space="preserve"> implementieren. Währenddessen könnte man auch die Figur unter den Mauszeiger „kleben“.</w:t>
-      </w:r>
-    </w:p>
-    <w:p>
-      <w:pPr>
-        <w:pStyle w:val="berschrift3"/>
-      </w:pPr>
-      <w:bookmarkStart w:id="85" w:name="_Toc327957283"/>
-      <w:bookmarkStart w:id="86" w:name="_Toc328320307"/>
-      <w:r>
-        <w:t>Lasergeschwindigkeit</w:t>
+        <w:t>-Drop</w:t>
       </w:r>
       <w:bookmarkEnd w:id="85"/>
       <w:bookmarkEnd w:id="86"/>
     </w:p>
     <w:p>
       <w:r>
-        <w:t>Wir hatten bei manchen Computern das Problem, dass der Laserstrahl sich nicht wie gewohnt fortb</w:t>
-      </w:r>
-      <w:r>
-        <w:t>e</w:t>
-      </w:r>
-      <w:r>
-        <w:t>wegt hat, sondern um ca. Faktor 5 langsamer. Diese Unschönheit, die natürlich auch an den entspr</w:t>
-      </w:r>
-      <w:r>
-        <w:t>e</w:t>
-      </w:r>
-      <w:r>
-        <w:t>chenden PCs liegen könnte, müsste man noch genauer anschauen.</w:t>
+        <w:t xml:space="preserve">Anstatt eine Figur zu markieren und dann auf das </w:t>
+      </w:r>
+      <w:proofErr w:type="spellStart"/>
+      <w:r>
+        <w:t>Zielfeld</w:t>
+      </w:r>
+      <w:proofErr w:type="spellEnd"/>
+      <w:r>
+        <w:t xml:space="preserve"> zu klicken, könnte man mit Drag-</w:t>
+      </w:r>
+      <w:proofErr w:type="spellStart"/>
+      <w:r>
+        <w:t>and</w:t>
+      </w:r>
+      <w:proofErr w:type="spellEnd"/>
+      <w:r>
+        <w:t xml:space="preserve">-Drop eine intuitivere </w:t>
+      </w:r>
+      <w:proofErr w:type="spellStart"/>
+      <w:r>
+        <w:t>Figurverschiebung</w:t>
+      </w:r>
+      <w:proofErr w:type="spellEnd"/>
+      <w:r>
+        <w:t xml:space="preserve"> implementieren. Währenddessen könnte man auch die Figur unter den Mauszeiger „kleben“.</w:t>
       </w:r>
     </w:p>
     <w:p>
       <w:pPr>
         <w:pStyle w:val="berschrift3"/>
       </w:pPr>
-      <w:bookmarkStart w:id="87" w:name="_Toc327957284"/>
-      <w:bookmarkStart w:id="88" w:name="_Toc328320308"/>
-      <w:r>
-        <w:t>Grafikoptionen Real-Time</w:t>
+      <w:bookmarkStart w:id="87" w:name="_Toc327957283"/>
+      <w:bookmarkStart w:id="88" w:name="_Toc328394624"/>
+      <w:r>
+        <w:t>Lasergeschwindigkeit</w:t>
       </w:r>
       <w:bookmarkEnd w:id="87"/>
       <w:bookmarkEnd w:id="88"/>
     </w:p>
     <w:p>
       <w:r>
+        <w:t>Wir hatten bei manchen Computern das Problem, dass der Laserstrahl sich nicht wie gewohnt fortb</w:t>
+      </w:r>
+      <w:r>
+        <w:t>e</w:t>
+      </w:r>
+      <w:r>
+        <w:t>wegt hat, sondern um ca. Faktor 5 langsamer. Diese Unschönheit, die natürlich auch an den entspr</w:t>
+      </w:r>
+      <w:r>
+        <w:t>e</w:t>
+      </w:r>
+      <w:r>
+        <w:t>chenden PCs liegen könnte, müsste man noch genauer anschauen.</w:t>
+      </w:r>
+    </w:p>
+    <w:p>
+      <w:pPr>
+        <w:pStyle w:val="berschrift3"/>
+      </w:pPr>
+      <w:bookmarkStart w:id="89" w:name="_Toc327957284"/>
+      <w:bookmarkStart w:id="90" w:name="_Toc328394625"/>
+      <w:r>
+        <w:t>Grafikoptionen Real-Time</w:t>
+      </w:r>
+      <w:bookmarkEnd w:id="89"/>
+      <w:bookmarkEnd w:id="90"/>
+    </w:p>
+    <w:p>
+      <w:r>
         <w:t xml:space="preserve">Extremer Luxus wäre natürlich, wenn die im Abschnitt </w:t>
       </w:r>
       <w:r>
@@ -22473,7 +22522,7 @@
         <w:fldChar w:fldCharType="separate"/>
       </w:r>
       <w:r>
-        <w:t>6.1.2</w:t>
+        <w:t>7.1.2</w:t>
       </w:r>
       <w:r>
         <w:fldChar w:fldCharType="end"/>
@@ -22486,21 +22535,21 @@
       <w:pPr>
         <w:pStyle w:val="berschrift1"/>
       </w:pPr>
-      <w:bookmarkStart w:id="89" w:name="_Toc323386644"/>
-      <w:bookmarkStart w:id="90" w:name="_Toc323387063"/>
-      <w:bookmarkStart w:id="91" w:name="_Toc323756499"/>
-      <w:bookmarkStart w:id="92" w:name="_Toc327957285"/>
-      <w:bookmarkStart w:id="93" w:name="_Toc328320309"/>
+      <w:bookmarkStart w:id="91" w:name="_Toc323386644"/>
+      <w:bookmarkStart w:id="92" w:name="_Toc323387063"/>
+      <w:bookmarkStart w:id="93" w:name="_Toc323756499"/>
+      <w:bookmarkStart w:id="94" w:name="_Toc327957285"/>
+      <w:bookmarkStart w:id="95" w:name="_Toc328394626"/>
       <w:bookmarkEnd w:id="4"/>
       <w:r>
         <w:lastRenderedPageBreak/>
         <w:t>Anhang</w:t>
       </w:r>
-      <w:bookmarkEnd w:id="89"/>
-      <w:bookmarkEnd w:id="90"/>
       <w:bookmarkEnd w:id="91"/>
       <w:bookmarkEnd w:id="92"/>
       <w:bookmarkEnd w:id="93"/>
+      <w:bookmarkEnd w:id="94"/>
+      <w:bookmarkEnd w:id="95"/>
     </w:p>
     <w:p>
       <w:pPr>
@@ -22739,7 +22788,7 @@
         <w:noProof/>
         <w:color w:val="548DD4" w:themeColor="text2" w:themeTint="99"/>
       </w:rPr>
-      <w:t>42</w:t>
+      <w:t>2</w:t>
     </w:r>
     <w:r>
       <w:rPr>
@@ -26161,7 +26210,7 @@
 </file>
 
 <file path=customXml/itemProps1.xml><?xml version="1.0" encoding="utf-8"?>
-<ds:datastoreItem xmlns:ds="http://schemas.openxmlformats.org/officeDocument/2006/customXml" ds:itemID="{EB79C6C6-32DA-4C83-A08E-2C29E2757CCF}">
+<ds:datastoreItem xmlns:ds="http://schemas.openxmlformats.org/officeDocument/2006/customXml" ds:itemID="{5CDEADF8-D450-4226-9B72-4FC4324648F0}">
   <ds:schemaRefs>
     <ds:schemaRef ds:uri="http://schemas.openxmlformats.org/officeDocument/2006/bibliography"/>
   </ds:schemaRefs>
@@ -26169,7 +26218,7 @@
 </file>
 
 <file path=customXml/itemProps2.xml><?xml version="1.0" encoding="utf-8"?>
-<ds:datastoreItem xmlns:ds="http://schemas.openxmlformats.org/officeDocument/2006/customXml" ds:itemID="{534AE15C-9E67-49C9-9D21-B2365CD3815D}">
+<ds:datastoreItem xmlns:ds="http://schemas.openxmlformats.org/officeDocument/2006/customXml" ds:itemID="{842745D6-0A77-4B15-9253-CEACAE5888E2}">
   <ds:schemaRefs>
     <ds:schemaRef ds:uri="http://schemas.openxmlformats.org/officeDocument/2006/bibliography"/>
   </ds:schemaRefs>
@@ -26177,6 +26226,22 @@
 </file>
 
 <file path=customXml/itemProps3.xml><?xml version="1.0" encoding="utf-8"?>
+<ds:datastoreItem xmlns:ds="http://schemas.openxmlformats.org/officeDocument/2006/customXml" ds:itemID="{B92EC355-7F81-479A-92BD-CF2AA3F4B2AF}">
+  <ds:schemaRefs>
+    <ds:schemaRef ds:uri="http://schemas.openxmlformats.org/officeDocument/2006/bibliography"/>
+  </ds:schemaRefs>
+</ds:datastoreItem>
+</file>
+
+<file path=customXml/itemProps4.xml><?xml version="1.0" encoding="utf-8"?>
+<ds:datastoreItem xmlns:ds="http://schemas.openxmlformats.org/officeDocument/2006/customXml" ds:itemID="{BABE752A-67BA-4B6F-8BB6-9620A60CDA37}">
+  <ds:schemaRefs>
+    <ds:schemaRef ds:uri="http://schemas.openxmlformats.org/officeDocument/2006/bibliography"/>
+  </ds:schemaRefs>
+</ds:datastoreItem>
+</file>
+
+<file path=customXml/itemProps5.xml><?xml version="1.0" encoding="utf-8"?>
 <ds:datastoreItem xmlns:ds="http://schemas.openxmlformats.org/officeDocument/2006/customXml" ds:itemID="{AE8D8EBC-A604-459F-BDF9-4175E7666A44}">
   <ds:schemaRefs>
     <ds:schemaRef ds:uri="http://schemas.openxmlformats.org/officeDocument/2006/bibliography"/>
@@ -26184,24 +26249,8 @@
 </ds:datastoreItem>
 </file>
 
-<file path=customXml/itemProps4.xml><?xml version="1.0" encoding="utf-8"?>
-<ds:datastoreItem xmlns:ds="http://schemas.openxmlformats.org/officeDocument/2006/customXml" ds:itemID="{F69D777E-3C43-4BF9-B7E1-29563DC00463}">
-  <ds:schemaRefs>
-    <ds:schemaRef ds:uri="http://schemas.openxmlformats.org/officeDocument/2006/bibliography"/>
-  </ds:schemaRefs>
-</ds:datastoreItem>
-</file>
-
-<file path=customXml/itemProps5.xml><?xml version="1.0" encoding="utf-8"?>
-<ds:datastoreItem xmlns:ds="http://schemas.openxmlformats.org/officeDocument/2006/customXml" ds:itemID="{52062896-5968-4D20-92FE-43201E8BB06C}">
-  <ds:schemaRefs>
-    <ds:schemaRef ds:uri="http://schemas.openxmlformats.org/officeDocument/2006/bibliography"/>
-  </ds:schemaRefs>
-</ds:datastoreItem>
-</file>
-
 <file path=customXml/itemProps6.xml><?xml version="1.0" encoding="utf-8"?>
-<ds:datastoreItem xmlns:ds="http://schemas.openxmlformats.org/officeDocument/2006/customXml" ds:itemID="{BABE752A-67BA-4B6F-8BB6-9620A60CDA37}">
+<ds:datastoreItem xmlns:ds="http://schemas.openxmlformats.org/officeDocument/2006/customXml" ds:itemID="{E4A39E30-979F-4EFB-A788-D16272E98BEB}">
   <ds:schemaRefs>
     <ds:schemaRef ds:uri="http://schemas.openxmlformats.org/officeDocument/2006/bibliography"/>
   </ds:schemaRefs>
@@ -26209,7 +26258,7 @@
 </file>
 
 <file path=customXml/itemProps7.xml><?xml version="1.0" encoding="utf-8"?>
-<ds:datastoreItem xmlns:ds="http://schemas.openxmlformats.org/officeDocument/2006/customXml" ds:itemID="{F5240764-2D2F-4E68-95BE-FD05DB75BA5E}">
+<ds:datastoreItem xmlns:ds="http://schemas.openxmlformats.org/officeDocument/2006/customXml" ds:itemID="{44739132-C566-449E-BAFB-31F641C5118E}">
   <ds:schemaRefs>
     <ds:schemaRef ds:uri="http://schemas.openxmlformats.org/officeDocument/2006/bibliography"/>
   </ds:schemaRefs>
@@ -26217,7 +26266,7 @@
 </file>
 
 <file path=customXml/itemProps8.xml><?xml version="1.0" encoding="utf-8"?>
-<ds:datastoreItem xmlns:ds="http://schemas.openxmlformats.org/officeDocument/2006/customXml" ds:itemID="{16496B5A-5277-4044-B936-6B49AC8A3F42}">
+<ds:datastoreItem xmlns:ds="http://schemas.openxmlformats.org/officeDocument/2006/customXml" ds:itemID="{E1A90DE8-120C-42B2-BEFE-562CF962D31F}">
   <ds:schemaRefs>
     <ds:schemaRef ds:uri="http://schemas.openxmlformats.org/officeDocument/2006/bibliography"/>
   </ds:schemaRefs>

</xml_diff>